<commit_message>
life system was added
</commit_message>
<xml_diff>
--- a/unity-02/חלליות.docx
+++ b/unity-02/חלליות.docx
@@ -6593,8 +6593,6 @@
         </w:rPr>
         <w:t>מ</w:t>
       </w:r>
-      <w:bookmarkStart w:id="0" w:name="_GoBack"/>
-      <w:bookmarkEnd w:id="0"/>
       <w:r>
         <w:rPr>
           <w:rFonts w:hint="cs"/>
@@ -7430,16 +7428,732 @@
     </w:p>
     <w:p>
       <w:pPr>
-        <w:rPr>
-          <w:rFonts w:hint="cs"/>
-          <w:rtl/>
-        </w:rPr>
-      </w:pPr>
-      <w:r>
-        <w:rPr>
+        <w:pStyle w:val="3"/>
+        <w:rPr>
+          <w:rFonts w:hint="cs"/>
+          <w:rtl/>
+        </w:rPr>
+      </w:pPr>
+      <w:r>
+        <w:rPr>
+          <w:rFonts w:hint="cs"/>
           <w:rtl/>
         </w:rPr>
         <w:lastRenderedPageBreak/>
+        <w:t>מערכת חיים-</w:t>
+      </w:r>
+    </w:p>
+    <w:p>
+      <w:pPr>
+        <w:rPr>
+          <w:rFonts w:hint="cs"/>
+          <w:rtl/>
+        </w:rPr>
+      </w:pPr>
+      <w:r>
+        <w:rPr>
+          <w:rFonts w:hint="cs"/>
+          <w:rtl/>
+        </w:rPr>
+        <w:t xml:space="preserve">חלק מהמשחק הוא גם לדעת מתי הוא אמור להיגמר. בדר"כ המשחקים בסגנון המשחק שלנו נגמרים או כאשר הגענו לסוף המסלול, או כאשר השחקן הראשי מעבד את כל הנקודות חיים שלו. </w:t>
+      </w:r>
+      <w:r>
+        <w:rPr>
+          <w:rtl/>
+        </w:rPr>
+        <w:br/>
+      </w:r>
+      <w:r>
+        <w:rPr>
+          <w:rFonts w:hint="cs"/>
+          <w:rtl/>
+        </w:rPr>
+        <w:t>בשביל ליצור לשחקן הראשי מערכת חיים נצטרך להוסיף לו משתנה עצם חדש. נצטרך להוסיף לאובייקט גם מ</w:t>
+      </w:r>
+      <w:r>
+        <w:rPr>
+          <w:rFonts w:hint="cs"/>
+          <w:rtl/>
+        </w:rPr>
+        <w:t>ת</w:t>
+      </w:r>
+      <w:r>
+        <w:rPr>
+          <w:rFonts w:hint="cs"/>
+          <w:rtl/>
+        </w:rPr>
+        <w:t>ודה שמורידה לו מהחיים נקודה אחת</w:t>
+      </w:r>
+      <w:r>
+        <w:rPr>
+          <w:rFonts w:hint="cs"/>
+          <w:rtl/>
+        </w:rPr>
+        <w:t xml:space="preserve">, לה נקרא כאשר תהיה התנגשות בין השחקן שלנו לאויב, לצורך העניין נקרא למתודה </w:t>
+      </w:r>
+      <w:r>
+        <w:t>public void D</w:t>
+      </w:r>
+      <w:r>
+        <w:t>a</w:t>
+      </w:r>
+      <w:bookmarkStart w:id="0" w:name="_GoBack"/>
+      <w:bookmarkEnd w:id="0"/>
+      <w:r>
+        <w:t>mage()</w:t>
+      </w:r>
+      <w:r>
+        <w:rPr>
+          <w:rFonts w:hint="cs"/>
+          <w:rtl/>
+        </w:rPr>
+        <w:t>:</w:t>
+      </w:r>
+    </w:p>
+    <w:p>
+      <w:pPr>
+        <w:autoSpaceDE w:val="0"/>
+        <w:autoSpaceDN w:val="0"/>
+        <w:bidi w:val="0"/>
+        <w:adjustRightInd w:val="0"/>
+        <w:spacing w:after="0" w:line="240" w:lineRule="auto"/>
+        <w:rPr>
+          <w:rFonts w:ascii="Consolas" w:hAnsi="Consolas" w:cs="Consolas"/>
+          <w:color w:val="000000"/>
+          <w:sz w:val="16"/>
+          <w:szCs w:val="16"/>
+        </w:rPr>
+      </w:pPr>
+      <w:r>
+        <w:rPr>
+          <w:rFonts w:ascii="Consolas" w:hAnsi="Consolas" w:cs="Consolas"/>
+          <w:color w:val="0000FF"/>
+          <w:sz w:val="16"/>
+          <w:szCs w:val="16"/>
+        </w:rPr>
+        <w:t>public</w:t>
+      </w:r>
+      <w:r>
+        <w:rPr>
+          <w:rFonts w:ascii="Consolas" w:hAnsi="Consolas" w:cs="Consolas"/>
+          <w:color w:val="000000"/>
+          <w:sz w:val="16"/>
+          <w:szCs w:val="16"/>
+        </w:rPr>
+        <w:t xml:space="preserve"> </w:t>
+      </w:r>
+      <w:r>
+        <w:rPr>
+          <w:rFonts w:ascii="Consolas" w:hAnsi="Consolas" w:cs="Consolas"/>
+          <w:color w:val="0000FF"/>
+          <w:sz w:val="16"/>
+          <w:szCs w:val="16"/>
+        </w:rPr>
+        <w:t>void</w:t>
+      </w:r>
+      <w:r>
+        <w:rPr>
+          <w:rFonts w:ascii="Consolas" w:hAnsi="Consolas" w:cs="Consolas"/>
+          <w:color w:val="000000"/>
+          <w:sz w:val="16"/>
+          <w:szCs w:val="16"/>
+        </w:rPr>
+        <w:t xml:space="preserve"> Damage()</w:t>
+      </w:r>
+    </w:p>
+    <w:p>
+      <w:pPr>
+        <w:autoSpaceDE w:val="0"/>
+        <w:autoSpaceDN w:val="0"/>
+        <w:bidi w:val="0"/>
+        <w:adjustRightInd w:val="0"/>
+        <w:spacing w:after="0" w:line="240" w:lineRule="auto"/>
+        <w:rPr>
+          <w:rFonts w:ascii="Consolas" w:hAnsi="Consolas" w:cs="Consolas"/>
+          <w:color w:val="000000"/>
+          <w:sz w:val="16"/>
+          <w:szCs w:val="16"/>
+        </w:rPr>
+      </w:pPr>
+      <w:r>
+        <w:rPr>
+          <w:rFonts w:ascii="Consolas" w:hAnsi="Consolas" w:cs="Consolas"/>
+          <w:color w:val="000000"/>
+          <w:sz w:val="16"/>
+          <w:szCs w:val="16"/>
+        </w:rPr>
+        <w:t xml:space="preserve">    {</w:t>
+      </w:r>
+    </w:p>
+    <w:p>
+      <w:pPr>
+        <w:autoSpaceDE w:val="0"/>
+        <w:autoSpaceDN w:val="0"/>
+        <w:bidi w:val="0"/>
+        <w:adjustRightInd w:val="0"/>
+        <w:spacing w:after="0" w:line="240" w:lineRule="auto"/>
+        <w:rPr>
+          <w:rFonts w:ascii="Consolas" w:hAnsi="Consolas" w:cs="Consolas"/>
+          <w:color w:val="000000"/>
+          <w:sz w:val="16"/>
+          <w:szCs w:val="16"/>
+        </w:rPr>
+      </w:pPr>
+      <w:r>
+        <w:rPr>
+          <w:rFonts w:ascii="Consolas" w:hAnsi="Consolas" w:cs="Consolas"/>
+          <w:color w:val="000000"/>
+          <w:sz w:val="16"/>
+          <w:szCs w:val="16"/>
+        </w:rPr>
+        <w:t xml:space="preserve">        life--;</w:t>
+      </w:r>
+    </w:p>
+    <w:p>
+      <w:pPr>
+        <w:autoSpaceDE w:val="0"/>
+        <w:autoSpaceDN w:val="0"/>
+        <w:bidi w:val="0"/>
+        <w:adjustRightInd w:val="0"/>
+        <w:spacing w:after="0" w:line="240" w:lineRule="auto"/>
+        <w:rPr>
+          <w:rFonts w:ascii="Consolas" w:hAnsi="Consolas" w:cs="Consolas"/>
+          <w:color w:val="000000"/>
+          <w:sz w:val="16"/>
+          <w:szCs w:val="16"/>
+        </w:rPr>
+      </w:pPr>
+      <w:r>
+        <w:rPr>
+          <w:rFonts w:ascii="Consolas" w:hAnsi="Consolas" w:cs="Consolas"/>
+          <w:color w:val="000000"/>
+          <w:sz w:val="16"/>
+          <w:szCs w:val="16"/>
+        </w:rPr>
+        <w:t xml:space="preserve">        </w:t>
+      </w:r>
+      <w:r>
+        <w:rPr>
+          <w:rFonts w:ascii="Consolas" w:hAnsi="Consolas" w:cs="Consolas"/>
+          <w:color w:val="0000FF"/>
+          <w:sz w:val="16"/>
+          <w:szCs w:val="16"/>
+        </w:rPr>
+        <w:t>if</w:t>
+      </w:r>
+      <w:r>
+        <w:rPr>
+          <w:rFonts w:ascii="Consolas" w:hAnsi="Consolas" w:cs="Consolas"/>
+          <w:color w:val="000000"/>
+          <w:sz w:val="16"/>
+          <w:szCs w:val="16"/>
+        </w:rPr>
+        <w:t>(life&lt;1)</w:t>
+      </w:r>
+    </w:p>
+    <w:p>
+      <w:pPr>
+        <w:autoSpaceDE w:val="0"/>
+        <w:autoSpaceDN w:val="0"/>
+        <w:bidi w:val="0"/>
+        <w:adjustRightInd w:val="0"/>
+        <w:spacing w:after="0" w:line="240" w:lineRule="auto"/>
+        <w:rPr>
+          <w:rFonts w:ascii="Consolas" w:hAnsi="Consolas" w:cs="Consolas"/>
+          <w:color w:val="000000"/>
+          <w:sz w:val="16"/>
+          <w:szCs w:val="16"/>
+        </w:rPr>
+      </w:pPr>
+      <w:r>
+        <w:rPr>
+          <w:rFonts w:ascii="Consolas" w:hAnsi="Consolas" w:cs="Consolas"/>
+          <w:color w:val="000000"/>
+          <w:sz w:val="16"/>
+          <w:szCs w:val="16"/>
+        </w:rPr>
+        <w:t xml:space="preserve">        {</w:t>
+      </w:r>
+    </w:p>
+    <w:p>
+      <w:pPr>
+        <w:autoSpaceDE w:val="0"/>
+        <w:autoSpaceDN w:val="0"/>
+        <w:bidi w:val="0"/>
+        <w:adjustRightInd w:val="0"/>
+        <w:spacing w:after="0" w:line="240" w:lineRule="auto"/>
+        <w:rPr>
+          <w:rFonts w:ascii="Consolas" w:hAnsi="Consolas" w:cs="Consolas"/>
+          <w:color w:val="000000"/>
+          <w:sz w:val="16"/>
+          <w:szCs w:val="16"/>
+        </w:rPr>
+      </w:pPr>
+      <w:r>
+        <w:rPr>
+          <w:rFonts w:ascii="Consolas" w:hAnsi="Consolas" w:cs="Consolas"/>
+          <w:color w:val="000000"/>
+          <w:sz w:val="16"/>
+          <w:szCs w:val="16"/>
+        </w:rPr>
+        <w:t xml:space="preserve">            Destroy(</w:t>
+      </w:r>
+      <w:r>
+        <w:rPr>
+          <w:rFonts w:ascii="Consolas" w:hAnsi="Consolas" w:cs="Consolas"/>
+          <w:color w:val="0000FF"/>
+          <w:sz w:val="16"/>
+          <w:szCs w:val="16"/>
+        </w:rPr>
+        <w:t>this</w:t>
+      </w:r>
+      <w:r>
+        <w:rPr>
+          <w:rFonts w:ascii="Consolas" w:hAnsi="Consolas" w:cs="Consolas"/>
+          <w:color w:val="000000"/>
+          <w:sz w:val="16"/>
+          <w:szCs w:val="16"/>
+        </w:rPr>
+        <w:t xml:space="preserve">.gameObject); </w:t>
+      </w:r>
+    </w:p>
+    <w:p>
+      <w:pPr>
+        <w:autoSpaceDE w:val="0"/>
+        <w:autoSpaceDN w:val="0"/>
+        <w:bidi w:val="0"/>
+        <w:adjustRightInd w:val="0"/>
+        <w:spacing w:after="0" w:line="240" w:lineRule="auto"/>
+        <w:rPr>
+          <w:rFonts w:ascii="Consolas" w:hAnsi="Consolas" w:cs="Consolas"/>
+          <w:color w:val="000000"/>
+          <w:sz w:val="16"/>
+          <w:szCs w:val="16"/>
+        </w:rPr>
+      </w:pPr>
+      <w:r>
+        <w:rPr>
+          <w:rFonts w:ascii="Consolas" w:hAnsi="Consolas" w:cs="Consolas"/>
+          <w:color w:val="000000"/>
+          <w:sz w:val="16"/>
+          <w:szCs w:val="16"/>
+        </w:rPr>
+        <w:t xml:space="preserve">        }</w:t>
+      </w:r>
+    </w:p>
+    <w:p>
+      <w:pPr>
+        <w:jc w:val="right"/>
+        <w:rPr>
+          <w:rFonts w:hint="cs"/>
+          <w:sz w:val="16"/>
+          <w:szCs w:val="16"/>
+          <w:rtl/>
+        </w:rPr>
+      </w:pPr>
+      <w:r>
+        <w:rPr>
+          <w:rFonts w:ascii="Consolas" w:hAnsi="Consolas" w:cs="Consolas"/>
+          <w:color w:val="000000"/>
+          <w:sz w:val="16"/>
+          <w:szCs w:val="16"/>
+        </w:rPr>
+        <w:t xml:space="preserve">    }</w:t>
+      </w:r>
+    </w:p>
+    <w:p>
+      <w:pPr>
+        <w:rPr>
+          <w:rFonts w:hint="cs"/>
+          <w:rtl/>
+        </w:rPr>
+      </w:pPr>
+      <w:r>
+        <w:rPr>
+          <w:rtl/>
+        </w:rPr>
+        <w:br/>
+      </w:r>
+      <w:r>
+        <w:rPr>
+          <w:rFonts w:hint="cs"/>
+          <w:rtl/>
+        </w:rPr>
+        <w:t xml:space="preserve">במשחק שלנו ספציפית אין צורך להוסיף לשחקן הראשי </w:t>
+      </w:r>
+      <w:r>
+        <w:t>collider</w:t>
+      </w:r>
+      <w:r>
+        <w:rPr>
+          <w:rFonts w:hint="cs"/>
+          <w:rtl/>
+        </w:rPr>
+        <w:t xml:space="preserve"> ניתן להשתמש ב-</w:t>
+      </w:r>
+      <w:r>
+        <w:t>collider</w:t>
+      </w:r>
+      <w:r>
+        <w:rPr>
+          <w:rFonts w:hint="cs"/>
+          <w:rtl/>
+        </w:rPr>
+        <w:t xml:space="preserve"> של ה'אויב'. </w:t>
+      </w:r>
+      <w:r>
+        <w:rPr>
+          <w:rtl/>
+        </w:rPr>
+        <w:br/>
+      </w:r>
+      <w:r>
+        <w:rPr>
+          <w:rFonts w:hint="cs"/>
+          <w:rtl/>
+        </w:rPr>
+        <w:t>בשביל להפעיל מתודה של אובייקט משחק מתוך סקריפט של אובייקט אחר אנח</w:t>
+      </w:r>
+      <w:r>
+        <w:rPr>
+          <w:rFonts w:hint="cs"/>
+          <w:rtl/>
+        </w:rPr>
+        <w:t>נו צריכים לקבל את אותו אובייקט,</w:t>
+      </w:r>
+      <w:r>
+        <w:rPr>
+          <w:rFonts w:hint="cs"/>
+          <w:rtl/>
+        </w:rPr>
+        <w:t>ל</w:t>
+      </w:r>
+      <w:r>
+        <w:t xml:space="preserve">unity </w:t>
+      </w:r>
+      <w:r>
+        <w:rPr>
+          <w:rFonts w:hint="cs"/>
+          <w:rtl/>
+        </w:rPr>
+        <w:t xml:space="preserve"> יש מתודה מיוחדת במיוחד בשביל זה: </w:t>
+      </w:r>
+      <w:r>
+        <w:t>transform.GetComponent&lt;GameObject</w:t>
+      </w:r>
+      <w:r>
+        <w:t xml:space="preserve"> object</w:t>
+      </w:r>
+      <w:r>
+        <w:t>&gt;()</w:t>
+      </w:r>
+      <w:r>
+        <w:rPr>
+          <w:rFonts w:hint="cs"/>
+          <w:rtl/>
+        </w:rPr>
+        <w:t>.</w:t>
+      </w:r>
+      <w:r>
+        <w:rPr>
+          <w:rtl/>
+        </w:rPr>
+        <w:br/>
+      </w:r>
+      <w:r>
+        <w:rPr>
+          <w:rFonts w:hint="cs"/>
+          <w:rtl/>
+        </w:rPr>
+        <w:t xml:space="preserve">אנחנו רוצים שבפונקציה </w:t>
+      </w:r>
+      <w:r>
+        <w:t>onTriggerEnter</w:t>
+      </w:r>
+      <w:r>
+        <w:rPr>
+          <w:rFonts w:hint="cs"/>
+          <w:rtl/>
+        </w:rPr>
+        <w:t xml:space="preserve"> של האויב ,מתי שקורת התנגשות בין אויב לשחקן אז נפעיל את המתודה </w:t>
+      </w:r>
+      <w:r>
+        <w:t>Damage()</w:t>
+      </w:r>
+      <w:r>
+        <w:rPr>
+          <w:rFonts w:hint="cs"/>
+          <w:rtl/>
+        </w:rPr>
+        <w:t xml:space="preserve"> של השחקן ונהרוג את האויב שלנו. לשם כך נצטרך לבקש אובייקט 'שחקן' ול</w:t>
+      </w:r>
+      <w:r>
+        <w:rPr>
+          <w:rFonts w:hint="cs"/>
+          <w:rtl/>
+        </w:rPr>
+        <w:t xml:space="preserve">שמור אותו במשתנה מסוג </w:t>
+      </w:r>
+      <w:r>
+        <w:rPr>
+          <w:rFonts w:hint="cs"/>
+          <w:rtl/>
+        </w:rPr>
+        <w:t xml:space="preserve">שחקן, אח"כ נפעיל את המתודה שלו ונשתמש במתודה </w:t>
+      </w:r>
+      <w:r>
+        <w:t>destroy()</w:t>
+      </w:r>
+      <w:r>
+        <w:rPr>
+          <w:rFonts w:hint="cs"/>
+          <w:rtl/>
+        </w:rPr>
+        <w:t xml:space="preserve"> כדי להשמיד את האובייקט 'אויב'</w:t>
+      </w:r>
+      <w:r>
+        <w:rPr>
+          <w:rFonts w:hint="cs"/>
+          <w:rtl/>
+        </w:rPr>
+        <w:t>:</w:t>
+      </w:r>
+    </w:p>
+    <w:p>
+      <w:pPr>
+        <w:autoSpaceDE w:val="0"/>
+        <w:autoSpaceDN w:val="0"/>
+        <w:bidi w:val="0"/>
+        <w:adjustRightInd w:val="0"/>
+        <w:spacing w:after="0" w:line="240" w:lineRule="auto"/>
+        <w:rPr>
+          <w:rFonts w:ascii="Consolas" w:hAnsi="Consolas" w:cs="Consolas"/>
+          <w:color w:val="000000"/>
+          <w:sz w:val="16"/>
+          <w:szCs w:val="16"/>
+        </w:rPr>
+      </w:pPr>
+      <w:r>
+        <w:rPr>
+          <w:rFonts w:ascii="Consolas" w:hAnsi="Consolas" w:cs="Consolas"/>
+          <w:color w:val="0000FF"/>
+          <w:sz w:val="16"/>
+          <w:szCs w:val="16"/>
+        </w:rPr>
+        <w:t>if</w:t>
+      </w:r>
+      <w:r>
+        <w:rPr>
+          <w:rFonts w:ascii="Consolas" w:hAnsi="Consolas" w:cs="Consolas"/>
+          <w:color w:val="000000"/>
+          <w:sz w:val="16"/>
+          <w:szCs w:val="16"/>
+        </w:rPr>
+        <w:t>(other.tag==</w:t>
+      </w:r>
+      <w:r>
+        <w:rPr>
+          <w:rFonts w:ascii="Consolas" w:hAnsi="Consolas" w:cs="Consolas"/>
+          <w:color w:val="A31515"/>
+          <w:sz w:val="16"/>
+          <w:szCs w:val="16"/>
+        </w:rPr>
+        <w:t>"Player"</w:t>
+      </w:r>
+      <w:r>
+        <w:rPr>
+          <w:rFonts w:ascii="Consolas" w:hAnsi="Consolas" w:cs="Consolas"/>
+          <w:color w:val="000000"/>
+          <w:sz w:val="16"/>
+          <w:szCs w:val="16"/>
+        </w:rPr>
+        <w:t>)</w:t>
+      </w:r>
+    </w:p>
+    <w:p>
+      <w:pPr>
+        <w:autoSpaceDE w:val="0"/>
+        <w:autoSpaceDN w:val="0"/>
+        <w:bidi w:val="0"/>
+        <w:adjustRightInd w:val="0"/>
+        <w:spacing w:after="0" w:line="240" w:lineRule="auto"/>
+        <w:rPr>
+          <w:rFonts w:ascii="Consolas" w:hAnsi="Consolas" w:cs="Consolas"/>
+          <w:color w:val="000000"/>
+          <w:sz w:val="16"/>
+          <w:szCs w:val="16"/>
+        </w:rPr>
+      </w:pPr>
+      <w:r>
+        <w:rPr>
+          <w:rFonts w:ascii="Consolas" w:hAnsi="Consolas" w:cs="Consolas"/>
+          <w:color w:val="000000"/>
+          <w:sz w:val="16"/>
+          <w:szCs w:val="16"/>
+        </w:rPr>
+        <w:t xml:space="preserve">        {</w:t>
+      </w:r>
+    </w:p>
+    <w:p>
+      <w:pPr>
+        <w:autoSpaceDE w:val="0"/>
+        <w:autoSpaceDN w:val="0"/>
+        <w:bidi w:val="0"/>
+        <w:adjustRightInd w:val="0"/>
+        <w:spacing w:after="0" w:line="240" w:lineRule="auto"/>
+        <w:rPr>
+          <w:rFonts w:ascii="Consolas" w:hAnsi="Consolas" w:cs="Consolas"/>
+          <w:color w:val="000000"/>
+          <w:sz w:val="16"/>
+          <w:szCs w:val="16"/>
+        </w:rPr>
+      </w:pPr>
+      <w:r>
+        <w:rPr>
+          <w:rFonts w:ascii="Consolas" w:hAnsi="Consolas" w:cs="Consolas"/>
+          <w:color w:val="000000"/>
+          <w:sz w:val="16"/>
+          <w:szCs w:val="16"/>
+        </w:rPr>
+        <w:t xml:space="preserve">           </w:t>
+      </w:r>
+      <w:r>
+        <w:rPr>
+          <w:rFonts w:ascii="Consolas" w:hAnsi="Consolas" w:cs="Consolas"/>
+          <w:color w:val="000000"/>
+          <w:sz w:val="16"/>
+          <w:szCs w:val="16"/>
+        </w:rPr>
+        <w:t xml:space="preserve"> </w:t>
+      </w:r>
+      <w:r>
+        <w:rPr>
+          <w:rFonts w:ascii="Consolas" w:hAnsi="Consolas" w:cs="Consolas"/>
+          <w:color w:val="000000"/>
+          <w:sz w:val="16"/>
+          <w:szCs w:val="16"/>
+        </w:rPr>
+        <w:t>Player player= other.transform.GetComponent&lt;Player&gt;();</w:t>
+      </w:r>
+    </w:p>
+    <w:p>
+      <w:pPr>
+        <w:autoSpaceDE w:val="0"/>
+        <w:autoSpaceDN w:val="0"/>
+        <w:bidi w:val="0"/>
+        <w:adjustRightInd w:val="0"/>
+        <w:spacing w:after="0" w:line="240" w:lineRule="auto"/>
+        <w:rPr>
+          <w:rFonts w:ascii="Consolas" w:hAnsi="Consolas" w:cs="Consolas"/>
+          <w:color w:val="000000"/>
+          <w:sz w:val="16"/>
+          <w:szCs w:val="16"/>
+        </w:rPr>
+      </w:pPr>
+      <w:r>
+        <w:rPr>
+          <w:rFonts w:ascii="Consolas" w:hAnsi="Consolas" w:cs="Consolas"/>
+          <w:color w:val="000000"/>
+          <w:sz w:val="16"/>
+          <w:szCs w:val="16"/>
+        </w:rPr>
+        <w:t xml:space="preserve">            player.Damage();</w:t>
+      </w:r>
+      <w:r>
+        <w:rPr>
+          <w:rFonts w:ascii="Consolas" w:hAnsi="Consolas" w:cs="Consolas"/>
+          <w:color w:val="000000"/>
+          <w:sz w:val="16"/>
+          <w:szCs w:val="16"/>
+        </w:rPr>
+        <w:br/>
+      </w:r>
+      <w:r>
+        <w:rPr>
+          <w:rFonts w:ascii="Consolas" w:hAnsi="Consolas" w:cs="Consolas"/>
+          <w:color w:val="000000"/>
+          <w:sz w:val="16"/>
+          <w:szCs w:val="16"/>
+        </w:rPr>
+        <w:t xml:space="preserve">            Destroy(</w:t>
+      </w:r>
+      <w:r>
+        <w:rPr>
+          <w:rFonts w:ascii="Consolas" w:hAnsi="Consolas" w:cs="Consolas"/>
+          <w:color w:val="0000FF"/>
+          <w:sz w:val="16"/>
+          <w:szCs w:val="16"/>
+        </w:rPr>
+        <w:t>this</w:t>
+      </w:r>
+      <w:r>
+        <w:rPr>
+          <w:rFonts w:ascii="Consolas" w:hAnsi="Consolas" w:cs="Consolas"/>
+          <w:color w:val="000000"/>
+          <w:sz w:val="16"/>
+          <w:szCs w:val="16"/>
+        </w:rPr>
+        <w:t>.gameObject);</w:t>
+      </w:r>
+    </w:p>
+    <w:p>
+      <w:pPr>
+        <w:jc w:val="right"/>
+        <w:rPr>
+          <w:rFonts w:ascii="Consolas" w:hAnsi="Consolas" w:cs="Consolas"/>
+          <w:color w:val="000000"/>
+          <w:sz w:val="16"/>
+          <w:szCs w:val="16"/>
+        </w:rPr>
+      </w:pPr>
+      <w:r>
+        <w:rPr>
+          <w:rFonts w:ascii="Consolas" w:hAnsi="Consolas" w:cs="Consolas"/>
+          <w:color w:val="000000"/>
+          <w:sz w:val="16"/>
+          <w:szCs w:val="16"/>
+        </w:rPr>
+        <w:t xml:space="preserve">        }</w:t>
+      </w:r>
+    </w:p>
+    <w:p>
+      <w:pPr>
+        <w:rPr>
+          <w:rFonts w:hint="cs"/>
+          <w:rtl/>
+        </w:rPr>
+      </w:pPr>
+      <w:r>
+        <w:rPr>
+          <w:sz w:val="16"/>
+          <w:szCs w:val="16"/>
+          <w:rtl/>
+        </w:rPr>
+        <w:br/>
+      </w:r>
+      <w:r>
+        <w:rPr>
+          <w:rtl/>
+        </w:rPr>
+        <w:br/>
+      </w:r>
+      <w:r>
+        <w:rPr>
+          <w:rtl/>
+        </w:rPr>
+        <w:br/>
+      </w:r>
+      <w:r>
+        <w:rPr>
+          <w:rFonts w:hint="cs"/>
+          <w:rtl/>
+        </w:rPr>
+        <w:t xml:space="preserve">  </w:t>
+      </w:r>
+      <w:r>
+        <w:rPr>
+          <w:rtl/>
+        </w:rPr>
         <w:br/>
       </w:r>
     </w:p>
@@ -7687,7 +8401,7 @@
                                   <w:rtl/>
                                   <w:lang w:val="he-IL"/>
                                 </w:rPr>
-                                <w:t>6</w:t>
+                                <w:t>7</w:t>
                               </w:r>
                               <w:r>
                                 <w:fldChar w:fldCharType="end"/>
@@ -7760,7 +8474,7 @@
                             <w:rtl/>
                             <w:lang w:val="he-IL"/>
                           </w:rPr>
-                          <w:t>6</w:t>
+                          <w:t>7</w:t>
                         </w:r>
                         <w:r>
                           <w:fldChar w:fldCharType="end"/>
@@ -8038,7 +8752,7 @@
               <w:rtl/>
               <w:lang w:val="he-IL"/>
             </w:rPr>
-            <w:t>6</w:t>
+            <w:t>7</w:t>
           </w:r>
           <w:r>
             <w:rPr>
@@ -9593,7 +10307,7 @@
 </file>
 
 <file path=customXml/itemProps1.xml><?xml version="1.0" encoding="utf-8"?>
-<ds:datastoreItem xmlns:ds="http://schemas.openxmlformats.org/officeDocument/2006/customXml" ds:itemID="{B1E0B538-0D6D-4986-8BA8-A578EAF681D5}">
+<ds:datastoreItem xmlns:ds="http://schemas.openxmlformats.org/officeDocument/2006/customXml" ds:itemID="{A320C8AA-EA8E-457E-BDFB-19BC36A9BA37}">
   <ds:schemaRefs>
     <ds:schemaRef ds:uri="http://schemas.openxmlformats.org/officeDocument/2006/bibliography"/>
   </ds:schemaRefs>

</xml_diff>

<commit_message>
spawn manager was added
</commit_message>
<xml_diff>
--- a/unity-02/חלליות.docx
+++ b/unity-02/חלליות.docx
@@ -683,6 +683,13 @@
           <w:rFonts w:hint="cs"/>
           <w:rtl/>
         </w:rPr>
+        <w:t xml:space="preserve"> לאובייקט</w:t>
+      </w:r>
+      <w:r>
+        <w:rPr>
+          <w:rFonts w:hint="cs"/>
+          <w:rtl/>
+        </w:rPr>
         <w:t xml:space="preserve">. </w:t>
       </w:r>
       <w:r>
@@ -5179,7 +5186,7 @@
     <w:p>
       <w:pPr>
         <w:rPr>
-          <w:rFonts w:asciiTheme="minorBidi" w:hAnsiTheme="minorBidi" w:hint="cs"/>
+          <w:rFonts w:asciiTheme="minorBidi" w:hAnsiTheme="minorBidi"/>
           <w:rtl/>
         </w:rPr>
       </w:pPr>
@@ -5213,22 +5220,21 @@
       <w:pPr>
         <w:pStyle w:val="1"/>
         <w:rPr>
+          <w:rFonts w:cs="Courier New"/>
+          <w:rtl/>
+        </w:rPr>
+      </w:pPr>
+      <w:r>
+        <w:rPr>
           <w:rFonts w:cs="Courier New" w:hint="cs"/>
           <w:rtl/>
         </w:rPr>
-      </w:pPr>
-      <w:r>
-        <w:rPr>
-          <w:rFonts w:cs="Courier New" w:hint="cs"/>
-          <w:rtl/>
-        </w:rPr>
         <w:t>אויבים והתנגשויות-</w:t>
       </w:r>
     </w:p>
     <w:p>
       <w:pPr>
         <w:rPr>
-          <w:rFonts w:hint="cs"/>
           <w:rtl/>
         </w:rPr>
       </w:pPr>
@@ -5374,7 +5380,6 @@
       <w:pPr>
         <w:pStyle w:val="3"/>
         <w:rPr>
-          <w:rFonts w:hint="cs"/>
           <w:rtl/>
         </w:rPr>
       </w:pPr>
@@ -5389,7 +5394,6 @@
     <w:p>
       <w:pPr>
         <w:rPr>
-          <w:rFonts w:hint="cs"/>
           <w:rtl/>
         </w:rPr>
       </w:pPr>
@@ -5811,25 +5815,7 @@
           <w:sz w:val="15"/>
           <w:szCs w:val="15"/>
         </w:rPr>
-        <w:t xml:space="preserve">        transform.Translate(Vector3.down * </w:t>
-      </w:r>
-      <w:r>
-        <w:rPr>
-          <w:rFonts w:ascii="Consolas" w:hAnsi="Consolas" w:cs="Consolas"/>
-          <w:color w:val="000000"/>
-          <w:sz w:val="15"/>
-          <w:szCs w:val="15"/>
-        </w:rPr>
-        <w:t>_speed</w:t>
-      </w:r>
-      <w:r>
-        <w:rPr>
-          <w:rFonts w:ascii="Consolas" w:hAnsi="Consolas" w:cs="Consolas"/>
-          <w:color w:val="000000"/>
-          <w:sz w:val="15"/>
-          <w:szCs w:val="15"/>
-        </w:rPr>
-        <w:t xml:space="preserve"> * Time.deltaTime);</w:t>
+        <w:t xml:space="preserve">        transform.Translate(Vector3.down * _speed * Time.deltaTime);</w:t>
       </w:r>
     </w:p>
     <w:p>
@@ -5890,16 +5876,7 @@
           <w:sz w:val="15"/>
           <w:szCs w:val="15"/>
         </w:rPr>
-        <w:t>.0f</w:t>
-      </w:r>
-      <w:r>
-        <w:rPr>
-          <w:rFonts w:ascii="Consolas" w:hAnsi="Consolas" w:cs="Consolas"/>
-          <w:color w:val="000000"/>
-          <w:sz w:val="15"/>
-          <w:szCs w:val="15"/>
-        </w:rPr>
-        <w:t>)</w:t>
+        <w:t>.0f)</w:t>
       </w:r>
     </w:p>
     <w:p>
@@ -6048,7 +6025,6 @@
       <w:pPr>
         <w:pStyle w:val="3"/>
         <w:rPr>
-          <w:rFonts w:hint="cs"/>
           <w:rtl/>
         </w:rPr>
       </w:pPr>
@@ -6074,7 +6050,6 @@
     <w:p>
       <w:pPr>
         <w:rPr>
-          <w:rFonts w:hint="cs"/>
           <w:rtl/>
         </w:rPr>
       </w:pPr>
@@ -7061,7 +7036,6 @@
     <w:p>
       <w:pPr>
         <w:rPr>
-          <w:rFonts w:hint="cs"/>
           <w:rtl/>
         </w:rPr>
       </w:pPr>
@@ -7398,7 +7372,6 @@
       <w:pPr>
         <w:jc w:val="right"/>
         <w:rPr>
-          <w:rFonts w:hint="cs"/>
           <w:rtl/>
         </w:rPr>
       </w:pPr>
@@ -7430,7 +7403,6 @@
       <w:pPr>
         <w:pStyle w:val="3"/>
         <w:rPr>
-          <w:rFonts w:hint="cs"/>
           <w:rtl/>
         </w:rPr>
       </w:pPr>
@@ -7446,16 +7418,15 @@
     <w:p>
       <w:pPr>
         <w:rPr>
-          <w:rFonts w:hint="cs"/>
-          <w:rtl/>
-        </w:rPr>
-      </w:pPr>
-      <w:r>
-        <w:rPr>
-          <w:rFonts w:hint="cs"/>
-          <w:rtl/>
-        </w:rPr>
-        <w:t xml:space="preserve">חלק מהמשחק הוא גם לדעת מתי הוא אמור להיגמר. בדר"כ המשחקים בסגנון המשחק שלנו נגמרים או כאשר הגענו לסוף המסלול, או כאשר השחקן הראשי מעבד את כל הנקודות חיים שלו. </w:t>
+          <w:rtl/>
+        </w:rPr>
+      </w:pPr>
+      <w:r>
+        <w:rPr>
+          <w:rFonts w:hint="cs"/>
+          <w:rtl/>
+        </w:rPr>
+        <w:t xml:space="preserve">חלק מהמשחק הוא גם לדעת מתי הוא אמור להיגמר. בדר"כ המשחקים בסגנון המשחק שלנו נגמרים כאשר הגענו לסוף המסלול, או כאשר השחקן הראשי מעבד את כל הנקודות חיים שלו. </w:t>
       </w:r>
       <w:r>
         <w:rPr>
@@ -7497,8 +7468,6 @@
       <w:r>
         <w:t>a</w:t>
       </w:r>
-      <w:bookmarkStart w:id="0" w:name="_GoBack"/>
-      <w:bookmarkEnd w:id="0"/>
       <w:r>
         <w:t>mage()</w:t>
       </w:r>
@@ -7745,7 +7714,6 @@
       <w:pPr>
         <w:jc w:val="right"/>
         <w:rPr>
-          <w:rFonts w:hint="cs"/>
           <w:sz w:val="16"/>
           <w:szCs w:val="16"/>
           <w:rtl/>
@@ -7764,7 +7732,6 @@
     <w:p>
       <w:pPr>
         <w:rPr>
-          <w:rFonts w:hint="cs"/>
           <w:rtl/>
         </w:rPr>
       </w:pPr>
@@ -7826,6 +7793,13 @@
           <w:rFonts w:hint="cs"/>
           <w:rtl/>
         </w:rPr>
+        <w:t xml:space="preserve"> </w:t>
+      </w:r>
+      <w:r>
+        <w:rPr>
+          <w:rFonts w:hint="cs"/>
+          <w:rtl/>
+        </w:rPr>
         <w:t>ל</w:t>
       </w:r>
       <w:r>
@@ -7875,7 +7849,21 @@
           <w:rFonts w:hint="cs"/>
           <w:rtl/>
         </w:rPr>
-        <w:t xml:space="preserve"> של האויב ,מתי שקורת התנגשות בין אויב לשחקן אז נפעיל את המתודה </w:t>
+        <w:t xml:space="preserve"> של האויב ,מתי שקורת התנגשות בין אויב לשחקן אז</w:t>
+      </w:r>
+      <w:r>
+        <w:rPr>
+          <w:rFonts w:hint="cs"/>
+          <w:rtl/>
+        </w:rPr>
+        <w:t xml:space="preserve"> תופעל </w:t>
+      </w:r>
+      <w:r>
+        <w:rPr>
+          <w:rFonts w:hint="cs"/>
+          <w:rtl/>
+        </w:rPr>
+        <w:t xml:space="preserve">המתודה </w:t>
       </w:r>
       <w:r>
         <w:t>Damage()</w:t>
@@ -8118,8 +8106,9 @@
     </w:p>
     <w:p>
       <w:pPr>
-        <w:rPr>
-          <w:rFonts w:hint="cs"/>
+        <w:pStyle w:val="1"/>
+        <w:rPr>
+          <w:rFonts w:ascii="Consolas" w:hAnsi="Consolas" w:cstheme="minorBidi" w:hint="cs"/>
           <w:rtl/>
         </w:rPr>
       </w:pPr>
@@ -8133,12 +8122,60 @@
       </w:r>
       <w:r>
         <w:rPr>
+          <w:rFonts w:ascii="Consolas" w:hAnsi="Consolas"/>
+        </w:rPr>
+        <w:t xml:space="preserve"> </w:t>
+      </w:r>
+      <w:r>
+        <w:rPr>
+          <w:rFonts w:ascii="Consolas" w:hAnsi="Consolas"/>
+        </w:rPr>
+        <w:t>Spawn manager</w:t>
+      </w:r>
+      <w:r>
+        <w:rPr>
+          <w:rFonts w:ascii="Consolas" w:hAnsi="Consolas" w:cs="Times New Roman"/>
+          <w:rtl/>
+        </w:rPr>
+        <w:t>–</w:t>
+      </w:r>
+    </w:p>
+    <w:p>
+      <w:pPr>
+        <w:rPr>
+          <w:rFonts w:hint="cs"/>
+          <w:rtl/>
+        </w:rPr>
+      </w:pPr>
+      <w:r>
+        <w:rPr>
+          <w:rFonts w:hint="cs"/>
+          <w:rtl/>
+        </w:rPr>
+        <w:t>אז לאחר שיש לנו כבר שחקן שמסוגל לירות ואויב שניתן להרוג השלב הבא שמתבקש הוא להכניס עוד כמה אויבים למשחק.</w:t>
+      </w:r>
+      <w:r>
+        <w:rPr>
           <w:rtl/>
         </w:rPr>
         <w:br/>
       </w:r>
       <w:r>
         <w:rPr>
+          <w:rFonts w:hint="cs"/>
+          <w:rtl/>
+        </w:rPr>
+        <w:t xml:space="preserve">אז איך נעשה את זה? אם נכניס אותם פשוט אחד אחד מחלון הפרויקט אומנם יהיו לנו כמה אויבים במסך, אך כולם יופיעו ישירות על המסך, והשאיפה היא  להכניס אותם בסדר מסוים כך שכל פעם יעלו מספר האויבים הפוטנציאלים בקצב אחיד ולא בפעם אחת, </w:t>
+      </w:r>
+      <w:r>
+        <w:rPr>
+          <w:rFonts w:hint="cs"/>
+          <w:rtl/>
+        </w:rPr>
+        <w:t>מה גם שזאת סתם עבודה קשה להכניס עכשיו עשרים ומעלה אויבים.</w:t>
+      </w:r>
+      <w:r>
+        <w:rPr>
           <w:rtl/>
         </w:rPr>
         <w:br/>
@@ -8148,10 +8185,1316 @@
           <w:rFonts w:hint="cs"/>
           <w:rtl/>
         </w:rPr>
+        <w:t xml:space="preserve">למעשה אנחנו כבר מכירים שיטה ליצור אינסטנס של </w:t>
+      </w:r>
+      <w:r>
+        <w:t>prefab</w:t>
+      </w:r>
+      <w:r>
+        <w:rPr>
+          <w:rFonts w:hint="cs"/>
+          <w:rtl/>
+        </w:rPr>
+        <w:t xml:space="preserve"> במהלך המשחק, אם ניזכר בשלב יצירת הלייזר השתמשנו בפונקציה </w:t>
+      </w:r>
+      <w:r>
+        <w:rPr>
+          <w:rFonts w:asciiTheme="minorBidi" w:hAnsiTheme="minorBidi"/>
+        </w:rPr>
+        <w:t>instantiate</w:t>
+      </w:r>
+      <w:r>
+        <w:rPr>
+          <w:rFonts w:hint="cs"/>
+          <w:rtl/>
+        </w:rPr>
+        <w:t xml:space="preserve"> בכדי ליצור את היריות, למה שלא נשתמש בה גם כאן? למה שלא ניצור אינסטנסים של אויבים בתדירות של כל חמש שניות למשל? </w:t>
+      </w:r>
+      <w:r>
+        <w:rPr>
+          <w:rFonts w:hint="cs"/>
+          <w:rtl/>
+        </w:rPr>
+        <w:t xml:space="preserve">ברמת  העיקרון המתזמן הוא לא אובייקט, לא נראה אותו על המסך עם סטופר מזניק תור של אויבים כל אחד בתורו. למזלנו </w:t>
+      </w:r>
+      <w:r>
+        <w:t>unity</w:t>
+      </w:r>
+      <w:r>
+        <w:rPr>
+          <w:rFonts w:hint="cs"/>
+          <w:rtl/>
+        </w:rPr>
+        <w:t xml:space="preserve"> דאגו גם לזה ונתנו לנו את האפשרות ליצור אובייקט ריק (</w:t>
+      </w:r>
+      <w:r>
+        <w:t>Empty object</w:t>
+      </w:r>
+      <w:r>
+        <w:rPr>
+          <w:rFonts w:hint="cs"/>
+          <w:rtl/>
+        </w:rPr>
+        <w:t>).</w:t>
+      </w:r>
+      <w:r>
+        <w:rPr>
+          <w:rtl/>
+        </w:rPr>
+        <w:br/>
+      </w:r>
+      <w:r>
+        <w:rPr>
+          <w:rFonts w:hint="cs"/>
+          <w:rtl/>
+        </w:rPr>
+        <w:t>כדי ליצור</w:t>
+      </w:r>
+      <w:r>
+        <w:rPr>
+          <w:rFonts w:hint="cs"/>
+          <w:rtl/>
+        </w:rPr>
+        <w:t xml:space="preserve"> אובייקט ריק , נלחץ על מקש ימני-&gt; </w:t>
+      </w:r>
+      <w:r>
+        <w:t>create empty</w:t>
+      </w:r>
+      <w:r>
+        <w:rPr>
+          <w:rFonts w:hint="cs"/>
+          <w:rtl/>
+        </w:rPr>
+        <w:t xml:space="preserve">. ניתן לאובייקט שם, בהגה המקצועית נהוג לקרוא למתזמן </w:t>
+      </w:r>
+      <w:r>
+        <w:t>spawn manager</w:t>
+      </w:r>
+      <w:r>
+        <w:rPr>
+          <w:rFonts w:hint="cs"/>
+          <w:rtl/>
+        </w:rPr>
+        <w:t>, ונחבר לאובייקט שיצרנו סקריפט עם אותו שם.</w:t>
+      </w:r>
+      <w:r>
+        <w:rPr>
+          <w:rtl/>
+        </w:rPr>
+        <w:br/>
+      </w:r>
+      <w:r>
+        <w:rPr>
+          <w:rFonts w:hint="cs"/>
+          <w:rtl/>
+        </w:rPr>
+        <w:t xml:space="preserve">יצירת </w:t>
+      </w:r>
+      <w:r>
+        <w:t xml:space="preserve">thread </w:t>
+      </w:r>
+      <w:r>
+        <w:rPr>
+          <w:rFonts w:hint="cs"/>
+          <w:rtl/>
+        </w:rPr>
+        <w:t xml:space="preserve"> היא בעייתית במקצת במיוחד במשחקים מורכבים, היות והיא  דורשת מהאובייקט</w:t>
+      </w:r>
+      <w:r>
+        <w:rPr>
+          <w:rFonts w:hint="cs"/>
+          <w:rtl/>
+        </w:rPr>
+        <w:t>ים</w:t>
+      </w:r>
+      <w:r>
+        <w:rPr>
+          <w:rFonts w:hint="cs"/>
+          <w:rtl/>
+        </w:rPr>
+        <w:t xml:space="preserve"> להיות מסונכרנים לתרד הראשי, פעולה שצורכת יותר מידי משאבים יחסית למה שהיא מועילה לנו, למרבה המזל ישנן דרכים נוספות שנוכל להשתמש בהן בכדי לקבל את האפקט של התזמון, דרך נוספת היא באמצעות מתודות </w:t>
+      </w:r>
+      <w:r>
+        <w:t>coroutines</w:t>
+      </w:r>
+      <w:r>
+        <w:rPr>
+          <w:rFonts w:hint="cs"/>
+          <w:rtl/>
+        </w:rPr>
+        <w:t>.</w:t>
+      </w:r>
+      <w:r>
+        <w:rPr>
+          <w:rtl/>
+        </w:rPr>
+        <w:br/>
+      </w:r>
+      <w:r>
+        <w:rPr>
+          <w:rFonts w:hint="cs"/>
+          <w:rtl/>
+        </w:rPr>
+        <w:t xml:space="preserve"> </w:t>
+      </w:r>
+      <w:r>
+        <w:rPr>
+          <w:rFonts w:hint="cs"/>
+          <w:rtl/>
+        </w:rPr>
+        <w:t xml:space="preserve">כשאנו קוראים לפונקציה היא רצה עד שהיא משלימה את עצמה, ורק אז מחזירה ערך אם בכלל. למעשה זה אומר שכל פעולה שמתרחשת בפונקציה קורת בתוך פריים אחד של המתודה </w:t>
+      </w:r>
+      <w:r>
+        <w:t>update()</w:t>
+      </w:r>
+      <w:r>
+        <w:rPr>
+          <w:rFonts w:hint="cs"/>
+          <w:rtl/>
+        </w:rPr>
+        <w:t>. קריאה לפונקציה לא יכולה לשמש בכדי להכיל תהליך של אנימציה או רצף אירועים התלויות בזמן.</w:t>
+      </w:r>
+      <w:r>
+        <w:rPr>
+          <w:rtl/>
+        </w:rPr>
+        <w:br/>
+      </w:r>
+      <w:r>
+        <w:rPr>
+          <w:rFonts w:hint="cs"/>
+          <w:rtl/>
+        </w:rPr>
+        <w:t xml:space="preserve">מתודות </w:t>
+      </w:r>
+      <w:r>
+        <w:t>coroutines</w:t>
+      </w:r>
+      <w:r>
+        <w:rPr>
+          <w:rFonts w:hint="cs"/>
+          <w:rtl/>
+        </w:rPr>
+        <w:t xml:space="preserve"> הן מתודות שמאפרות להחזיר ערך 'זמני' מתוך הפונקציה עד הקריאה הבא למתוד</w:t>
+      </w:r>
+      <w:r>
+        <w:rPr>
+          <w:rFonts w:hint="cs"/>
+          <w:rtl/>
+        </w:rPr>
+        <w:t>ה</w:t>
+      </w:r>
+      <w:r>
+        <w:rPr>
+          <w:rFonts w:hint="cs"/>
+          <w:rtl/>
+        </w:rPr>
+        <w:t xml:space="preserve"> שמשם היא ממשיכה מאותו מקום שבו עצרה בפעם הקודמת. למשל ספירה עד עשר: המתודה תחזיר כל פעם מספר מאחד עד עשר.</w:t>
+      </w:r>
+      <w:r>
+        <w:rPr>
+          <w:rtl/>
+        </w:rPr>
+        <w:br/>
+      </w:r>
+      <w:r>
+        <w:rPr>
+          <w:rFonts w:hint="cs"/>
+          <w:rtl/>
+        </w:rPr>
+        <w:t xml:space="preserve">בכדי שהמתודה תוכל להחזיר משתנה זמני עליה לקיים שני דברים: 1) המשתנה </w:t>
+      </w:r>
+      <w:r>
+        <w:rPr>
+          <w:rFonts w:hint="cs"/>
+          <w:rtl/>
+        </w:rPr>
+        <w:t xml:space="preserve">בחתימת הפונקציה </w:t>
+      </w:r>
+      <w:r>
+        <w:rPr>
+          <w:rFonts w:hint="cs"/>
+          <w:rtl/>
+        </w:rPr>
+        <w:t>אותו ה</w:t>
+      </w:r>
+      <w:r>
+        <w:rPr>
+          <w:rFonts w:hint="cs"/>
+          <w:rtl/>
+        </w:rPr>
+        <w:t>יא</w:t>
+      </w:r>
+      <w:r>
+        <w:rPr>
+          <w:rFonts w:hint="cs"/>
+          <w:rtl/>
+        </w:rPr>
+        <w:t xml:space="preserve"> מחזירה </w:t>
+      </w:r>
+      <w:r>
+        <w:rPr>
+          <w:rFonts w:hint="cs"/>
+          <w:rtl/>
+        </w:rPr>
+        <w:t xml:space="preserve">צריך להיות </w:t>
+      </w:r>
+      <w:r>
+        <w:rPr>
+          <w:rFonts w:hint="cs"/>
+          <w:rtl/>
+        </w:rPr>
+        <w:t xml:space="preserve"> מסוג </w:t>
+      </w:r>
+      <w:r>
+        <w:t>IEnumerator</w:t>
+      </w:r>
+      <w:r>
+        <w:rPr>
+          <w:rFonts w:hint="cs"/>
+          <w:rtl/>
+        </w:rPr>
+        <w:t xml:space="preserve"> שהוא כמו משתנה מסוג </w:t>
+      </w:r>
+      <w:r>
+        <w:t>iterable</w:t>
+      </w:r>
+      <w:r>
+        <w:rPr>
+          <w:rFonts w:hint="cs"/>
+          <w:rtl/>
+        </w:rPr>
+        <w:t xml:space="preserve"> ב-</w:t>
+      </w:r>
+      <w:r>
+        <w:t>c++</w:t>
+      </w:r>
+      <w:r>
+        <w:rPr>
+          <w:rFonts w:hint="cs"/>
+          <w:rtl/>
+        </w:rPr>
+        <w:t xml:space="preserve"> ,כלומר משתנה שמציג את הערך</w:t>
+      </w:r>
+      <w:r>
+        <w:rPr>
+          <w:rFonts w:hint="cs"/>
+          <w:rtl/>
+        </w:rPr>
+        <w:t xml:space="preserve"> האחרון</w:t>
+      </w:r>
+      <w:r>
+        <w:rPr>
+          <w:rFonts w:hint="cs"/>
+          <w:rtl/>
+        </w:rPr>
+        <w:t xml:space="preserve"> בו </w:t>
+      </w:r>
+      <w:r>
+        <w:rPr>
+          <w:rFonts w:hint="cs"/>
+          <w:rtl/>
+        </w:rPr>
+        <w:t>אנחנו נמצאים</w:t>
+      </w:r>
+      <w:r>
+        <w:rPr>
+          <w:rFonts w:hint="cs"/>
+          <w:rtl/>
+        </w:rPr>
+        <w:t xml:space="preserve"> </w:t>
+      </w:r>
+      <w:r>
+        <w:rPr>
+          <w:rFonts w:hint="cs"/>
+          <w:rtl/>
+        </w:rPr>
+        <w:lastRenderedPageBreak/>
+        <w:t>שלנו.</w:t>
+      </w:r>
+      <w:r>
+        <w:rPr>
+          <w:rFonts w:hint="cs"/>
+          <w:rtl/>
+        </w:rPr>
+        <w:t xml:space="preserve"> 2</w:t>
+      </w:r>
+      <w:r>
+        <w:rPr>
+          <w:rFonts w:hint="cs"/>
+          <w:rtl/>
+        </w:rPr>
+        <w:t xml:space="preserve">) במקום שאנחנו מחזירים ערך עם </w:t>
+      </w:r>
+      <w:r>
+        <w:t>return</w:t>
+      </w:r>
+      <w:r>
+        <w:rPr>
+          <w:rFonts w:hint="cs"/>
+          <w:rtl/>
+        </w:rPr>
+        <w:t xml:space="preserve"> אנחנו מחזירים עם </w:t>
+      </w:r>
+      <w:r>
+        <w:t>yield return</w:t>
+      </w:r>
+      <w:r>
+        <w:rPr>
+          <w:rFonts w:hint="cs"/>
+          <w:rtl/>
+        </w:rPr>
+        <w:t xml:space="preserve">. </w:t>
+      </w:r>
+      <w:r>
+        <w:rPr>
+          <w:rtl/>
+        </w:rPr>
+        <w:br/>
+      </w:r>
+      <w:r>
+        <w:rPr>
+          <w:rFonts w:hint="cs"/>
+          <w:rtl/>
+        </w:rPr>
+        <w:t xml:space="preserve">כברירת מחדל מתודות </w:t>
+      </w:r>
+      <w:r>
+        <w:t xml:space="preserve">coroutine </w:t>
+      </w:r>
+      <w:r>
+        <w:rPr>
+          <w:rFonts w:hint="cs"/>
+          <w:rtl/>
+        </w:rPr>
+        <w:t xml:space="preserve"> נקראות מחדש כל פריים, אך ניתן להשהות את זמן הקריאה שלהן, כך שנקרא להן אחת לפרק זמן מסוים ע"י שנחזיר משתנה </w:t>
+      </w:r>
+      <w:r>
+        <w:t>waitforseconds</w:t>
+      </w:r>
+      <w:r>
+        <w:rPr>
+          <w:rFonts w:hint="cs"/>
+          <w:rtl/>
+        </w:rPr>
+        <w:t xml:space="preserve">  עם כמה זמן להשהות </w:t>
+      </w:r>
+      <w:r>
+        <w:rPr>
+          <w:rFonts w:hint="cs"/>
+          <w:rtl/>
+        </w:rPr>
+        <w:t>עד</w:t>
+      </w:r>
+      <w:r>
+        <w:rPr>
+          <w:rFonts w:hint="cs"/>
+          <w:rtl/>
+        </w:rPr>
+        <w:t xml:space="preserve"> הקריאה הבא</w:t>
+      </w:r>
+      <w:r>
+        <w:rPr>
+          <w:rFonts w:hint="cs"/>
+          <w:rtl/>
+        </w:rPr>
+        <w:t>ה</w:t>
+      </w:r>
+      <w:r>
+        <w:rPr>
+          <w:rFonts w:hint="cs"/>
+          <w:rtl/>
+        </w:rPr>
+        <w:t>:</w:t>
+      </w:r>
+    </w:p>
+    <w:p>
+      <w:pPr>
+        <w:jc w:val="right"/>
+        <w:rPr>
+          <w:rFonts w:ascii="Consolas" w:hAnsi="Consolas" w:cs="Consolas"/>
+          <w:color w:val="000000"/>
+          <w:sz w:val="19"/>
+          <w:szCs w:val="19"/>
+        </w:rPr>
+      </w:pPr>
+      <w:r>
+        <w:rPr>
+          <w:rFonts w:ascii="Consolas" w:hAnsi="Consolas" w:cs="Consolas"/>
+          <w:color w:val="0000FF"/>
+          <w:sz w:val="19"/>
+          <w:szCs w:val="19"/>
+        </w:rPr>
+        <w:t>yield</w:t>
+      </w:r>
+      <w:r>
+        <w:rPr>
+          <w:rFonts w:ascii="Consolas" w:hAnsi="Consolas" w:cs="Consolas"/>
+          <w:color w:val="000000"/>
+          <w:sz w:val="19"/>
+          <w:szCs w:val="19"/>
+        </w:rPr>
+        <w:t xml:space="preserve"> </w:t>
+      </w:r>
+      <w:r>
+        <w:rPr>
+          <w:rFonts w:ascii="Consolas" w:hAnsi="Consolas" w:cs="Consolas"/>
+          <w:color w:val="0000FF"/>
+          <w:sz w:val="19"/>
+          <w:szCs w:val="19"/>
+        </w:rPr>
+        <w:t>return</w:t>
+      </w:r>
+      <w:r>
+        <w:rPr>
+          <w:rFonts w:ascii="Consolas" w:hAnsi="Consolas" w:cs="Consolas"/>
+          <w:color w:val="000000"/>
+          <w:sz w:val="19"/>
+          <w:szCs w:val="19"/>
+        </w:rPr>
+        <w:t xml:space="preserve"> </w:t>
+      </w:r>
+      <w:r>
+        <w:rPr>
+          <w:rFonts w:ascii="Consolas" w:hAnsi="Consolas" w:cs="Consolas"/>
+          <w:color w:val="0000FF"/>
+          <w:sz w:val="19"/>
+          <w:szCs w:val="19"/>
+        </w:rPr>
+        <w:t>new</w:t>
+      </w:r>
+      <w:r>
+        <w:rPr>
+          <w:rFonts w:ascii="Consolas" w:hAnsi="Consolas" w:cs="Consolas"/>
+          <w:color w:val="000000"/>
+          <w:sz w:val="19"/>
+          <w:szCs w:val="19"/>
+        </w:rPr>
+        <w:t xml:space="preserve"> WaitForSeconds(</w:t>
+      </w:r>
+      <w:r>
+        <w:rPr>
+          <w:rFonts w:ascii="Consolas" w:hAnsi="Consolas" w:cs="Consolas"/>
+          <w:color w:val="002060"/>
+          <w:sz w:val="19"/>
+          <w:szCs w:val="19"/>
+        </w:rPr>
+        <w:t>float</w:t>
+      </w:r>
+      <w:r>
+        <w:rPr>
+          <w:rFonts w:ascii="Consolas" w:hAnsi="Consolas" w:cs="Consolas"/>
+          <w:color w:val="000000"/>
+          <w:sz w:val="19"/>
+          <w:szCs w:val="19"/>
+        </w:rPr>
+        <w:t xml:space="preserve"> </w:t>
+      </w:r>
+      <w:r>
+        <w:rPr>
+          <w:rFonts w:ascii="Consolas" w:hAnsi="Consolas" w:cs="Consolas"/>
+          <w:color w:val="000000"/>
+          <w:sz w:val="19"/>
+          <w:szCs w:val="19"/>
+        </w:rPr>
+        <w:t>time);</w:t>
+      </w:r>
+    </w:p>
+    <w:p>
+      <w:pPr>
+        <w:rPr>
+          <w:rFonts w:hint="cs"/>
+          <w:sz w:val="16"/>
+          <w:szCs w:val="16"/>
+          <w:rtl/>
+        </w:rPr>
+      </w:pPr>
+      <w:r>
+        <w:rPr>
+          <w:rFonts w:hint="cs"/>
+          <w:rtl/>
+        </w:rPr>
+        <w:t>חזרה לענייננו: בדיוק כמו שעשינו עם השחקן נצטרך לעשות גם כאן</w:t>
+      </w:r>
+      <w:r>
+        <w:rPr>
+          <w:rFonts w:hint="cs"/>
+          <w:rtl/>
+        </w:rPr>
+        <w:t>-</w:t>
+      </w:r>
+      <w:r>
+        <w:rPr>
+          <w:rFonts w:hint="cs"/>
+          <w:rtl/>
+        </w:rPr>
+        <w:t xml:space="preserve"> כדי לייצר אינסטנס</w:t>
+      </w:r>
+      <w:r>
+        <w:rPr>
+          <w:rFonts w:hint="cs"/>
+          <w:rtl/>
+        </w:rPr>
+        <w:t>ים</w:t>
+      </w:r>
+      <w:r>
+        <w:rPr>
+          <w:rFonts w:hint="cs"/>
+          <w:rtl/>
+        </w:rPr>
+        <w:t xml:space="preserve"> של אובייקט 'אויב', ניצור משתנה עצם חדש למחלקה </w:t>
+      </w:r>
+      <w:r>
+        <w:t xml:space="preserve">spawnManager </w:t>
+      </w:r>
+      <w:r>
+        <w:rPr>
+          <w:rFonts w:hint="cs"/>
+          <w:rtl/>
+        </w:rPr>
+        <w:t xml:space="preserve">  מסוג </w:t>
+      </w:r>
+      <w:r>
+        <w:t xml:space="preserve"> </w:t>
+      </w:r>
+      <w:r>
+        <w:t>GameObject</w:t>
+      </w:r>
+      <w:r>
+        <w:rPr>
+          <w:rFonts w:hint="cs"/>
+          <w:rtl/>
+        </w:rPr>
+        <w:t xml:space="preserve">(לצורך הדוגמא נקרא לו </w:t>
+      </w:r>
+      <w:r>
+        <w:t>(enemyPrefab</w:t>
+      </w:r>
+      <w:r>
+        <w:rPr>
+          <w:rFonts w:hint="cs"/>
+          <w:rtl/>
+        </w:rPr>
+        <w:t>,</w:t>
+      </w:r>
+      <w:r>
+        <w:rPr>
+          <w:rFonts w:hint="cs"/>
+          <w:rtl/>
+        </w:rPr>
+        <w:t xml:space="preserve"> נגדיר אותו כ- </w:t>
+      </w:r>
+      <w:r>
+        <w:t>[serializefield]</w:t>
+      </w:r>
+      <w:r>
+        <w:rPr>
+          <w:rFonts w:hint="cs"/>
+          <w:rtl/>
+        </w:rPr>
+        <w:t xml:space="preserve"> ונגרור את האובייקט 'אויב' מחלון הפרויקט להיכן שמופיע האובייקט שיצרנו ב-</w:t>
+      </w:r>
+      <w:r>
+        <w:t>inspector</w:t>
+      </w:r>
+      <w:r>
+        <w:rPr>
+          <w:rFonts w:hint="cs"/>
+          <w:rtl/>
+        </w:rPr>
+        <w:t xml:space="preserve"> של ה </w:t>
+      </w:r>
+      <w:r>
+        <w:t>spawn manager</w:t>
+      </w:r>
+      <w:r>
+        <w:rPr>
+          <w:rFonts w:hint="cs"/>
+          <w:rtl/>
+        </w:rPr>
+        <w:t xml:space="preserve">. אח"כ נוסיף את פונקציה </w:t>
+      </w:r>
+      <w:r>
+        <w:t>coroutine</w:t>
+      </w:r>
+      <w:r>
+        <w:rPr>
+          <w:rFonts w:hint="cs"/>
+          <w:rtl/>
+        </w:rPr>
+        <w:t xml:space="preserve"> שתיצור אויב כל פרק זמן שאותו נבחר ותגריל לו מיקום חדש להתחיל ממנו(על ציר ה-</w:t>
+      </w:r>
+      <w:r>
+        <w:t>x</w:t>
+      </w:r>
+      <w:r>
+        <w:rPr>
+          <w:rFonts w:hint="cs"/>
+          <w:rtl/>
+        </w:rPr>
+        <w:t xml:space="preserve"> כי אנחנו מתחילים </w:t>
+      </w:r>
+      <w:r>
+        <w:rPr>
+          <w:rFonts w:hint="cs"/>
+          <w:rtl/>
+        </w:rPr>
+        <w:t>בראש המסגרת</w:t>
+      </w:r>
+      <w:bookmarkStart w:id="0" w:name="_GoBack"/>
+      <w:bookmarkEnd w:id="0"/>
+      <w:r>
+        <w:rPr>
+          <w:rFonts w:hint="cs"/>
+          <w:rtl/>
+        </w:rPr>
+        <w:t xml:space="preserve"> בציר ה-</w:t>
+      </w:r>
+      <w:r>
+        <w:t>y</w:t>
+      </w:r>
+      <w:r>
+        <w:rPr>
+          <w:rFonts w:hint="cs"/>
+          <w:rtl/>
+        </w:rPr>
+        <w:t xml:space="preserve">): </w:t>
+      </w:r>
+    </w:p>
+    <w:p>
+      <w:pPr>
+        <w:autoSpaceDE w:val="0"/>
+        <w:autoSpaceDN w:val="0"/>
+        <w:bidi w:val="0"/>
+        <w:adjustRightInd w:val="0"/>
+        <w:spacing w:after="0" w:line="240" w:lineRule="auto"/>
+        <w:rPr>
+          <w:rFonts w:ascii="Consolas" w:hAnsi="Consolas" w:cs="Consolas"/>
+          <w:color w:val="000000"/>
+          <w:sz w:val="16"/>
+          <w:szCs w:val="16"/>
+        </w:rPr>
+      </w:pPr>
+      <w:r>
+        <w:rPr>
+          <w:rFonts w:ascii="Consolas" w:hAnsi="Consolas" w:cs="Consolas"/>
+          <w:color w:val="000000"/>
+          <w:sz w:val="16"/>
+          <w:szCs w:val="16"/>
+        </w:rPr>
+        <w:t>IEnumerator SpawnRoutine()</w:t>
+      </w:r>
+    </w:p>
+    <w:p>
+      <w:pPr>
+        <w:autoSpaceDE w:val="0"/>
+        <w:autoSpaceDN w:val="0"/>
+        <w:bidi w:val="0"/>
+        <w:adjustRightInd w:val="0"/>
+        <w:spacing w:after="0" w:line="240" w:lineRule="auto"/>
+        <w:rPr>
+          <w:rFonts w:ascii="Consolas" w:hAnsi="Consolas" w:cs="Consolas"/>
+          <w:color w:val="000000"/>
+          <w:sz w:val="16"/>
+          <w:szCs w:val="16"/>
+        </w:rPr>
+      </w:pPr>
+      <w:r>
+        <w:rPr>
+          <w:rFonts w:ascii="Consolas" w:hAnsi="Consolas" w:cs="Consolas"/>
+          <w:color w:val="000000"/>
+          <w:sz w:val="16"/>
+          <w:szCs w:val="16"/>
+        </w:rPr>
+        <w:t xml:space="preserve">    {</w:t>
+      </w:r>
+    </w:p>
+    <w:p>
+      <w:pPr>
+        <w:autoSpaceDE w:val="0"/>
+        <w:autoSpaceDN w:val="0"/>
+        <w:bidi w:val="0"/>
+        <w:adjustRightInd w:val="0"/>
+        <w:spacing w:after="0" w:line="240" w:lineRule="auto"/>
+        <w:rPr>
+          <w:rFonts w:ascii="Consolas" w:hAnsi="Consolas" w:cs="Consolas"/>
+          <w:color w:val="000000"/>
+          <w:sz w:val="16"/>
+          <w:szCs w:val="16"/>
+        </w:rPr>
+      </w:pPr>
+      <w:r>
+        <w:rPr>
+          <w:rFonts w:ascii="Consolas" w:hAnsi="Consolas" w:cs="Consolas"/>
+          <w:color w:val="000000"/>
+          <w:sz w:val="16"/>
+          <w:szCs w:val="16"/>
+        </w:rPr>
+        <w:t xml:space="preserve">        </w:t>
+      </w:r>
+      <w:r>
+        <w:rPr>
+          <w:rFonts w:ascii="Consolas" w:hAnsi="Consolas" w:cs="Consolas"/>
+          <w:color w:val="0000FF"/>
+          <w:sz w:val="16"/>
+          <w:szCs w:val="16"/>
+        </w:rPr>
+        <w:t>while</w:t>
+      </w:r>
+      <w:r>
+        <w:rPr>
+          <w:rFonts w:ascii="Consolas" w:hAnsi="Consolas" w:cs="Consolas"/>
+          <w:color w:val="000000"/>
+          <w:sz w:val="16"/>
+          <w:szCs w:val="16"/>
+        </w:rPr>
+        <w:t xml:space="preserve"> (</w:t>
+      </w:r>
+      <w:r>
+        <w:rPr>
+          <w:rFonts w:ascii="Consolas" w:hAnsi="Consolas" w:cs="Consolas"/>
+          <w:color w:val="0000FF"/>
+          <w:sz w:val="16"/>
+          <w:szCs w:val="16"/>
+        </w:rPr>
+        <w:t>true</w:t>
+      </w:r>
+      <w:r>
+        <w:rPr>
+          <w:rFonts w:ascii="Consolas" w:hAnsi="Consolas" w:cs="Consolas"/>
+          <w:color w:val="000000"/>
+          <w:sz w:val="16"/>
+          <w:szCs w:val="16"/>
+        </w:rPr>
+        <w:t>)</w:t>
+      </w:r>
+    </w:p>
+    <w:p>
+      <w:pPr>
+        <w:autoSpaceDE w:val="0"/>
+        <w:autoSpaceDN w:val="0"/>
+        <w:bidi w:val="0"/>
+        <w:adjustRightInd w:val="0"/>
+        <w:spacing w:after="0" w:line="240" w:lineRule="auto"/>
+        <w:rPr>
+          <w:rFonts w:ascii="Consolas" w:hAnsi="Consolas" w:cs="Consolas"/>
+          <w:color w:val="000000"/>
+          <w:sz w:val="16"/>
+          <w:szCs w:val="16"/>
+        </w:rPr>
+      </w:pPr>
+      <w:r>
+        <w:rPr>
+          <w:rFonts w:ascii="Consolas" w:hAnsi="Consolas" w:cs="Consolas"/>
+          <w:color w:val="000000"/>
+          <w:sz w:val="16"/>
+          <w:szCs w:val="16"/>
+        </w:rPr>
+        <w:t xml:space="preserve">        {</w:t>
+      </w:r>
+    </w:p>
+    <w:p>
+      <w:pPr>
+        <w:autoSpaceDE w:val="0"/>
+        <w:autoSpaceDN w:val="0"/>
+        <w:bidi w:val="0"/>
+        <w:adjustRightInd w:val="0"/>
+        <w:spacing w:after="0" w:line="240" w:lineRule="auto"/>
+        <w:rPr>
+          <w:rFonts w:ascii="Consolas" w:hAnsi="Consolas" w:cs="Consolas"/>
+          <w:color w:val="000000"/>
+          <w:sz w:val="16"/>
+          <w:szCs w:val="16"/>
+        </w:rPr>
+      </w:pPr>
+      <w:r>
+        <w:rPr>
+          <w:rFonts w:ascii="Consolas" w:hAnsi="Consolas" w:cs="Consolas"/>
+          <w:color w:val="000000"/>
+          <w:sz w:val="16"/>
+          <w:szCs w:val="16"/>
+        </w:rPr>
+        <w:t xml:space="preserve">            </w:t>
+      </w:r>
+    </w:p>
+    <w:p>
+      <w:pPr>
+        <w:autoSpaceDE w:val="0"/>
+        <w:autoSpaceDN w:val="0"/>
+        <w:bidi w:val="0"/>
+        <w:adjustRightInd w:val="0"/>
+        <w:spacing w:after="0" w:line="240" w:lineRule="auto"/>
+        <w:rPr>
+          <w:rFonts w:ascii="Consolas" w:hAnsi="Consolas" w:cs="Consolas"/>
+          <w:color w:val="000000"/>
+          <w:sz w:val="16"/>
+          <w:szCs w:val="16"/>
+        </w:rPr>
+      </w:pPr>
+      <w:r>
+        <w:rPr>
+          <w:rFonts w:ascii="Consolas" w:hAnsi="Consolas" w:cs="Consolas"/>
+          <w:color w:val="000000"/>
+          <w:sz w:val="16"/>
+          <w:szCs w:val="16"/>
+        </w:rPr>
+        <w:t xml:space="preserve">            Vector3 postospawn = </w:t>
+      </w:r>
+      <w:r>
+        <w:rPr>
+          <w:rFonts w:ascii="Consolas" w:hAnsi="Consolas" w:cs="Consolas"/>
+          <w:color w:val="0000FF"/>
+          <w:sz w:val="16"/>
+          <w:szCs w:val="16"/>
+        </w:rPr>
+        <w:t>new</w:t>
+      </w:r>
+      <w:r>
+        <w:rPr>
+          <w:rFonts w:ascii="Consolas" w:hAnsi="Consolas" w:cs="Consolas"/>
+          <w:color w:val="000000"/>
+          <w:sz w:val="16"/>
+          <w:szCs w:val="16"/>
+        </w:rPr>
+        <w:t xml:space="preserve"> Vector3(Random.Range(-8f, 8f), 7, 0);</w:t>
+      </w:r>
+    </w:p>
+    <w:p>
+      <w:pPr>
+        <w:autoSpaceDE w:val="0"/>
+        <w:autoSpaceDN w:val="0"/>
+        <w:bidi w:val="0"/>
+        <w:adjustRightInd w:val="0"/>
+        <w:spacing w:after="0" w:line="240" w:lineRule="auto"/>
+        <w:rPr>
+          <w:rFonts w:ascii="Consolas" w:hAnsi="Consolas" w:cs="Consolas"/>
+          <w:color w:val="000000"/>
+          <w:sz w:val="16"/>
+          <w:szCs w:val="16"/>
+        </w:rPr>
+      </w:pPr>
+      <w:r>
+        <w:rPr>
+          <w:rFonts w:ascii="Consolas" w:hAnsi="Consolas" w:cs="Consolas"/>
+          <w:color w:val="000000"/>
+          <w:sz w:val="16"/>
+          <w:szCs w:val="16"/>
+        </w:rPr>
+        <w:t xml:space="preserve">            GameObject new_enemy =Instantiate(_enemyPrefabs, postospawn, Quaternion.identity);</w:t>
+      </w:r>
+    </w:p>
+    <w:p>
+      <w:pPr>
+        <w:autoSpaceDE w:val="0"/>
+        <w:autoSpaceDN w:val="0"/>
+        <w:bidi w:val="0"/>
+        <w:adjustRightInd w:val="0"/>
+        <w:spacing w:after="0" w:line="240" w:lineRule="auto"/>
+        <w:rPr>
+          <w:rFonts w:ascii="Consolas" w:hAnsi="Consolas" w:cs="Consolas"/>
+          <w:color w:val="000000"/>
+          <w:sz w:val="16"/>
+          <w:szCs w:val="16"/>
+        </w:rPr>
+      </w:pPr>
+      <w:r>
+        <w:rPr>
+          <w:rFonts w:ascii="Consolas" w:hAnsi="Consolas" w:cs="Consolas"/>
+          <w:color w:val="000000"/>
+          <w:sz w:val="16"/>
+          <w:szCs w:val="16"/>
+        </w:rPr>
+        <w:t xml:space="preserve">            </w:t>
+      </w:r>
+      <w:r>
+        <w:rPr>
+          <w:rFonts w:ascii="Consolas" w:hAnsi="Consolas" w:cs="Consolas"/>
+          <w:color w:val="0000FF"/>
+          <w:sz w:val="16"/>
+          <w:szCs w:val="16"/>
+        </w:rPr>
+        <w:t>yield</w:t>
+      </w:r>
+      <w:r>
+        <w:rPr>
+          <w:rFonts w:ascii="Consolas" w:hAnsi="Consolas" w:cs="Consolas"/>
+          <w:color w:val="000000"/>
+          <w:sz w:val="16"/>
+          <w:szCs w:val="16"/>
+        </w:rPr>
+        <w:t xml:space="preserve"> </w:t>
+      </w:r>
+      <w:r>
+        <w:rPr>
+          <w:rFonts w:ascii="Consolas" w:hAnsi="Consolas" w:cs="Consolas"/>
+          <w:color w:val="0000FF"/>
+          <w:sz w:val="16"/>
+          <w:szCs w:val="16"/>
+        </w:rPr>
+        <w:t>return</w:t>
+      </w:r>
+      <w:r>
+        <w:rPr>
+          <w:rFonts w:ascii="Consolas" w:hAnsi="Consolas" w:cs="Consolas"/>
+          <w:color w:val="000000"/>
+          <w:sz w:val="16"/>
+          <w:szCs w:val="16"/>
+        </w:rPr>
+        <w:t xml:space="preserve"> </w:t>
+      </w:r>
+      <w:r>
+        <w:rPr>
+          <w:rFonts w:ascii="Consolas" w:hAnsi="Consolas" w:cs="Consolas"/>
+          <w:color w:val="0000FF"/>
+          <w:sz w:val="16"/>
+          <w:szCs w:val="16"/>
+        </w:rPr>
+        <w:t>new</w:t>
+      </w:r>
+      <w:r>
+        <w:rPr>
+          <w:rFonts w:ascii="Consolas" w:hAnsi="Consolas" w:cs="Consolas"/>
+          <w:color w:val="000000"/>
+          <w:sz w:val="16"/>
+          <w:szCs w:val="16"/>
+        </w:rPr>
+        <w:t xml:space="preserve"> WaitForSeconds(time);</w:t>
+      </w:r>
+    </w:p>
+    <w:p>
+      <w:pPr>
+        <w:autoSpaceDE w:val="0"/>
+        <w:autoSpaceDN w:val="0"/>
+        <w:bidi w:val="0"/>
+        <w:adjustRightInd w:val="0"/>
+        <w:spacing w:after="0" w:line="240" w:lineRule="auto"/>
+        <w:rPr>
+          <w:rFonts w:ascii="Consolas" w:hAnsi="Consolas" w:cs="Consolas"/>
+          <w:color w:val="000000"/>
+          <w:sz w:val="16"/>
+          <w:szCs w:val="16"/>
+        </w:rPr>
+      </w:pPr>
+      <w:r>
+        <w:rPr>
+          <w:rFonts w:ascii="Consolas" w:hAnsi="Consolas" w:cs="Consolas"/>
+          <w:color w:val="000000"/>
+          <w:sz w:val="16"/>
+          <w:szCs w:val="16"/>
+        </w:rPr>
+        <w:t xml:space="preserve">        }</w:t>
+      </w:r>
+    </w:p>
+    <w:p>
+      <w:pPr>
+        <w:autoSpaceDE w:val="0"/>
+        <w:autoSpaceDN w:val="0"/>
+        <w:bidi w:val="0"/>
+        <w:adjustRightInd w:val="0"/>
+        <w:spacing w:after="0" w:line="240" w:lineRule="auto"/>
+        <w:rPr>
+          <w:rFonts w:ascii="Consolas" w:hAnsi="Consolas" w:cs="Consolas"/>
+          <w:color w:val="000000"/>
+          <w:sz w:val="16"/>
+          <w:szCs w:val="16"/>
+        </w:rPr>
+      </w:pPr>
+      <w:r>
+        <w:rPr>
+          <w:rFonts w:ascii="Consolas" w:hAnsi="Consolas" w:cs="Consolas"/>
+          <w:color w:val="000000"/>
+          <w:sz w:val="16"/>
+          <w:szCs w:val="16"/>
+        </w:rPr>
+        <w:t xml:space="preserve">    }</w:t>
+      </w:r>
+      <w:r>
+        <w:rPr>
+          <w:rFonts w:ascii="Consolas" w:hAnsi="Consolas" w:cs="Consolas" w:hint="cs"/>
+          <w:color w:val="000000"/>
+          <w:sz w:val="16"/>
+          <w:szCs w:val="16"/>
+          <w:rtl/>
+        </w:rPr>
+        <w:br/>
+      </w:r>
+    </w:p>
+    <w:p>
+      <w:pPr>
+        <w:rPr>
+          <w:rFonts w:hint="cs"/>
+          <w:rtl/>
+        </w:rPr>
+      </w:pPr>
+      <w:r>
+        <w:rPr>
+          <w:rFonts w:hint="cs"/>
+          <w:rtl/>
+        </w:rPr>
+        <w:t xml:space="preserve">עוד לא סיימנו. כדי לקרוא למתודה שעשינו צריך להשתמש במתודה המיוחדת </w:t>
+      </w:r>
+      <w:r>
+        <w:t>S</w:t>
+      </w:r>
+      <w:r>
+        <w:t>tart</w:t>
+      </w:r>
+      <w:r>
+        <w:t>C</w:t>
+      </w:r>
+      <w:r>
+        <w:t>oroutine</w:t>
+      </w:r>
+      <w:r>
+        <w:rPr>
+          <w:rFonts w:hint="cs"/>
+          <w:rtl/>
+        </w:rPr>
+        <w:t xml:space="preserve"> שמפעילה מתודות מסוג </w:t>
+      </w:r>
+      <w:r>
+        <w:t>coroutine</w:t>
+      </w:r>
+      <w:r>
+        <w:rPr>
+          <w:rFonts w:hint="cs"/>
+          <w:rtl/>
+        </w:rPr>
+        <w:t>, המתודה מקבלת כפרמטר את הפונקציה עצמה אליה היא קוראת (ניתן גם לשלוח לה מחרוזת עם שם המתודה).</w:t>
+      </w:r>
+      <w:r>
+        <w:rPr>
+          <w:rtl/>
+        </w:rPr>
+        <w:br/>
+      </w:r>
+      <w:r>
+        <w:rPr>
+          <w:rFonts w:hint="cs"/>
+          <w:rtl/>
+        </w:rPr>
+        <w:t xml:space="preserve">למתודה </w:t>
+      </w:r>
+      <w:r>
+        <w:t>S</w:t>
+      </w:r>
+      <w:r>
+        <w:t>tart</w:t>
+      </w:r>
+      <w:r>
+        <w:t>C</w:t>
+      </w:r>
+      <w:r>
+        <w:t>oroutine</w:t>
+      </w:r>
+      <w:r>
+        <w:rPr>
+          <w:rFonts w:hint="cs"/>
+          <w:rtl/>
+        </w:rPr>
+        <w:t xml:space="preserve">  נקרא דווקא מהפונקציה </w:t>
+      </w:r>
+      <w:r>
+        <w:t>start()</w:t>
+      </w:r>
+      <w:r>
+        <w:rPr>
+          <w:rFonts w:hint="cs"/>
+          <w:rtl/>
+        </w:rPr>
+        <w:t xml:space="preserve"> היות ואין צורך לקרוא לה כל פריים, אלא היא קוראת לעצמה בכל פרק זמן החל מהפריים הראשון של המשחק:</w:t>
+      </w:r>
+    </w:p>
+    <w:p>
+      <w:pPr>
+        <w:autoSpaceDE w:val="0"/>
+        <w:autoSpaceDN w:val="0"/>
+        <w:bidi w:val="0"/>
+        <w:adjustRightInd w:val="0"/>
+        <w:spacing w:after="0" w:line="240" w:lineRule="auto"/>
+        <w:rPr>
+          <w:rFonts w:ascii="Consolas" w:hAnsi="Consolas" w:cs="Consolas"/>
+          <w:color w:val="000000"/>
+          <w:sz w:val="16"/>
+          <w:szCs w:val="16"/>
+        </w:rPr>
+      </w:pPr>
+      <w:r>
+        <w:rPr>
+          <w:rFonts w:ascii="Consolas" w:hAnsi="Consolas" w:cs="Consolas"/>
+          <w:color w:val="0000FF"/>
+          <w:sz w:val="16"/>
+          <w:szCs w:val="16"/>
+        </w:rPr>
+        <w:t>void</w:t>
+      </w:r>
+      <w:r>
+        <w:rPr>
+          <w:rFonts w:ascii="Consolas" w:hAnsi="Consolas" w:cs="Consolas"/>
+          <w:color w:val="000000"/>
+          <w:sz w:val="16"/>
+          <w:szCs w:val="16"/>
+        </w:rPr>
+        <w:t xml:space="preserve"> </w:t>
+      </w:r>
+      <w:r>
+        <w:rPr>
+          <w:rFonts w:ascii="Consolas" w:hAnsi="Consolas" w:cs="Consolas"/>
+          <w:color w:val="0000FF"/>
+          <w:sz w:val="16"/>
+          <w:szCs w:val="16"/>
+        </w:rPr>
+        <w:t>Start</w:t>
+      </w:r>
+      <w:r>
+        <w:rPr>
+          <w:rFonts w:ascii="Consolas" w:hAnsi="Consolas" w:cs="Consolas"/>
+          <w:color w:val="000000"/>
+          <w:sz w:val="16"/>
+          <w:szCs w:val="16"/>
+        </w:rPr>
+        <w:t>()</w:t>
+      </w:r>
+    </w:p>
+    <w:p>
+      <w:pPr>
+        <w:autoSpaceDE w:val="0"/>
+        <w:autoSpaceDN w:val="0"/>
+        <w:bidi w:val="0"/>
+        <w:adjustRightInd w:val="0"/>
+        <w:spacing w:after="0" w:line="240" w:lineRule="auto"/>
+        <w:rPr>
+          <w:rFonts w:ascii="Consolas" w:hAnsi="Consolas" w:cs="Consolas"/>
+          <w:color w:val="000000"/>
+          <w:sz w:val="16"/>
+          <w:szCs w:val="16"/>
+        </w:rPr>
+      </w:pPr>
+      <w:r>
+        <w:rPr>
+          <w:rFonts w:ascii="Consolas" w:hAnsi="Consolas" w:cs="Consolas"/>
+          <w:color w:val="000000"/>
+          <w:sz w:val="16"/>
+          <w:szCs w:val="16"/>
+        </w:rPr>
+        <w:t xml:space="preserve">    {</w:t>
+      </w:r>
+    </w:p>
+    <w:p>
+      <w:pPr>
+        <w:autoSpaceDE w:val="0"/>
+        <w:autoSpaceDN w:val="0"/>
+        <w:bidi w:val="0"/>
+        <w:adjustRightInd w:val="0"/>
+        <w:spacing w:after="0" w:line="240" w:lineRule="auto"/>
+        <w:rPr>
+          <w:rFonts w:ascii="Consolas" w:hAnsi="Consolas" w:cs="Consolas"/>
+          <w:color w:val="000000"/>
+          <w:sz w:val="16"/>
+          <w:szCs w:val="16"/>
+        </w:rPr>
+      </w:pPr>
+      <w:r>
+        <w:rPr>
+          <w:rFonts w:ascii="Consolas" w:hAnsi="Consolas" w:cs="Consolas"/>
+          <w:color w:val="000000"/>
+          <w:sz w:val="16"/>
+          <w:szCs w:val="16"/>
+        </w:rPr>
+        <w:t xml:space="preserve">        StartCoroutine(</w:t>
+      </w:r>
+      <w:r>
+        <w:rPr>
+          <w:rFonts w:ascii="Consolas" w:hAnsi="Consolas" w:cs="Consolas"/>
+          <w:color w:val="A31515"/>
+          <w:sz w:val="16"/>
+          <w:szCs w:val="16"/>
+        </w:rPr>
+        <w:t>"SpawnRoutine"</w:t>
+      </w:r>
+      <w:r>
+        <w:rPr>
+          <w:rFonts w:ascii="Consolas" w:hAnsi="Consolas" w:cs="Consolas"/>
+          <w:color w:val="000000"/>
+          <w:sz w:val="16"/>
+          <w:szCs w:val="16"/>
+        </w:rPr>
+        <w:t>);</w:t>
+      </w:r>
+    </w:p>
+    <w:p>
+      <w:pPr>
+        <w:jc w:val="right"/>
+        <w:rPr>
+          <w:rFonts w:ascii="Consolas" w:hAnsi="Consolas" w:hint="cs"/>
+          <w:color w:val="000000"/>
+          <w:sz w:val="16"/>
+          <w:szCs w:val="16"/>
+          <w:rtl/>
+        </w:rPr>
+      </w:pPr>
+      <w:r>
+        <w:rPr>
+          <w:rFonts w:ascii="Consolas" w:hAnsi="Consolas" w:cs="Consolas"/>
+          <w:color w:val="000000"/>
+          <w:sz w:val="16"/>
+          <w:szCs w:val="16"/>
+        </w:rPr>
+        <w:t xml:space="preserve">    }</w:t>
+      </w:r>
+    </w:p>
+    <w:p>
+      <w:pPr>
+        <w:rPr>
+          <w:rFonts w:ascii="Consolas" w:hAnsi="Consolas" w:hint="cs"/>
+          <w:color w:val="000000"/>
+          <w:rtl/>
+        </w:rPr>
+      </w:pPr>
+    </w:p>
+    <w:p>
+      <w:pPr>
+        <w:jc w:val="right"/>
+        <w:rPr>
+          <w:rFonts w:hint="cs"/>
+          <w:rtl/>
+        </w:rPr>
+      </w:pPr>
+      <w:r>
+        <w:rPr>
+          <w:rFonts w:hint="cs"/>
+          <w:rtl/>
+        </w:rPr>
+        <w:t xml:space="preserve"> </w:t>
+      </w:r>
+    </w:p>
+    <w:p>
+      <w:pPr>
+        <w:jc w:val="right"/>
+        <w:rPr>
+          <w:rFonts w:hint="cs"/>
+          <w:rtl/>
+        </w:rPr>
+      </w:pPr>
+    </w:p>
+    <w:p>
+      <w:pPr>
+        <w:rPr>
+          <w:rtl/>
+        </w:rPr>
+      </w:pPr>
+      <w:r>
         <w:t xml:space="preserve">  </w:t>
       </w:r>
       <w:r>
         <w:rPr>
+          <w:rFonts w:hint="cs"/>
+          <w:rtl/>
+        </w:rPr>
+        <w:t xml:space="preserve"> </w:t>
+      </w:r>
+      <w:r>
+        <w:rPr>
           <w:rtl/>
         </w:rPr>
         <w:br/>
@@ -8160,31 +9503,6 @@
     <w:p>
       <w:pPr>
         <w:rPr>
-          <w:rFonts w:hint="cs"/>
-          <w:rtl/>
-        </w:rPr>
-      </w:pPr>
-      <w:r>
-        <w:t xml:space="preserve">  </w:t>
-      </w:r>
-      <w:r>
-        <w:rPr>
-          <w:rFonts w:hint="cs"/>
-          <w:rtl/>
-        </w:rPr>
-        <w:t xml:space="preserve"> </w:t>
-      </w:r>
-      <w:r>
-        <w:rPr>
-          <w:rtl/>
-        </w:rPr>
-        <w:br/>
-      </w:r>
-    </w:p>
-    <w:p>
-      <w:pPr>
-        <w:rPr>
-          <w:rFonts w:hint="cs"/>
           <w:rtl/>
         </w:rPr>
       </w:pPr>
@@ -8401,7 +9719,7 @@
                                   <w:rtl/>
                                   <w:lang w:val="he-IL"/>
                                 </w:rPr>
-                                <w:t>7</w:t>
+                                <w:t>8</w:t>
                               </w:r>
                               <w:r>
                                 <w:fldChar w:fldCharType="end"/>
@@ -8474,7 +9792,7 @@
                             <w:rtl/>
                             <w:lang w:val="he-IL"/>
                           </w:rPr>
-                          <w:t>7</w:t>
+                          <w:t>8</w:t>
                         </w:r>
                         <w:r>
                           <w:fldChar w:fldCharType="end"/>
@@ -8752,7 +10070,7 @@
               <w:rtl/>
               <w:lang w:val="he-IL"/>
             </w:rPr>
-            <w:t>7</w:t>
+            <w:t>8</w:t>
           </w:r>
           <w:r>
             <w:rPr>
@@ -10307,7 +11625,7 @@
 </file>
 
 <file path=customXml/itemProps1.xml><?xml version="1.0" encoding="utf-8"?>
-<ds:datastoreItem xmlns:ds="http://schemas.openxmlformats.org/officeDocument/2006/customXml" ds:itemID="{A320C8AA-EA8E-457E-BDFB-19BC36A9BA37}">
+<ds:datastoreItem xmlns:ds="http://schemas.openxmlformats.org/officeDocument/2006/customXml" ds:itemID="{BE622159-1FD3-4B6C-8B0E-AD9E6E3256F0}">
   <ds:schemaRefs>
     <ds:schemaRef ds:uri="http://schemas.openxmlformats.org/officeDocument/2006/bibliography"/>
   </ds:schemaRefs>

</xml_diff>

<commit_message>
background and soundrtack were added
</commit_message>
<xml_diff>
--- a/unity-02/חלליות.docx
+++ b/unity-02/חלליות.docx
@@ -239,15 +239,60 @@
           <w:rFonts w:hint="cs"/>
           <w:rtl/>
         </w:rPr>
-        <w:t>&lt;נכתוב כאן רקע למשחק היריות&gt;</w:t>
-      </w:r>
-      <w:r>
-        <w:rPr>
-          <w:rFonts w:hint="cs"/>
+        <w:t xml:space="preserve">משחקי יריות שבהם המטרה היא לירות בכמה שיותר אויבים, או בהגה ה"מקצועית" </w:t>
+      </w:r>
+      <w:proofErr w:type="spellStart"/>
+      <w:r>
+        <w:t>Shoot'</w:t>
+      </w:r>
+      <w:r>
+        <w:t>em</w:t>
+      </w:r>
+      <w:proofErr w:type="spellEnd"/>
+      <w:r>
+        <w:t xml:space="preserve"> all games</w:t>
+      </w:r>
+      <w:r>
+        <w:rPr>
+          <w:rFonts w:hint="cs"/>
+          <w:rtl/>
+        </w:rPr>
+        <w:t xml:space="preserve"> הם תת-ג'אנר של משחקי האקשן. אין איזושהי מסכמה כללית על איך אמורים להראות משחקים בסגנון זה, יש המגבילים את התת-ג'אנ</w:t>
+      </w:r>
+      <w:r>
+        <w:rPr>
+          <w:rFonts w:hint="cs"/>
+          <w:rtl/>
+        </w:rPr>
+        <w:t xml:space="preserve">ר למשחקי חלליות או משחקים בהם יש לשחקן את אותן מגבלות תנועה. </w:t>
+      </w:r>
+      <w:r>
+        <w:rPr>
           <w:rtl/>
         </w:rPr>
         <w:br/>
-        <w:t>במסמך הקרוב ננסה לבנות בסיס למשחק יריות בין גלקטי.</w:t>
+      </w:r>
+      <w:r>
+        <w:rPr>
+          <w:rFonts w:hint="cs"/>
+          <w:rtl/>
+        </w:rPr>
+        <w:t xml:space="preserve">שורשי המשחקים האלו הם ממשחק החלליות הראשון שיצא באותו המבנה והיה לאב-טיפוס לכל משחקי החלליות- </w:t>
+      </w:r>
+      <w:proofErr w:type="spellStart"/>
+      <w:r>
+        <w:t>Spacewar</w:t>
+      </w:r>
+      <w:proofErr w:type="spellEnd"/>
+      <w:r>
+        <w:t>!</w:t>
+      </w:r>
+      <w:r>
+        <w:rPr>
+          <w:rFonts w:hint="cs"/>
+          <w:rtl/>
+        </w:rPr>
+        <w:t xml:space="preserve"> </w:t>
       </w:r>
       <w:r>
         <w:rPr>
@@ -260,7 +305,221 @@
           <w:rFonts w:hint="cs"/>
           <w:rtl/>
         </w:rPr>
+        <w:t xml:space="preserve"> </w:t>
+      </w:r>
+      <w:r>
+        <w:rPr>
+          <w:rFonts w:hint="cs"/>
+          <w:rtl/>
+        </w:rPr>
+        <w:t>שנוצר ב-1962</w:t>
+      </w:r>
+      <w:r>
+        <w:t xml:space="preserve"> </w:t>
+      </w:r>
+      <w:r>
+        <w:rPr>
+          <w:rFonts w:hint="cs"/>
+          <w:rtl/>
+        </w:rPr>
+        <w:t xml:space="preserve"> ע"י סטיב ראסל, מרטין </w:t>
+      </w:r>
+      <w:proofErr w:type="spellStart"/>
+      <w:r>
+        <w:rPr>
+          <w:rFonts w:hint="cs"/>
+          <w:rtl/>
+        </w:rPr>
+        <w:t>גרץ</w:t>
+      </w:r>
+      <w:proofErr w:type="spellEnd"/>
+      <w:r>
+        <w:rPr>
+          <w:rFonts w:hint="cs"/>
+          <w:rtl/>
+        </w:rPr>
+        <w:t xml:space="preserve"> ו-ווין </w:t>
+      </w:r>
+      <w:proofErr w:type="spellStart"/>
+      <w:r>
+        <w:rPr>
+          <w:rFonts w:hint="cs"/>
+          <w:rtl/>
+        </w:rPr>
+        <w:t>ויטאנן</w:t>
+      </w:r>
+      <w:proofErr w:type="spellEnd"/>
+      <w:r>
+        <w:rPr>
+          <w:rFonts w:hint="cs"/>
+          <w:rtl/>
+        </w:rPr>
+        <w:t xml:space="preserve">. מאוחר יותר </w:t>
+      </w:r>
+      <w:proofErr w:type="spellStart"/>
+      <w:r>
+        <w:rPr>
+          <w:rFonts w:hint="cs"/>
+          <w:rtl/>
+        </w:rPr>
+        <w:t>הג'אנר</w:t>
+      </w:r>
+      <w:proofErr w:type="spellEnd"/>
+      <w:r>
+        <w:rPr>
+          <w:rFonts w:hint="cs"/>
+          <w:rtl/>
+        </w:rPr>
+        <w:t xml:space="preserve"> התפתח אף יותר עם משחקים כמו </w:t>
+      </w:r>
+      <w:r>
+        <w:t>space invaders</w:t>
+      </w:r>
+      <w:r>
+        <w:rPr>
+          <w:rFonts w:hint="cs"/>
+          <w:rtl/>
+        </w:rPr>
+        <w:t xml:space="preserve"> שממנו יצאו משחקים שעד היום מהווים את אבני הבניין למשחקים המודרניים</w:t>
+      </w:r>
+      <w:bookmarkStart w:id="0" w:name="_GoBack"/>
+      <w:bookmarkEnd w:id="0"/>
+      <w:r>
+        <w:rPr>
+          <w:rFonts w:hint="cs"/>
+          <w:rtl/>
+        </w:rPr>
+        <w:t xml:space="preserve">, כמו: </w:t>
+      </w:r>
+      <w:r>
+        <w:t>Asteroids</w:t>
+      </w:r>
+      <w:r>
+        <w:rPr>
+          <w:rFonts w:hint="cs"/>
+          <w:rtl/>
+        </w:rPr>
+        <w:t xml:space="preserve"> ו-</w:t>
+      </w:r>
+      <w:proofErr w:type="spellStart"/>
+      <w:r>
+        <w:t>Galaxian</w:t>
+      </w:r>
+      <w:proofErr w:type="spellEnd"/>
+      <w:r>
+        <w:rPr>
+          <w:rFonts w:hint="cs"/>
+          <w:rtl/>
+        </w:rPr>
+        <w:t>.</w:t>
+      </w:r>
+      <w:r>
+        <w:rPr>
+          <w:rtl/>
+        </w:rPr>
         <w:br/>
+      </w:r>
+      <w:r>
+        <w:rPr>
+          <w:rFonts w:hint="cs"/>
+          <w:rtl/>
+        </w:rPr>
+        <w:t xml:space="preserve">עצם הסוגה הזאת בסיס להרבה (מאוד) משחקים, ולא רק מאותו </w:t>
+      </w:r>
+      <w:proofErr w:type="spellStart"/>
+      <w:r>
+        <w:rPr>
+          <w:rFonts w:hint="cs"/>
+          <w:rtl/>
+        </w:rPr>
+        <w:t>הג'אנר</w:t>
+      </w:r>
+      <w:proofErr w:type="spellEnd"/>
+      <w:r>
+        <w:rPr>
+          <w:rFonts w:hint="cs"/>
+          <w:rtl/>
+        </w:rPr>
+        <w:t xml:space="preserve"> </w:t>
+      </w:r>
+      <w:r>
+        <w:rPr>
+          <w:rFonts w:hint="cs"/>
+          <w:rtl/>
+        </w:rPr>
+        <w:t>נראה</w:t>
+      </w:r>
+      <w:r>
+        <w:rPr>
+          <w:rFonts w:hint="cs"/>
+          <w:rtl/>
+        </w:rPr>
+        <w:t xml:space="preserve"> במסמך הקרוב </w:t>
+      </w:r>
+      <w:r>
+        <w:rPr>
+          <w:rFonts w:hint="cs"/>
+          <w:rtl/>
+        </w:rPr>
+        <w:t>כיצד</w:t>
+      </w:r>
+      <w:r>
+        <w:rPr>
+          <w:rFonts w:hint="cs"/>
+          <w:rtl/>
+        </w:rPr>
+        <w:t xml:space="preserve"> ליצור משחק </w:t>
+      </w:r>
+      <w:r>
+        <w:rPr>
+          <w:rFonts w:hint="cs"/>
+          <w:rtl/>
+        </w:rPr>
+        <w:t>ב</w:t>
+      </w:r>
+      <w:r>
+        <w:rPr>
+          <w:rFonts w:hint="cs"/>
+          <w:rtl/>
+        </w:rPr>
+        <w:t xml:space="preserve">אותו הסגנון תוך מתן דגש על נושאים </w:t>
+      </w:r>
+      <w:r>
+        <w:rPr>
+          <w:rFonts w:hint="cs"/>
+          <w:rtl/>
+        </w:rPr>
+        <w:t>מהותיים בבניית משחקים ב</w:t>
+      </w:r>
+      <w:r>
+        <w:t>unity-</w:t>
+      </w:r>
+      <w:r>
+        <w:rPr>
+          <w:rFonts w:hint="cs"/>
+          <w:rtl/>
+        </w:rPr>
+        <w:t xml:space="preserve"> </w:t>
+      </w:r>
+      <w:r>
+        <w:rPr>
+          <w:rFonts w:hint="cs"/>
+          <w:rtl/>
+        </w:rPr>
+        <w:t>.</w:t>
+      </w:r>
+      <w:r>
+        <w:rPr>
+          <w:rtl/>
+        </w:rPr>
+        <w:br/>
+      </w:r>
+      <w:r>
+        <w:rPr>
+          <w:rFonts w:hint="cs"/>
+          <w:rtl/>
+        </w:rPr>
+        <w:t xml:space="preserve"> </w:t>
       </w:r>
     </w:p>
     <w:p>
@@ -931,7 +1190,15 @@
           <w:rFonts w:hint="cs"/>
           <w:rtl/>
         </w:rPr>
-        <w:t xml:space="preserve"> , אשר משמשת לביצוע מניפולציות על האובייקט בין אם שינוי</w:t>
+        <w:t xml:space="preserve"> , אשר </w:t>
+      </w:r>
+      <w:r>
+        <w:rPr>
+          <w:rFonts w:hint="cs"/>
+          <w:rtl/>
+        </w:rPr>
+        <w:lastRenderedPageBreak/>
+        <w:t>משמשת לביצוע מניפולציות על האובייקט בין אם שינוי</w:t>
       </w:r>
       <w:r>
         <w:rPr>
@@ -1032,7 +1299,6 @@
           <w:rFonts w:hint="cs"/>
           <w:rtl/>
         </w:rPr>
-        <w:lastRenderedPageBreak/>
         <w:t xml:space="preserve">למשל אם נרצה לקדם את האובייקט שלנו ביחידה אחת כלפי מעלה כל פריים נצטרך להוסיף </w:t>
       </w:r>
       <w:proofErr w:type="spellStart"/>
@@ -2172,6 +2438,7 @@
           <w:sz w:val="18"/>
           <w:szCs w:val="18"/>
         </w:rPr>
+        <w:lastRenderedPageBreak/>
         <w:t>if</w:t>
       </w:r>
       <w:proofErr w:type="gramEnd"/>
@@ -2416,7 +2683,6 @@
           <w:color w:val="000000"/>
           <w:rtl/>
         </w:rPr>
-        <w:lastRenderedPageBreak/>
         <w:t xml:space="preserve">בשביל למצוא את המסגרת האופקית </w:t>
       </w:r>
       <w:r>
@@ -4088,7 +4354,15 @@
           <w:rFonts w:hint="cs"/>
           <w:rtl/>
         </w:rPr>
-        <w:t xml:space="preserve">, כל המאפיינים שלו מודגשים). בהמשך נראה דוגמא לשני </w:t>
+        <w:t xml:space="preserve">, כל המאפיינים שלו </w:t>
+      </w:r>
+      <w:r>
+        <w:rPr>
+          <w:rFonts w:hint="cs"/>
+          <w:rtl/>
+        </w:rPr>
+        <w:lastRenderedPageBreak/>
+        <w:t xml:space="preserve">מודגשים). בהמשך נראה דוגמא לשני </w:t>
       </w:r>
       <w:r>
         <w:t>prefabs</w:t>
@@ -4119,7 +4393,6 @@
         <w:rPr>
           <w:rtl/>
         </w:rPr>
-        <w:lastRenderedPageBreak/>
         <w:br/>
       </w:r>
       <w:r>
@@ -5356,7 +5629,15 @@
           <w:rFonts w:asciiTheme="minorBidi" w:hAnsiTheme="minorBidi" w:hint="cs"/>
           <w:rtl/>
         </w:rPr>
-        <w:t xml:space="preserve">שיוצר את האובייקט החדש באותה זווית סיבובית של האובייקט שקרא לו, כלומר הלייזר שלנו יהיה באותו כיוון כמו השחקן הראשי. </w:t>
+        <w:t xml:space="preserve">שיוצר את האובייקט החדש באותה זווית סיבובית של האובייקט שקרא לו, כלומר </w:t>
+      </w:r>
+      <w:r>
+        <w:rPr>
+          <w:rFonts w:asciiTheme="minorBidi" w:hAnsiTheme="minorBidi" w:hint="cs"/>
+          <w:rtl/>
+        </w:rPr>
+        <w:lastRenderedPageBreak/>
+        <w:t xml:space="preserve">הלייזר שלנו יהיה באותו כיוון כמו השחקן הראשי. </w:t>
       </w:r>
       <w:r>
         <w:rPr>
@@ -5493,7 +5774,6 @@
           <w:rFonts w:asciiTheme="minorBidi" w:hAnsiTheme="minorBidi" w:hint="cs"/>
           <w:rtl/>
         </w:rPr>
-        <w:lastRenderedPageBreak/>
         <w:t xml:space="preserve">בשביל לשלוח אובייקט מסוג לייזר כפרמטר נצטרך לשמור </w:t>
       </w:r>
       <w:proofErr w:type="spellStart"/>
@@ -6631,6 +6911,7 @@
           <w:sz w:val="15"/>
           <w:szCs w:val="15"/>
         </w:rPr>
+        <w:lastRenderedPageBreak/>
         <w:t xml:space="preserve">    {</w:t>
       </w:r>
     </w:p>
@@ -7008,7 +7289,6 @@
           <w:rFonts w:hint="cs"/>
           <w:rtl/>
         </w:rPr>
-        <w:lastRenderedPageBreak/>
         <w:t xml:space="preserve">  </w:t>
       </w:r>
       <w:r>
@@ -8457,6 +8737,7 @@
           <w:sz w:val="16"/>
           <w:szCs w:val="16"/>
         </w:rPr>
+        <w:lastRenderedPageBreak/>
         <w:t xml:space="preserve">        {</w:t>
       </w:r>
     </w:p>
@@ -8591,7 +8872,6 @@
           <w:rFonts w:hint="cs"/>
           <w:rtl/>
         </w:rPr>
-        <w:lastRenderedPageBreak/>
         <w:t>מערכת חיים-</w:t>
       </w:r>
     </w:p>
@@ -9750,6 +10030,7 @@
           <w:rFonts w:hint="cs"/>
           <w:rtl/>
         </w:rPr>
+        <w:lastRenderedPageBreak/>
         <w:t xml:space="preserve"> </w:t>
       </w:r>
       <w:r>
@@ -9880,15 +10161,7 @@
           <w:rFonts w:hint="cs"/>
           <w:rtl/>
         </w:rPr>
-        <w:t xml:space="preserve">צריך </w:t>
-      </w:r>
-      <w:r>
-        <w:rPr>
-          <w:rFonts w:hint="cs"/>
-          <w:rtl/>
-        </w:rPr>
-        <w:lastRenderedPageBreak/>
-        <w:t xml:space="preserve">להיות </w:t>
+        <w:t xml:space="preserve">צריך להיות </w:t>
       </w:r>
       <w:r>
         <w:rPr>
@@ -11411,27 +11684,6 @@
         </w:rPr>
         <w:br/>
       </w:r>
-    </w:p>
-    <w:p>
-      <w:pPr>
-        <w:rPr>
-          <w:rtl/>
-        </w:rPr>
-      </w:pPr>
-    </w:p>
-    <w:p>
-      <w:pPr>
-        <w:rPr>
-          <w:rtl/>
-        </w:rPr>
-      </w:pPr>
-    </w:p>
-    <w:p>
-      <w:pPr>
-        <w:rPr>
-          <w:rtl/>
-        </w:rPr>
-      </w:pPr>
     </w:p>
     <w:p>
       <w:pPr>
@@ -14731,7 +14983,17 @@
           <w:rFonts w:hint="cs"/>
           <w:rtl/>
         </w:rPr>
-        <w:t xml:space="preserve">. לאחר שהסרנו </w:t>
+        <w:t xml:space="preserve">. לאחר שהסרנו את הרכיבים הנ"ל אנחנו רוצים שיהיה ניתן לראות את האובייקטים, לכן נצטרך להוסיף להם רכיב </w:t>
+      </w:r>
+      <w:r>
+        <w:t>sprite</w:t>
+      </w:r>
+      <w:r>
+        <w:rPr>
+          <w:rFonts w:hint="cs"/>
+          <w:rtl/>
+        </w:rPr>
+        <w:t xml:space="preserve"> שבו נאחסן את </w:t>
       </w:r>
       <w:r>
         <w:rPr>
@@ -14739,17 +15001,7 @@
           <w:rtl/>
         </w:rPr>
         <w:lastRenderedPageBreak/>
-        <w:t xml:space="preserve">את הרכיבים הנ"ל אנחנו רוצים שיהיה ניתן לראות את האובייקטים, לכן נצטרך להוסיף להם רכיב </w:t>
-      </w:r>
-      <w:r>
-        <w:t>sprite</w:t>
-      </w:r>
-      <w:r>
-        <w:rPr>
-          <w:rFonts w:hint="cs"/>
-          <w:rtl/>
-        </w:rPr>
-        <w:t xml:space="preserve"> שבו נאחסן את התמונה שמייצגת אותו. לשם כך נבחר ב-</w:t>
+        <w:t>התמונה שמייצגת אותו. לשם כך נבחר ב-</w:t>
       </w:r>
       <w:r>
         <w:t xml:space="preserve"> Add Component</w:t>
@@ -15796,198 +16048,198 @@
           <w:sz w:val="16"/>
           <w:szCs w:val="16"/>
         </w:rPr>
+        <w:t xml:space="preserve">    </w:t>
+      </w:r>
+      <w:proofErr w:type="gramStart"/>
+      <w:r>
+        <w:rPr>
+          <w:rFonts w:ascii="Consolas" w:hAnsi="Consolas" w:cs="Consolas"/>
+          <w:color w:val="0000FF"/>
+          <w:sz w:val="16"/>
+          <w:szCs w:val="16"/>
+        </w:rPr>
+        <w:t>private</w:t>
+      </w:r>
+      <w:proofErr w:type="gramEnd"/>
+      <w:r>
+        <w:rPr>
+          <w:rFonts w:ascii="Consolas" w:hAnsi="Consolas" w:cs="Consolas"/>
+          <w:color w:val="000000"/>
+          <w:sz w:val="16"/>
+          <w:szCs w:val="16"/>
+        </w:rPr>
+        <w:t xml:space="preserve"> </w:t>
+      </w:r>
+      <w:proofErr w:type="spellStart"/>
+      <w:r>
+        <w:rPr>
+          <w:rFonts w:ascii="Consolas" w:hAnsi="Consolas" w:cs="Consolas"/>
+          <w:color w:val="000000"/>
+          <w:sz w:val="16"/>
+          <w:szCs w:val="16"/>
+        </w:rPr>
+        <w:t>GameObject</w:t>
+      </w:r>
+      <w:proofErr w:type="spellEnd"/>
+      <w:r>
+        <w:rPr>
+          <w:rFonts w:ascii="Consolas" w:hAnsi="Consolas" w:cs="Consolas"/>
+          <w:color w:val="000000"/>
+          <w:sz w:val="16"/>
+          <w:szCs w:val="16"/>
+        </w:rPr>
+        <w:t xml:space="preserve"> _</w:t>
+      </w:r>
+      <w:proofErr w:type="spellStart"/>
+      <w:r>
+        <w:rPr>
+          <w:rFonts w:ascii="Consolas" w:hAnsi="Consolas" w:cs="Consolas"/>
+          <w:color w:val="000000"/>
+          <w:sz w:val="16"/>
+          <w:szCs w:val="16"/>
+        </w:rPr>
+        <w:t>tripleShot</w:t>
+      </w:r>
+      <w:proofErr w:type="spellEnd"/>
+      <w:r>
+        <w:rPr>
+          <w:rFonts w:ascii="Consolas" w:hAnsi="Consolas" w:cs="Consolas"/>
+          <w:color w:val="000000"/>
+          <w:sz w:val="16"/>
+          <w:szCs w:val="16"/>
+        </w:rPr>
+        <w:t>;</w:t>
+      </w:r>
+    </w:p>
+    <w:p>
+      <w:pPr>
+        <w:bidi w:val="0"/>
+      </w:pPr>
+      <w:r>
+        <w:rPr>
+          <w:rFonts w:ascii="Consolas" w:hAnsi="Consolas" w:cs="Consolas"/>
+          <w:color w:val="000000"/>
+          <w:sz w:val="16"/>
+          <w:szCs w:val="16"/>
+        </w:rPr>
+        <w:t xml:space="preserve">    </w:t>
+      </w:r>
+      <w:proofErr w:type="gramStart"/>
+      <w:r>
+        <w:rPr>
+          <w:rFonts w:ascii="Consolas" w:hAnsi="Consolas" w:cs="Consolas"/>
+          <w:color w:val="0000FF"/>
+          <w:sz w:val="16"/>
+          <w:szCs w:val="16"/>
+        </w:rPr>
+        <w:t>private</w:t>
+      </w:r>
+      <w:proofErr w:type="gramEnd"/>
+      <w:r>
+        <w:rPr>
+          <w:rFonts w:ascii="Consolas" w:hAnsi="Consolas" w:cs="Consolas"/>
+          <w:color w:val="000000"/>
+          <w:sz w:val="16"/>
+          <w:szCs w:val="16"/>
+        </w:rPr>
+        <w:t xml:space="preserve"> </w:t>
+      </w:r>
+      <w:r>
+        <w:rPr>
+          <w:rFonts w:ascii="Consolas" w:hAnsi="Consolas" w:cs="Consolas"/>
+          <w:color w:val="0000FF"/>
+          <w:sz w:val="16"/>
+          <w:szCs w:val="16"/>
+        </w:rPr>
+        <w:t>b</w:t>
+      </w:r>
+      <w:r>
+        <w:rPr>
+          <w:rFonts w:ascii="Consolas" w:hAnsi="Consolas" w:cs="Consolas"/>
+          <w:color w:val="4F81BD" w:themeColor="accent1"/>
+          <w:sz w:val="16"/>
+          <w:szCs w:val="16"/>
+        </w:rPr>
+        <w:t>o</w:t>
+      </w:r>
+      <w:r>
+        <w:rPr>
+          <w:rFonts w:ascii="Consolas" w:hAnsi="Consolas" w:cs="Consolas"/>
+          <w:color w:val="0000FF"/>
+          <w:sz w:val="16"/>
+          <w:szCs w:val="16"/>
+        </w:rPr>
+        <w:t>ol</w:t>
+      </w:r>
+      <w:r>
+        <w:rPr>
+          <w:rFonts w:ascii="Consolas" w:hAnsi="Consolas" w:cs="Consolas"/>
+          <w:color w:val="000000"/>
+          <w:sz w:val="16"/>
+          <w:szCs w:val="16"/>
+        </w:rPr>
+        <w:t xml:space="preserve"> </w:t>
+      </w:r>
+      <w:r>
+        <w:rPr>
+          <w:rFonts w:ascii="Consolas" w:hAnsi="Consolas" w:cs="Consolas"/>
+          <w:color w:val="000000"/>
+          <w:sz w:val="16"/>
+          <w:szCs w:val="16"/>
+        </w:rPr>
+        <w:t>_</w:t>
+      </w:r>
+      <w:proofErr w:type="spellStart"/>
+      <w:r>
+        <w:rPr>
+          <w:rFonts w:ascii="Consolas" w:hAnsi="Consolas" w:cs="Consolas"/>
+          <w:color w:val="000000"/>
+          <w:sz w:val="16"/>
+          <w:szCs w:val="16"/>
+        </w:rPr>
+        <w:t>tripleShotActive</w:t>
+      </w:r>
+      <w:proofErr w:type="spellEnd"/>
+      <w:r>
+        <w:rPr>
+          <w:rFonts w:ascii="Consolas" w:hAnsi="Consolas" w:cs="Consolas"/>
+          <w:color w:val="000000"/>
+          <w:sz w:val="16"/>
+          <w:szCs w:val="16"/>
+        </w:rPr>
+        <w:t xml:space="preserve"> = </w:t>
+      </w:r>
+      <w:r>
+        <w:rPr>
+          <w:rFonts w:ascii="Consolas" w:hAnsi="Consolas" w:cs="Consolas"/>
+          <w:color w:val="0000FF"/>
+          <w:sz w:val="16"/>
+          <w:szCs w:val="16"/>
+        </w:rPr>
+        <w:t>false</w:t>
+      </w:r>
+      <w:r>
+        <w:rPr>
+          <w:rFonts w:ascii="Consolas" w:hAnsi="Consolas" w:cs="Consolas"/>
+          <w:color w:val="000000"/>
+          <w:sz w:val="16"/>
+          <w:szCs w:val="16"/>
+        </w:rPr>
+        <w:t>;</w:t>
+      </w:r>
+    </w:p>
+    <w:p>
+      <w:pPr>
+        <w:rPr>
+          <w:rtl/>
+        </w:rPr>
+      </w:pPr>
+      <w:r>
+        <w:rPr>
+          <w:rFonts w:hint="cs"/>
+          <w:rtl/>
+        </w:rPr>
         <w:lastRenderedPageBreak/>
-        <w:t xml:space="preserve">    </w:t>
-      </w:r>
-      <w:proofErr w:type="gramStart"/>
-      <w:r>
-        <w:rPr>
-          <w:rFonts w:ascii="Consolas" w:hAnsi="Consolas" w:cs="Consolas"/>
-          <w:color w:val="0000FF"/>
-          <w:sz w:val="16"/>
-          <w:szCs w:val="16"/>
-        </w:rPr>
-        <w:t>private</w:t>
-      </w:r>
-      <w:proofErr w:type="gramEnd"/>
-      <w:r>
-        <w:rPr>
-          <w:rFonts w:ascii="Consolas" w:hAnsi="Consolas" w:cs="Consolas"/>
-          <w:color w:val="000000"/>
-          <w:sz w:val="16"/>
-          <w:szCs w:val="16"/>
-        </w:rPr>
-        <w:t xml:space="preserve"> </w:t>
-      </w:r>
-      <w:proofErr w:type="spellStart"/>
-      <w:r>
-        <w:rPr>
-          <w:rFonts w:ascii="Consolas" w:hAnsi="Consolas" w:cs="Consolas"/>
-          <w:color w:val="000000"/>
-          <w:sz w:val="16"/>
-          <w:szCs w:val="16"/>
-        </w:rPr>
-        <w:t>GameObject</w:t>
-      </w:r>
-      <w:proofErr w:type="spellEnd"/>
-      <w:r>
-        <w:rPr>
-          <w:rFonts w:ascii="Consolas" w:hAnsi="Consolas" w:cs="Consolas"/>
-          <w:color w:val="000000"/>
-          <w:sz w:val="16"/>
-          <w:szCs w:val="16"/>
-        </w:rPr>
-        <w:t xml:space="preserve"> _</w:t>
-      </w:r>
-      <w:proofErr w:type="spellStart"/>
-      <w:r>
-        <w:rPr>
-          <w:rFonts w:ascii="Consolas" w:hAnsi="Consolas" w:cs="Consolas"/>
-          <w:color w:val="000000"/>
-          <w:sz w:val="16"/>
-          <w:szCs w:val="16"/>
-        </w:rPr>
-        <w:t>tripleShot</w:t>
-      </w:r>
-      <w:proofErr w:type="spellEnd"/>
-      <w:r>
-        <w:rPr>
-          <w:rFonts w:ascii="Consolas" w:hAnsi="Consolas" w:cs="Consolas"/>
-          <w:color w:val="000000"/>
-          <w:sz w:val="16"/>
-          <w:szCs w:val="16"/>
-        </w:rPr>
-        <w:t>;</w:t>
-      </w:r>
-    </w:p>
-    <w:p>
-      <w:pPr>
-        <w:bidi w:val="0"/>
-      </w:pPr>
-      <w:r>
-        <w:rPr>
-          <w:rFonts w:ascii="Consolas" w:hAnsi="Consolas" w:cs="Consolas"/>
-          <w:color w:val="000000"/>
-          <w:sz w:val="16"/>
-          <w:szCs w:val="16"/>
-        </w:rPr>
-        <w:t xml:space="preserve">    </w:t>
-      </w:r>
-      <w:proofErr w:type="gramStart"/>
-      <w:r>
-        <w:rPr>
-          <w:rFonts w:ascii="Consolas" w:hAnsi="Consolas" w:cs="Consolas"/>
-          <w:color w:val="0000FF"/>
-          <w:sz w:val="16"/>
-          <w:szCs w:val="16"/>
-        </w:rPr>
-        <w:t>private</w:t>
-      </w:r>
-      <w:proofErr w:type="gramEnd"/>
-      <w:r>
-        <w:rPr>
-          <w:rFonts w:ascii="Consolas" w:hAnsi="Consolas" w:cs="Consolas"/>
-          <w:color w:val="000000"/>
-          <w:sz w:val="16"/>
-          <w:szCs w:val="16"/>
-        </w:rPr>
-        <w:t xml:space="preserve"> </w:t>
-      </w:r>
-      <w:r>
-        <w:rPr>
-          <w:rFonts w:ascii="Consolas" w:hAnsi="Consolas" w:cs="Consolas"/>
-          <w:color w:val="0000FF"/>
-          <w:sz w:val="16"/>
-          <w:szCs w:val="16"/>
-        </w:rPr>
-        <w:t>b</w:t>
-      </w:r>
-      <w:r>
-        <w:rPr>
-          <w:rFonts w:ascii="Consolas" w:hAnsi="Consolas" w:cs="Consolas"/>
-          <w:color w:val="4F81BD" w:themeColor="accent1"/>
-          <w:sz w:val="16"/>
-          <w:szCs w:val="16"/>
-        </w:rPr>
-        <w:t>o</w:t>
-      </w:r>
-      <w:r>
-        <w:rPr>
-          <w:rFonts w:ascii="Consolas" w:hAnsi="Consolas" w:cs="Consolas"/>
-          <w:color w:val="0000FF"/>
-          <w:sz w:val="16"/>
-          <w:szCs w:val="16"/>
-        </w:rPr>
-        <w:t>ol</w:t>
-      </w:r>
-      <w:r>
-        <w:rPr>
-          <w:rFonts w:ascii="Consolas" w:hAnsi="Consolas" w:cs="Consolas"/>
-          <w:color w:val="000000"/>
-          <w:sz w:val="16"/>
-          <w:szCs w:val="16"/>
-        </w:rPr>
-        <w:t xml:space="preserve"> </w:t>
-      </w:r>
-      <w:r>
-        <w:rPr>
-          <w:rFonts w:ascii="Consolas" w:hAnsi="Consolas" w:cs="Consolas"/>
-          <w:color w:val="000000"/>
-          <w:sz w:val="16"/>
-          <w:szCs w:val="16"/>
-        </w:rPr>
-        <w:t>_</w:t>
-      </w:r>
-      <w:proofErr w:type="spellStart"/>
-      <w:r>
-        <w:rPr>
-          <w:rFonts w:ascii="Consolas" w:hAnsi="Consolas" w:cs="Consolas"/>
-          <w:color w:val="000000"/>
-          <w:sz w:val="16"/>
-          <w:szCs w:val="16"/>
-        </w:rPr>
-        <w:t>tripleShotActive</w:t>
-      </w:r>
-      <w:proofErr w:type="spellEnd"/>
-      <w:r>
-        <w:rPr>
-          <w:rFonts w:ascii="Consolas" w:hAnsi="Consolas" w:cs="Consolas"/>
-          <w:color w:val="000000"/>
-          <w:sz w:val="16"/>
-          <w:szCs w:val="16"/>
-        </w:rPr>
-        <w:t xml:space="preserve"> = </w:t>
-      </w:r>
-      <w:r>
-        <w:rPr>
-          <w:rFonts w:ascii="Consolas" w:hAnsi="Consolas" w:cs="Consolas"/>
-          <w:color w:val="0000FF"/>
-          <w:sz w:val="16"/>
-          <w:szCs w:val="16"/>
-        </w:rPr>
-        <w:t>false</w:t>
-      </w:r>
-      <w:r>
-        <w:rPr>
-          <w:rFonts w:ascii="Consolas" w:hAnsi="Consolas" w:cs="Consolas"/>
-          <w:color w:val="000000"/>
-          <w:sz w:val="16"/>
-          <w:szCs w:val="16"/>
-        </w:rPr>
-        <w:t>;</w:t>
-      </w:r>
-    </w:p>
-    <w:p>
-      <w:pPr>
-        <w:rPr>
-          <w:rtl/>
-        </w:rPr>
-      </w:pPr>
-      <w:r>
-        <w:rPr>
-          <w:rFonts w:hint="cs"/>
-          <w:rtl/>
-        </w:rPr>
         <w:t xml:space="preserve">ובמתודה </w:t>
       </w:r>
       <w:r>
@@ -18259,7 +18511,6 @@
           <w:sz w:val="16"/>
           <w:szCs w:val="16"/>
         </w:rPr>
-        <w:lastRenderedPageBreak/>
         <w:t>transform.Translate</w:t>
       </w:r>
       <w:proofErr w:type="spellEnd"/>
@@ -18395,6 +18646,7 @@
           <w:sz w:val="16"/>
           <w:szCs w:val="16"/>
         </w:rPr>
+        <w:lastRenderedPageBreak/>
         <w:t xml:space="preserve">            </w:t>
       </w:r>
       <w:proofErr w:type="gramStart"/>
@@ -20121,6 +20373,23 @@
           <w:rtl/>
         </w:rPr>
         <w:br/>
+        <w:t>באשר לקוד של המגן- ברמת העיקרון אין באמת צורך לבנות סקריפט חדש במיוחד למגן, נוכל פשוט להוסיף לקוד הישן של הסקריפט</w:t>
+      </w:r>
+      <w:r>
+        <w:t xml:space="preserve">  power up </w:t>
+      </w:r>
+      <w:r>
+        <w:rPr>
+          <w:rFonts w:hint="cs"/>
+          <w:rtl/>
+        </w:rPr>
+        <w:t xml:space="preserve">. </w:t>
+      </w:r>
+      <w:r>
+        <w:rPr>
+          <w:rtl/>
+        </w:rPr>
+        <w:br/>
       </w:r>
       <w:r>
         <w:rPr>
@@ -20128,29 +20397,6 @@
           <w:rtl/>
         </w:rPr>
         <w:lastRenderedPageBreak/>
-        <w:t>באשר לקוד של המגן- ברמת העיקרון אין באמת צורך לבנות סקריפט חדש במיוחד למגן, נוכל פשוט להוסיף לקוד הישן של הסקריפט</w:t>
-      </w:r>
-      <w:r>
-        <w:t xml:space="preserve">  power up </w:t>
-      </w:r>
-      <w:r>
-        <w:rPr>
-          <w:rFonts w:hint="cs"/>
-          <w:rtl/>
-        </w:rPr>
-        <w:t xml:space="preserve">. </w:t>
-      </w:r>
-      <w:r>
-        <w:rPr>
-          <w:rtl/>
-        </w:rPr>
-        <w:br/>
-      </w:r>
-      <w:r>
-        <w:rPr>
-          <w:rFonts w:hint="cs"/>
-          <w:rtl/>
-        </w:rPr>
         <w:t xml:space="preserve">נגרור את הסקריפט לאובייקט 'מגן' ונערוך את הסקריפט באופן הבא: לכל סוג של </w:t>
       </w:r>
       <w:r>
@@ -21692,23 +21938,23 @@
         <w:rPr>
           <w:rtl/>
         </w:rPr>
+        <w:br/>
+      </w:r>
+    </w:p>
+    <w:p>
+      <w:pPr>
+        <w:pStyle w:val="1"/>
+        <w:rPr>
+          <w:rFonts w:cs="Courier New"/>
+          <w:rtl/>
+        </w:rPr>
+      </w:pPr>
+      <w:r>
+        <w:rPr>
+          <w:rFonts w:cs="Courier New" w:hint="cs"/>
+          <w:rtl/>
+        </w:rPr>
         <w:lastRenderedPageBreak/>
-        <w:br/>
-      </w:r>
-    </w:p>
-    <w:p>
-      <w:pPr>
-        <w:pStyle w:val="1"/>
-        <w:rPr>
-          <w:rFonts w:cs="Courier New"/>
-          <w:rtl/>
-        </w:rPr>
-      </w:pPr>
-      <w:r>
-        <w:rPr>
-          <w:rFonts w:cs="Courier New" w:hint="cs"/>
-          <w:rtl/>
-        </w:rPr>
         <w:t xml:space="preserve">אנימציות </w:t>
       </w:r>
       <w:r>
@@ -22183,7 +22429,6 @@
     <w:p>
       <w:pPr>
         <w:rPr>
-          <w:rFonts w:hint="cs"/>
           <w:rtl/>
         </w:rPr>
       </w:pPr>
@@ -22704,79 +22949,79 @@
           <w:rFonts w:hint="cs"/>
           <w:rtl/>
         </w:rPr>
+        <w:t>אם לא מופיע לכם ה</w:t>
+      </w:r>
+      <w:r>
+        <w:t>samples</w:t>
+      </w:r>
+      <w:r>
+        <w:rPr>
+          <w:rFonts w:hint="cs"/>
+          <w:rtl/>
+        </w:rPr>
+        <w:t xml:space="preserve"> כשאתם נכנסים לחלון האנימציה בחרו בגל</w:t>
+      </w:r>
+      <w:r>
+        <w:rPr>
+          <w:rFonts w:hint="cs"/>
+          <w:rtl/>
+        </w:rPr>
+        <w:t>ג</w:t>
+      </w:r>
+      <w:r>
+        <w:rPr>
+          <w:rFonts w:hint="cs"/>
+          <w:rtl/>
+        </w:rPr>
+        <w:t>ל השיניים</w:t>
+      </w:r>
+      <w:r>
+        <w:rPr>
+          <w:rFonts w:hint="cs"/>
+          <w:rtl/>
+        </w:rPr>
+        <w:t xml:space="preserve"> הקטן</w:t>
+      </w:r>
+      <w:r>
+        <w:rPr>
+          <w:rFonts w:hint="cs"/>
+          <w:rtl/>
+        </w:rPr>
+        <w:t xml:space="preserve"> שנמצא בפינה הימנית </w:t>
+      </w:r>
+      <w:r>
+        <w:rPr>
+          <w:rFonts w:hint="cs"/>
+          <w:rtl/>
+        </w:rPr>
+        <w:t>העליונה בחלון</w:t>
+      </w:r>
+    </w:p>
+    <w:p>
+      <w:pPr>
+        <w:rPr>
+          <w:rtl/>
+        </w:rPr>
+      </w:pPr>
+      <w:r>
+        <w:rPr>
+          <w:rFonts w:hint="cs"/>
+          <w:rtl/>
+        </w:rPr>
+        <w:t xml:space="preserve"> </w:t>
+      </w:r>
+    </w:p>
+    <w:p>
+      <w:pPr>
+        <w:rPr>
+          <w:rtl/>
+        </w:rPr>
+      </w:pPr>
+      <w:r>
+        <w:rPr>
+          <w:noProof/>
+        </w:rPr>
         <w:lastRenderedPageBreak/>
-        <w:t>אם לא מופיע לכם ה</w:t>
-      </w:r>
-      <w:r>
-        <w:t>samples</w:t>
-      </w:r>
-      <w:r>
-        <w:rPr>
-          <w:rFonts w:hint="cs"/>
-          <w:rtl/>
-        </w:rPr>
-        <w:t xml:space="preserve"> כשאתם נכנסים לחלון האנימציה בחרו בגל</w:t>
-      </w:r>
-      <w:r>
-        <w:rPr>
-          <w:rFonts w:hint="cs"/>
-          <w:rtl/>
-        </w:rPr>
-        <w:t>ג</w:t>
-      </w:r>
-      <w:r>
-        <w:rPr>
-          <w:rFonts w:hint="cs"/>
-          <w:rtl/>
-        </w:rPr>
-        <w:t>ל השיניים</w:t>
-      </w:r>
-      <w:r>
-        <w:rPr>
-          <w:rFonts w:hint="cs"/>
-          <w:rtl/>
-        </w:rPr>
-        <w:t xml:space="preserve"> הקטן</w:t>
-      </w:r>
-      <w:r>
-        <w:rPr>
-          <w:rFonts w:hint="cs"/>
-          <w:rtl/>
-        </w:rPr>
-        <w:t xml:space="preserve"> שנמצא בפינה הימנית </w:t>
-      </w:r>
-      <w:r>
-        <w:rPr>
-          <w:rFonts w:hint="cs"/>
-          <w:rtl/>
-        </w:rPr>
-        <w:t>העליונה בחלון</w:t>
-      </w:r>
-    </w:p>
-    <w:p>
-      <w:pPr>
-        <w:rPr>
-          <w:rtl/>
-        </w:rPr>
-      </w:pPr>
-      <w:r>
-        <w:rPr>
-          <w:rFonts w:hint="cs"/>
-          <w:rtl/>
-        </w:rPr>
-        <w:t xml:space="preserve"> </w:t>
-      </w:r>
-    </w:p>
-    <w:p>
-      <w:pPr>
-        <w:rPr>
-          <w:rtl/>
-        </w:rPr>
-      </w:pPr>
-      <w:r>
-        <w:rPr>
-          <w:noProof/>
-        </w:rPr>
         <w:drawing>
           <wp:anchor distT="0" distB="0" distL="114300" distR="114300" simplePos="0" relativeHeight="251691008" behindDoc="1" locked="0" layoutInCell="1" allowOverlap="1" wp14:anchorId="64BA6535" wp14:editId="5DC9842F">
             <wp:simplePos x="0" y="0"/>
@@ -22866,7 +23111,6 @@
     <w:p>
       <w:pPr>
         <w:rPr>
-          <w:rFonts w:hint="cs"/>
           <w:rtl/>
         </w:rPr>
       </w:pPr>
@@ -24032,7 +24276,6 @@
       <w:pPr>
         <w:pStyle w:val="3"/>
         <w:rPr>
-          <w:rFonts w:hint="cs"/>
           <w:rtl/>
         </w:rPr>
       </w:pPr>
@@ -24060,7 +24303,6 @@
     <w:p>
       <w:pPr>
         <w:rPr>
-          <w:rFonts w:hint="cs"/>
           <w:rtl/>
         </w:rPr>
       </w:pPr>
@@ -24162,15 +24404,7 @@
           <w:rFonts w:hint="cs"/>
           <w:rtl/>
         </w:rPr>
-        <w:t xml:space="preserve"> שמעביר אותו ממצב למצב. למשל אוטומט שמעביר מצב אם הוא קיבל אחד או אפס ניתן </w:t>
-      </w:r>
-      <w:r>
-        <w:rPr>
-          <w:rFonts w:hint="cs"/>
-          <w:rtl/>
-        </w:rPr>
-        <w:lastRenderedPageBreak/>
-        <w:t>לדמות אותו למעבר מצב של דמות מזמן בטלה (</w:t>
+        <w:t xml:space="preserve"> שמעביר אותו ממצב למצב. למשל אוטומט שמעביר מצב אם הוא קיבל אחד או אפס ניתן לדמות אותו למעבר מצב של דמות מזמן בטלה (</w:t>
       </w:r>
       <w:r>
         <w:t>idle</w:t>
@@ -24221,7 +24455,15 @@
           <w:rFonts w:hint="cs"/>
           <w:rtl/>
         </w:rPr>
-        <w:t>- הטריגרים שדרכם המכונה יודעת לא</w:t>
+        <w:t xml:space="preserve">- הטריגרים שדרכם המכונה יודעת </w:t>
+      </w:r>
+      <w:r>
+        <w:rPr>
+          <w:rFonts w:hint="cs"/>
+          <w:rtl/>
+        </w:rPr>
+        <w:lastRenderedPageBreak/>
+        <w:t>לא</w:t>
       </w:r>
       <w:r>
         <w:rPr>
@@ -24291,7 +24533,6 @@
     <w:p>
       <w:pPr>
         <w:rPr>
-          <w:rFonts w:hint="cs"/>
           <w:rtl/>
         </w:rPr>
       </w:pPr>
@@ -24470,7 +24711,6 @@
     <w:p>
       <w:pPr>
         <w:rPr>
-          <w:rFonts w:hint="cs"/>
           <w:rtl/>
         </w:rPr>
       </w:pPr>
@@ -24511,7 +24751,6 @@
     <w:p>
       <w:pPr>
         <w:rPr>
-          <w:rFonts w:hint="cs"/>
           <w:rtl/>
         </w:rPr>
       </w:pPr>
@@ -24573,7 +24812,6 @@
     <w:p>
       <w:pPr>
         <w:rPr>
-          <w:rFonts w:hint="cs"/>
           <w:rtl/>
         </w:rPr>
       </w:pPr>
@@ -24747,16 +24985,14 @@
     <w:p>
       <w:pPr>
         <w:rPr>
-          <w:rFonts w:hint="cs"/>
-          <w:rtl/>
-        </w:rPr>
-      </w:pPr>
-      <w:r>
-        <w:rPr>
-          <w:rFonts w:hint="cs"/>
-          <w:rtl/>
-        </w:rPr>
-        <w:lastRenderedPageBreak/>
+          <w:rtl/>
+        </w:rPr>
+      </w:pPr>
+      <w:r>
+        <w:rPr>
+          <w:rFonts w:hint="cs"/>
+          <w:rtl/>
+        </w:rPr>
         <w:t>ניתן לראות מהתמונה שהמצ</w:t>
       </w:r>
       <w:r>
@@ -24913,7 +25149,15 @@
           <w:rFonts w:hint="cs"/>
           <w:rtl/>
         </w:rPr>
-        <w:t xml:space="preserve"> ונגרור אותו למצב אליו הוא אמור להגיע</w:t>
+        <w:t xml:space="preserve"> ונגרור אותו למצב אליו הוא </w:t>
+      </w:r>
+      <w:r>
+        <w:rPr>
+          <w:rFonts w:hint="cs"/>
+          <w:rtl/>
+        </w:rPr>
+        <w:lastRenderedPageBreak/>
+        <w:t>אמור להגיע</w:t>
       </w:r>
       <w:r>
         <w:rPr>
@@ -25252,7 +25496,6 @@
     <w:p>
       <w:pPr>
         <w:rPr>
-          <w:rFonts w:hint="cs"/>
           <w:rtl/>
         </w:rPr>
       </w:pPr>
@@ -25336,95 +25579,83 @@
     <w:p>
       <w:pPr>
         <w:rPr>
-          <w:rFonts w:hint="cs"/>
-          <w:rtl/>
-        </w:rPr>
-      </w:pPr>
-    </w:p>
-    <w:p>
-      <w:pPr>
-        <w:rPr>
-          <w:rFonts w:hint="cs"/>
-          <w:rtl/>
-        </w:rPr>
-      </w:pPr>
-    </w:p>
-    <w:p>
-      <w:pPr>
-        <w:rPr>
-          <w:rFonts w:hint="cs"/>
-          <w:rtl/>
-        </w:rPr>
-      </w:pPr>
-    </w:p>
-    <w:p>
-      <w:pPr>
-        <w:rPr>
-          <w:rFonts w:hint="cs"/>
-          <w:rtl/>
-        </w:rPr>
-      </w:pPr>
-    </w:p>
-    <w:p>
-      <w:pPr>
-        <w:rPr>
-          <w:rFonts w:hint="cs"/>
-          <w:rtl/>
-        </w:rPr>
-      </w:pPr>
-    </w:p>
-    <w:p>
-      <w:pPr>
-        <w:rPr>
-          <w:rFonts w:hint="cs"/>
-          <w:rtl/>
-        </w:rPr>
-      </w:pPr>
-    </w:p>
-    <w:p>
-      <w:pPr>
-        <w:rPr>
-          <w:rFonts w:hint="cs"/>
-          <w:rtl/>
-        </w:rPr>
-      </w:pPr>
-    </w:p>
-    <w:p>
-      <w:pPr>
-        <w:rPr>
-          <w:rFonts w:hint="cs"/>
-          <w:rtl/>
-        </w:rPr>
-      </w:pPr>
-    </w:p>
-    <w:p>
-      <w:pPr>
-        <w:rPr>
-          <w:rFonts w:hint="cs"/>
-          <w:rtl/>
-        </w:rPr>
-      </w:pPr>
-    </w:p>
-    <w:p>
-      <w:pPr>
-        <w:rPr>
-          <w:rFonts w:hint="cs"/>
-          <w:rtl/>
-        </w:rPr>
-      </w:pPr>
-    </w:p>
-    <w:p>
-      <w:pPr>
-        <w:rPr>
-          <w:rFonts w:hint="cs"/>
-          <w:rtl/>
-        </w:rPr>
-      </w:pPr>
-    </w:p>
-    <w:p>
-      <w:pPr>
-        <w:rPr>
-          <w:rFonts w:hint="cs"/>
+          <w:rtl/>
+        </w:rPr>
+      </w:pPr>
+    </w:p>
+    <w:p>
+      <w:pPr>
+        <w:rPr>
+          <w:rtl/>
+        </w:rPr>
+      </w:pPr>
+    </w:p>
+    <w:p>
+      <w:pPr>
+        <w:rPr>
+          <w:rtl/>
+        </w:rPr>
+      </w:pPr>
+    </w:p>
+    <w:p>
+      <w:pPr>
+        <w:rPr>
+          <w:rtl/>
+        </w:rPr>
+      </w:pPr>
+    </w:p>
+    <w:p>
+      <w:pPr>
+        <w:rPr>
+          <w:rtl/>
+        </w:rPr>
+      </w:pPr>
+    </w:p>
+    <w:p>
+      <w:pPr>
+        <w:rPr>
+          <w:rtl/>
+        </w:rPr>
+      </w:pPr>
+    </w:p>
+    <w:p>
+      <w:pPr>
+        <w:rPr>
+          <w:rtl/>
+        </w:rPr>
+      </w:pPr>
+    </w:p>
+    <w:p>
+      <w:pPr>
+        <w:rPr>
+          <w:rtl/>
+        </w:rPr>
+      </w:pPr>
+    </w:p>
+    <w:p>
+      <w:pPr>
+        <w:rPr>
+          <w:rtl/>
+        </w:rPr>
+      </w:pPr>
+    </w:p>
+    <w:p>
+      <w:pPr>
+        <w:rPr>
+          <w:rtl/>
+        </w:rPr>
+      </w:pPr>
+    </w:p>
+    <w:p>
+      <w:pPr>
+        <w:rPr>
+          <w:rtl/>
+        </w:rPr>
+      </w:pPr>
+    </w:p>
+    <w:p>
+      <w:pPr>
+        <w:rPr>
           <w:rtl/>
         </w:rPr>
       </w:pPr>
@@ -25694,235 +25925,230 @@
     <w:p>
       <w:pPr>
         <w:rPr>
-          <w:rFonts w:hint="cs"/>
-          <w:rtl/>
-        </w:rPr>
-      </w:pPr>
+          <w:rtl/>
+        </w:rPr>
+      </w:pPr>
+      <w:r>
+        <w:rPr>
+          <w:rFonts w:hint="cs"/>
+          <w:rtl/>
+        </w:rPr>
+        <w:t>המטרה היא שהדמות תעבור למצב אנימציה "רץ" במידה וקיבלנו ערך שהוא גדול מאפס ,לשם כך נצטרך לעדכן את הפרמטר שיצרנו. ב-</w:t>
+      </w:r>
+      <w:r>
+        <w:t xml:space="preserve">unity </w:t>
+      </w:r>
+      <w:r>
+        <w:rPr>
+          <w:rFonts w:hint="cs"/>
+          <w:rtl/>
+        </w:rPr>
+        <w:t xml:space="preserve"> יש מתודה במיוחד לכך : </w:t>
+      </w:r>
+      <w:r>
+        <w:t>&lt;Animation name&gt;.</w:t>
+      </w:r>
+      <w:r>
+        <w:t xml:space="preserve">Set&lt;Parameter </w:t>
+      </w:r>
+      <w:r>
+        <w:t>type</w:t>
+      </w:r>
+      <w:r>
+        <w:t>&gt;(&lt;Parameter name&gt;,&lt;</w:t>
+      </w:r>
+      <w:proofErr w:type="spellStart"/>
+      <w:r>
+        <w:t>var</w:t>
+      </w:r>
+      <w:proofErr w:type="spellEnd"/>
+      <w:r>
+        <w:t>&gt;)</w:t>
+      </w:r>
+      <w:r>
+        <w:rPr>
+          <w:rtl/>
+        </w:rPr>
+        <w:br/>
+      </w:r>
+      <w:r>
+        <w:rPr>
+          <w:rFonts w:hint="cs"/>
+          <w:rtl/>
+        </w:rPr>
+        <w:t xml:space="preserve">הצגנו את זה בצורה </w:t>
+      </w:r>
+      <w:r>
+        <w:rPr>
+          <w:rFonts w:hint="cs"/>
+          <w:rtl/>
+        </w:rPr>
+        <w:t>שנראית</w:t>
+      </w:r>
+      <w:r>
+        <w:rPr>
+          <w:rFonts w:hint="cs"/>
+          <w:rtl/>
+        </w:rPr>
+        <w:t xml:space="preserve"> מבלבלת אך למעשה זה בכלל לא מסובך: למשל אצלנו אנחנו רוצים "לערוך" את הפרמטר של </w:t>
+      </w:r>
+      <w:r>
+        <w:t>_</w:t>
+      </w:r>
+      <w:proofErr w:type="spellStart"/>
+      <w:r>
+        <w:t>anim</w:t>
+      </w:r>
+      <w:proofErr w:type="spellEnd"/>
+      <w:r>
+        <w:rPr>
+          <w:rFonts w:hint="cs"/>
+          <w:rtl/>
+        </w:rPr>
+        <w:t xml:space="preserve"> (כך קראנו לאנימציה) והוא מסוג </w:t>
+      </w:r>
+      <w:r>
+        <w:t>Float</w:t>
+      </w:r>
+      <w:r>
+        <w:rPr>
+          <w:rFonts w:hint="cs"/>
+          <w:rtl/>
+        </w:rPr>
+        <w:t xml:space="preserve"> לכן נשתמש במתודה </w:t>
+      </w:r>
+      <w:proofErr w:type="spellStart"/>
+      <w:r>
+        <w:t>SetFloat</w:t>
+      </w:r>
+      <w:proofErr w:type="spellEnd"/>
+      <w:r>
+        <w:rPr>
+          <w:rFonts w:hint="cs"/>
+          <w:rtl/>
+        </w:rPr>
+        <w:t xml:space="preserve">(ואם זה היה </w:t>
+      </w:r>
+      <w:r>
+        <w:t>int</w:t>
+      </w:r>
+      <w:r>
+        <w:rPr>
+          <w:rFonts w:hint="cs"/>
+          <w:rtl/>
+        </w:rPr>
+        <w:t xml:space="preserve"> אז היינו משתמשים ב-</w:t>
+      </w:r>
+      <w:proofErr w:type="spellStart"/>
+      <w:r>
+        <w:t>SetInt</w:t>
+      </w:r>
+      <w:proofErr w:type="spellEnd"/>
+      <w:r>
+        <w:rPr>
+          <w:rFonts w:hint="cs"/>
+          <w:rtl/>
+        </w:rPr>
+        <w:t xml:space="preserve">, </w:t>
+      </w:r>
       <w:r>
         <w:rPr>
           <w:rFonts w:hint="cs"/>
           <w:rtl/>
         </w:rPr>
         <w:lastRenderedPageBreak/>
-        <w:t>המטרה היא שהדמות תעבור למצב אנימציה "רץ" במידה וקיבלנו ערך שהוא גדול מגדול מאפס ,לשם כך נצטרך לעדכן את הפרמטר שיצרנו. ב-</w:t>
-      </w:r>
-      <w:r>
-        <w:t xml:space="preserve">unity </w:t>
-      </w:r>
-      <w:r>
-        <w:rPr>
-          <w:rFonts w:hint="cs"/>
-          <w:rtl/>
-        </w:rPr>
-        <w:t xml:space="preserve"> יש מתודה במיוחד לכך : </w:t>
-      </w:r>
-      <w:r>
-        <w:t>&lt;Animation name&gt;.</w:t>
-      </w:r>
-      <w:r>
-        <w:t xml:space="preserve">Set&lt;Parameter </w:t>
-      </w:r>
-      <w:r>
-        <w:t>type</w:t>
-      </w:r>
-      <w:r>
-        <w:t>&gt;(&lt;Parameter name&gt;,&lt;</w:t>
-      </w:r>
-      <w:proofErr w:type="spellStart"/>
-      <w:r>
-        <w:t>var</w:t>
-      </w:r>
-      <w:proofErr w:type="spellEnd"/>
-      <w:r>
-        <w:t>&gt;)</w:t>
-      </w:r>
-      <w:r>
-        <w:rPr>
+        <w:t>וכו')</w:t>
+      </w:r>
+      <w:r>
+        <w:rPr>
+          <w:rFonts w:hint="cs"/>
+          <w:rtl/>
+        </w:rPr>
+        <w:t xml:space="preserve"> </w:t>
+      </w:r>
+      <w:r>
+        <w:rPr>
+          <w:rFonts w:hint="cs"/>
+          <w:rtl/>
+        </w:rPr>
+        <w:t>,</w:t>
+      </w:r>
+      <w:r>
+        <w:rPr>
+          <w:rFonts w:hint="cs"/>
+          <w:rtl/>
+        </w:rPr>
+        <w:t xml:space="preserve">שמקבלת </w:t>
+      </w:r>
+      <w:r>
+        <w:rPr>
+          <w:rFonts w:hint="cs"/>
+          <w:rtl/>
+        </w:rPr>
+        <w:t xml:space="preserve">את </w:t>
+      </w:r>
+      <w:r>
+        <w:rPr>
+          <w:rFonts w:hint="cs"/>
+          <w:rtl/>
+        </w:rPr>
+        <w:t>שם הפרמטר</w:t>
+      </w:r>
+      <w:r>
+        <w:rPr>
+          <w:rFonts w:hint="cs"/>
+          <w:rtl/>
+        </w:rPr>
+        <w:t xml:space="preserve"> (התנאי) כמחרוזת, ולפי מי התנאי מתקיים. נניח אנחנו רוצים משתנה שהערך שלו הוא פלט מהפונקציה </w:t>
+      </w:r>
+      <w:r>
+        <w:t>input</w:t>
+      </w:r>
+      <w:r>
+        <w:rPr>
+          <w:rFonts w:hint="cs"/>
+          <w:rtl/>
+        </w:rPr>
+        <w:t xml:space="preserve">  אם לחצנו על איזשהו חץ אופקי ("</w:t>
+      </w:r>
+      <w:r>
+        <w:t>horizontal</w:t>
+      </w:r>
+      <w:r>
+        <w:rPr>
+          <w:rFonts w:hint="cs"/>
+          <w:rtl/>
+        </w:rPr>
+        <w:t xml:space="preserve">") , נקרא לו </w:t>
+      </w:r>
+      <w:r>
+        <w:t>direction</w:t>
+      </w:r>
+      <w:r>
+        <w:rPr>
+          <w:rFonts w:hint="cs"/>
+          <w:rtl/>
+        </w:rPr>
+        <w:t xml:space="preserve"> לצורך הדוגמא, אזי המתודה תראה כך:</w:t>
+      </w:r>
+      <w:r>
+        <w:rPr>
+          <w:rFonts w:hint="cs"/>
           <w:rtl/>
         </w:rPr>
         <w:br/>
       </w:r>
-      <w:r>
-        <w:rPr>
-          <w:rFonts w:hint="cs"/>
-          <w:rtl/>
-        </w:rPr>
-        <w:t xml:space="preserve">הצגנו את זה בצורה </w:t>
-      </w:r>
-      <w:r>
-        <w:rPr>
-          <w:rFonts w:hint="cs"/>
-          <w:rtl/>
-        </w:rPr>
-        <w:t>שנראית</w:t>
-      </w:r>
-      <w:r>
-        <w:rPr>
-          <w:rFonts w:hint="cs"/>
-          <w:rtl/>
-        </w:rPr>
-        <w:t xml:space="preserve"> מבלבלת אך למעשה זה בכלל לא מסובך: למשל אצלנו אנחנו רוצים "לערוך" את הפרמטר של </w:t>
-      </w:r>
-      <w:r>
-        <w:t>_</w:t>
-      </w:r>
-      <w:proofErr w:type="spellStart"/>
-      <w:r>
-        <w:t>anim</w:t>
-      </w:r>
-      <w:proofErr w:type="spellEnd"/>
-      <w:r>
-        <w:rPr>
-          <w:rFonts w:hint="cs"/>
-          <w:rtl/>
-        </w:rPr>
-        <w:t xml:space="preserve"> (כך קראנו לאנימציה) והוא מסוג </w:t>
-      </w:r>
-      <w:r>
-        <w:t>Float</w:t>
-      </w:r>
-      <w:r>
-        <w:rPr>
-          <w:rFonts w:hint="cs"/>
-          <w:rtl/>
-        </w:rPr>
-        <w:t xml:space="preserve"> לכן נשתמש במתודה </w:t>
-      </w:r>
-      <w:proofErr w:type="spellStart"/>
-      <w:r>
-        <w:t>SetFloat</w:t>
-      </w:r>
-      <w:proofErr w:type="spellEnd"/>
-      <w:r>
-        <w:rPr>
-          <w:rFonts w:hint="cs"/>
-          <w:rtl/>
-        </w:rPr>
-        <w:t xml:space="preserve">(ואם זה היה </w:t>
-      </w:r>
-      <w:r>
-        <w:t>int</w:t>
-      </w:r>
-      <w:r>
-        <w:rPr>
-          <w:rFonts w:hint="cs"/>
-          <w:rtl/>
-        </w:rPr>
-        <w:t xml:space="preserve"> אז היינו משתמשים ב-</w:t>
-      </w:r>
-      <w:proofErr w:type="spellStart"/>
-      <w:r>
-        <w:t>SetInt</w:t>
-      </w:r>
-      <w:proofErr w:type="spellEnd"/>
-      <w:r>
-        <w:rPr>
-          <w:rFonts w:hint="cs"/>
-          <w:rtl/>
-        </w:rPr>
-        <w:t>, וכו')</w:t>
-      </w:r>
-      <w:r>
-        <w:rPr>
-          <w:rFonts w:hint="cs"/>
-          <w:rtl/>
-        </w:rPr>
-        <w:t xml:space="preserve"> </w:t>
-      </w:r>
-      <w:r>
-        <w:rPr>
-          <w:rFonts w:hint="cs"/>
-          <w:rtl/>
-        </w:rPr>
-        <w:t>,</w:t>
-      </w:r>
-      <w:r>
-        <w:rPr>
-          <w:rFonts w:hint="cs"/>
-          <w:rtl/>
-        </w:rPr>
-        <w:t xml:space="preserve">שמקבלת </w:t>
-      </w:r>
-      <w:r>
-        <w:rPr>
-          <w:rFonts w:hint="cs"/>
-          <w:rtl/>
-        </w:rPr>
-        <w:t xml:space="preserve">את </w:t>
-      </w:r>
-      <w:r>
-        <w:rPr>
-          <w:rFonts w:hint="cs"/>
-          <w:rtl/>
-        </w:rPr>
-        <w:t>שם הפרמטר</w:t>
-      </w:r>
-      <w:r>
-        <w:rPr>
-          <w:rFonts w:hint="cs"/>
-          <w:rtl/>
-        </w:rPr>
-        <w:t xml:space="preserve"> (התנאי) כמחרוזת, ולפי מי התנאי מתקיים. נניח אנחנו רוצים משתנה שהערך שלו הוא פלט מהפונקציה </w:t>
-      </w:r>
-      <w:r>
-        <w:t>input</w:t>
-      </w:r>
-      <w:r>
-        <w:rPr>
-          <w:rFonts w:hint="cs"/>
-          <w:rtl/>
-        </w:rPr>
-        <w:t xml:space="preserve">  אם לחצנו על איזש</w:t>
-      </w:r>
-      <w:bookmarkStart w:id="0" w:name="_GoBack"/>
-      <w:bookmarkEnd w:id="0"/>
-      <w:r>
-        <w:rPr>
-          <w:rFonts w:hint="cs"/>
-          <w:rtl/>
-        </w:rPr>
-        <w:t>הו חץ אופקי ("</w:t>
-      </w:r>
-      <w:r>
-        <w:t>horizontal</w:t>
-      </w:r>
-      <w:r>
-        <w:rPr>
-          <w:rFonts w:hint="cs"/>
-          <w:rtl/>
-        </w:rPr>
-        <w:t xml:space="preserve">") , נקרא לו </w:t>
-      </w:r>
-      <w:r>
-        <w:t>direction</w:t>
-      </w:r>
-      <w:r>
-        <w:rPr>
-          <w:rFonts w:hint="cs"/>
-          <w:rtl/>
-        </w:rPr>
-        <w:t xml:space="preserve"> לצורך הדוגמא, אזי המתודה תראה כך:</w:t>
-      </w:r>
-      <w:r>
-        <w:rPr>
-          <w:rFonts w:hint="cs"/>
-          <w:rtl/>
-        </w:rPr>
-        <w:br/>
-      </w:r>
-    </w:p>
-    <w:p>
-      <w:pPr>
-        <w:rPr>
-          <w:rFonts w:hint="cs"/>
-          <w:rtl/>
-        </w:rPr>
-      </w:pPr>
-    </w:p>
-    <w:p>
-      <w:pPr>
-        <w:rPr>
-          <w:rFonts w:hint="cs"/>
+    </w:p>
+    <w:p>
+      <w:pPr>
+        <w:rPr>
+          <w:rtl/>
+        </w:rPr>
+      </w:pPr>
+    </w:p>
+    <w:p>
+      <w:pPr>
+        <w:rPr>
           <w:rtl/>
         </w:rPr>
       </w:pPr>
@@ -26206,18 +26432,11 @@
     <w:p>
       <w:pPr>
         <w:rPr>
-          <w:rFonts w:hint="cs"/>
-          <w:rtl/>
-        </w:rPr>
-      </w:pPr>
-    </w:p>
-    <w:p>
-      <w:pPr>
-        <w:rPr>
-          <w:rFonts w:hint="cs"/>
-          <w:rtl/>
-        </w:rPr>
-      </w:pPr>
+          <w:rtl/>
+        </w:rPr>
+      </w:pPr>
+    </w:p>
+    <w:p>
       <w:r>
         <w:rPr>
           <w:rFonts w:hint="cs"/>
@@ -26583,11 +26802,613 @@
         <w:t xml:space="preserve"> סופית.</w:t>
       </w:r>
     </w:p>
+    <w:p>
+      <w:pPr>
+        <w:pStyle w:val="1"/>
+        <w:rPr>
+          <w:rFonts w:cs="Courier New"/>
+        </w:rPr>
+      </w:pPr>
+      <w:r>
+        <w:rPr>
+          <w:rFonts w:cs="Courier New" w:hint="cs"/>
+          <w:rtl/>
+        </w:rPr>
+        <w:t xml:space="preserve">קבצי שמע- </w:t>
+      </w:r>
+    </w:p>
+    <w:p>
+      <w:pPr>
+        <w:rPr>
+          <w:rFonts w:hint="cs"/>
+          <w:rtl/>
+        </w:rPr>
+      </w:pPr>
+      <w:r>
+        <w:rPr>
+          <w:noProof/>
+        </w:rPr>
+        <w:drawing>
+          <wp:anchor distT="0" distB="0" distL="114300" distR="114300" simplePos="0" relativeHeight="251695104" behindDoc="1" locked="0" layoutInCell="1" allowOverlap="1" wp14:anchorId="7FB38C2C" wp14:editId="261575FD">
+            <wp:simplePos x="0" y="0"/>
+            <wp:positionH relativeFrom="column">
+              <wp:posOffset>873125</wp:posOffset>
+            </wp:positionH>
+            <wp:positionV relativeFrom="paragraph">
+              <wp:posOffset>1407795</wp:posOffset>
+            </wp:positionV>
+            <wp:extent cx="2600325" cy="1193800"/>
+            <wp:effectExtent l="0" t="0" r="9525" b="6350"/>
+            <wp:wrapTight wrapText="bothSides">
+              <wp:wrapPolygon edited="0">
+                <wp:start x="0" y="0"/>
+                <wp:lineTo x="0" y="21370"/>
+                <wp:lineTo x="21521" y="21370"/>
+                <wp:lineTo x="21521" y="0"/>
+                <wp:lineTo x="0" y="0"/>
+              </wp:wrapPolygon>
+            </wp:wrapTight>
+            <wp:docPr id="27" name="תמונה 27" descr="https://koenig-media.raywenderlich.com/uploads/2016/05/5-1.jpg"/>
+            <wp:cNvGraphicFramePr>
+              <a:graphicFrameLocks xmlns:a="http://schemas.openxmlformats.org/drawingml/2006/main" noChangeAspect="1"/>
+            </wp:cNvGraphicFramePr>
+            <a:graphic xmlns:a="http://schemas.openxmlformats.org/drawingml/2006/main">
+              <a:graphicData uri="http://schemas.openxmlformats.org/drawingml/2006/picture">
+                <pic:pic xmlns:pic="http://schemas.openxmlformats.org/drawingml/2006/picture">
+                  <pic:nvPicPr>
+                    <pic:cNvPr id="0" name="Picture 1" descr="https://koenig-media.raywenderlich.com/uploads/2016/05/5-1.jpg"/>
+                    <pic:cNvPicPr>
+                      <a:picLocks noChangeAspect="1" noChangeArrowheads="1"/>
+                    </pic:cNvPicPr>
+                  </pic:nvPicPr>
+                  <pic:blipFill>
+                    <a:blip r:embed="rId20" cstate="print">
+                      <a:extLst>
+                        <a:ext uri="{28A0092B-C50C-407E-A947-70E740481C1C}">
+                          <a14:useLocalDpi xmlns:a14="http://schemas.microsoft.com/office/drawing/2010/main" val="0"/>
+                        </a:ext>
+                      </a:extLst>
+                    </a:blip>
+                    <a:srcRect/>
+                    <a:stretch>
+                      <a:fillRect/>
+                    </a:stretch>
+                  </pic:blipFill>
+                  <pic:spPr bwMode="auto">
+                    <a:xfrm>
+                      <a:off x="0" y="0"/>
+                      <a:ext cx="2600325" cy="1193800"/>
+                    </a:xfrm>
+                    <a:prstGeom prst="rect">
+                      <a:avLst/>
+                    </a:prstGeom>
+                    <a:noFill/>
+                    <a:ln>
+                      <a:noFill/>
+                    </a:ln>
+                  </pic:spPr>
+                </pic:pic>
+              </a:graphicData>
+            </a:graphic>
+            <wp14:sizeRelH relativeFrom="page">
+              <wp14:pctWidth>0</wp14:pctWidth>
+            </wp14:sizeRelH>
+            <wp14:sizeRelV relativeFrom="page">
+              <wp14:pctHeight>0</wp14:pctHeight>
+            </wp14:sizeRelV>
+          </wp:anchor>
+        </w:drawing>
+      </w:r>
+      <w:r>
+        <w:rPr>
+          <w:rFonts w:hint="cs"/>
+          <w:rtl/>
+        </w:rPr>
+        <w:t xml:space="preserve">אפקטי קול הם חלק אינטגרלי בכל משחק שמכבד אותו(למעט משחקים שהקהל יעד שלהם </w:t>
+      </w:r>
+      <w:r>
+        <w:rPr>
+          <w:rFonts w:hint="cs"/>
+          <w:rtl/>
+        </w:rPr>
+        <w:t xml:space="preserve">הם </w:t>
+      </w:r>
+      <w:r>
+        <w:rPr>
+          <w:rFonts w:hint="cs"/>
+          <w:rtl/>
+        </w:rPr>
+        <w:t>חרשים).</w:t>
+      </w:r>
+      <w:r>
+        <w:rPr>
+          <w:rtl/>
+        </w:rPr>
+        <w:br/>
+      </w:r>
+      <w:r>
+        <w:rPr>
+          <w:rFonts w:hint="cs"/>
+          <w:rtl/>
+        </w:rPr>
+        <w:t>החשיבות באפקטים קוליים ושימוש במנגינות רקע שהם יכולים לשלוט ברגשות השחקנים ולהכתיב את הטון של הסיפור שמלווה את המשחק. יש משחקים שהסאונד-טראק שלהם נהיה כל כך מהותי במשחק שאנשים זוכרים בעיקר אותו.</w:t>
+      </w:r>
+      <w:r>
+        <w:rPr>
+          <w:rtl/>
+        </w:rPr>
+        <w:br/>
+      </w:r>
+      <w:r>
+        <w:rPr>
+          <w:rFonts w:hint="cs"/>
+          <w:rtl/>
+        </w:rPr>
+        <w:t xml:space="preserve">קחו לדוגמא משחק כמו סופר-מריו, אם נעשה </w:t>
+      </w:r>
+      <w:r>
+        <w:rPr>
+          <w:rFonts w:hint="cs"/>
+          <w:rtl/>
+        </w:rPr>
+        <w:t>סקר שוק מה אנשים זוכרים יותר- את</w:t>
+      </w:r>
+      <w:r>
+        <w:rPr>
+          <w:rFonts w:hint="cs"/>
+          <w:rtl/>
+        </w:rPr>
+        <w:t xml:space="preserve"> הסיפור</w:t>
+      </w:r>
+      <w:r>
+        <w:rPr>
+          <w:rFonts w:hint="cs"/>
+          <w:rtl/>
+        </w:rPr>
+        <w:t xml:space="preserve"> רקע</w:t>
+      </w:r>
+      <w:r>
+        <w:rPr>
+          <w:rFonts w:hint="cs"/>
+          <w:rtl/>
+        </w:rPr>
+        <w:t xml:space="preserve"> של המשחק או את הסאונד-טראק שלו, סביר להניח שיותר אנשים יזכרו את </w:t>
+      </w:r>
+      <w:r>
+        <w:rPr>
+          <w:rFonts w:hint="cs"/>
+          <w:rtl/>
+        </w:rPr>
+        <w:t xml:space="preserve">המוזיקה ולא את הסיפור על אף שהוא מהות המשחק (לכאורה). </w:t>
+      </w:r>
+      <w:r>
+        <w:rPr>
+          <w:rtl/>
+        </w:rPr>
+        <w:br/>
+      </w:r>
+      <w:r>
+        <w:rPr>
+          <w:rFonts w:hint="cs"/>
+          <w:rtl/>
+        </w:rPr>
+        <w:t>השימוש בסאונד ב-</w:t>
+      </w:r>
+      <w:r>
+        <w:t>unity</w:t>
+      </w:r>
+      <w:r>
+        <w:rPr>
+          <w:rFonts w:hint="cs"/>
+          <w:rtl/>
+        </w:rPr>
+        <w:t xml:space="preserve"> מופעל ע"י שני </w:t>
+      </w:r>
+      <w:r>
+        <w:rPr>
+          <w:rFonts w:hint="cs"/>
+          <w:rtl/>
+        </w:rPr>
+        <w:t>דברים</w:t>
+      </w:r>
+      <w:r>
+        <w:rPr>
+          <w:rFonts w:hint="cs"/>
+          <w:rtl/>
+        </w:rPr>
+        <w:t xml:space="preserve">: </w:t>
+      </w:r>
+      <w:r>
+        <w:t>A</w:t>
+      </w:r>
+      <w:r>
+        <w:t>udioSource</w:t>
+      </w:r>
+      <w:r>
+        <w:rPr>
+          <w:rFonts w:hint="cs"/>
+          <w:rtl/>
+        </w:rPr>
+        <w:t>- שאחראי לנגן את הקבצים בזמן המשחק. במשחקי תלת-ממד הצליל יכול להתכוון לפי המרחק, נניח דמות רחוקה ממך את תשמע אותה פחות מאשר אם תהיה לידה</w:t>
+      </w:r>
+      <w:r>
+        <w:t>;</w:t>
+      </w:r>
+      <w:r>
+        <w:rPr>
+          <w:rFonts w:hint="cs"/>
+          <w:rtl/>
+        </w:rPr>
+        <w:t xml:space="preserve"> </w:t>
+      </w:r>
+      <w:r>
+        <w:rPr>
+          <w:rtl/>
+        </w:rPr>
+        <w:br/>
+      </w:r>
+      <w:r>
+        <w:rPr>
+          <w:rFonts w:hint="cs"/>
+          <w:rtl/>
+        </w:rPr>
+        <w:t xml:space="preserve">ו- </w:t>
+      </w:r>
+      <w:proofErr w:type="spellStart"/>
+      <w:r>
+        <w:t>AudioClip</w:t>
+      </w:r>
+      <w:proofErr w:type="spellEnd"/>
+      <w:r>
+        <w:rPr>
+          <w:rFonts w:hint="cs"/>
+          <w:rtl/>
+        </w:rPr>
+        <w:t xml:space="preserve"> </w:t>
+      </w:r>
+      <w:r>
+        <w:rPr>
+          <w:rtl/>
+        </w:rPr>
+        <w:t>–</w:t>
+      </w:r>
+      <w:r>
+        <w:rPr>
+          <w:rFonts w:hint="cs"/>
+          <w:rtl/>
+        </w:rPr>
+        <w:t xml:space="preserve"> הקובץ שמע (למשל </w:t>
+      </w:r>
+      <w:r>
+        <w:t>mp3</w:t>
+      </w:r>
+      <w:r>
+        <w:rPr>
+          <w:rFonts w:hint="cs"/>
+          <w:rtl/>
+        </w:rPr>
+        <w:t>) שאותו מנגנים.</w:t>
+      </w:r>
+    </w:p>
+    <w:p>
+      <w:pPr>
+        <w:rPr>
+          <w:rFonts w:hint="cs"/>
+          <w:rtl/>
+        </w:rPr>
+      </w:pPr>
+      <w:r>
+        <w:rPr>
+          <w:rFonts w:hint="cs"/>
+          <w:rtl/>
+        </w:rPr>
+        <w:t xml:space="preserve"> </w:t>
+      </w:r>
+    </w:p>
     <w:p/>
     <w:p>
       <w:pPr>
         <w:rPr>
           <w:rFonts w:hint="cs"/>
+          <w:rtl/>
+        </w:rPr>
+      </w:pPr>
+    </w:p>
+    <w:p>
+      <w:pPr>
+        <w:rPr>
+          <w:rFonts w:hint="cs"/>
+          <w:rtl/>
+        </w:rPr>
+      </w:pPr>
+    </w:p>
+    <w:p>
+      <w:pPr>
+        <w:rPr>
+          <w:rFonts w:hint="cs"/>
+          <w:rtl/>
+        </w:rPr>
+      </w:pPr>
+      <w:r>
+        <w:rPr>
+          <w:rFonts w:hint="cs"/>
+          <w:rtl/>
+        </w:rPr>
+        <w:t>דבר שחשוב לציין הוא שה-</w:t>
+      </w:r>
+      <w:r>
+        <w:t>AudioSource</w:t>
+      </w:r>
+      <w:r>
+        <w:rPr>
+          <w:rFonts w:hint="cs"/>
+          <w:rtl/>
+        </w:rPr>
+        <w:t xml:space="preserve"> הוא רכיב של </w:t>
+      </w:r>
+      <w:r>
+        <w:t>unity</w:t>
+      </w:r>
+      <w:r>
+        <w:rPr>
+          <w:rFonts w:hint="cs"/>
+          <w:rtl/>
+        </w:rPr>
+        <w:t>, כלומר יורש מ-</w:t>
+      </w:r>
+      <w:r>
+        <w:t xml:space="preserve">monobehavior </w:t>
+      </w:r>
+      <w:r>
+        <w:rPr>
+          <w:rFonts w:hint="cs"/>
+          <w:rtl/>
+        </w:rPr>
+        <w:t xml:space="preserve"> </w:t>
+      </w:r>
+      <w:r>
+        <w:rPr>
+          <w:rFonts w:hint="cs"/>
+          <w:rtl/>
+        </w:rPr>
+        <w:t xml:space="preserve">ויכול להיצמד ישירות לכל </w:t>
+      </w:r>
+      <w:proofErr w:type="spellStart"/>
+      <w:r>
+        <w:t>GameObject</w:t>
+      </w:r>
+      <w:proofErr w:type="spellEnd"/>
+      <w:r>
+        <w:rPr>
+          <w:rFonts w:hint="cs"/>
+          <w:rtl/>
+        </w:rPr>
+        <w:t xml:space="preserve"> של </w:t>
+      </w:r>
+      <w:r>
+        <w:t>unity</w:t>
+      </w:r>
+      <w:r>
+        <w:rPr>
+          <w:rFonts w:hint="cs"/>
+          <w:rtl/>
+        </w:rPr>
+        <w:t>.</w:t>
+      </w:r>
+      <w:r>
+        <w:rPr>
+          <w:rtl/>
+        </w:rPr>
+        <w:br/>
+      </w:r>
+      <w:r>
+        <w:rPr>
+          <w:rFonts w:hint="cs"/>
+          <w:rtl/>
+        </w:rPr>
+        <w:t>חלק מרכזי מהפעלת אפקטים קוליים הוא השימוש באיזשהו טריגר שיפעיל אותם, איזשהו תנאי שיתקיים שלפיו יופעל הקובץ(למשל פגיעה ע"י לייזר, תחילת משחק וכו').</w:t>
+      </w:r>
+    </w:p>
+    <w:p>
+      <w:pPr>
+        <w:pStyle w:val="3"/>
+        <w:rPr>
+          <w:rFonts w:hint="cs"/>
+          <w:rtl/>
+        </w:rPr>
+      </w:pPr>
+      <w:r>
+        <w:rPr>
+          <w:rFonts w:hint="cs"/>
+          <w:rtl/>
+        </w:rPr>
+        <w:t>מוזיקת רקע-</w:t>
+      </w:r>
+    </w:p>
+    <w:p>
+      <w:pPr>
+        <w:rPr>
+          <w:rFonts w:hint="cs"/>
+          <w:rtl/>
+        </w:rPr>
+      </w:pPr>
+      <w:r>
+        <w:rPr>
+          <w:rFonts w:hint="cs"/>
+          <w:rtl/>
+        </w:rPr>
+        <w:t>נתחיל בדבר הפשוט יותר לעשות- מנגינת רקע.</w:t>
+      </w:r>
+      <w:r>
+        <w:rPr>
+          <w:rtl/>
+        </w:rPr>
+        <w:br/>
+      </w:r>
+      <w:r>
+        <w:rPr>
+          <w:rFonts w:hint="cs"/>
+          <w:rtl/>
+        </w:rPr>
+        <w:t xml:space="preserve">בשביל מוזיקה שמתנגנת ברקע נצטרך איזשהו אובייקט שיכיל בתוכו את האודיו-קליפ. ניצור אובייקט ריק חדש ונוסיף לו את הרכיב </w:t>
+      </w:r>
+      <w:r>
+        <w:t>AudioSource</w:t>
+      </w:r>
+      <w:r>
+        <w:rPr>
+          <w:rFonts w:hint="cs"/>
+          <w:rtl/>
+        </w:rPr>
+        <w:t xml:space="preserve">. למי שלא זוכר, כדי להוסיף רכיב חדש צריך ללכת ל- </w:t>
+      </w:r>
+      <w:r>
+        <w:t xml:space="preserve"> Add Component </w:t>
+      </w:r>
+      <w:r>
+        <w:rPr>
+          <w:rFonts w:hint="cs"/>
+          <w:rtl/>
+        </w:rPr>
+        <w:t xml:space="preserve"> באינספקטור, ולחפש בשורת חיפוש את שם האובייקט אותו אנחנו רוצים. </w:t>
+      </w:r>
+      <w:r>
+        <w:rPr>
+          <w:rtl/>
+        </w:rPr>
+        <w:br/>
+      </w:r>
+      <w:r>
+        <w:rPr>
+          <w:rFonts w:hint="cs"/>
+          <w:rtl/>
+        </w:rPr>
+        <w:t xml:space="preserve">לתוך הרכיב שהוספנו נגרור את קובץ שמע לשורה </w:t>
+      </w:r>
+      <w:r>
+        <w:t>Audio Clip</w:t>
+      </w:r>
+      <w:r>
+        <w:rPr>
+          <w:rFonts w:hint="cs"/>
+          <w:rtl/>
+        </w:rPr>
+        <w:t>, ונוודא ש-</w:t>
+      </w:r>
+      <w:r>
+        <w:t>play on awake</w:t>
+      </w:r>
+      <w:r>
+        <w:rPr>
+          <w:rFonts w:hint="cs"/>
+          <w:rtl/>
+        </w:rPr>
+        <w:t xml:space="preserve"> מסומן(שברגע שמופעל האובייקט משחק מופעל גם האפקט קול), ושגם </w:t>
+      </w:r>
+      <w:r>
+        <w:t>loop</w:t>
+      </w:r>
+      <w:r>
+        <w:rPr>
+          <w:rFonts w:hint="cs"/>
+          <w:rtl/>
+        </w:rPr>
+        <w:t xml:space="preserve"> מסומן, כי אחרי הכל אנחנו רוצים שהשיר יתנגן במשך כל הסצנה.</w:t>
+      </w:r>
+      <w:r>
+        <w:rPr>
+          <w:rtl/>
+        </w:rPr>
+        <w:br/>
+      </w:r>
+      <w:r>
+        <w:rPr>
+          <w:rFonts w:hint="cs"/>
+          <w:rtl/>
+        </w:rPr>
+        <w:t>וברמת העיקרון זהו, לא צריך אפילו להתעסק קוד.</w:t>
+      </w:r>
+      <w:r>
+        <w:rPr>
+          <w:rFonts w:hint="cs"/>
+          <w:rtl/>
+        </w:rPr>
+        <w:t xml:space="preserve"> </w:t>
+      </w:r>
+      <w:r>
+        <w:rPr>
+          <w:rFonts w:hint="cs"/>
+          <w:rtl/>
+        </w:rPr>
+        <w:t>נשמור את הסצנה ונריץ את המשחק לוודא שהכל עובד.</w:t>
+      </w:r>
+      <w:r>
+        <w:rPr>
+          <w:rtl/>
+        </w:rPr>
+        <w:br/>
+      </w:r>
+      <w:r>
+        <w:rPr>
+          <w:rFonts w:hint="cs"/>
+          <w:rtl/>
+        </w:rPr>
+        <w:t xml:space="preserve"> </w:t>
+      </w:r>
+    </w:p>
+    <w:p>
+      <w:pPr>
+        <w:rPr>
+          <w:rFonts w:hint="cs"/>
+          <w:rtl/>
+        </w:rPr>
+      </w:pPr>
+    </w:p>
+    <w:p>
+      <w:pPr>
+        <w:rPr>
+          <w:rFonts w:hint="cs"/>
+          <w:rtl/>
+        </w:rPr>
+      </w:pPr>
+    </w:p>
+    <w:p>
+      <w:pPr>
+        <w:rPr>
+          <w:rFonts w:hint="cs"/>
+          <w:rtl/>
+        </w:rPr>
+      </w:pPr>
+    </w:p>
+    <w:p>
+      <w:pPr>
+        <w:rPr>
+          <w:rFonts w:hint="cs"/>
+          <w:rtl/>
+        </w:rPr>
+      </w:pPr>
+    </w:p>
+    <w:p>
+      <w:pPr>
+        <w:rPr>
+          <w:rFonts w:hint="cs"/>
+          <w:rtl/>
+        </w:rPr>
+      </w:pPr>
+    </w:p>
+    <w:p>
+      <w:pPr>
+        <w:rPr>
+          <w:rFonts w:hint="cs"/>
+          <w:rtl/>
+        </w:rPr>
+      </w:pPr>
+    </w:p>
+    <w:p>
+      <w:pPr>
+        <w:rPr>
+          <w:rFonts w:hint="cs"/>
+          <w:rtl/>
         </w:rPr>
       </w:pPr>
     </w:p>
@@ -26600,8 +27421,8 @@
       </w:pPr>
     </w:p>
     <w:sectPr>
-      <w:headerReference w:type="default" r:id="rId20"/>
-      <w:footerReference w:type="default" r:id="rId21"/>
+      <w:headerReference w:type="default" r:id="rId21"/>
+      <w:footerReference w:type="default" r:id="rId22"/>
       <w:pgSz w:w="11906" w:h="16838"/>
       <w:pgMar w:top="720" w:right="720" w:bottom="720" w:left="720" w:header="708" w:footer="708" w:gutter="0"/>
       <w:cols w:space="708"/>
@@ -26651,6 +27472,7 @@
         <w:docPartUnique/>
       </w:docPartObj>
     </w:sdtPr>
+    <w:sdtEndPr/>
     <w:sdtContent>
       <w:p>
         <w:pPr>
@@ -26796,7 +27618,7 @@
                                   <w:rtl/>
                                   <w:lang w:val="he-IL"/>
                                 </w:rPr>
-                                <w:t>18</w:t>
+                                <w:t>1</w:t>
                               </w:r>
                               <w:r>
                                 <w:fldChar w:fldCharType="end"/>
@@ -26869,7 +27691,7 @@
                             <w:rtl/>
                             <w:lang w:val="he-IL"/>
                           </w:rPr>
-                          <w:t>18</w:t>
+                          <w:t>1</w:t>
                         </w:r>
                         <w:r>
                           <w:fldChar w:fldCharType="end"/>
@@ -27147,7 +27969,7 @@
               <w:rtl/>
               <w:lang w:val="he-IL"/>
             </w:rPr>
-            <w:t>18</w:t>
+            <w:t>1</w:t>
           </w:r>
           <w:r>
             <w:rPr>
@@ -28452,528 +29274,6 @@
 </w:styles>
 </file>
 
-<file path=word/glossary/document.xml><?xml version="1.0" encoding="utf-8"?>
-<w:glossaryDocument xmlns:wpc="http://schemas.microsoft.com/office/word/2010/wordprocessingCanvas" xmlns:mc="http://schemas.openxmlformats.org/markup-compatibility/2006" xmlns:o="urn:schemas-microsoft-com:office:office" xmlns:r="http://schemas.openxmlformats.org/officeDocument/2006/relationships" xmlns:m="http://schemas.openxmlformats.org/officeDocument/2006/math" xmlns:v="urn:schemas-microsoft-com:vml" xmlns:wp14="http://schemas.microsoft.com/office/word/2010/wordprocessingDrawing" xmlns:wp="http://schemas.openxmlformats.org/drawingml/2006/wordprocessingDrawing" xmlns:w10="urn:schemas-microsoft-com:office:word" xmlns:w="http://schemas.openxmlformats.org/wordprocessingml/2006/main" xmlns:w14="http://schemas.microsoft.com/office/word/2010/wordml" xmlns:wpg="http://schemas.microsoft.com/office/word/2010/wordprocessingGroup" xmlns:wpi="http://schemas.microsoft.com/office/word/2010/wordprocessingInk" xmlns:wne="http://schemas.microsoft.com/office/word/2006/wordml" xmlns:wps="http://schemas.microsoft.com/office/word/2010/wordprocessingShape" mc:Ignorable="w14 wp14"/>
-</file>
-
-<file path=word/glossary/fontTable.xml><?xml version="1.0" encoding="utf-8"?>
-<w:fonts xmlns:mc="http://schemas.openxmlformats.org/markup-compatibility/2006" xmlns:r="http://schemas.openxmlformats.org/officeDocument/2006/relationships" xmlns:w="http://schemas.openxmlformats.org/wordprocessingml/2006/main" xmlns:w14="http://schemas.microsoft.com/office/word/2010/wordml" mc:Ignorable="w14">
-  <w:font w:name="Calibri">
-    <w:panose1 w:val="020F0502020204030204"/>
-    <w:charset w:val="00"/>
-    <w:family w:val="swiss"/>
-    <w:pitch w:val="variable"/>
-    <w:sig w:usb0="E00002FF" w:usb1="4000ACFF" w:usb2="00000001" w:usb3="00000000" w:csb0="0000019F" w:csb1="00000000"/>
-  </w:font>
-  <w:font w:name="Arial">
-    <w:panose1 w:val="020B0604020202020204"/>
-    <w:charset w:val="00"/>
-    <w:family w:val="swiss"/>
-    <w:pitch w:val="variable"/>
-    <w:sig w:usb0="E0002AFF" w:usb1="C0007843" w:usb2="00000009" w:usb3="00000000" w:csb0="000001FF" w:csb1="00000000"/>
-  </w:font>
-  <w:font w:name="Cambria">
-    <w:panose1 w:val="02040503050406030204"/>
-    <w:charset w:val="00"/>
-    <w:family w:val="roman"/>
-    <w:pitch w:val="variable"/>
-    <w:sig w:usb0="E00002FF" w:usb1="400004FF" w:usb2="00000000" w:usb3="00000000" w:csb0="0000019F" w:csb1="00000000"/>
-  </w:font>
-  <w:font w:name="Malgun Gothic">
-    <w:altName w:val="맑은 고딕"/>
-    <w:panose1 w:val="020B0503020000020004"/>
-    <w:charset w:val="81"/>
-    <w:family w:val="swiss"/>
-    <w:pitch w:val="variable"/>
-    <w:sig w:usb0="900002AF" w:usb1="09D77CFB" w:usb2="00000012" w:usb3="00000000" w:csb0="00080001" w:csb1="00000000"/>
-  </w:font>
-  <w:font w:name="Consolas">
-    <w:panose1 w:val="020B0609020204030204"/>
-    <w:charset w:val="00"/>
-    <w:family w:val="modern"/>
-    <w:pitch w:val="fixed"/>
-    <w:sig w:usb0="E10002FF" w:usb1="4000FCFF" w:usb2="00000009" w:usb3="00000000" w:csb0="0000019F" w:csb1="00000000"/>
-  </w:font>
-  <w:font w:name="Times New Roman">
-    <w:panose1 w:val="02020603050405020304"/>
-    <w:charset w:val="00"/>
-    <w:family w:val="roman"/>
-    <w:pitch w:val="variable"/>
-    <w:sig w:usb0="E0002AFF" w:usb1="C0007841" w:usb2="00000009" w:usb3="00000000" w:csb0="000001FF" w:csb1="00000000"/>
-  </w:font>
-  <w:font w:name="Tahoma">
-    <w:panose1 w:val="020B0604030504040204"/>
-    <w:charset w:val="00"/>
-    <w:family w:val="swiss"/>
-    <w:pitch w:val="variable"/>
-    <w:sig w:usb0="E1002EFF" w:usb1="C000605B" w:usb2="00000029" w:usb3="00000000" w:csb0="000101FF" w:csb1="00000000"/>
-  </w:font>
-  <w:font w:name="Courier New">
-    <w:panose1 w:val="02070309020205020404"/>
-    <w:charset w:val="00"/>
-    <w:family w:val="modern"/>
-    <w:pitch w:val="fixed"/>
-    <w:sig w:usb0="E0002AFF" w:usb1="C0007843" w:usb2="00000009" w:usb3="00000000" w:csb0="000001FF" w:csb1="00000000"/>
-  </w:font>
-  <w:font w:name="Cambria Math">
-    <w:panose1 w:val="02040503050406030204"/>
-    <w:charset w:val="00"/>
-    <w:family w:val="roman"/>
-    <w:pitch w:val="variable"/>
-    <w:sig w:usb0="E00002FF" w:usb1="420024FF" w:usb2="00000000" w:usb3="00000000" w:csb0="0000019F" w:csb1="00000000"/>
-  </w:font>
-</w:fonts>
-</file>
-
-<file path=word/glossary/settings.xml><?xml version="1.0" encoding="utf-8"?>
-<w:settings xmlns:mc="http://schemas.openxmlformats.org/markup-compatibility/2006" xmlns:o="urn:schemas-microsoft-com:office:office" xmlns:r="http://schemas.openxmlformats.org/officeDocument/2006/relationships" xmlns:m="http://schemas.openxmlformats.org/officeDocument/2006/math" xmlns:v="urn:schemas-microsoft-com:vml" xmlns:w10="urn:schemas-microsoft-com:office:word" xmlns:w="http://schemas.openxmlformats.org/wordprocessingml/2006/main" xmlns:w14="http://schemas.microsoft.com/office/word/2010/wordml" xmlns:sl="http://schemas.openxmlformats.org/schemaLibrary/2006/main" mc:Ignorable="w14">
-  <w:view w:val="normal"/>
-  <w:defaultTabStop w:val="720"/>
-  <w:characterSpacingControl w:val="doNotCompress"/>
-  <w:compat>
-    <w:useFELayout/>
-    <w:compatSetting w:name="compatibilityMode" w:uri="http://schemas.microsoft.com/office/word" w:val="14"/>
-    <w:compatSetting w:name="overrideTableStyleFontSizeAndJustification" w:uri="http://schemas.microsoft.com/office/word" w:val="1"/>
-    <w:compatSetting w:name="enableOpenTypeFeatures" w:uri="http://schemas.microsoft.com/office/word" w:val="1"/>
-    <w:compatSetting w:name="doNotFlipMirrorIndents" w:uri="http://schemas.microsoft.com/office/word" w:val="1"/>
-  </w:compat>
-  <w:rsids>
-    <w:rsidRoot w:val="004A3900"/>
-    <w:rsid w:val="004A3900"/>
-  </w:rsids>
-  <m:mathPr>
-    <m:mathFont m:val="Cambria Math"/>
-    <m:brkBin m:val="before"/>
-    <m:brkBinSub m:val="--"/>
-    <m:smallFrac m:val="0"/>
-    <m:dispDef/>
-    <m:lMargin m:val="0"/>
-    <m:rMargin m:val="0"/>
-    <m:defJc m:val="centerGroup"/>
-    <m:wrapIndent m:val="1440"/>
-    <m:intLim m:val="subSup"/>
-    <m:naryLim m:val="undOvr"/>
-  </m:mathPr>
-  <w:themeFontLang w:val="en-US" w:bidi="he-IL"/>
-  <w:clrSchemeMapping w:bg1="light1" w:t1="dark1" w:bg2="light2" w:t2="dark2" w:accent1="accent1" w:accent2="accent2" w:accent3="accent3" w:accent4="accent4" w:accent5="accent5" w:accent6="accent6" w:hyperlink="hyperlink" w:followedHyperlink="followedHyperlink"/>
-  <w:decimalSymbol w:val="."/>
-  <w:listSeparator w:val=","/>
-</w:settings>
-</file>
-
-<file path=word/glossary/styles.xml><?xml version="1.0" encoding="utf-8"?>
-<w:styles xmlns:mc="http://schemas.openxmlformats.org/markup-compatibility/2006" xmlns:r="http://schemas.openxmlformats.org/officeDocument/2006/relationships" xmlns:w="http://schemas.openxmlformats.org/wordprocessingml/2006/main" xmlns:w14="http://schemas.microsoft.com/office/word/2010/wordml" mc:Ignorable="w14">
-  <w:docDefaults>
-    <w:rPrDefault>
-      <w:rPr>
-        <w:rFonts w:asciiTheme="minorHAnsi" w:eastAsiaTheme="minorEastAsia" w:hAnsiTheme="minorHAnsi" w:cstheme="minorBidi"/>
-        <w:sz w:val="22"/>
-        <w:szCs w:val="22"/>
-        <w:lang w:val="en-US" w:eastAsia="en-US" w:bidi="he-IL"/>
-      </w:rPr>
-    </w:rPrDefault>
-    <w:pPrDefault>
-      <w:pPr>
-        <w:spacing w:after="200" w:line="276" w:lineRule="auto"/>
-      </w:pPr>
-    </w:pPrDefault>
-  </w:docDefaults>
-  <w:latentStyles w:defLockedState="0" w:defUIPriority="99" w:defSemiHidden="1" w:defUnhideWhenUsed="1" w:defQFormat="0" w:count="267">
-    <w:lsdException w:name="Normal" w:semiHidden="0" w:uiPriority="0" w:unhideWhenUsed="0" w:qFormat="1"/>
-    <w:lsdException w:name="heading 1" w:semiHidden="0" w:uiPriority="9" w:unhideWhenUsed="0" w:qFormat="1"/>
-    <w:lsdException w:name="heading 2" w:uiPriority="9" w:qFormat="1"/>
-    <w:lsdException w:name="heading 3" w:uiPriority="9" w:qFormat="1"/>
-    <w:lsdException w:name="heading 4" w:uiPriority="9" w:qFormat="1"/>
-    <w:lsdException w:name="heading 5" w:uiPriority="9" w:qFormat="1"/>
-    <w:lsdException w:name="heading 6" w:uiPriority="9" w:qFormat="1"/>
-    <w:lsdException w:name="heading 7" w:uiPriority="9" w:qFormat="1"/>
-    <w:lsdException w:name="heading 8" w:uiPriority="9" w:qFormat="1"/>
-    <w:lsdException w:name="heading 9" w:uiPriority="9" w:qFormat="1"/>
-    <w:lsdException w:name="toc 1" w:uiPriority="39"/>
-    <w:lsdException w:name="toc 2" w:uiPriority="39"/>
-    <w:lsdException w:name="toc 3" w:uiPriority="39"/>
-    <w:lsdException w:name="toc 4" w:uiPriority="39"/>
-    <w:lsdException w:name="toc 5" w:uiPriority="39"/>
-    <w:lsdException w:name="toc 6" w:uiPriority="39"/>
-    <w:lsdException w:name="toc 7" w:uiPriority="39"/>
-    <w:lsdException w:name="toc 8" w:uiPriority="39"/>
-    <w:lsdException w:name="toc 9" w:uiPriority="39"/>
-    <w:lsdException w:name="caption" w:uiPriority="35" w:qFormat="1"/>
-    <w:lsdException w:name="Title" w:semiHidden="0" w:uiPriority="10" w:unhideWhenUsed="0" w:qFormat="1"/>
-    <w:lsdException w:name="Default Paragraph Font" w:uiPriority="1"/>
-    <w:lsdException w:name="Subtitle" w:semiHidden="0" w:uiPriority="11" w:unhideWhenUsed="0" w:qFormat="1"/>
-    <w:lsdException w:name="Strong" w:semiHidden="0" w:uiPriority="22" w:unhideWhenUsed="0" w:qFormat="1"/>
-    <w:lsdException w:name="Emphasis" w:semiHidden="0" w:uiPriority="20" w:unhideWhenUsed="0" w:qFormat="1"/>
-    <w:lsdException w:name="Table Grid" w:semiHidden="0" w:uiPriority="59" w:unhideWhenUsed="0"/>
-    <w:lsdException w:name="Placeholder Text" w:unhideWhenUsed="0"/>
-    <w:lsdException w:name="No Spacing" w:semiHidden="0" w:uiPriority="1" w:unhideWhenUsed="0" w:qFormat="1"/>
-    <w:lsdException w:name="Light Shading" w:semiHidden="0" w:uiPriority="60" w:unhideWhenUsed="0"/>
-    <w:lsdException w:name="Light List" w:semiHidden="0" w:uiPriority="61" w:unhideWhenUsed="0"/>
-    <w:lsdException w:name="Light Grid" w:semiHidden="0" w:uiPriority="62" w:unhideWhenUsed="0"/>
-    <w:lsdException w:name="Medium Shading 1" w:semiHidden="0" w:uiPriority="63" w:unhideWhenUsed="0"/>
-    <w:lsdException w:name="Medium Shading 2" w:semiHidden="0" w:uiPriority="64" w:unhideWhenUsed="0"/>
-    <w:lsdException w:name="Medium List 1" w:semiHidden="0" w:uiPriority="65" w:unhideWhenUsed="0"/>
-    <w:lsdException w:name="Medium List 2" w:semiHidden="0" w:uiPriority="66" w:unhideWhenUsed="0"/>
-    <w:lsdException w:name="Medium Grid 1" w:semiHidden="0" w:uiPriority="67" w:unhideWhenUsed="0"/>
-    <w:lsdException w:name="Medium Grid 2" w:semiHidden="0" w:uiPriority="68" w:unhideWhenUsed="0"/>
-    <w:lsdException w:name="Medium Grid 3" w:semiHidden="0" w:uiPriority="69" w:unhideWhenUsed="0"/>
-    <w:lsdException w:name="Dark List" w:semiHidden="0" w:uiPriority="70" w:unhideWhenUsed="0"/>
-    <w:lsdException w:name="Colorful Shading" w:semiHidden="0" w:uiPriority="71" w:unhideWhenUsed="0"/>
-    <w:lsdException w:name="Colorful List" w:semiHidden="0" w:uiPriority="72" w:unhideWhenUsed="0"/>
-    <w:lsdException w:name="Colorful Grid" w:semiHidden="0" w:uiPriority="73" w:unhideWhenUsed="0"/>
-    <w:lsdException w:name="Light Shading Accent 1" w:semiHidden="0" w:uiPriority="60" w:unhideWhenUsed="0"/>
-    <w:lsdException w:name="Light List Accent 1" w:semiHidden="0" w:uiPriority="61" w:unhideWhenUsed="0"/>
-    <w:lsdException w:name="Light Grid Accent 1" w:semiHidden="0" w:uiPriority="62" w:unhideWhenUsed="0"/>
-    <w:lsdException w:name="Medium Shading 1 Accent 1" w:semiHidden="0" w:uiPriority="63" w:unhideWhenUsed="0"/>
-    <w:lsdException w:name="Medium Shading 2 Accent 1" w:semiHidden="0" w:uiPriority="64" w:unhideWhenUsed="0"/>
-    <w:lsdException w:name="Medium List 1 Accent 1" w:semiHidden="0" w:uiPriority="65" w:unhideWhenUsed="0"/>
-    <w:lsdException w:name="Revision" w:unhideWhenUsed="0"/>
-    <w:lsdException w:name="List Paragraph" w:semiHidden="0" w:uiPriority="34" w:unhideWhenUsed="0" w:qFormat="1"/>
-    <w:lsdException w:name="Quote" w:semiHidden="0" w:uiPriority="29" w:unhideWhenUsed="0" w:qFormat="1"/>
-    <w:lsdException w:name="Intense Quote" w:semiHidden="0" w:uiPriority="30" w:unhideWhenUsed="0" w:qFormat="1"/>
-    <w:lsdException w:name="Medium List 2 Accent 1" w:semiHidden="0" w:uiPriority="66" w:unhideWhenUsed="0"/>
-    <w:lsdException w:name="Medium Grid 1 Accent 1" w:semiHidden="0" w:uiPriority="67" w:unhideWhenUsed="0"/>
-    <w:lsdException w:name="Medium Grid 2 Accent 1" w:semiHidden="0" w:uiPriority="68" w:unhideWhenUsed="0"/>
-    <w:lsdException w:name="Medium Grid 3 Accent 1" w:semiHidden="0" w:uiPriority="69" w:unhideWhenUsed="0"/>
-    <w:lsdException w:name="Dark List Accent 1" w:semiHidden="0" w:uiPriority="70" w:unhideWhenUsed="0"/>
-    <w:lsdException w:name="Colorful Shading Accent 1" w:semiHidden="0" w:uiPriority="71" w:unhideWhenUsed="0"/>
-    <w:lsdException w:name="Colorful List Accent 1" w:semiHidden="0" w:uiPriority="72" w:unhideWhenUsed="0"/>
-    <w:lsdException w:name="Colorful Grid Accent 1" w:semiHidden="0" w:uiPriority="73" w:unhideWhenUsed="0"/>
-    <w:lsdException w:name="Light Shading Accent 2" w:semiHidden="0" w:uiPriority="60" w:unhideWhenUsed="0"/>
-    <w:lsdException w:name="Light List Accent 2" w:semiHidden="0" w:uiPriority="61" w:unhideWhenUsed="0"/>
-    <w:lsdException w:name="Light Grid Accent 2" w:semiHidden="0" w:uiPriority="62" w:unhideWhenUsed="0"/>
-    <w:lsdException w:name="Medium Shading 1 Accent 2" w:semiHidden="0" w:uiPriority="63" w:unhideWhenUsed="0"/>
-    <w:lsdException w:name="Medium Shading 2 Accent 2" w:semiHidden="0" w:uiPriority="64" w:unhideWhenUsed="0"/>
-    <w:lsdException w:name="Medium List 1 Accent 2" w:semiHidden="0" w:uiPriority="65" w:unhideWhenUsed="0"/>
-    <w:lsdException w:name="Medium List 2 Accent 2" w:semiHidden="0" w:uiPriority="66" w:unhideWhenUsed="0"/>
-    <w:lsdException w:name="Medium Grid 1 Accent 2" w:semiHidden="0" w:uiPriority="67" w:unhideWhenUsed="0"/>
-    <w:lsdException w:name="Medium Grid 2 Accent 2" w:semiHidden="0" w:uiPriority="68" w:unhideWhenUsed="0"/>
-    <w:lsdException w:name="Medium Grid 3 Accent 2" w:semiHidden="0" w:uiPriority="69" w:unhideWhenUsed="0"/>
-    <w:lsdException w:name="Dark List Accent 2" w:semiHidden="0" w:uiPriority="70" w:unhideWhenUsed="0"/>
-    <w:lsdException w:name="Colorful Shading Accent 2" w:semiHidden="0" w:uiPriority="71" w:unhideWhenUsed="0"/>
-    <w:lsdException w:name="Colorful List Accent 2" w:semiHidden="0" w:uiPriority="72" w:unhideWhenUsed="0"/>
-    <w:lsdException w:name="Colorful Grid Accent 2" w:semiHidden="0" w:uiPriority="73" w:unhideWhenUsed="0"/>
-    <w:lsdException w:name="Light Shading Accent 3" w:semiHidden="0" w:uiPriority="60" w:unhideWhenUsed="0"/>
-    <w:lsdException w:name="Light List Accent 3" w:semiHidden="0" w:uiPriority="61" w:unhideWhenUsed="0"/>
-    <w:lsdException w:name="Light Grid Accent 3" w:semiHidden="0" w:uiPriority="62" w:unhideWhenUsed="0"/>
-    <w:lsdException w:name="Medium Shading 1 Accent 3" w:semiHidden="0" w:uiPriority="63" w:unhideWhenUsed="0"/>
-    <w:lsdException w:name="Medium Shading 2 Accent 3" w:semiHidden="0" w:uiPriority="64" w:unhideWhenUsed="0"/>
-    <w:lsdException w:name="Medium List 1 Accent 3" w:semiHidden="0" w:uiPriority="65" w:unhideWhenUsed="0"/>
-    <w:lsdException w:name="Medium List 2 Accent 3" w:semiHidden="0" w:uiPriority="66" w:unhideWhenUsed="0"/>
-    <w:lsdException w:name="Medium Grid 1 Accent 3" w:semiHidden="0" w:uiPriority="67" w:unhideWhenUsed="0"/>
-    <w:lsdException w:name="Medium Grid 2 Accent 3" w:semiHidden="0" w:uiPriority="68" w:unhideWhenUsed="0"/>
-    <w:lsdException w:name="Medium Grid 3 Accent 3" w:semiHidden="0" w:uiPriority="69" w:unhideWhenUsed="0"/>
-    <w:lsdException w:name="Dark List Accent 3" w:semiHidden="0" w:uiPriority="70" w:unhideWhenUsed="0"/>
-    <w:lsdException w:name="Colorful Shading Accent 3" w:semiHidden="0" w:uiPriority="71" w:unhideWhenUsed="0"/>
-    <w:lsdException w:name="Colorful List Accent 3" w:semiHidden="0" w:uiPriority="72" w:unhideWhenUsed="0"/>
-    <w:lsdException w:name="Colorful Grid Accent 3" w:semiHidden="0" w:uiPriority="73" w:unhideWhenUsed="0"/>
-    <w:lsdException w:name="Light Shading Accent 4" w:semiHidden="0" w:uiPriority="60" w:unhideWhenUsed="0"/>
-    <w:lsdException w:name="Light List Accent 4" w:semiHidden="0" w:uiPriority="61" w:unhideWhenUsed="0"/>
-    <w:lsdException w:name="Light Grid Accent 4" w:semiHidden="0" w:uiPriority="62" w:unhideWhenUsed="0"/>
-    <w:lsdException w:name="Medium Shading 1 Accent 4" w:semiHidden="0" w:uiPriority="63" w:unhideWhenUsed="0"/>
-    <w:lsdException w:name="Medium Shading 2 Accent 4" w:semiHidden="0" w:uiPriority="64" w:unhideWhenUsed="0"/>
-    <w:lsdException w:name="Medium List 1 Accent 4" w:semiHidden="0" w:uiPriority="65" w:unhideWhenUsed="0"/>
-    <w:lsdException w:name="Medium List 2 Accent 4" w:semiHidden="0" w:uiPriority="66" w:unhideWhenUsed="0"/>
-    <w:lsdException w:name="Medium Grid 1 Accent 4" w:semiHidden="0" w:uiPriority="67" w:unhideWhenUsed="0"/>
-    <w:lsdException w:name="Medium Grid 2 Accent 4" w:semiHidden="0" w:uiPriority="68" w:unhideWhenUsed="0"/>
-    <w:lsdException w:name="Medium Grid 3 Accent 4" w:semiHidden="0" w:uiPriority="69" w:unhideWhenUsed="0"/>
-    <w:lsdException w:name="Dark List Accent 4" w:semiHidden="0" w:uiPriority="70" w:unhideWhenUsed="0"/>
-    <w:lsdException w:name="Colorful Shading Accent 4" w:semiHidden="0" w:uiPriority="71" w:unhideWhenUsed="0"/>
-    <w:lsdException w:name="Colorful List Accent 4" w:semiHidden="0" w:uiPriority="72" w:unhideWhenUsed="0"/>
-    <w:lsdException w:name="Colorful Grid Accent 4" w:semiHidden="0" w:uiPriority="73" w:unhideWhenUsed="0"/>
-    <w:lsdException w:name="Light Shading Accent 5" w:semiHidden="0" w:uiPriority="60" w:unhideWhenUsed="0"/>
-    <w:lsdException w:name="Light List Accent 5" w:semiHidden="0" w:uiPriority="61" w:unhideWhenUsed="0"/>
-    <w:lsdException w:name="Light Grid Accent 5" w:semiHidden="0" w:uiPriority="62" w:unhideWhenUsed="0"/>
-    <w:lsdException w:name="Medium Shading 1 Accent 5" w:semiHidden="0" w:uiPriority="63" w:unhideWhenUsed="0"/>
-    <w:lsdException w:name="Medium Shading 2 Accent 5" w:semiHidden="0" w:uiPriority="64" w:unhideWhenUsed="0"/>
-    <w:lsdException w:name="Medium List 1 Accent 5" w:semiHidden="0" w:uiPriority="65" w:unhideWhenUsed="0"/>
-    <w:lsdException w:name="Medium List 2 Accent 5" w:semiHidden="0" w:uiPriority="66" w:unhideWhenUsed="0"/>
-    <w:lsdException w:name="Medium Grid 1 Accent 5" w:semiHidden="0" w:uiPriority="67" w:unhideWhenUsed="0"/>
-    <w:lsdException w:name="Medium Grid 2 Accent 5" w:semiHidden="0" w:uiPriority="68" w:unhideWhenUsed="0"/>
-    <w:lsdException w:name="Medium Grid 3 Accent 5" w:semiHidden="0" w:uiPriority="69" w:unhideWhenUsed="0"/>
-    <w:lsdException w:name="Dark List Accent 5" w:semiHidden="0" w:uiPriority="70" w:unhideWhenUsed="0"/>
-    <w:lsdException w:name="Colorful Shading Accent 5" w:semiHidden="0" w:uiPriority="71" w:unhideWhenUsed="0"/>
-    <w:lsdException w:name="Colorful List Accent 5" w:semiHidden="0" w:uiPriority="72" w:unhideWhenUsed="0"/>
-    <w:lsdException w:name="Colorful Grid Accent 5" w:semiHidden="0" w:uiPriority="73" w:unhideWhenUsed="0"/>
-    <w:lsdException w:name="Light Shading Accent 6" w:semiHidden="0" w:uiPriority="60" w:unhideWhenUsed="0"/>
-    <w:lsdException w:name="Light List Accent 6" w:semiHidden="0" w:uiPriority="61" w:unhideWhenUsed="0"/>
-    <w:lsdException w:name="Light Grid Accent 6" w:semiHidden="0" w:uiPriority="62" w:unhideWhenUsed="0"/>
-    <w:lsdException w:name="Medium Shading 1 Accent 6" w:semiHidden="0" w:uiPriority="63" w:unhideWhenUsed="0"/>
-    <w:lsdException w:name="Medium Shading 2 Accent 6" w:semiHidden="0" w:uiPriority="64" w:unhideWhenUsed="0"/>
-    <w:lsdException w:name="Medium List 1 Accent 6" w:semiHidden="0" w:uiPriority="65" w:unhideWhenUsed="0"/>
-    <w:lsdException w:name="Medium List 2 Accent 6" w:semiHidden="0" w:uiPriority="66" w:unhideWhenUsed="0"/>
-    <w:lsdException w:name="Medium Grid 1 Accent 6" w:semiHidden="0" w:uiPriority="67" w:unhideWhenUsed="0"/>
-    <w:lsdException w:name="Medium Grid 2 Accent 6" w:semiHidden="0" w:uiPriority="68" w:unhideWhenUsed="0"/>
-    <w:lsdException w:name="Medium Grid 3 Accent 6" w:semiHidden="0" w:uiPriority="69" w:unhideWhenUsed="0"/>
-    <w:lsdException w:name="Dark List Accent 6" w:semiHidden="0" w:uiPriority="70" w:unhideWhenUsed="0"/>
-    <w:lsdException w:name="Colorful Shading Accent 6" w:semiHidden="0" w:uiPriority="71" w:unhideWhenUsed="0"/>
-    <w:lsdException w:name="Colorful List Accent 6" w:semiHidden="0" w:uiPriority="72" w:unhideWhenUsed="0"/>
-    <w:lsdException w:name="Colorful Grid Accent 6" w:semiHidden="0" w:uiPriority="73" w:unhideWhenUsed="0"/>
-    <w:lsdException w:name="Subtle Emphasis" w:semiHidden="0" w:uiPriority="19" w:unhideWhenUsed="0" w:qFormat="1"/>
-    <w:lsdException w:name="Intense Emphasis" w:semiHidden="0" w:uiPriority="21" w:unhideWhenUsed="0" w:qFormat="1"/>
-    <w:lsdException w:name="Subtle Reference" w:semiHidden="0" w:uiPriority="31" w:unhideWhenUsed="0" w:qFormat="1"/>
-    <w:lsdException w:name="Intense Reference" w:semiHidden="0" w:uiPriority="32" w:unhideWhenUsed="0" w:qFormat="1"/>
-    <w:lsdException w:name="Book Title" w:semiHidden="0" w:uiPriority="33" w:unhideWhenUsed="0" w:qFormat="1"/>
-    <w:lsdException w:name="Bibliography" w:uiPriority="37"/>
-    <w:lsdException w:name="TOC Heading" w:uiPriority="39" w:qFormat="1"/>
-  </w:latentStyles>
-  <w:style w:type="paragraph" w:default="1" w:styleId="a">
-    <w:name w:val="Normal"/>
-    <w:qFormat/>
-    <w:pPr>
-      <w:bidi/>
-    </w:pPr>
-  </w:style>
-  <w:style w:type="character" w:default="1" w:styleId="a0">
-    <w:name w:val="Default Paragraph Font"/>
-    <w:uiPriority w:val="1"/>
-    <w:semiHidden/>
-    <w:unhideWhenUsed/>
-  </w:style>
-  <w:style w:type="table" w:default="1" w:styleId="a1">
-    <w:name w:val="Normal Table"/>
-    <w:uiPriority w:val="99"/>
-    <w:semiHidden/>
-    <w:unhideWhenUsed/>
-    <w:tblPr>
-      <w:tblInd w:w="0" w:type="dxa"/>
-      <w:tblCellMar>
-        <w:top w:w="0" w:type="dxa"/>
-        <w:left w:w="108" w:type="dxa"/>
-        <w:bottom w:w="0" w:type="dxa"/>
-        <w:right w:w="108" w:type="dxa"/>
-      </w:tblCellMar>
-    </w:tblPr>
-  </w:style>
-  <w:style w:type="numbering" w:default="1" w:styleId="a2">
-    <w:name w:val="No List"/>
-    <w:uiPriority w:val="99"/>
-    <w:semiHidden/>
-    <w:unhideWhenUsed/>
-  </w:style>
-  <w:style w:type="character" w:styleId="a3">
-    <w:name w:val="Placeholder Text"/>
-    <w:basedOn w:val="a0"/>
-    <w:uiPriority w:val="99"/>
-    <w:semiHidden/>
-    <w:rsid w:val="004A3900"/>
-    <w:rPr>
-      <w:color w:val="808080"/>
-    </w:rPr>
-  </w:style>
-</w:styles>
-</file>
-
-<file path=word/glossary/stylesWithEffects.xml><?xml version="1.0" encoding="utf-8"?>
-<w:styles xmlns:wpc="http://schemas.microsoft.com/office/word/2010/wordprocessingCanvas" xmlns:mc="http://schemas.openxmlformats.org/markup-compatibility/2006" xmlns:o="urn:schemas-microsoft-com:office:office" xmlns:r="http://schemas.openxmlformats.org/officeDocument/2006/relationships" xmlns:m="http://schemas.openxmlformats.org/officeDocument/2006/math" xmlns:v="urn:schemas-microsoft-com:vml" xmlns:wp14="http://schemas.microsoft.com/office/word/2010/wordprocessingDrawing" xmlns:wp="http://schemas.openxmlformats.org/drawingml/2006/wordprocessingDrawing" xmlns:w10="urn:schemas-microsoft-com:office:word" xmlns:w="http://schemas.openxmlformats.org/wordprocessingml/2006/main" xmlns:w14="http://schemas.microsoft.com/office/word/2010/wordml" xmlns:wpg="http://schemas.microsoft.com/office/word/2010/wordprocessingGroup" xmlns:wpi="http://schemas.microsoft.com/office/word/2010/wordprocessingInk" xmlns:wne="http://schemas.microsoft.com/office/word/2006/wordml" xmlns:wps="http://schemas.microsoft.com/office/word/2010/wordprocessingShape" mc:Ignorable="w14 wp14">
-  <w:docDefaults>
-    <w:rPrDefault>
-      <w:rPr>
-        <w:rFonts w:asciiTheme="minorHAnsi" w:eastAsiaTheme="minorEastAsia" w:hAnsiTheme="minorHAnsi" w:cstheme="minorBidi"/>
-        <w:sz w:val="22"/>
-        <w:szCs w:val="22"/>
-        <w:lang w:val="en-US" w:eastAsia="en-US" w:bidi="he-IL"/>
-      </w:rPr>
-    </w:rPrDefault>
-    <w:pPrDefault>
-      <w:pPr>
-        <w:spacing w:after="200" w:line="276" w:lineRule="auto"/>
-      </w:pPr>
-    </w:pPrDefault>
-  </w:docDefaults>
-  <w:latentStyles w:defLockedState="0" w:defUIPriority="99" w:defSemiHidden="1" w:defUnhideWhenUsed="1" w:defQFormat="0" w:count="267">
-    <w:lsdException w:name="Normal" w:semiHidden="0" w:uiPriority="0" w:unhideWhenUsed="0" w:qFormat="1"/>
-    <w:lsdException w:name="heading 1" w:semiHidden="0" w:uiPriority="9" w:unhideWhenUsed="0" w:qFormat="1"/>
-    <w:lsdException w:name="heading 2" w:uiPriority="9" w:qFormat="1"/>
-    <w:lsdException w:name="heading 3" w:uiPriority="9" w:qFormat="1"/>
-    <w:lsdException w:name="heading 4" w:uiPriority="9" w:qFormat="1"/>
-    <w:lsdException w:name="heading 5" w:uiPriority="9" w:qFormat="1"/>
-    <w:lsdException w:name="heading 6" w:uiPriority="9" w:qFormat="1"/>
-    <w:lsdException w:name="heading 7" w:uiPriority="9" w:qFormat="1"/>
-    <w:lsdException w:name="heading 8" w:uiPriority="9" w:qFormat="1"/>
-    <w:lsdException w:name="heading 9" w:uiPriority="9" w:qFormat="1"/>
-    <w:lsdException w:name="toc 1" w:uiPriority="39"/>
-    <w:lsdException w:name="toc 2" w:uiPriority="39"/>
-    <w:lsdException w:name="toc 3" w:uiPriority="39"/>
-    <w:lsdException w:name="toc 4" w:uiPriority="39"/>
-    <w:lsdException w:name="toc 5" w:uiPriority="39"/>
-    <w:lsdException w:name="toc 6" w:uiPriority="39"/>
-    <w:lsdException w:name="toc 7" w:uiPriority="39"/>
-    <w:lsdException w:name="toc 8" w:uiPriority="39"/>
-    <w:lsdException w:name="toc 9" w:uiPriority="39"/>
-    <w:lsdException w:name="caption" w:uiPriority="35" w:qFormat="1"/>
-    <w:lsdException w:name="Title" w:semiHidden="0" w:uiPriority="10" w:unhideWhenUsed="0" w:qFormat="1"/>
-    <w:lsdException w:name="Default Paragraph Font" w:uiPriority="1"/>
-    <w:lsdException w:name="Subtitle" w:semiHidden="0" w:uiPriority="11" w:unhideWhenUsed="0" w:qFormat="1"/>
-    <w:lsdException w:name="Strong" w:semiHidden="0" w:uiPriority="22" w:unhideWhenUsed="0" w:qFormat="1"/>
-    <w:lsdException w:name="Emphasis" w:semiHidden="0" w:uiPriority="20" w:unhideWhenUsed="0" w:qFormat="1"/>
-    <w:lsdException w:name="Table Grid" w:semiHidden="0" w:uiPriority="59" w:unhideWhenUsed="0"/>
-    <w:lsdException w:name="Placeholder Text" w:unhideWhenUsed="0"/>
-    <w:lsdException w:name="No Spacing" w:semiHidden="0" w:uiPriority="1" w:unhideWhenUsed="0" w:qFormat="1"/>
-    <w:lsdException w:name="Light Shading" w:semiHidden="0" w:uiPriority="60" w:unhideWhenUsed="0"/>
-    <w:lsdException w:name="Light List" w:semiHidden="0" w:uiPriority="61" w:unhideWhenUsed="0"/>
-    <w:lsdException w:name="Light Grid" w:semiHidden="0" w:uiPriority="62" w:unhideWhenUsed="0"/>
-    <w:lsdException w:name="Medium Shading 1" w:semiHidden="0" w:uiPriority="63" w:unhideWhenUsed="0"/>
-    <w:lsdException w:name="Medium Shading 2" w:semiHidden="0" w:uiPriority="64" w:unhideWhenUsed="0"/>
-    <w:lsdException w:name="Medium List 1" w:semiHidden="0" w:uiPriority="65" w:unhideWhenUsed="0"/>
-    <w:lsdException w:name="Medium List 2" w:semiHidden="0" w:uiPriority="66" w:unhideWhenUsed="0"/>
-    <w:lsdException w:name="Medium Grid 1" w:semiHidden="0" w:uiPriority="67" w:unhideWhenUsed="0"/>
-    <w:lsdException w:name="Medium Grid 2" w:semiHidden="0" w:uiPriority="68" w:unhideWhenUsed="0"/>
-    <w:lsdException w:name="Medium Grid 3" w:semiHidden="0" w:uiPriority="69" w:unhideWhenUsed="0"/>
-    <w:lsdException w:name="Dark List" w:semiHidden="0" w:uiPriority="70" w:unhideWhenUsed="0"/>
-    <w:lsdException w:name="Colorful Shading" w:semiHidden="0" w:uiPriority="71" w:unhideWhenUsed="0"/>
-    <w:lsdException w:name="Colorful List" w:semiHidden="0" w:uiPriority="72" w:unhideWhenUsed="0"/>
-    <w:lsdException w:name="Colorful Grid" w:semiHidden="0" w:uiPriority="73" w:unhideWhenUsed="0"/>
-    <w:lsdException w:name="Light Shading Accent 1" w:semiHidden="0" w:uiPriority="60" w:unhideWhenUsed="0"/>
-    <w:lsdException w:name="Light List Accent 1" w:semiHidden="0" w:uiPriority="61" w:unhideWhenUsed="0"/>
-    <w:lsdException w:name="Light Grid Accent 1" w:semiHidden="0" w:uiPriority="62" w:unhideWhenUsed="0"/>
-    <w:lsdException w:name="Medium Shading 1 Accent 1" w:semiHidden="0" w:uiPriority="63" w:unhideWhenUsed="0"/>
-    <w:lsdException w:name="Medium Shading 2 Accent 1" w:semiHidden="0" w:uiPriority="64" w:unhideWhenUsed="0"/>
-    <w:lsdException w:name="Medium List 1 Accent 1" w:semiHidden="0" w:uiPriority="65" w:unhideWhenUsed="0"/>
-    <w:lsdException w:name="Revision" w:unhideWhenUsed="0"/>
-    <w:lsdException w:name="List Paragraph" w:semiHidden="0" w:uiPriority="34" w:unhideWhenUsed="0" w:qFormat="1"/>
-    <w:lsdException w:name="Quote" w:semiHidden="0" w:uiPriority="29" w:unhideWhenUsed="0" w:qFormat="1"/>
-    <w:lsdException w:name="Intense Quote" w:semiHidden="0" w:uiPriority="30" w:unhideWhenUsed="0" w:qFormat="1"/>
-    <w:lsdException w:name="Medium List 2 Accent 1" w:semiHidden="0" w:uiPriority="66" w:unhideWhenUsed="0"/>
-    <w:lsdException w:name="Medium Grid 1 Accent 1" w:semiHidden="0" w:uiPriority="67" w:unhideWhenUsed="0"/>
-    <w:lsdException w:name="Medium Grid 2 Accent 1" w:semiHidden="0" w:uiPriority="68" w:unhideWhenUsed="0"/>
-    <w:lsdException w:name="Medium Grid 3 Accent 1" w:semiHidden="0" w:uiPriority="69" w:unhideWhenUsed="0"/>
-    <w:lsdException w:name="Dark List Accent 1" w:semiHidden="0" w:uiPriority="70" w:unhideWhenUsed="0"/>
-    <w:lsdException w:name="Colorful Shading Accent 1" w:semiHidden="0" w:uiPriority="71" w:unhideWhenUsed="0"/>
-    <w:lsdException w:name="Colorful List Accent 1" w:semiHidden="0" w:uiPriority="72" w:unhideWhenUsed="0"/>
-    <w:lsdException w:name="Colorful Grid Accent 1" w:semiHidden="0" w:uiPriority="73" w:unhideWhenUsed="0"/>
-    <w:lsdException w:name="Light Shading Accent 2" w:semiHidden="0" w:uiPriority="60" w:unhideWhenUsed="0"/>
-    <w:lsdException w:name="Light List Accent 2" w:semiHidden="0" w:uiPriority="61" w:unhideWhenUsed="0"/>
-    <w:lsdException w:name="Light Grid Accent 2" w:semiHidden="0" w:uiPriority="62" w:unhideWhenUsed="0"/>
-    <w:lsdException w:name="Medium Shading 1 Accent 2" w:semiHidden="0" w:uiPriority="63" w:unhideWhenUsed="0"/>
-    <w:lsdException w:name="Medium Shading 2 Accent 2" w:semiHidden="0" w:uiPriority="64" w:unhideWhenUsed="0"/>
-    <w:lsdException w:name="Medium List 1 Accent 2" w:semiHidden="0" w:uiPriority="65" w:unhideWhenUsed="0"/>
-    <w:lsdException w:name="Medium List 2 Accent 2" w:semiHidden="0" w:uiPriority="66" w:unhideWhenUsed="0"/>
-    <w:lsdException w:name="Medium Grid 1 Accent 2" w:semiHidden="0" w:uiPriority="67" w:unhideWhenUsed="0"/>
-    <w:lsdException w:name="Medium Grid 2 Accent 2" w:semiHidden="0" w:uiPriority="68" w:unhideWhenUsed="0"/>
-    <w:lsdException w:name="Medium Grid 3 Accent 2" w:semiHidden="0" w:uiPriority="69" w:unhideWhenUsed="0"/>
-    <w:lsdException w:name="Dark List Accent 2" w:semiHidden="0" w:uiPriority="70" w:unhideWhenUsed="0"/>
-    <w:lsdException w:name="Colorful Shading Accent 2" w:semiHidden="0" w:uiPriority="71" w:unhideWhenUsed="0"/>
-    <w:lsdException w:name="Colorful List Accent 2" w:semiHidden="0" w:uiPriority="72" w:unhideWhenUsed="0"/>
-    <w:lsdException w:name="Colorful Grid Accent 2" w:semiHidden="0" w:uiPriority="73" w:unhideWhenUsed="0"/>
-    <w:lsdException w:name="Light Shading Accent 3" w:semiHidden="0" w:uiPriority="60" w:unhideWhenUsed="0"/>
-    <w:lsdException w:name="Light List Accent 3" w:semiHidden="0" w:uiPriority="61" w:unhideWhenUsed="0"/>
-    <w:lsdException w:name="Light Grid Accent 3" w:semiHidden="0" w:uiPriority="62" w:unhideWhenUsed="0"/>
-    <w:lsdException w:name="Medium Shading 1 Accent 3" w:semiHidden="0" w:uiPriority="63" w:unhideWhenUsed="0"/>
-    <w:lsdException w:name="Medium Shading 2 Accent 3" w:semiHidden="0" w:uiPriority="64" w:unhideWhenUsed="0"/>
-    <w:lsdException w:name="Medium List 1 Accent 3" w:semiHidden="0" w:uiPriority="65" w:unhideWhenUsed="0"/>
-    <w:lsdException w:name="Medium List 2 Accent 3" w:semiHidden="0" w:uiPriority="66" w:unhideWhenUsed="0"/>
-    <w:lsdException w:name="Medium Grid 1 Accent 3" w:semiHidden="0" w:uiPriority="67" w:unhideWhenUsed="0"/>
-    <w:lsdException w:name="Medium Grid 2 Accent 3" w:semiHidden="0" w:uiPriority="68" w:unhideWhenUsed="0"/>
-    <w:lsdException w:name="Medium Grid 3 Accent 3" w:semiHidden="0" w:uiPriority="69" w:unhideWhenUsed="0"/>
-    <w:lsdException w:name="Dark List Accent 3" w:semiHidden="0" w:uiPriority="70" w:unhideWhenUsed="0"/>
-    <w:lsdException w:name="Colorful Shading Accent 3" w:semiHidden="0" w:uiPriority="71" w:unhideWhenUsed="0"/>
-    <w:lsdException w:name="Colorful List Accent 3" w:semiHidden="0" w:uiPriority="72" w:unhideWhenUsed="0"/>
-    <w:lsdException w:name="Colorful Grid Accent 3" w:semiHidden="0" w:uiPriority="73" w:unhideWhenUsed="0"/>
-    <w:lsdException w:name="Light Shading Accent 4" w:semiHidden="0" w:uiPriority="60" w:unhideWhenUsed="0"/>
-    <w:lsdException w:name="Light List Accent 4" w:semiHidden="0" w:uiPriority="61" w:unhideWhenUsed="0"/>
-    <w:lsdException w:name="Light Grid Accent 4" w:semiHidden="0" w:uiPriority="62" w:unhideWhenUsed="0"/>
-    <w:lsdException w:name="Medium Shading 1 Accent 4" w:semiHidden="0" w:uiPriority="63" w:unhideWhenUsed="0"/>
-    <w:lsdException w:name="Medium Shading 2 Accent 4" w:semiHidden="0" w:uiPriority="64" w:unhideWhenUsed="0"/>
-    <w:lsdException w:name="Medium List 1 Accent 4" w:semiHidden="0" w:uiPriority="65" w:unhideWhenUsed="0"/>
-    <w:lsdException w:name="Medium List 2 Accent 4" w:semiHidden="0" w:uiPriority="66" w:unhideWhenUsed="0"/>
-    <w:lsdException w:name="Medium Grid 1 Accent 4" w:semiHidden="0" w:uiPriority="67" w:unhideWhenUsed="0"/>
-    <w:lsdException w:name="Medium Grid 2 Accent 4" w:semiHidden="0" w:uiPriority="68" w:unhideWhenUsed="0"/>
-    <w:lsdException w:name="Medium Grid 3 Accent 4" w:semiHidden="0" w:uiPriority="69" w:unhideWhenUsed="0"/>
-    <w:lsdException w:name="Dark List Accent 4" w:semiHidden="0" w:uiPriority="70" w:unhideWhenUsed="0"/>
-    <w:lsdException w:name="Colorful Shading Accent 4" w:semiHidden="0" w:uiPriority="71" w:unhideWhenUsed="0"/>
-    <w:lsdException w:name="Colorful List Accent 4" w:semiHidden="0" w:uiPriority="72" w:unhideWhenUsed="0"/>
-    <w:lsdException w:name="Colorful Grid Accent 4" w:semiHidden="0" w:uiPriority="73" w:unhideWhenUsed="0"/>
-    <w:lsdException w:name="Light Shading Accent 5" w:semiHidden="0" w:uiPriority="60" w:unhideWhenUsed="0"/>
-    <w:lsdException w:name="Light List Accent 5" w:semiHidden="0" w:uiPriority="61" w:unhideWhenUsed="0"/>
-    <w:lsdException w:name="Light Grid Accent 5" w:semiHidden="0" w:uiPriority="62" w:unhideWhenUsed="0"/>
-    <w:lsdException w:name="Medium Shading 1 Accent 5" w:semiHidden="0" w:uiPriority="63" w:unhideWhenUsed="0"/>
-    <w:lsdException w:name="Medium Shading 2 Accent 5" w:semiHidden="0" w:uiPriority="64" w:unhideWhenUsed="0"/>
-    <w:lsdException w:name="Medium List 1 Accent 5" w:semiHidden="0" w:uiPriority="65" w:unhideWhenUsed="0"/>
-    <w:lsdException w:name="Medium List 2 Accent 5" w:semiHidden="0" w:uiPriority="66" w:unhideWhenUsed="0"/>
-    <w:lsdException w:name="Medium Grid 1 Accent 5" w:semiHidden="0" w:uiPriority="67" w:unhideWhenUsed="0"/>
-    <w:lsdException w:name="Medium Grid 2 Accent 5" w:semiHidden="0" w:uiPriority="68" w:unhideWhenUsed="0"/>
-    <w:lsdException w:name="Medium Grid 3 Accent 5" w:semiHidden="0" w:uiPriority="69" w:unhideWhenUsed="0"/>
-    <w:lsdException w:name="Dark List Accent 5" w:semiHidden="0" w:uiPriority="70" w:unhideWhenUsed="0"/>
-    <w:lsdException w:name="Colorful Shading Accent 5" w:semiHidden="0" w:uiPriority="71" w:unhideWhenUsed="0"/>
-    <w:lsdException w:name="Colorful List Accent 5" w:semiHidden="0" w:uiPriority="72" w:unhideWhenUsed="0"/>
-    <w:lsdException w:name="Colorful Grid Accent 5" w:semiHidden="0" w:uiPriority="73" w:unhideWhenUsed="0"/>
-    <w:lsdException w:name="Light Shading Accent 6" w:semiHidden="0" w:uiPriority="60" w:unhideWhenUsed="0"/>
-    <w:lsdException w:name="Light List Accent 6" w:semiHidden="0" w:uiPriority="61" w:unhideWhenUsed="0"/>
-    <w:lsdException w:name="Light Grid Accent 6" w:semiHidden="0" w:uiPriority="62" w:unhideWhenUsed="0"/>
-    <w:lsdException w:name="Medium Shading 1 Accent 6" w:semiHidden="0" w:uiPriority="63" w:unhideWhenUsed="0"/>
-    <w:lsdException w:name="Medium Shading 2 Accent 6" w:semiHidden="0" w:uiPriority="64" w:unhideWhenUsed="0"/>
-    <w:lsdException w:name="Medium List 1 Accent 6" w:semiHidden="0" w:uiPriority="65" w:unhideWhenUsed="0"/>
-    <w:lsdException w:name="Medium List 2 Accent 6" w:semiHidden="0" w:uiPriority="66" w:unhideWhenUsed="0"/>
-    <w:lsdException w:name="Medium Grid 1 Accent 6" w:semiHidden="0" w:uiPriority="67" w:unhideWhenUsed="0"/>
-    <w:lsdException w:name="Medium Grid 2 Accent 6" w:semiHidden="0" w:uiPriority="68" w:unhideWhenUsed="0"/>
-    <w:lsdException w:name="Medium Grid 3 Accent 6" w:semiHidden="0" w:uiPriority="69" w:unhideWhenUsed="0"/>
-    <w:lsdException w:name="Dark List Accent 6" w:semiHidden="0" w:uiPriority="70" w:unhideWhenUsed="0"/>
-    <w:lsdException w:name="Colorful Shading Accent 6" w:semiHidden="0" w:uiPriority="71" w:unhideWhenUsed="0"/>
-    <w:lsdException w:name="Colorful List Accent 6" w:semiHidden="0" w:uiPriority="72" w:unhideWhenUsed="0"/>
-    <w:lsdException w:name="Colorful Grid Accent 6" w:semiHidden="0" w:uiPriority="73" w:unhideWhenUsed="0"/>
-    <w:lsdException w:name="Subtle Emphasis" w:semiHidden="0" w:uiPriority="19" w:unhideWhenUsed="0" w:qFormat="1"/>
-    <w:lsdException w:name="Intense Emphasis" w:semiHidden="0" w:uiPriority="21" w:unhideWhenUsed="0" w:qFormat="1"/>
-    <w:lsdException w:name="Subtle Reference" w:semiHidden="0" w:uiPriority="31" w:unhideWhenUsed="0" w:qFormat="1"/>
-    <w:lsdException w:name="Intense Reference" w:semiHidden="0" w:uiPriority="32" w:unhideWhenUsed="0" w:qFormat="1"/>
-    <w:lsdException w:name="Book Title" w:semiHidden="0" w:uiPriority="33" w:unhideWhenUsed="0" w:qFormat="1"/>
-    <w:lsdException w:name="Bibliography" w:uiPriority="37"/>
-    <w:lsdException w:name="TOC Heading" w:uiPriority="39" w:qFormat="1"/>
-  </w:latentStyles>
-  <w:style w:type="paragraph" w:default="1" w:styleId="a">
-    <w:name w:val="Normal"/>
-    <w:qFormat/>
-    <w:pPr>
-      <w:bidi/>
-    </w:pPr>
-  </w:style>
-  <w:style w:type="character" w:default="1" w:styleId="a0">
-    <w:name w:val="Default Paragraph Font"/>
-    <w:uiPriority w:val="1"/>
-    <w:semiHidden/>
-    <w:unhideWhenUsed/>
-  </w:style>
-  <w:style w:type="table" w:default="1" w:styleId="a1">
-    <w:name w:val="Normal Table"/>
-    <w:uiPriority w:val="99"/>
-    <w:semiHidden/>
-    <w:unhideWhenUsed/>
-    <w:tblPr>
-      <w:tblInd w:w="0" w:type="dxa"/>
-      <w:tblCellMar>
-        <w:top w:w="0" w:type="dxa"/>
-        <w:left w:w="108" w:type="dxa"/>
-        <w:bottom w:w="0" w:type="dxa"/>
-        <w:right w:w="108" w:type="dxa"/>
-      </w:tblCellMar>
-    </w:tblPr>
-  </w:style>
-  <w:style w:type="numbering" w:default="1" w:styleId="a2">
-    <w:name w:val="No List"/>
-    <w:uiPriority w:val="99"/>
-    <w:semiHidden/>
-    <w:unhideWhenUsed/>
-  </w:style>
-  <w:style w:type="character" w:styleId="a3">
-    <w:name w:val="Placeholder Text"/>
-    <w:basedOn w:val="a0"/>
-    <w:uiPriority w:val="99"/>
-    <w:semiHidden/>
-    <w:rsid w:val="004A3900"/>
-    <w:rPr>
-      <w:color w:val="808080"/>
-    </w:rPr>
-  </w:style>
-</w:styles>
-</file>
-
-<file path=word/glossary/webSettings.xml><?xml version="1.0" encoding="utf-8"?>
-<w:webSettings xmlns:mc="http://schemas.openxmlformats.org/markup-compatibility/2006" xmlns:r="http://schemas.openxmlformats.org/officeDocument/2006/relationships" xmlns:w="http://schemas.openxmlformats.org/wordprocessingml/2006/main" xmlns:w14="http://schemas.microsoft.com/office/word/2010/wordml" mc:Ignorable="w14">
-  <w:optimizeForBrowser/>
-  <w:allowPNG/>
-</w:webSettings>
-</file>
-
 <file path=word/theme/theme1.xml><?xml version="1.0" encoding="utf-8"?>
 <a:theme xmlns:a="http://schemas.openxmlformats.org/drawingml/2006/main" name="ערכת נושא Office">
   <a:themeElements>
@@ -29264,7 +29564,7 @@
 </file>
 
 <file path=customXml/itemProps1.xml><?xml version="1.0" encoding="utf-8"?>
-<ds:datastoreItem xmlns:ds="http://schemas.openxmlformats.org/officeDocument/2006/customXml" ds:itemID="{BBAC4963-4682-4B13-8498-F5107CCC3A8F}">
+<ds:datastoreItem xmlns:ds="http://schemas.openxmlformats.org/officeDocument/2006/customXml" ds:itemID="{983A35AB-A20F-4A0C-9B1E-3B2C5BD8F3AB}">
   <ds:schemaRefs>
     <ds:schemaRef ds:uri="http://schemas.openxmlformats.org/officeDocument/2006/bibliography"/>
   </ds:schemaRefs>

</xml_diff>

<commit_message>
Audio Mnanger was added
</commit_message>
<xml_diff>
--- a/unity-02/חלליות.docx
+++ b/unity-02/חלליות.docx
@@ -23267,17 +23267,8 @@
           <w:rFonts w:hint="cs"/>
           <w:rtl/>
         </w:rPr>
-        <w:t xml:space="preserve"> כדי שיזוז </w:t>
-      </w:r>
-      <w:proofErr w:type="spellStart"/>
-      <w:r>
-        <w:rPr>
-          <w:rFonts w:hint="cs"/>
-          <w:rtl/>
-        </w:rPr>
-        <w:t>איתו</w:t>
-      </w:r>
-      <w:proofErr w:type="spellEnd"/>
+        <w:t xml:space="preserve"> כדי שיזוז איתו</w:t>
+      </w:r>
       <w:r>
         <w:rPr>
           <w:rFonts w:hint="cs"/>
@@ -27119,7 +27110,6 @@
     <w:p>
       <w:pPr>
         <w:rPr>
-          <w:rFonts w:hint="cs"/>
           <w:rtl/>
         </w:rPr>
       </w:pPr>
@@ -27274,21 +27264,58 @@
           <w:b/>
           <w:bCs/>
         </w:rPr>
-        <w:t>Bypass</w:t>
-      </w:r>
-      <w:r>
-        <w:rPr>
+        <w:t>Bypass listener effect</w:t>
+      </w:r>
+      <w:r>
+        <w:rPr>
+          <w:rFonts w:hint="cs"/>
           <w:b/>
           <w:bCs/>
-        </w:rPr>
-        <w:t xml:space="preserve"> listener</w:t>
+          <w:rtl/>
+        </w:rPr>
+        <w:t xml:space="preserve">- </w:t>
+      </w:r>
+      <w:r>
+        <w:rPr>
+          <w:rFonts w:hint="cs"/>
+          <w:rtl/>
+        </w:rPr>
+        <w:t xml:space="preserve">אותו דבר רק </w:t>
+      </w:r>
+      <w:r>
+        <w:rPr>
+          <w:rFonts w:hint="cs"/>
+          <w:rtl/>
+        </w:rPr>
+        <w:t>על ה-</w:t>
+      </w:r>
+      <w:r>
+        <w:t xml:space="preserve"> Audio </w:t>
+      </w:r>
+      <w:proofErr w:type="gramStart"/>
+      <w:r>
+        <w:t>Listener</w:t>
+      </w:r>
+      <w:r>
+        <w:rPr>
+          <w:rFonts w:hint="cs"/>
+          <w:rtl/>
+        </w:rPr>
+        <w:t xml:space="preserve"> .</w:t>
+      </w:r>
+      <w:proofErr w:type="gramEnd"/>
+      <w:r>
+        <w:rPr>
+          <w:rtl/>
+        </w:rPr>
+        <w:br/>
       </w:r>
       <w:r>
         <w:rPr>
           <w:b/>
           <w:bCs/>
         </w:rPr>
-        <w:t xml:space="preserve"> effect</w:t>
+        <w:t>Play on Awake</w:t>
       </w:r>
       <w:r>
         <w:rPr>
@@ -27297,37 +27324,39 @@
           <w:bCs/>
           <w:rtl/>
         </w:rPr>
-        <w:t xml:space="preserve">- </w:t>
-      </w:r>
-      <w:r>
-        <w:rPr>
-          <w:rFonts w:hint="cs"/>
-          <w:rtl/>
-        </w:rPr>
-        <w:t xml:space="preserve">אותו דבר רק </w:t>
-      </w:r>
-      <w:r>
-        <w:rPr>
-          <w:rFonts w:hint="cs"/>
-          <w:rtl/>
-        </w:rPr>
-        <w:t>על ה-</w:t>
-      </w:r>
-      <w:r>
-        <w:t xml:space="preserve"> Audio </w:t>
-      </w:r>
-      <w:proofErr w:type="gramStart"/>
-      <w:r>
-        <w:t>Listener</w:t>
-      </w:r>
-      <w:r>
-        <w:rPr>
-          <w:rFonts w:hint="cs"/>
-          <w:rtl/>
-        </w:rPr>
-        <w:t xml:space="preserve"> .</w:t>
-      </w:r>
-      <w:proofErr w:type="gramEnd"/>
+        <w:t>-</w:t>
+      </w:r>
+      <w:r>
+        <w:rPr>
+          <w:rFonts w:hint="cs"/>
+          <w:rtl/>
+        </w:rPr>
+        <w:t xml:space="preserve">משתנה </w:t>
+      </w:r>
+      <w:r>
+        <w:rPr>
+          <w:rFonts w:hint="cs"/>
+          <w:rtl/>
+        </w:rPr>
+        <w:t>בוליאני שמאפשר</w:t>
+      </w:r>
+      <w:r>
+        <w:rPr>
+          <w:rFonts w:hint="cs"/>
+          <w:rtl/>
+        </w:rPr>
+        <w:t xml:space="preserve"> להפעיל את הקובץ ישירות כאשר הסצנה מוטענת למסך. אם לא נסמן את זה נצטרך להפעיל את האודיו-קליפ בקוד דרך המודה </w:t>
+      </w:r>
+      <w:r>
+        <w:t>Play()</w:t>
+      </w:r>
+      <w:r>
+        <w:rPr>
+          <w:rFonts w:hint="cs"/>
+          <w:rtl/>
+        </w:rPr>
+        <w:t>.</w:t>
+      </w:r>
       <w:r>
         <w:rPr>
           <w:rtl/>
@@ -27339,7 +27368,7 @@
           <w:b/>
           <w:bCs/>
         </w:rPr>
-        <w:t>Play on Awake</w:t>
+        <w:t>Loop</w:t>
       </w:r>
       <w:r>
         <w:rPr>
@@ -27348,39 +27377,27 @@
           <w:bCs/>
           <w:rtl/>
         </w:rPr>
-        <w:t>-</w:t>
-      </w:r>
-      <w:r>
-        <w:rPr>
-          <w:rFonts w:hint="cs"/>
-          <w:rtl/>
-        </w:rPr>
-        <w:t xml:space="preserve">משתנה </w:t>
-      </w:r>
-      <w:r>
-        <w:rPr>
-          <w:rFonts w:hint="cs"/>
-          <w:rtl/>
-        </w:rPr>
-        <w:t>בוליאני שמאפשר</w:t>
-      </w:r>
-      <w:r>
-        <w:rPr>
-          <w:rFonts w:hint="cs"/>
-          <w:rtl/>
-        </w:rPr>
-        <w:t xml:space="preserve"> להפעיל את הקובץ ישירות כאשר הסצנה מוטענת למסך. אם לא נסמן את זה נצטרך להפעיל את האודיו-קליפ בקוד דרך המודה </w:t>
-      </w:r>
-      <w:r>
-        <w:t>Play()</w:t>
-      </w:r>
-      <w:r>
-        <w:rPr>
-          <w:rFonts w:hint="cs"/>
-          <w:rtl/>
-        </w:rPr>
-        <w:t>.</w:t>
-      </w:r>
+        <w:t xml:space="preserve">- </w:t>
+      </w:r>
+      <w:r>
+        <w:rPr>
+          <w:rFonts w:hint="cs"/>
+          <w:rtl/>
+        </w:rPr>
+        <w:t xml:space="preserve">מנגן את הצליל בלופים עד שיבטלו את הצליל את המשתנה </w:t>
+      </w:r>
+      <w:proofErr w:type="gramStart"/>
+      <w:r>
+        <w:t>loop</w:t>
+      </w:r>
+      <w:r>
+        <w:rPr>
+          <w:rFonts w:hint="cs"/>
+          <w:rtl/>
+        </w:rPr>
+        <w:t xml:space="preserve"> .</w:t>
+      </w:r>
+      <w:proofErr w:type="gramEnd"/>
       <w:r>
         <w:rPr>
           <w:rtl/>
@@ -27392,8 +27409,9 @@
           <w:b/>
           <w:bCs/>
         </w:rPr>
-        <w:t>Loop</w:t>
-      </w:r>
+        <w:t>Priority</w:t>
+      </w:r>
+      <w:proofErr w:type="gramStart"/>
       <w:r>
         <w:rPr>
           <w:rFonts w:hint="cs"/>
@@ -27401,27 +27419,37 @@
           <w:bCs/>
           <w:rtl/>
         </w:rPr>
-        <w:t xml:space="preserve">- </w:t>
-      </w:r>
-      <w:r>
-        <w:rPr>
-          <w:rFonts w:hint="cs"/>
-          <w:rtl/>
-        </w:rPr>
-        <w:t xml:space="preserve">מנגן את הצליל בלופים עד שיבטלו את הצליל את המשתנה </w:t>
-      </w:r>
-      <w:proofErr w:type="gramStart"/>
-      <w:r>
-        <w:t>loop</w:t>
-      </w:r>
-      <w:r>
-        <w:rPr>
-          <w:rFonts w:hint="cs"/>
-          <w:rtl/>
-        </w:rPr>
-        <w:t xml:space="preserve"> .</w:t>
+        <w:t>-</w:t>
+      </w:r>
+      <w:r>
+        <w:rPr>
+          <w:rFonts w:hint="cs"/>
+          <w:rtl/>
+        </w:rPr>
+        <w:t xml:space="preserve"> </w:t>
+      </w:r>
+      <w:r>
+        <w:rPr>
+          <w:rFonts w:hint="cs"/>
+          <w:rtl/>
+        </w:rPr>
+        <w:t xml:space="preserve"> </w:t>
+      </w:r>
+      <w:r>
+        <w:rPr>
+          <w:rFonts w:hint="cs"/>
+          <w:rtl/>
+        </w:rPr>
+        <w:t>קובע</w:t>
       </w:r>
       <w:proofErr w:type="gramEnd"/>
+      <w:r>
+        <w:rPr>
+          <w:rFonts w:hint="cs"/>
+          <w:rtl/>
+        </w:rPr>
+        <w:t xml:space="preserve"> את חשיבות הצליל יחסית לצלילים אחרים בסצנה. 0- החשיבות הכי גבוהה ו- 256- החשיבות הכי נמוכה(הברירת מחדל היא 128). משתמשים ב-0 לרצועות מוזיקה בדר"כ.</w:t>
+      </w:r>
       <w:r>
         <w:rPr>
           <w:rtl/>
@@ -27433,7 +27461,7 @@
           <w:b/>
           <w:bCs/>
         </w:rPr>
-        <w:t>Priority</w:t>
+        <w:t>Volume</w:t>
       </w:r>
       <w:proofErr w:type="gramStart"/>
       <w:r>
@@ -27450,21 +27478,7 @@
           <w:rFonts w:hint="cs"/>
           <w:rtl/>
         </w:rPr>
-        <w:t xml:space="preserve"> </w:t>
-      </w:r>
-      <w:r>
-        <w:rPr>
-          <w:rFonts w:hint="cs"/>
-          <w:rtl/>
-        </w:rPr>
-        <w:t xml:space="preserve"> </w:t>
-      </w:r>
-      <w:r>
-        <w:rPr>
-          <w:rFonts w:hint="cs"/>
-          <w:rtl/>
-        </w:rPr>
-        <w:t>קובע</w:t>
+        <w:t xml:space="preserve">  עוצמת</w:t>
       </w:r>
       <w:proofErr w:type="gramEnd"/>
       <w:r>
@@ -27472,7 +27486,17 @@
           <w:rFonts w:hint="cs"/>
           <w:rtl/>
         </w:rPr>
-        <w:t xml:space="preserve"> את חשיבות הצליל יחסית לצלילים אחרים בסצנה. 0- החשיבות הכי גבוהה ו- 256- החשיבות הכי נמוכה(הברירת מחדל היא 128). משתמשים ב-0 לרצועות מוזיקה בדר"כ.</w:t>
+        <w:t xml:space="preserve"> הסאונד. מוגדרת להיות כמה המוזיקה "רחוקה" מאתנו (מה-</w:t>
+      </w:r>
+      <w:r>
+        <w:t>Audio Listener</w:t>
+      </w:r>
+      <w:r>
+        <w:rPr>
+          <w:rFonts w:hint="cs"/>
+          <w:rtl/>
+        </w:rPr>
+        <w:t xml:space="preserve"> ) כל יחידה שווה בערך מטר.</w:t>
       </w:r>
       <w:r>
         <w:rPr>
@@ -27485,7 +27509,7 @@
           <w:b/>
           <w:bCs/>
         </w:rPr>
-        <w:t>Volume</w:t>
+        <w:t>Pitch</w:t>
       </w:r>
       <w:proofErr w:type="gramStart"/>
       <w:r>
@@ -27502,7 +27526,7 @@
           <w:rFonts w:hint="cs"/>
           <w:rtl/>
         </w:rPr>
-        <w:t xml:space="preserve">  עוצמת</w:t>
+        <w:t xml:space="preserve">  מהירות</w:t>
       </w:r>
       <w:proofErr w:type="gramEnd"/>
       <w:r>
@@ -27510,17 +27534,7 @@
           <w:rFonts w:hint="cs"/>
           <w:rtl/>
         </w:rPr>
-        <w:t xml:space="preserve"> הסאונד. מוגדרת להיות כמה המוזיקה "רחוקה" מאתנו (מה-</w:t>
-      </w:r>
-      <w:r>
-        <w:t>Audio Listener</w:t>
-      </w:r>
-      <w:r>
-        <w:rPr>
-          <w:rFonts w:hint="cs"/>
-          <w:rtl/>
-        </w:rPr>
-        <w:t xml:space="preserve"> ) כל יחידה שווה בערך מטר.</w:t>
+        <w:t xml:space="preserve"> הסאונד .1-מהירות נורמלית, מתחת לזה המהירות איטית יותר ומעל זה המהירות גבוה יותר, המהירויות מוצגות ככפולות של המהירות המקורית, כך למשל מהירות 1 היא כאילו פי 1 מהמהירות המקורית שזאת אותה מהירות.</w:t>
       </w:r>
       <w:r>
         <w:rPr>
@@ -27533,7 +27547,7 @@
           <w:b/>
           <w:bCs/>
         </w:rPr>
-        <w:t>Pitch</w:t>
+        <w:t>Stereo pan</w:t>
       </w:r>
       <w:proofErr w:type="gramStart"/>
       <w:r>
@@ -27543,14 +27557,14 @@
           <w:bCs/>
           <w:rtl/>
         </w:rPr>
-        <w:t>-</w:t>
-      </w:r>
-      <w:r>
-        <w:rPr>
-          <w:rFonts w:hint="cs"/>
-          <w:rtl/>
-        </w:rPr>
-        <w:t xml:space="preserve">  מהירות</w:t>
+        <w:t xml:space="preserve">-  </w:t>
+      </w:r>
+      <w:r>
+        <w:rPr>
+          <w:rFonts w:hint="cs"/>
+          <w:rtl/>
+        </w:rPr>
+        <w:t>קובע</w:t>
       </w:r>
       <w:proofErr w:type="gramEnd"/>
       <w:r>
@@ -27558,7 +27572,7 @@
           <w:rFonts w:hint="cs"/>
           <w:rtl/>
         </w:rPr>
-        <w:t xml:space="preserve"> הסאונד .1-מהירות נורמלית, מתחת לזה המהירות איטית יותר ומעל זה המהירות גבוה יותר, המהירויות מוצגות ככפולות של המהירות המקורית, כך למשל מהירות 1 היא כאילו פי 1 מהמהירות המקורית שזאת אותה מהירות.</w:t>
+        <w:t xml:space="preserve"> להיכן הצליל קרוב יותר- לאזור הימני או השמאלי.</w:t>
       </w:r>
       <w:r>
         <w:rPr>
@@ -27571,7 +27585,7 @@
           <w:b/>
           <w:bCs/>
         </w:rPr>
-        <w:t>Stereo pan</w:t>
+        <w:t>Spatial Blend</w:t>
       </w:r>
       <w:proofErr w:type="gramStart"/>
       <w:r>
@@ -27596,7 +27610,17 @@
           <w:rFonts w:hint="cs"/>
           <w:rtl/>
         </w:rPr>
-        <w:t xml:space="preserve"> להיכן הצליל קרוב יותר- לאזור הימני או השמאלי.</w:t>
+        <w:t xml:space="preserve"> כמה השפעה יש למנוע התלת-ממדי על ה-</w:t>
+      </w:r>
+      <w:r>
+        <w:t>AudioSource</w:t>
+      </w:r>
+      <w:r>
+        <w:rPr>
+          <w:rFonts w:hint="cs"/>
+          <w:rtl/>
+        </w:rPr>
+        <w:t>.</w:t>
       </w:r>
       <w:r>
         <w:rPr>
@@ -27606,35 +27630,23 @@
       </w:r>
       <w:r>
         <w:rPr>
-          <w:b/>
-          <w:bCs/>
-        </w:rPr>
-        <w:t>Spatial Blend</w:t>
-      </w:r>
-      <w:proofErr w:type="gramStart"/>
-      <w:r>
-        <w:rPr>
-          <w:rFonts w:hint="cs"/>
-          <w:b/>
-          <w:bCs/>
-          <w:rtl/>
-        </w:rPr>
-        <w:t xml:space="preserve">-  </w:t>
-      </w:r>
-      <w:r>
-        <w:rPr>
-          <w:rFonts w:hint="cs"/>
-          <w:rtl/>
-        </w:rPr>
-        <w:t>קובע</w:t>
-      </w:r>
-      <w:proofErr w:type="gramEnd"/>
-      <w:r>
-        <w:rPr>
-          <w:rFonts w:hint="cs"/>
-          <w:rtl/>
-        </w:rPr>
-        <w:t xml:space="preserve"> כמה השפעה יש למנוע התלת-ממדי על ה-</w:t>
+          <w:rtl/>
+        </w:rPr>
+        <w:br/>
+      </w:r>
+      <w:r>
+        <w:rPr>
+          <w:rFonts w:hint="cs"/>
+          <w:rtl/>
+        </w:rPr>
+        <w:t>עצם היות ה</w:t>
+      </w:r>
+      <w:r>
+        <w:rPr>
+          <w:rFonts w:hint="cs"/>
+          <w:rtl/>
+        </w:rPr>
+        <w:t>-</w:t>
       </w:r>
       <w:r>
         <w:t>AudioSource</w:t>
@@ -27644,6 +27656,55 @@
           <w:rFonts w:hint="cs"/>
           <w:rtl/>
         </w:rPr>
+        <w:t xml:space="preserve"> רכיב של </w:t>
+      </w:r>
+      <w:r>
+        <w:t>unity</w:t>
+      </w:r>
+      <w:r>
+        <w:rPr>
+          <w:rFonts w:hint="cs"/>
+          <w:rtl/>
+        </w:rPr>
+        <w:t>, כלומר יורש מ-</w:t>
+      </w:r>
+      <w:r>
+        <w:t xml:space="preserve">monobehavior </w:t>
+      </w:r>
+      <w:r>
+        <w:rPr>
+          <w:rFonts w:hint="cs"/>
+          <w:rtl/>
+        </w:rPr>
+        <w:t xml:space="preserve">,הוא </w:t>
+      </w:r>
+      <w:r>
+        <w:rPr>
+          <w:rFonts w:hint="cs"/>
+          <w:rtl/>
+        </w:rPr>
+        <w:t xml:space="preserve">יכול להיצמד ישירות לכל </w:t>
+      </w:r>
+      <w:proofErr w:type="spellStart"/>
+      <w:r>
+        <w:t>GameObject</w:t>
+      </w:r>
+      <w:proofErr w:type="spellEnd"/>
+      <w:r>
+        <w:rPr>
+          <w:rFonts w:hint="cs"/>
+          <w:rtl/>
+        </w:rPr>
+        <w:t xml:space="preserve"> של </w:t>
+      </w:r>
+      <w:r>
+        <w:t>unity</w:t>
+      </w:r>
+      <w:r>
+        <w:rPr>
+          <w:rFonts w:hint="cs"/>
+          <w:rtl/>
+        </w:rPr>
         <w:t>.</w:t>
       </w:r>
       <w:r>
@@ -27654,6 +27715,49 @@
       </w:r>
       <w:r>
         <w:rPr>
+          <w:rFonts w:hint="cs"/>
+          <w:rtl/>
+        </w:rPr>
+        <w:t>חלק מרכזי מהפעלת אפקטים קוליים הוא השימוש באיזשהו טריגר שיפעיל אותם, איזשהו תנאי שיתקיים שלפיו יופעל הקובץ(למשל פגיעה ע"י לייזר, תחילת משחק וכו').</w:t>
+      </w:r>
+    </w:p>
+    <w:p>
+      <w:pPr>
+        <w:pStyle w:val="3"/>
+        <w:rPr>
+          <w:rtl/>
+        </w:rPr>
+      </w:pPr>
+      <w:r>
+        <w:rPr>
+          <w:rFonts w:hint="cs"/>
+          <w:rtl/>
+        </w:rPr>
+        <w:t>מוזיקת רקע-</w:t>
+      </w:r>
+      <w:r>
+        <w:rPr>
+          <w:rFonts w:hint="cs"/>
+          <w:rtl/>
+        </w:rPr>
+        <w:t xml:space="preserve"> </w:t>
+      </w:r>
+    </w:p>
+    <w:p>
+      <w:pPr>
+        <w:rPr>
+          <w:rtl/>
+        </w:rPr>
+      </w:pPr>
+      <w:r>
+        <w:rPr>
+          <w:rFonts w:hint="cs"/>
+          <w:rtl/>
+        </w:rPr>
+        <w:t>נתחיל בדבר הפשוט יותר לעשות- מנגינת רקע.</w:t>
+      </w:r>
+      <w:r>
+        <w:rPr>
           <w:rtl/>
         </w:rPr>
         <w:br/>
@@ -27663,14 +27767,7 @@
           <w:rFonts w:hint="cs"/>
           <w:rtl/>
         </w:rPr>
-        <w:t>עצם היות ה</w:t>
-      </w:r>
-      <w:r>
-        <w:rPr>
-          <w:rFonts w:hint="cs"/>
-          <w:rtl/>
-        </w:rPr>
-        <w:t>-</w:t>
+        <w:t xml:space="preserve">בשביל מוזיקה שמתנגנת ברקע נצטרך איזשהו אובייקט שיכיל בתוכו את האודיו-קליפ. ניצור אובייקט ריק חדש ונוסיף לו את הרכיב </w:t>
       </w:r>
       <w:r>
         <w:t>AudioSource</w:t>
@@ -27680,49 +27777,162 @@
           <w:rFonts w:hint="cs"/>
           <w:rtl/>
         </w:rPr>
-        <w:t xml:space="preserve"> רכיב של </w:t>
-      </w:r>
-      <w:r>
-        <w:t>unity</w:t>
-      </w:r>
-      <w:r>
-        <w:rPr>
-          <w:rFonts w:hint="cs"/>
-          <w:rtl/>
-        </w:rPr>
-        <w:t>, כלומר יורש מ-</w:t>
-      </w:r>
-      <w:r>
-        <w:t xml:space="preserve">monobehavior </w:t>
-      </w:r>
-      <w:r>
-        <w:rPr>
-          <w:rFonts w:hint="cs"/>
-          <w:rtl/>
-        </w:rPr>
-        <w:t xml:space="preserve">,הוא </w:t>
-      </w:r>
-      <w:r>
-        <w:rPr>
-          <w:rFonts w:hint="cs"/>
-          <w:rtl/>
-        </w:rPr>
-        <w:t xml:space="preserve">יכול להיצמד ישירות לכל </w:t>
-      </w:r>
-      <w:proofErr w:type="spellStart"/>
-      <w:r>
-        <w:t>GameObject</w:t>
-      </w:r>
-      <w:proofErr w:type="spellEnd"/>
-      <w:r>
-        <w:rPr>
-          <w:rFonts w:hint="cs"/>
-          <w:rtl/>
-        </w:rPr>
-        <w:t xml:space="preserve"> של </w:t>
-      </w:r>
-      <w:r>
-        <w:t>unity</w:t>
+        <w:t xml:space="preserve">. למי שלא זוכר, כדי להוסיף רכיב חדש צריך ללכת ל- </w:t>
+      </w:r>
+      <w:r>
+        <w:t xml:space="preserve"> Add Component </w:t>
+      </w:r>
+      <w:r>
+        <w:rPr>
+          <w:rFonts w:hint="cs"/>
+          <w:rtl/>
+        </w:rPr>
+        <w:t xml:space="preserve"> באינספקטור, ולחפש בשורת חיפוש את שם האובייקט אותו אנחנו רוצים. </w:t>
+      </w:r>
+      <w:r>
+        <w:rPr>
+          <w:rtl/>
+        </w:rPr>
+        <w:br/>
+      </w:r>
+      <w:r>
+        <w:rPr>
+          <w:rFonts w:hint="cs"/>
+          <w:rtl/>
+        </w:rPr>
+        <w:t xml:space="preserve">לתוך הרכיב שהוספנו נגרור את קובץ שמע לשורה </w:t>
+      </w:r>
+      <w:r>
+        <w:t>Audio Clip</w:t>
+      </w:r>
+      <w:r>
+        <w:rPr>
+          <w:rFonts w:hint="cs"/>
+          <w:rtl/>
+        </w:rPr>
+        <w:t>, ונוודא ש-</w:t>
+      </w:r>
+      <w:r>
+        <w:t>play on awake</w:t>
+      </w:r>
+      <w:r>
+        <w:rPr>
+          <w:rFonts w:hint="cs"/>
+          <w:rtl/>
+        </w:rPr>
+        <w:t xml:space="preserve"> מסומן(שברגע שמופעל האובייקט משחק מופעל גם האפקט קול), ושגם </w:t>
+      </w:r>
+      <w:r>
+        <w:t>loop</w:t>
+      </w:r>
+      <w:r>
+        <w:rPr>
+          <w:rFonts w:hint="cs"/>
+          <w:rtl/>
+        </w:rPr>
+        <w:t xml:space="preserve"> מסומן, כי אחרי הכל אנחנו רוצים שהשיר יתנגן במשך כל הסצנה.</w:t>
+      </w:r>
+      <w:r>
+        <w:rPr>
+          <w:rtl/>
+        </w:rPr>
+        <w:br/>
+      </w:r>
+      <w:r>
+        <w:rPr>
+          <w:rFonts w:hint="cs"/>
+          <w:rtl/>
+        </w:rPr>
+        <w:t xml:space="preserve">וברמת העיקרון זהו, לא צריך אפילו להתעסק </w:t>
+      </w:r>
+      <w:r>
+        <w:rPr>
+          <w:rFonts w:hint="cs"/>
+          <w:rtl/>
+        </w:rPr>
+        <w:t>ב</w:t>
+      </w:r>
+      <w:r>
+        <w:rPr>
+          <w:rFonts w:hint="cs"/>
+          <w:rtl/>
+        </w:rPr>
+        <w:t>קוד.</w:t>
+      </w:r>
+      <w:r>
+        <w:rPr>
+          <w:rFonts w:hint="cs"/>
+          <w:rtl/>
+        </w:rPr>
+        <w:t xml:space="preserve"> </w:t>
+      </w:r>
+      <w:r>
+        <w:rPr>
+          <w:rFonts w:hint="cs"/>
+          <w:rtl/>
+        </w:rPr>
+        <w:t>נשמור את הסצנה ונריץ את המשחק לוודא שהכל עובד.</w:t>
+      </w:r>
+      <w:r>
+        <w:rPr>
+          <w:rtl/>
+        </w:rPr>
+        <w:br/>
+      </w:r>
+      <w:r>
+        <w:rPr>
+          <w:rFonts w:hint="cs"/>
+          <w:rtl/>
+        </w:rPr>
+        <w:t xml:space="preserve">ולפני שנמשיך  </w:t>
+      </w:r>
+      <w:r>
+        <w:rPr>
+          <w:rFonts w:hint="cs"/>
+          <w:rtl/>
+        </w:rPr>
+        <w:t xml:space="preserve">ניתן למצוא ולהוריד מוזיקת רקע נהדרת למשחק דרך האתר </w:t>
+      </w:r>
+      <w:r>
+        <w:t>YouTube</w:t>
+      </w:r>
+      <w:r>
+        <w:rPr>
+          <w:rFonts w:hint="cs"/>
+          <w:rtl/>
+        </w:rPr>
+        <w:t xml:space="preserve">. למי שלא מכיר, יש מלא אתרים שמאפשרים להוריד </w:t>
+      </w:r>
+      <w:r>
+        <w:rPr>
+          <w:rFonts w:hint="cs"/>
+          <w:rtl/>
+        </w:rPr>
+        <w:t>את ה</w:t>
+      </w:r>
+      <w:r>
+        <w:rPr>
+          <w:rFonts w:hint="cs"/>
+          <w:rtl/>
+        </w:rPr>
+        <w:t xml:space="preserve">תוכן של </w:t>
+      </w:r>
+      <w:r>
+        <w:rPr>
+          <w:rFonts w:hint="cs"/>
+          <w:rtl/>
+        </w:rPr>
+        <w:t>ה</w:t>
+      </w:r>
+      <w:r>
+        <w:rPr>
+          <w:rFonts w:hint="cs"/>
+          <w:rtl/>
+        </w:rPr>
+        <w:t xml:space="preserve">סרטון או לפחות את הפס-קול שלו בפורמט </w:t>
+      </w:r>
+      <w:r>
+        <w:t>mp3</w:t>
       </w:r>
       <w:r>
         <w:rPr>
@@ -27733,241 +27943,6 @@
       </w:r>
       <w:r>
         <w:rPr>
-          <w:rtl/>
-        </w:rPr>
-        <w:br/>
-      </w:r>
-      <w:r>
-        <w:rPr>
-          <w:rFonts w:hint="cs"/>
-          <w:rtl/>
-        </w:rPr>
-        <w:t>חלק מרכזי מהפעלת אפקטים קוליים הוא השימוש באיזשהו טריגר שיפעיל אותם, איזשהו תנאי שיתקיים שלפיו יופעל הקובץ(למשל פגיעה ע"י לייזר, תחילת משחק וכו').</w:t>
-      </w:r>
-    </w:p>
-    <w:p>
-      <w:pPr>
-        <w:pStyle w:val="3"/>
-        <w:rPr>
-          <w:rtl/>
-        </w:rPr>
-      </w:pPr>
-      <w:r>
-        <w:rPr>
-          <w:rFonts w:hint="cs"/>
-          <w:rtl/>
-        </w:rPr>
-        <w:t>מוזיקת רקע-</w:t>
-      </w:r>
-      <w:r>
-        <w:rPr>
-          <w:rFonts w:hint="cs"/>
-          <w:rtl/>
-        </w:rPr>
-        <w:t xml:space="preserve"> </w:t>
-      </w:r>
-    </w:p>
-    <w:p>
-      <w:pPr>
-        <w:rPr>
-          <w:rFonts w:hint="cs"/>
-          <w:rtl/>
-        </w:rPr>
-      </w:pPr>
-      <w:r>
-        <w:rPr>
-          <w:rFonts w:hint="cs"/>
-          <w:rtl/>
-        </w:rPr>
-        <w:t>נתחיל בדבר הפשוט יותר לעשות- מנגינת רקע.</w:t>
-      </w:r>
-      <w:r>
-        <w:rPr>
-          <w:rtl/>
-        </w:rPr>
-        <w:br/>
-      </w:r>
-      <w:r>
-        <w:rPr>
-          <w:rFonts w:hint="cs"/>
-          <w:rtl/>
-        </w:rPr>
-        <w:t xml:space="preserve">בשביל מוזיקה שמתנגנת ברקע נצטרך איזשהו אובייקט שיכיל בתוכו את האודיו-קליפ. ניצור אובייקט ריק חדש ונוסיף לו את הרכיב </w:t>
-      </w:r>
-      <w:r>
-        <w:t>AudioSource</w:t>
-      </w:r>
-      <w:r>
-        <w:rPr>
-          <w:rFonts w:hint="cs"/>
-          <w:rtl/>
-        </w:rPr>
-        <w:t xml:space="preserve">. למי שלא זוכר, כדי להוסיף רכיב חדש צריך ללכת ל- </w:t>
-      </w:r>
-      <w:r>
-        <w:t xml:space="preserve"> Add Component </w:t>
-      </w:r>
-      <w:r>
-        <w:rPr>
-          <w:rFonts w:hint="cs"/>
-          <w:rtl/>
-        </w:rPr>
-        <w:t xml:space="preserve"> באינספקטור, ולחפש בשורת חיפוש את שם האובייקט אותו אנחנו רוצים. </w:t>
-      </w:r>
-      <w:r>
-        <w:rPr>
-          <w:rtl/>
-        </w:rPr>
-        <w:br/>
-      </w:r>
-      <w:r>
-        <w:rPr>
-          <w:rFonts w:hint="cs"/>
-          <w:rtl/>
-        </w:rPr>
-        <w:t xml:space="preserve">לתוך הרכיב שהוספנו נגרור את קובץ שמע לשורה </w:t>
-      </w:r>
-      <w:r>
-        <w:t>Audio Clip</w:t>
-      </w:r>
-      <w:r>
-        <w:rPr>
-          <w:rFonts w:hint="cs"/>
-          <w:rtl/>
-        </w:rPr>
-        <w:t>, ונוודא ש-</w:t>
-      </w:r>
-      <w:r>
-        <w:t>play on awake</w:t>
-      </w:r>
-      <w:r>
-        <w:rPr>
-          <w:rFonts w:hint="cs"/>
-          <w:rtl/>
-        </w:rPr>
-        <w:t xml:space="preserve"> מסומן(שברגע שמופעל האובייקט משחק מופעל גם האפקט קול), ושגם </w:t>
-      </w:r>
-      <w:r>
-        <w:t>loop</w:t>
-      </w:r>
-      <w:r>
-        <w:rPr>
-          <w:rFonts w:hint="cs"/>
-          <w:rtl/>
-        </w:rPr>
-        <w:t xml:space="preserve"> מסומן, כי אחרי הכל אנחנו רוצים שהשיר יתנגן במשך כל הסצנה.</w:t>
-      </w:r>
-      <w:r>
-        <w:rPr>
-          <w:rtl/>
-        </w:rPr>
-        <w:br/>
-      </w:r>
-      <w:r>
-        <w:rPr>
-          <w:rFonts w:hint="cs"/>
-          <w:rtl/>
-        </w:rPr>
-        <w:t xml:space="preserve">וברמת העיקרון זהו, לא צריך אפילו להתעסק </w:t>
-      </w:r>
-      <w:r>
-        <w:rPr>
-          <w:rFonts w:hint="cs"/>
-          <w:rtl/>
-        </w:rPr>
-        <w:t>ב</w:t>
-      </w:r>
-      <w:r>
-        <w:rPr>
-          <w:rFonts w:hint="cs"/>
-          <w:rtl/>
-        </w:rPr>
-        <w:t>קוד.</w:t>
-      </w:r>
-      <w:r>
-        <w:rPr>
-          <w:rFonts w:hint="cs"/>
-          <w:rtl/>
-        </w:rPr>
-        <w:t xml:space="preserve"> </w:t>
-      </w:r>
-      <w:r>
-        <w:rPr>
-          <w:rFonts w:hint="cs"/>
-          <w:rtl/>
-        </w:rPr>
-        <w:t>נשמור את הסצנה ונריץ את המשחק לוודא שהכל עובד.</w:t>
-      </w:r>
-      <w:r>
-        <w:rPr>
-          <w:rtl/>
-        </w:rPr>
-        <w:br/>
-      </w:r>
-      <w:r>
-        <w:rPr>
-          <w:rFonts w:hint="cs"/>
-          <w:rtl/>
-        </w:rPr>
-        <w:t xml:space="preserve">ולפני שנמשיך  </w:t>
-      </w:r>
-      <w:r>
-        <w:rPr>
-          <w:rFonts w:hint="cs"/>
-          <w:rtl/>
-        </w:rPr>
-        <w:t xml:space="preserve">ניתן למצוא ולהוריד מוזיקת רקע נהדרת למשחק דרך האתר </w:t>
-      </w:r>
-      <w:r>
-        <w:t>YouTube</w:t>
-      </w:r>
-      <w:r>
-        <w:rPr>
-          <w:rFonts w:hint="cs"/>
-          <w:rtl/>
-        </w:rPr>
-        <w:t xml:space="preserve">. למי שלא מכיר, יש מלא אתרים שמאפשרים להוריד </w:t>
-      </w:r>
-      <w:r>
-        <w:rPr>
-          <w:rFonts w:hint="cs"/>
-          <w:rtl/>
-        </w:rPr>
-        <w:t>את ה</w:t>
-      </w:r>
-      <w:r>
-        <w:rPr>
-          <w:rFonts w:hint="cs"/>
-          <w:rtl/>
-        </w:rPr>
-        <w:t xml:space="preserve">תוכן של </w:t>
-      </w:r>
-      <w:r>
-        <w:rPr>
-          <w:rFonts w:hint="cs"/>
-          <w:rtl/>
-        </w:rPr>
-        <w:t>ה</w:t>
-      </w:r>
-      <w:r>
-        <w:rPr>
-          <w:rFonts w:hint="cs"/>
-          <w:rtl/>
-        </w:rPr>
-        <w:t xml:space="preserve">סרטון או לפחות את הפס-קול שלו בפורמט </w:t>
-      </w:r>
-      <w:r>
-        <w:t>mp3</w:t>
-      </w:r>
-      <w:r>
-        <w:rPr>
-          <w:rFonts w:hint="cs"/>
-          <w:rtl/>
-        </w:rPr>
-        <w:t>.</w:t>
-      </w:r>
-      <w:r>
-        <w:rPr>
           <w:rFonts w:hint="cs"/>
           <w:rtl/>
         </w:rPr>
@@ -27978,7 +27953,6 @@
       <w:pPr>
         <w:jc w:val="right"/>
         <w:rPr>
-          <w:rFonts w:hint="cs"/>
           <w:rtl/>
         </w:rPr>
       </w:pPr>
@@ -28003,7 +27977,6 @@
       <w:pPr>
         <w:pStyle w:val="3"/>
         <w:rPr>
-          <w:rFonts w:hint="cs"/>
           <w:rtl/>
         </w:rPr>
       </w:pPr>
@@ -28024,7 +27997,6 @@
     <w:p>
       <w:pPr>
         <w:rPr>
-          <w:rFonts w:hint="cs"/>
           <w:rtl/>
         </w:rPr>
       </w:pPr>
@@ -28204,19 +28176,1776 @@
           <w:rFonts w:hint="cs"/>
           <w:rtl/>
         </w:rPr>
-        <w:t xml:space="preserve"> במעבר בין סצנה לסצנה(או במעבר בין שלבים) לא נשמרים לנו אותם נתונים אלא אם הגדרנו מראש את האובייקט כ</w:t>
+        <w:t xml:space="preserve"> במעבר בין סצנה לסצנה(או במעבר בין שלבים) לא נשמרים לנו אותם נתונים אלא אם הגדרנו מראש את האובייקט כ"לא נמחק בין סצנות"(כמין אובייקט סטטי).</w:t>
+      </w:r>
+      <w:r>
+        <w:rPr>
+          <w:rtl/>
+        </w:rPr>
+        <w:br/>
+      </w:r>
+      <w:r>
+        <w:rPr>
+          <w:rFonts w:hint="cs"/>
+          <w:rtl/>
+        </w:rPr>
+        <w:t xml:space="preserve">אם לא נשתמש במנהל, יהיה לנו קשה יותר לשמר כמה צלילים שינגנו לאורך כמה סצנות. נצטרך </w:t>
+      </w:r>
+      <w:r>
+        <w:rPr>
+          <w:rFonts w:hint="cs"/>
+          <w:rtl/>
+        </w:rPr>
+        <w:t>לעבור אובייקט אוביי</w:t>
+      </w:r>
+      <w:r>
+        <w:rPr>
+          <w:rFonts w:hint="cs"/>
+          <w:rtl/>
+        </w:rPr>
+        <w:t>קט</w:t>
+      </w:r>
+      <w:r>
+        <w:rPr>
+          <w:rFonts w:hint="cs"/>
+          <w:rtl/>
+        </w:rPr>
+        <w:t xml:space="preserve"> </w:t>
+      </w:r>
+      <w:r>
+        <w:rPr>
+          <w:rFonts w:hint="cs"/>
+          <w:rtl/>
+        </w:rPr>
+        <w:t xml:space="preserve"> ולהגדיר אותו במיוחד. ובמנהל סאונד פשוט נגדיר אותו ככה וזה יספיק לנו. </w:t>
+      </w:r>
+      <w:r>
+        <w:rPr>
+          <w:rFonts w:hint="cs"/>
+          <w:rtl/>
+        </w:rPr>
+        <w:t xml:space="preserve"> </w:t>
+      </w:r>
+      <w:r>
+        <w:rPr>
+          <w:rFonts w:hint="cs"/>
+          <w:rtl/>
+        </w:rPr>
+        <w:t>אבל איך ניצור את ה-</w:t>
+      </w:r>
+      <w:r>
+        <w:t>Audio Manager</w:t>
+      </w:r>
+      <w:r>
+        <w:rPr>
+          <w:rFonts w:hint="cs"/>
+          <w:rtl/>
+        </w:rPr>
+        <w:t xml:space="preserve"> ?</w:t>
+      </w:r>
+    </w:p>
+    <w:p>
+      <w:pPr>
+        <w:pStyle w:val="3"/>
+        <w:rPr>
+          <w:rFonts w:hint="cs"/>
+          <w:rtl/>
+        </w:rPr>
+      </w:pPr>
+      <w:r>
+        <w:t>Audio Manager</w:t>
+      </w:r>
+      <w:r>
+        <w:rPr>
+          <w:rFonts w:hint="cs"/>
+          <w:rtl/>
+        </w:rPr>
+        <w:t>-</w:t>
+      </w:r>
+    </w:p>
+    <w:p>
+      <w:pPr>
+        <w:rPr>
+          <w:rFonts w:hint="cs"/>
+          <w:rtl/>
+        </w:rPr>
+      </w:pPr>
+      <w:r>
+        <w:rPr>
+          <w:rFonts w:hint="cs"/>
+          <w:rtl/>
+        </w:rPr>
+        <w:t xml:space="preserve">תחילה ניצור אובייקט ריק חדש עם השם </w:t>
+      </w:r>
+      <w:r>
+        <w:t>Audio Manager</w:t>
+      </w:r>
+      <w:r>
+        <w:rPr>
+          <w:rFonts w:hint="cs"/>
+          <w:rtl/>
+        </w:rPr>
+        <w:t xml:space="preserve"> ונחבר לו סקריפט.</w:t>
+      </w:r>
+      <w:r>
+        <w:rPr>
+          <w:rtl/>
+        </w:rPr>
+        <w:br/>
+      </w:r>
+      <w:r>
+        <w:rPr>
+          <w:rFonts w:hint="cs"/>
+          <w:rtl/>
+        </w:rPr>
+        <w:t xml:space="preserve">אנחנו רוצים לשלוט בקבצי האודיו ולכן נצטרך </w:t>
+      </w:r>
+      <w:r>
+        <w:rPr>
+          <w:rFonts w:hint="cs"/>
+          <w:rtl/>
+        </w:rPr>
+        <w:t>להשתמש במרחב שם</w:t>
+      </w:r>
+      <w:r>
+        <w:rPr>
+          <w:rFonts w:hint="cs"/>
+          <w:rtl/>
+        </w:rPr>
+        <w:t xml:space="preserve"> י</w:t>
+      </w:r>
+      <w:r>
+        <w:rPr>
+          <w:rFonts w:hint="cs"/>
+          <w:rtl/>
+        </w:rPr>
+        <w:t>י</w:t>
+      </w:r>
+      <w:r>
+        <w:rPr>
+          <w:rFonts w:hint="cs"/>
+          <w:rtl/>
+        </w:rPr>
+        <w:t xml:space="preserve">עודי של </w:t>
+      </w:r>
+      <w:r>
+        <w:t>unity</w:t>
+      </w:r>
+      <w:r>
+        <w:rPr>
+          <w:rFonts w:hint="cs"/>
+          <w:rtl/>
+        </w:rPr>
+        <w:t xml:space="preserve"> שמטפלת בקבצי אודי:</w:t>
+      </w:r>
+    </w:p>
+    <w:p>
+      <w:pPr>
+        <w:jc w:val="right"/>
+      </w:pPr>
+      <w:r>
+        <w:t xml:space="preserve">Using </w:t>
+      </w:r>
+      <w:proofErr w:type="spellStart"/>
+      <w:r>
+        <w:t>UnityEngine.Audio</w:t>
+      </w:r>
+      <w:proofErr w:type="spellEnd"/>
+      <w:r>
+        <w:t>;</w:t>
+      </w:r>
+    </w:p>
+    <w:p>
+      <w:pPr>
+        <w:rPr>
+          <w:rFonts w:hint="cs"/>
+          <w:rtl/>
+        </w:rPr>
+      </w:pPr>
+      <w:r>
+        <w:rPr>
+          <w:rFonts w:hint="cs"/>
+          <w:rtl/>
+        </w:rPr>
+        <w:t>הרעיון במנהל האודיו הוא שנוכל להוסיף ולהפחית צלילים בקלות לרשימה תוך כדי שימוש. ואז כאשר נצטרך להשתמש באחד הצלילים נחפש את אותו הצליל שמתאים לאירוע מתוך הרשימה שהכנו מראש.</w:t>
+      </w:r>
+      <w:r>
+        <w:rPr>
+          <w:rtl/>
+        </w:rPr>
+        <w:br/>
+      </w:r>
+      <w:r>
+        <w:rPr>
+          <w:rFonts w:hint="cs"/>
+          <w:rtl/>
+        </w:rPr>
+        <w:t>בשביל שנוכל לשלוט במידע שנכנס לנו לתוך הרשימה בקלות ובלי סרבול של שימוש ב-</w:t>
+      </w:r>
+      <w:r>
+        <w:t>AudioSource</w:t>
+      </w:r>
+      <w:r>
+        <w:rPr>
+          <w:rFonts w:hint="cs"/>
+          <w:rtl/>
+        </w:rPr>
+        <w:t xml:space="preserve"> ,ניצור מחלקה חדשה שתהווה מעטפת  לאודיו קליפים. ניצור סקריפט חדש ונקרא לו </w:t>
+      </w:r>
+      <w:r>
+        <w:t>Sound</w:t>
+      </w:r>
+      <w:r>
+        <w:rPr>
+          <w:rFonts w:hint="cs"/>
+          <w:rtl/>
+        </w:rPr>
+        <w:t xml:space="preserve"> לצורך הפשטות.</w:t>
+      </w:r>
+      <w:r>
+        <w:rPr>
+          <w:rtl/>
+        </w:rPr>
+        <w:br/>
+      </w:r>
+      <w:r>
+        <w:rPr>
+          <w:rFonts w:hint="cs"/>
+          <w:rtl/>
+        </w:rPr>
+        <w:t xml:space="preserve">צריך להכליל במחלקת </w:t>
+      </w:r>
+      <w:r>
+        <w:t>Sound</w:t>
+      </w:r>
+      <w:r>
+        <w:rPr>
+          <w:rFonts w:hint="cs"/>
+          <w:rtl/>
+        </w:rPr>
+        <w:t xml:space="preserve"> שלנו גם את הספרייה הייעודית של </w:t>
+      </w:r>
+      <w:r>
+        <w:t xml:space="preserve">unity </w:t>
+      </w:r>
+      <w:r>
+        <w:rPr>
+          <w:rFonts w:hint="cs"/>
+          <w:rtl/>
+        </w:rPr>
+        <w:t xml:space="preserve"> לקבצי אודיו כפי ש</w:t>
+      </w:r>
+      <w:r>
+        <w:rPr>
+          <w:rFonts w:hint="cs"/>
+          <w:rtl/>
+        </w:rPr>
+        <w:t>עשינו</w:t>
+      </w:r>
+      <w:r>
+        <w:rPr>
+          <w:rFonts w:hint="cs"/>
+          <w:rtl/>
+        </w:rPr>
+        <w:t xml:space="preserve"> ל-</w:t>
+      </w:r>
+      <w:r>
+        <w:t>Audio Manager</w:t>
+      </w:r>
+      <w:r>
+        <w:rPr>
+          <w:rFonts w:hint="cs"/>
+          <w:rtl/>
+        </w:rPr>
+        <w:t>.</w:t>
+      </w:r>
+      <w:r>
+        <w:rPr>
+          <w:rtl/>
+        </w:rPr>
+        <w:br/>
+      </w:r>
+      <w:r>
+        <w:rPr>
+          <w:rFonts w:hint="cs"/>
+          <w:rtl/>
+        </w:rPr>
+        <w:t>אין צורך שהמחלקה תירש מ-</w:t>
+      </w:r>
+      <w:r>
+        <w:t xml:space="preserve">   monobehavior</w:t>
+      </w:r>
+      <w:r>
+        <w:rPr>
+          <w:rFonts w:hint="cs"/>
+          <w:rtl/>
+        </w:rPr>
+        <w:t>אז נמחק את שורת הירושה,</w:t>
+      </w:r>
+      <w:r>
+        <w:rPr>
+          <w:rFonts w:hint="cs"/>
+          <w:rtl/>
+        </w:rPr>
+        <w:t xml:space="preserve"> </w:t>
+      </w:r>
+      <w:r>
+        <w:rPr>
+          <w:rFonts w:hint="cs"/>
+          <w:rtl/>
+        </w:rPr>
+        <w:t xml:space="preserve">וכנ"ל המתודות </w:t>
+      </w:r>
+      <w:r>
+        <w:t>start()</w:t>
+      </w:r>
+      <w:r>
+        <w:rPr>
+          <w:rFonts w:hint="cs"/>
+          <w:rtl/>
+        </w:rPr>
+        <w:t xml:space="preserve"> ו- </w:t>
+      </w:r>
+      <w:r>
+        <w:t>update()</w:t>
+      </w:r>
+      <w:r>
+        <w:rPr>
+          <w:rFonts w:hint="cs"/>
+          <w:rtl/>
+        </w:rPr>
+        <w:t xml:space="preserve"> .</w:t>
+      </w:r>
+      <w:r>
+        <w:rPr>
+          <w:rtl/>
+        </w:rPr>
+        <w:br/>
+      </w:r>
+      <w:r>
+        <w:rPr>
+          <w:rFonts w:hint="cs"/>
+          <w:rtl/>
+        </w:rPr>
+        <w:t xml:space="preserve">למחלה הייעודית שאנחנו בונים נצטרך כמה משתנים: </w:t>
+      </w:r>
+    </w:p>
+    <w:p>
+      <w:pPr>
+        <w:pStyle w:val="af0"/>
+        <w:numPr>
+          <w:ilvl w:val="0"/>
+          <w:numId w:val="2"/>
+        </w:numPr>
+        <w:rPr>
+          <w:rFonts w:hint="cs"/>
+        </w:rPr>
+      </w:pPr>
+      <w:proofErr w:type="spellStart"/>
+      <w:r>
+        <w:t>AudioClip</w:t>
+      </w:r>
+      <w:proofErr w:type="spellEnd"/>
+      <w:r>
+        <w:rPr>
+          <w:rFonts w:hint="cs"/>
+          <w:rtl/>
+        </w:rPr>
+        <w:t>- שאותו אנחנו מנגנים</w:t>
+      </w:r>
+    </w:p>
+    <w:p>
+      <w:pPr>
+        <w:pStyle w:val="af0"/>
+        <w:numPr>
+          <w:ilvl w:val="0"/>
+          <w:numId w:val="2"/>
+        </w:numPr>
+        <w:rPr>
+          <w:rFonts w:hint="cs"/>
+        </w:rPr>
+      </w:pPr>
+      <w:r>
+        <w:rPr>
+          <w:rFonts w:hint="cs"/>
+          <w:rtl/>
+        </w:rPr>
+        <w:t xml:space="preserve">משתנה </w:t>
+      </w:r>
+      <w:r>
+        <w:t xml:space="preserve">float </w:t>
+      </w:r>
+      <w:r>
+        <w:rPr>
+          <w:rFonts w:hint="cs"/>
+          <w:rtl/>
+        </w:rPr>
+        <w:t xml:space="preserve"> שאחראי על עוצמת הקול (</w:t>
+      </w:r>
+      <w:r>
+        <w:t>volume</w:t>
+      </w:r>
+      <w:r>
+        <w:rPr>
+          <w:rFonts w:hint="cs"/>
+          <w:rtl/>
+        </w:rPr>
+        <w:t xml:space="preserve">) </w:t>
+      </w:r>
+    </w:p>
+    <w:p>
+      <w:pPr>
+        <w:pStyle w:val="af0"/>
+        <w:numPr>
+          <w:ilvl w:val="0"/>
+          <w:numId w:val="2"/>
+        </w:numPr>
+        <w:rPr>
+          <w:rFonts w:hint="cs"/>
+        </w:rPr>
+      </w:pPr>
+      <w:r>
+        <w:rPr>
+          <w:rFonts w:hint="cs"/>
+          <w:rtl/>
+        </w:rPr>
+        <w:t xml:space="preserve">משתנה </w:t>
+      </w:r>
+      <w:r>
+        <w:t xml:space="preserve">float </w:t>
+      </w:r>
+      <w:r>
+        <w:rPr>
+          <w:rFonts w:hint="cs"/>
+          <w:rtl/>
+        </w:rPr>
+        <w:t xml:space="preserve"> שאחראי על מהירות הסאונד (</w:t>
+      </w:r>
+      <w:r>
+        <w:t>pitch</w:t>
+      </w:r>
+      <w:r>
+        <w:rPr>
+          <w:rFonts w:hint="cs"/>
+          <w:rtl/>
+        </w:rPr>
+        <w:t>)</w:t>
+      </w:r>
+    </w:p>
+    <w:p>
+      <w:pPr>
+        <w:pStyle w:val="af0"/>
+        <w:numPr>
+          <w:ilvl w:val="0"/>
+          <w:numId w:val="2"/>
+        </w:numPr>
+        <w:rPr>
+          <w:rFonts w:hint="cs"/>
+        </w:rPr>
+      </w:pPr>
+      <w:r>
+        <w:rPr>
+          <w:rFonts w:hint="cs"/>
+          <w:rtl/>
+        </w:rPr>
+        <w:t xml:space="preserve">משתנה </w:t>
+      </w:r>
+      <w:r>
+        <w:t>bool</w:t>
+      </w:r>
+      <w:r>
+        <w:rPr>
+          <w:rFonts w:hint="cs"/>
+          <w:rtl/>
+        </w:rPr>
+        <w:t xml:space="preserve"> שיגדיר לנו האם להשמיע את הצליל בלופים (</w:t>
+      </w:r>
+      <w:r>
+        <w:t>loop</w:t>
+      </w:r>
+      <w:r>
+        <w:rPr>
+          <w:rFonts w:hint="cs"/>
+          <w:rtl/>
+        </w:rPr>
+        <w:t>)</w:t>
+      </w:r>
+    </w:p>
+    <w:p>
+      <w:pPr>
+        <w:pStyle w:val="af0"/>
+        <w:numPr>
+          <w:ilvl w:val="0"/>
+          <w:numId w:val="2"/>
+        </w:numPr>
+        <w:rPr>
+          <w:rFonts w:hint="cs"/>
+        </w:rPr>
+      </w:pPr>
+      <w:r>
+        <w:rPr>
+          <w:rFonts w:hint="cs"/>
+          <w:rtl/>
+        </w:rPr>
+        <w:t>מחרוזת שמייצגת את שם האובייקט עליו אנחנו עובדים(</w:t>
+      </w:r>
+      <w:r>
+        <w:t>name</w:t>
+      </w:r>
+      <w:r>
+        <w:rPr>
+          <w:rFonts w:hint="cs"/>
+          <w:rtl/>
+        </w:rPr>
+        <w:t>)</w:t>
+      </w:r>
+    </w:p>
+    <w:p>
+      <w:pPr>
+        <w:rPr>
+          <w:rFonts w:hint="cs"/>
+          <w:sz w:val="16"/>
+          <w:szCs w:val="16"/>
+          <w:rtl/>
+        </w:rPr>
+      </w:pPr>
+      <w:r>
+        <w:rPr>
+          <w:rFonts w:hint="cs"/>
+          <w:rtl/>
+        </w:rPr>
+        <w:t>בשביל הפשטות נגדיר את המשתנים כ-</w:t>
+      </w:r>
+      <w:r>
+        <w:t>public</w:t>
+      </w:r>
+      <w:r>
+        <w:rPr>
+          <w:rFonts w:hint="cs"/>
+          <w:rtl/>
+        </w:rPr>
+        <w:t xml:space="preserve"> שיהיה לנו קל לעבוד איתם (ניתן להגדיר כ</w:t>
+      </w:r>
+      <w:r>
+        <w:t>private</w:t>
+      </w:r>
+      <w:r>
+        <w:rPr>
+          <w:rFonts w:hint="cs"/>
+          <w:rtl/>
+        </w:rPr>
+        <w:t xml:space="preserve"> ולהוסיף להם </w:t>
+      </w:r>
+      <w:r>
+        <w:t xml:space="preserve">getter </w:t>
+      </w:r>
+      <w:r>
+        <w:rPr>
+          <w:rFonts w:hint="cs"/>
+          <w:rtl/>
+        </w:rPr>
+        <w:t xml:space="preserve"> ו-</w:t>
+      </w:r>
+      <w:r>
+        <w:t>setter</w:t>
+      </w:r>
+      <w:r>
+        <w:rPr>
+          <w:rFonts w:hint="cs"/>
+          <w:rtl/>
+        </w:rPr>
+        <w:t>). כדי להשתמש ב-</w:t>
+      </w:r>
+      <w:r>
+        <w:t>unity</w:t>
+      </w:r>
+      <w:r>
+        <w:rPr>
+          <w:rFonts w:hint="cs"/>
+          <w:rtl/>
+        </w:rPr>
+        <w:t xml:space="preserve"> במחלקה חיצונית (שלא מחוברת לשום אובייקט ולא יורשת מ- </w:t>
+      </w:r>
+      <w:r>
+        <w:t>monobehavior</w:t>
+      </w:r>
+      <w:r>
+        <w:rPr>
+          <w:rFonts w:hint="cs"/>
+          <w:rtl/>
+        </w:rPr>
+        <w:t xml:space="preserve"> ) אנחנו צריכים לסנכרן את המחלקה עם המערכת. </w:t>
+      </w:r>
+      <w:r>
+        <w:rPr>
+          <w:rFonts w:hint="cs"/>
+          <w:rtl/>
+        </w:rPr>
+        <w:t>אפשר לסנכרן מחלקות ע"י ה-</w:t>
+      </w:r>
+      <w:r>
+        <w:t xml:space="preserve">casting </w:t>
+      </w:r>
+      <w:r>
+        <w:rPr>
+          <w:rFonts w:hint="cs"/>
+          <w:rtl/>
+        </w:rPr>
+        <w:t xml:space="preserve"> הייחודי: </w:t>
+      </w:r>
+      <w:r>
+        <w:t>[</w:t>
+      </w:r>
+      <w:proofErr w:type="spellStart"/>
+      <w:r>
+        <w:t>System.Serializable</w:t>
+      </w:r>
+      <w:proofErr w:type="spellEnd"/>
+      <w:r>
+        <w:t>]</w:t>
+      </w:r>
+      <w:r>
+        <w:rPr>
+          <w:rFonts w:hint="cs"/>
+          <w:rtl/>
+        </w:rPr>
+        <w:t xml:space="preserve"> בראש ההצהרה של המחלקה.</w:t>
+      </w:r>
+      <w:r>
+        <w:rPr>
+          <w:rtl/>
+        </w:rPr>
+        <w:br/>
+      </w:r>
+      <w:r>
+        <w:rPr>
+          <w:rFonts w:hint="cs"/>
+          <w:rtl/>
+        </w:rPr>
+        <w:t>בשביל להקל אף יותר, ל-</w:t>
+      </w:r>
+      <w:r>
+        <w:t>unity</w:t>
+      </w:r>
+      <w:r>
+        <w:rPr>
+          <w:rFonts w:hint="cs"/>
+          <w:rtl/>
+        </w:rPr>
+        <w:t xml:space="preserve"> יש את האפשרות להגדיר למשתנים כפתורים מיוחדים באינספקטור עוד בקוד ע"י </w:t>
+      </w:r>
+      <w:r>
+        <w:t>casting</w:t>
+      </w:r>
+      <w:r>
+        <w:rPr>
+          <w:rFonts w:hint="cs"/>
+          <w:rtl/>
+        </w:rPr>
+        <w:t xml:space="preserve"> מסוים, למשל כדי להפוך את המשתנה </w:t>
+      </w:r>
+      <w:r>
+        <w:t>volume</w:t>
+      </w:r>
+      <w:r>
+        <w:rPr>
+          <w:rFonts w:hint="cs"/>
+          <w:rtl/>
+        </w:rPr>
+        <w:t xml:space="preserve"> באינספקטור לכפתור הזזה עם טווח מסוים למשל בין 0 ל-1 נוכל להשתמש ב-</w:t>
+      </w:r>
+      <w:r>
+        <w:t xml:space="preserve">casting </w:t>
+      </w:r>
+      <w:r>
+        <w:rPr>
+          <w:rFonts w:hint="cs"/>
+          <w:rtl/>
+        </w:rPr>
+        <w:t xml:space="preserve">: </w:t>
+      </w:r>
+      <w:r>
+        <w:t>[Range(0f,1f)]</w:t>
+      </w:r>
+      <w:r>
+        <w:rPr>
+          <w:rFonts w:hint="cs"/>
+          <w:rtl/>
+        </w:rPr>
+        <w:t xml:space="preserve"> כך נוסיף הגבלה למשתנה מבלי להיכנס ל-</w:t>
+      </w:r>
+      <w:r>
+        <w:t>if</w:t>
+      </w:r>
+      <w:r>
+        <w:rPr>
+          <w:rFonts w:hint="cs"/>
+          <w:rtl/>
+        </w:rPr>
+        <w:t xml:space="preserve"> מיותר, אותו דבר אפשר לעשות ל-</w:t>
+      </w:r>
+      <w:r>
+        <w:t>pitch</w:t>
+      </w:r>
+      <w:r>
+        <w:rPr>
+          <w:rFonts w:hint="cs"/>
+          <w:rtl/>
+        </w:rPr>
+        <w:t xml:space="preserve"> בערכים בין </w:t>
+      </w:r>
+      <w:r>
+        <w:t>0.1f</w:t>
+      </w:r>
+      <w:r>
+        <w:rPr>
+          <w:rFonts w:hint="cs"/>
+          <w:rtl/>
+        </w:rPr>
+        <w:t xml:space="preserve"> ל-</w:t>
+      </w:r>
+      <w:r>
+        <w:t>3f</w:t>
+      </w:r>
+      <w:r>
+        <w:rPr>
+          <w:rFonts w:hint="cs"/>
+          <w:rtl/>
+        </w:rPr>
+        <w:t xml:space="preserve"> (כך הערכים ב-</w:t>
+      </w:r>
+      <w:r>
+        <w:t>AudioSource</w:t>
+      </w:r>
+      <w:r>
+        <w:rPr>
+          <w:rFonts w:hint="cs"/>
+          <w:rtl/>
+        </w:rPr>
+        <w:t xml:space="preserve"> ).</w:t>
+      </w:r>
+      <w:r>
+        <w:rPr>
+          <w:rtl/>
+        </w:rPr>
+        <w:br/>
+      </w:r>
+      <w:r>
+        <w:rPr>
+          <w:rFonts w:hint="cs"/>
+          <w:rtl/>
+        </w:rPr>
+        <w:t xml:space="preserve">בשביל להפעיל כל אודיו-קליפ אנחנו צריכים משתנה מסוג </w:t>
+      </w:r>
+      <w:r>
+        <w:t>AudioSource</w:t>
+      </w:r>
+      <w:r>
+        <w:rPr>
+          <w:rFonts w:hint="cs"/>
+          <w:rtl/>
+        </w:rPr>
+        <w:t>, נגדיר אותו כ-</w:t>
+      </w:r>
+      <w:r>
+        <w:t>public</w:t>
+      </w:r>
+      <w:r>
+        <w:rPr>
+          <w:rFonts w:hint="cs"/>
+          <w:rtl/>
+        </w:rPr>
+        <w:t xml:space="preserve"> אך כדי לא לראות אותו באינספקטור אם צורך בכך (כי זה סתם תופס מקום מיותר), נצמיד את ה-</w:t>
+      </w:r>
+      <w:r>
+        <w:t xml:space="preserve">casting </w:t>
+      </w:r>
+      <w:r>
+        <w:rPr>
+          <w:rFonts w:hint="cs"/>
+          <w:rtl/>
+        </w:rPr>
+        <w:t xml:space="preserve">: </w:t>
+      </w:r>
+      <w:r>
+        <w:t>[</w:t>
+      </w:r>
+      <w:proofErr w:type="spellStart"/>
+      <w:r>
+        <w:t>HideInInspector</w:t>
+      </w:r>
+      <w:proofErr w:type="spellEnd"/>
+      <w:r>
+        <w:t>]</w:t>
+      </w:r>
+      <w:r>
+        <w:rPr>
+          <w:rFonts w:hint="cs"/>
+          <w:rtl/>
+        </w:rPr>
+        <w:t xml:space="preserve"> .</w:t>
+      </w:r>
+      <w:r>
+        <w:rPr>
+          <w:rtl/>
+        </w:rPr>
+        <w:br/>
+      </w:r>
+      <w:r>
+        <w:rPr>
+          <w:rFonts w:hint="cs"/>
+          <w:rtl/>
+        </w:rPr>
+        <w:t>מבחינת סינטקס זה יראה כך:</w:t>
+      </w:r>
+    </w:p>
+    <w:p>
+      <w:pPr>
+        <w:autoSpaceDE w:val="0"/>
+        <w:autoSpaceDN w:val="0"/>
+        <w:bidi w:val="0"/>
+        <w:adjustRightInd w:val="0"/>
+        <w:spacing w:after="0" w:line="240" w:lineRule="auto"/>
+        <w:rPr>
+          <w:rFonts w:ascii="Consolas" w:hAnsi="Consolas" w:cs="Consolas"/>
+          <w:color w:val="000000"/>
+          <w:sz w:val="16"/>
+          <w:szCs w:val="16"/>
+        </w:rPr>
+      </w:pPr>
+      <w:proofErr w:type="gramStart"/>
+      <w:r>
+        <w:rPr>
+          <w:rFonts w:ascii="Consolas" w:hAnsi="Consolas" w:cs="Consolas"/>
+          <w:color w:val="0000FF"/>
+          <w:sz w:val="16"/>
+          <w:szCs w:val="16"/>
+        </w:rPr>
+        <w:t>using</w:t>
+      </w:r>
+      <w:proofErr w:type="gramEnd"/>
+      <w:r>
+        <w:rPr>
+          <w:rFonts w:ascii="Consolas" w:hAnsi="Consolas" w:cs="Consolas"/>
+          <w:color w:val="000000"/>
+          <w:sz w:val="16"/>
+          <w:szCs w:val="16"/>
+        </w:rPr>
+        <w:t xml:space="preserve"> </w:t>
+      </w:r>
+      <w:proofErr w:type="spellStart"/>
+      <w:r>
+        <w:rPr>
+          <w:rFonts w:ascii="Consolas" w:hAnsi="Consolas" w:cs="Consolas"/>
+          <w:color w:val="000000"/>
+          <w:sz w:val="16"/>
+          <w:szCs w:val="16"/>
+        </w:rPr>
+        <w:t>UnityEngine</w:t>
+      </w:r>
+      <w:proofErr w:type="spellEnd"/>
+      <w:r>
+        <w:rPr>
+          <w:rFonts w:ascii="Consolas" w:hAnsi="Consolas" w:cs="Consolas"/>
+          <w:color w:val="000000"/>
+          <w:sz w:val="16"/>
+          <w:szCs w:val="16"/>
+        </w:rPr>
+        <w:t>;</w:t>
+      </w:r>
+    </w:p>
+    <w:p>
+      <w:pPr>
+        <w:autoSpaceDE w:val="0"/>
+        <w:autoSpaceDN w:val="0"/>
+        <w:bidi w:val="0"/>
+        <w:adjustRightInd w:val="0"/>
+        <w:spacing w:after="0" w:line="240" w:lineRule="auto"/>
+        <w:rPr>
+          <w:rFonts w:ascii="Consolas" w:hAnsi="Consolas" w:cs="Consolas"/>
+          <w:b/>
+          <w:bCs/>
+          <w:color w:val="000000"/>
+          <w:sz w:val="16"/>
+          <w:szCs w:val="16"/>
+        </w:rPr>
+      </w:pPr>
+      <w:proofErr w:type="gramStart"/>
+      <w:r>
+        <w:rPr>
+          <w:rFonts w:ascii="Consolas" w:hAnsi="Consolas" w:cs="Consolas"/>
+          <w:b/>
+          <w:bCs/>
+          <w:color w:val="0000FF"/>
+          <w:sz w:val="16"/>
+          <w:szCs w:val="16"/>
+        </w:rPr>
+        <w:t>using</w:t>
+      </w:r>
+      <w:proofErr w:type="gramEnd"/>
+      <w:r>
+        <w:rPr>
+          <w:rFonts w:ascii="Consolas" w:hAnsi="Consolas" w:cs="Consolas"/>
+          <w:b/>
+          <w:bCs/>
+          <w:color w:val="000000"/>
+          <w:sz w:val="16"/>
+          <w:szCs w:val="16"/>
+        </w:rPr>
+        <w:t xml:space="preserve"> </w:t>
+      </w:r>
+      <w:proofErr w:type="spellStart"/>
+      <w:r>
+        <w:rPr>
+          <w:rFonts w:ascii="Consolas" w:hAnsi="Consolas" w:cs="Consolas"/>
+          <w:b/>
+          <w:bCs/>
+          <w:color w:val="000000"/>
+          <w:sz w:val="16"/>
+          <w:szCs w:val="16"/>
+        </w:rPr>
+        <w:t>UnityEngine.Audio</w:t>
+      </w:r>
+      <w:proofErr w:type="spellEnd"/>
+      <w:r>
+        <w:rPr>
+          <w:rFonts w:ascii="Consolas" w:hAnsi="Consolas" w:cs="Consolas"/>
+          <w:b/>
+          <w:bCs/>
+          <w:color w:val="000000"/>
+          <w:sz w:val="16"/>
+          <w:szCs w:val="16"/>
+        </w:rPr>
+        <w:t>;</w:t>
+      </w:r>
+    </w:p>
+    <w:p>
+      <w:pPr>
+        <w:autoSpaceDE w:val="0"/>
+        <w:autoSpaceDN w:val="0"/>
+        <w:bidi w:val="0"/>
+        <w:adjustRightInd w:val="0"/>
+        <w:spacing w:after="0" w:line="240" w:lineRule="auto"/>
+        <w:rPr>
+          <w:rFonts w:ascii="Consolas" w:hAnsi="Consolas" w:cs="Consolas"/>
+          <w:color w:val="000000"/>
+          <w:sz w:val="16"/>
+          <w:szCs w:val="16"/>
+        </w:rPr>
+      </w:pPr>
+      <w:proofErr w:type="gramStart"/>
+      <w:r>
+        <w:rPr>
+          <w:rFonts w:ascii="Consolas" w:hAnsi="Consolas" w:cs="Consolas"/>
+          <w:color w:val="0000FF"/>
+          <w:sz w:val="16"/>
+          <w:szCs w:val="16"/>
+        </w:rPr>
+        <w:t>using</w:t>
+      </w:r>
+      <w:proofErr w:type="gramEnd"/>
+      <w:r>
+        <w:rPr>
+          <w:rFonts w:ascii="Consolas" w:hAnsi="Consolas" w:cs="Consolas"/>
+          <w:color w:val="000000"/>
+          <w:sz w:val="16"/>
+          <w:szCs w:val="16"/>
+        </w:rPr>
+        <w:t xml:space="preserve"> </w:t>
+      </w:r>
+      <w:proofErr w:type="spellStart"/>
+      <w:r>
+        <w:rPr>
+          <w:rFonts w:ascii="Consolas" w:hAnsi="Consolas" w:cs="Consolas"/>
+          <w:color w:val="000000"/>
+          <w:sz w:val="16"/>
+          <w:szCs w:val="16"/>
+        </w:rPr>
+        <w:t>System.Collections</w:t>
+      </w:r>
+      <w:proofErr w:type="spellEnd"/>
+      <w:r>
+        <w:rPr>
+          <w:rFonts w:ascii="Consolas" w:hAnsi="Consolas" w:cs="Consolas"/>
+          <w:color w:val="000000"/>
+          <w:sz w:val="16"/>
+          <w:szCs w:val="16"/>
+        </w:rPr>
+        <w:t>;</w:t>
+      </w:r>
+    </w:p>
+    <w:p>
+      <w:pPr>
+        <w:autoSpaceDE w:val="0"/>
+        <w:autoSpaceDN w:val="0"/>
+        <w:bidi w:val="0"/>
+        <w:adjustRightInd w:val="0"/>
+        <w:spacing w:after="0" w:line="240" w:lineRule="auto"/>
+        <w:rPr>
+          <w:rFonts w:ascii="Consolas" w:hAnsi="Consolas" w:cs="Consolas"/>
+          <w:color w:val="000000"/>
+          <w:sz w:val="16"/>
+          <w:szCs w:val="16"/>
+        </w:rPr>
+      </w:pPr>
+      <w:proofErr w:type="gramStart"/>
+      <w:r>
+        <w:rPr>
+          <w:rFonts w:ascii="Consolas" w:hAnsi="Consolas" w:cs="Consolas"/>
+          <w:color w:val="0000FF"/>
+          <w:sz w:val="16"/>
+          <w:szCs w:val="16"/>
+        </w:rPr>
+        <w:t>using</w:t>
+      </w:r>
+      <w:proofErr w:type="gramEnd"/>
+      <w:r>
+        <w:rPr>
+          <w:rFonts w:ascii="Consolas" w:hAnsi="Consolas" w:cs="Consolas"/>
+          <w:color w:val="000000"/>
+          <w:sz w:val="16"/>
+          <w:szCs w:val="16"/>
+        </w:rPr>
+        <w:t xml:space="preserve"> </w:t>
+      </w:r>
+      <w:proofErr w:type="spellStart"/>
+      <w:r>
+        <w:rPr>
+          <w:rFonts w:ascii="Consolas" w:hAnsi="Consolas" w:cs="Consolas"/>
+          <w:color w:val="000000"/>
+          <w:sz w:val="16"/>
+          <w:szCs w:val="16"/>
+        </w:rPr>
+        <w:t>System.Collections.Generic</w:t>
+      </w:r>
+      <w:proofErr w:type="spellEnd"/>
+      <w:r>
+        <w:rPr>
+          <w:rFonts w:ascii="Consolas" w:hAnsi="Consolas" w:cs="Consolas"/>
+          <w:color w:val="000000"/>
+          <w:sz w:val="16"/>
+          <w:szCs w:val="16"/>
+        </w:rPr>
+        <w:t>;</w:t>
+      </w:r>
+    </w:p>
+    <w:p>
+      <w:pPr>
+        <w:autoSpaceDE w:val="0"/>
+        <w:autoSpaceDN w:val="0"/>
+        <w:bidi w:val="0"/>
+        <w:adjustRightInd w:val="0"/>
+        <w:spacing w:after="0" w:line="240" w:lineRule="auto"/>
+        <w:rPr>
+          <w:rFonts w:ascii="Consolas" w:hAnsi="Consolas" w:cs="Consolas"/>
+          <w:color w:val="000000"/>
+          <w:sz w:val="19"/>
+          <w:szCs w:val="19"/>
+        </w:rPr>
+      </w:pPr>
+    </w:p>
+    <w:p>
+      <w:pPr>
+        <w:autoSpaceDE w:val="0"/>
+        <w:autoSpaceDN w:val="0"/>
+        <w:bidi w:val="0"/>
+        <w:adjustRightInd w:val="0"/>
+        <w:spacing w:after="0" w:line="240" w:lineRule="auto"/>
+        <w:rPr>
+          <w:rFonts w:ascii="Consolas" w:hAnsi="Consolas" w:cs="Consolas"/>
+          <w:b/>
+          <w:bCs/>
+          <w:color w:val="000000"/>
+          <w:sz w:val="16"/>
+          <w:szCs w:val="16"/>
+        </w:rPr>
+      </w:pPr>
+      <w:r>
+        <w:rPr>
+          <w:rFonts w:ascii="Consolas" w:hAnsi="Consolas" w:cs="Consolas"/>
+          <w:b/>
+          <w:bCs/>
+          <w:color w:val="000000"/>
+          <w:sz w:val="16"/>
+          <w:szCs w:val="16"/>
+        </w:rPr>
+        <w:t>[</w:t>
+      </w:r>
+      <w:proofErr w:type="spellStart"/>
+      <w:r>
+        <w:rPr>
+          <w:rFonts w:ascii="Consolas" w:hAnsi="Consolas" w:cs="Consolas"/>
+          <w:b/>
+          <w:bCs/>
+          <w:color w:val="000000"/>
+          <w:sz w:val="16"/>
+          <w:szCs w:val="16"/>
+        </w:rPr>
+        <w:t>System.Serializable</w:t>
+      </w:r>
+      <w:proofErr w:type="spellEnd"/>
+      <w:r>
+        <w:rPr>
+          <w:rFonts w:ascii="Consolas" w:hAnsi="Consolas" w:cs="Consolas"/>
+          <w:b/>
+          <w:bCs/>
+          <w:color w:val="000000"/>
+          <w:sz w:val="16"/>
+          <w:szCs w:val="16"/>
+        </w:rPr>
+        <w:t>]</w:t>
+      </w:r>
+    </w:p>
+    <w:p>
+      <w:pPr>
+        <w:autoSpaceDE w:val="0"/>
+        <w:autoSpaceDN w:val="0"/>
+        <w:bidi w:val="0"/>
+        <w:adjustRightInd w:val="0"/>
+        <w:spacing w:after="0" w:line="240" w:lineRule="auto"/>
+        <w:rPr>
+          <w:rFonts w:ascii="Consolas" w:hAnsi="Consolas" w:cs="Consolas"/>
+          <w:color w:val="000000"/>
+          <w:sz w:val="16"/>
+          <w:szCs w:val="16"/>
+        </w:rPr>
+      </w:pPr>
+      <w:proofErr w:type="gramStart"/>
+      <w:r>
+        <w:rPr>
+          <w:rFonts w:ascii="Consolas" w:hAnsi="Consolas" w:cs="Consolas"/>
+          <w:color w:val="0000FF"/>
+          <w:sz w:val="16"/>
+          <w:szCs w:val="16"/>
+        </w:rPr>
+        <w:t>public</w:t>
+      </w:r>
+      <w:proofErr w:type="gramEnd"/>
+      <w:r>
+        <w:rPr>
+          <w:rFonts w:ascii="Consolas" w:hAnsi="Consolas" w:cs="Consolas"/>
+          <w:color w:val="000000"/>
+          <w:sz w:val="16"/>
+          <w:szCs w:val="16"/>
+        </w:rPr>
+        <w:t xml:space="preserve"> </w:t>
+      </w:r>
+      <w:r>
+        <w:rPr>
+          <w:rFonts w:ascii="Consolas" w:hAnsi="Consolas" w:cs="Consolas"/>
+          <w:color w:val="0000FF"/>
+          <w:sz w:val="16"/>
+          <w:szCs w:val="16"/>
+        </w:rPr>
+        <w:t>class</w:t>
+      </w:r>
+      <w:r>
+        <w:rPr>
+          <w:rFonts w:ascii="Consolas" w:hAnsi="Consolas" w:cs="Consolas"/>
+          <w:color w:val="000000"/>
+          <w:sz w:val="16"/>
+          <w:szCs w:val="16"/>
+        </w:rPr>
+        <w:t xml:space="preserve"> </w:t>
+      </w:r>
+      <w:r>
+        <w:rPr>
+          <w:rFonts w:ascii="Consolas" w:hAnsi="Consolas" w:cs="Consolas"/>
+          <w:color w:val="2B91AF"/>
+          <w:sz w:val="16"/>
+          <w:szCs w:val="16"/>
+        </w:rPr>
+        <w:t>Sound</w:t>
+      </w:r>
+      <w:r>
+        <w:rPr>
+          <w:rFonts w:ascii="Consolas" w:hAnsi="Consolas" w:cs="Consolas"/>
+          <w:color w:val="000000"/>
+          <w:sz w:val="16"/>
+          <w:szCs w:val="16"/>
+        </w:rPr>
+        <w:t xml:space="preserve"> </w:t>
+      </w:r>
+    </w:p>
+    <w:p>
+      <w:pPr>
+        <w:autoSpaceDE w:val="0"/>
+        <w:autoSpaceDN w:val="0"/>
+        <w:bidi w:val="0"/>
+        <w:adjustRightInd w:val="0"/>
+        <w:spacing w:after="0" w:line="240" w:lineRule="auto"/>
+        <w:rPr>
+          <w:rFonts w:ascii="Consolas" w:hAnsi="Consolas" w:cs="Consolas"/>
+          <w:color w:val="000000"/>
+          <w:sz w:val="16"/>
+          <w:szCs w:val="16"/>
+        </w:rPr>
+      </w:pPr>
+      <w:r>
+        <w:rPr>
+          <w:rFonts w:ascii="Consolas" w:hAnsi="Consolas" w:cs="Consolas"/>
+          <w:color w:val="000000"/>
+          <w:sz w:val="16"/>
+          <w:szCs w:val="16"/>
+        </w:rPr>
+        <w:t>{</w:t>
+      </w:r>
+    </w:p>
+    <w:p>
+      <w:pPr>
+        <w:autoSpaceDE w:val="0"/>
+        <w:autoSpaceDN w:val="0"/>
+        <w:bidi w:val="0"/>
+        <w:adjustRightInd w:val="0"/>
+        <w:spacing w:after="0" w:line="240" w:lineRule="auto"/>
+        <w:rPr>
+          <w:rFonts w:ascii="Consolas" w:hAnsi="Consolas" w:cs="Consolas"/>
+          <w:color w:val="000000"/>
+          <w:sz w:val="16"/>
+          <w:szCs w:val="16"/>
+        </w:rPr>
+      </w:pPr>
+      <w:r>
+        <w:rPr>
+          <w:rFonts w:ascii="Consolas" w:hAnsi="Consolas" w:cs="Consolas"/>
+          <w:color w:val="000000"/>
+          <w:sz w:val="16"/>
+          <w:szCs w:val="16"/>
+        </w:rPr>
+        <w:t xml:space="preserve">    </w:t>
+      </w:r>
+      <w:proofErr w:type="gramStart"/>
+      <w:r>
+        <w:rPr>
+          <w:rFonts w:ascii="Consolas" w:hAnsi="Consolas" w:cs="Consolas"/>
+          <w:color w:val="0000FF"/>
+          <w:sz w:val="16"/>
+          <w:szCs w:val="16"/>
+        </w:rPr>
+        <w:t>public</w:t>
+      </w:r>
+      <w:proofErr w:type="gramEnd"/>
+      <w:r>
+        <w:rPr>
+          <w:rFonts w:ascii="Consolas" w:hAnsi="Consolas" w:cs="Consolas"/>
+          <w:color w:val="000000"/>
+          <w:sz w:val="16"/>
+          <w:szCs w:val="16"/>
+        </w:rPr>
+        <w:t xml:space="preserve"> </w:t>
+      </w:r>
+      <w:r>
+        <w:rPr>
+          <w:rFonts w:ascii="Consolas" w:hAnsi="Consolas" w:cs="Consolas"/>
+          <w:color w:val="0000FF"/>
+          <w:sz w:val="16"/>
+          <w:szCs w:val="16"/>
+        </w:rPr>
+        <w:t>string</w:t>
+      </w:r>
+      <w:r>
+        <w:rPr>
+          <w:rFonts w:ascii="Consolas" w:hAnsi="Consolas" w:cs="Consolas"/>
+          <w:color w:val="000000"/>
+          <w:sz w:val="16"/>
+          <w:szCs w:val="16"/>
+        </w:rPr>
+        <w:t xml:space="preserve"> name;</w:t>
+      </w:r>
+    </w:p>
+    <w:p>
+      <w:pPr>
+        <w:autoSpaceDE w:val="0"/>
+        <w:autoSpaceDN w:val="0"/>
+        <w:bidi w:val="0"/>
+        <w:adjustRightInd w:val="0"/>
+        <w:spacing w:after="0" w:line="240" w:lineRule="auto"/>
+        <w:rPr>
+          <w:rFonts w:ascii="Consolas" w:hAnsi="Consolas" w:cs="Consolas"/>
+          <w:b/>
+          <w:bCs/>
+          <w:color w:val="000000"/>
+          <w:sz w:val="16"/>
+          <w:szCs w:val="16"/>
+        </w:rPr>
+      </w:pPr>
+      <w:r>
+        <w:rPr>
+          <w:rFonts w:ascii="Consolas" w:hAnsi="Consolas" w:cs="Consolas"/>
+          <w:b/>
+          <w:bCs/>
+          <w:color w:val="000000"/>
+          <w:sz w:val="16"/>
+          <w:szCs w:val="16"/>
+        </w:rPr>
+        <w:t xml:space="preserve">    [</w:t>
+      </w:r>
+      <w:proofErr w:type="gramStart"/>
+      <w:r>
+        <w:rPr>
+          <w:rFonts w:ascii="Consolas" w:hAnsi="Consolas" w:cs="Consolas"/>
+          <w:b/>
+          <w:bCs/>
+          <w:color w:val="000000"/>
+          <w:sz w:val="16"/>
+          <w:szCs w:val="16"/>
+        </w:rPr>
+        <w:t>Range(</w:t>
+      </w:r>
+      <w:proofErr w:type="gramEnd"/>
+      <w:r>
+        <w:rPr>
+          <w:rFonts w:ascii="Consolas" w:hAnsi="Consolas" w:cs="Consolas"/>
+          <w:b/>
+          <w:bCs/>
+          <w:color w:val="000000"/>
+          <w:sz w:val="16"/>
+          <w:szCs w:val="16"/>
+        </w:rPr>
+        <w:t>0f,1f)]</w:t>
+      </w:r>
+    </w:p>
+    <w:p>
+      <w:pPr>
+        <w:autoSpaceDE w:val="0"/>
+        <w:autoSpaceDN w:val="0"/>
+        <w:bidi w:val="0"/>
+        <w:adjustRightInd w:val="0"/>
+        <w:spacing w:after="0" w:line="240" w:lineRule="auto"/>
+        <w:rPr>
+          <w:rFonts w:ascii="Consolas" w:hAnsi="Consolas" w:cs="Consolas"/>
+          <w:color w:val="000000"/>
+          <w:sz w:val="16"/>
+          <w:szCs w:val="16"/>
+        </w:rPr>
+      </w:pPr>
+      <w:r>
+        <w:rPr>
+          <w:rFonts w:ascii="Consolas" w:hAnsi="Consolas" w:cs="Consolas"/>
+          <w:color w:val="000000"/>
+          <w:sz w:val="16"/>
+          <w:szCs w:val="16"/>
+        </w:rPr>
+        <w:t xml:space="preserve">    </w:t>
+      </w:r>
+      <w:proofErr w:type="gramStart"/>
+      <w:r>
+        <w:rPr>
+          <w:rFonts w:ascii="Consolas" w:hAnsi="Consolas" w:cs="Consolas"/>
+          <w:color w:val="0000FF"/>
+          <w:sz w:val="16"/>
+          <w:szCs w:val="16"/>
+        </w:rPr>
+        <w:t>public</w:t>
+      </w:r>
+      <w:proofErr w:type="gramEnd"/>
+      <w:r>
+        <w:rPr>
+          <w:rFonts w:ascii="Consolas" w:hAnsi="Consolas" w:cs="Consolas"/>
+          <w:color w:val="000000"/>
+          <w:sz w:val="16"/>
+          <w:szCs w:val="16"/>
+        </w:rPr>
+        <w:t xml:space="preserve"> </w:t>
+      </w:r>
+      <w:r>
+        <w:rPr>
+          <w:rFonts w:ascii="Consolas" w:hAnsi="Consolas" w:cs="Consolas"/>
+          <w:color w:val="0000FF"/>
+          <w:sz w:val="16"/>
+          <w:szCs w:val="16"/>
+        </w:rPr>
+        <w:t>float</w:t>
+      </w:r>
+      <w:r>
+        <w:rPr>
+          <w:rFonts w:ascii="Consolas" w:hAnsi="Consolas" w:cs="Consolas"/>
+          <w:color w:val="000000"/>
+          <w:sz w:val="16"/>
+          <w:szCs w:val="16"/>
+        </w:rPr>
+        <w:t xml:space="preserve"> volume;</w:t>
+      </w:r>
+    </w:p>
+    <w:p>
+      <w:pPr>
+        <w:autoSpaceDE w:val="0"/>
+        <w:autoSpaceDN w:val="0"/>
+        <w:bidi w:val="0"/>
+        <w:adjustRightInd w:val="0"/>
+        <w:spacing w:after="0" w:line="240" w:lineRule="auto"/>
+        <w:rPr>
+          <w:rFonts w:ascii="Consolas" w:hAnsi="Consolas" w:cs="Consolas"/>
+          <w:b/>
+          <w:bCs/>
+          <w:color w:val="000000"/>
+          <w:sz w:val="16"/>
+          <w:szCs w:val="16"/>
+        </w:rPr>
+      </w:pPr>
+      <w:r>
+        <w:rPr>
+          <w:rFonts w:ascii="Consolas" w:hAnsi="Consolas" w:cs="Consolas"/>
+          <w:color w:val="000000"/>
+          <w:sz w:val="16"/>
+          <w:szCs w:val="16"/>
+        </w:rPr>
+        <w:t xml:space="preserve">    </w:t>
+      </w:r>
+      <w:r>
+        <w:rPr>
+          <w:rFonts w:ascii="Consolas" w:hAnsi="Consolas" w:cs="Consolas"/>
+          <w:b/>
+          <w:bCs/>
+          <w:color w:val="000000"/>
+          <w:sz w:val="16"/>
+          <w:szCs w:val="16"/>
+        </w:rPr>
+        <w:t>[</w:t>
+      </w:r>
+      <w:proofErr w:type="gramStart"/>
+      <w:r>
+        <w:rPr>
+          <w:rFonts w:ascii="Consolas" w:hAnsi="Consolas" w:cs="Consolas"/>
+          <w:b/>
+          <w:bCs/>
+          <w:color w:val="000000"/>
+          <w:sz w:val="16"/>
+          <w:szCs w:val="16"/>
+        </w:rPr>
+        <w:t>Range(</w:t>
+      </w:r>
+      <w:proofErr w:type="gramEnd"/>
+      <w:r>
+        <w:rPr>
+          <w:rFonts w:ascii="Consolas" w:hAnsi="Consolas" w:cs="Consolas"/>
+          <w:b/>
+          <w:bCs/>
+          <w:color w:val="000000"/>
+          <w:sz w:val="16"/>
+          <w:szCs w:val="16"/>
+        </w:rPr>
+        <w:t>0.1f,3f)]</w:t>
+      </w:r>
+    </w:p>
+    <w:p>
+      <w:pPr>
+        <w:autoSpaceDE w:val="0"/>
+        <w:autoSpaceDN w:val="0"/>
+        <w:bidi w:val="0"/>
+        <w:adjustRightInd w:val="0"/>
+        <w:spacing w:after="0" w:line="240" w:lineRule="auto"/>
+        <w:rPr>
+          <w:rFonts w:ascii="Consolas" w:hAnsi="Consolas" w:cs="Consolas"/>
+          <w:color w:val="000000"/>
+          <w:sz w:val="16"/>
+          <w:szCs w:val="16"/>
+        </w:rPr>
+      </w:pPr>
+      <w:r>
+        <w:rPr>
+          <w:rFonts w:ascii="Consolas" w:hAnsi="Consolas" w:cs="Consolas"/>
+          <w:color w:val="000000"/>
+          <w:sz w:val="16"/>
+          <w:szCs w:val="16"/>
+        </w:rPr>
+        <w:t xml:space="preserve">    </w:t>
+      </w:r>
+      <w:proofErr w:type="gramStart"/>
+      <w:r>
+        <w:rPr>
+          <w:rFonts w:ascii="Consolas" w:hAnsi="Consolas" w:cs="Consolas"/>
+          <w:color w:val="0000FF"/>
+          <w:sz w:val="16"/>
+          <w:szCs w:val="16"/>
+        </w:rPr>
+        <w:t>public</w:t>
+      </w:r>
+      <w:proofErr w:type="gramEnd"/>
+      <w:r>
+        <w:rPr>
+          <w:rFonts w:ascii="Consolas" w:hAnsi="Consolas" w:cs="Consolas"/>
+          <w:color w:val="000000"/>
+          <w:sz w:val="16"/>
+          <w:szCs w:val="16"/>
+        </w:rPr>
+        <w:t xml:space="preserve"> </w:t>
+      </w:r>
+      <w:r>
+        <w:rPr>
+          <w:rFonts w:ascii="Consolas" w:hAnsi="Consolas" w:cs="Consolas"/>
+          <w:color w:val="0000FF"/>
+          <w:sz w:val="16"/>
+          <w:szCs w:val="16"/>
+        </w:rPr>
+        <w:t>float</w:t>
+      </w:r>
+      <w:r>
+        <w:rPr>
+          <w:rFonts w:ascii="Consolas" w:hAnsi="Consolas" w:cs="Consolas"/>
+          <w:color w:val="000000"/>
+          <w:sz w:val="16"/>
+          <w:szCs w:val="16"/>
+        </w:rPr>
+        <w:t xml:space="preserve"> pitch;</w:t>
+      </w:r>
+    </w:p>
+    <w:p>
+      <w:pPr>
+        <w:autoSpaceDE w:val="0"/>
+        <w:autoSpaceDN w:val="0"/>
+        <w:bidi w:val="0"/>
+        <w:adjustRightInd w:val="0"/>
+        <w:spacing w:after="0" w:line="240" w:lineRule="auto"/>
+        <w:rPr>
+          <w:rFonts w:ascii="Consolas" w:hAnsi="Consolas" w:cs="Consolas"/>
+          <w:color w:val="000000"/>
+          <w:sz w:val="16"/>
+          <w:szCs w:val="16"/>
+        </w:rPr>
+      </w:pPr>
+      <w:r>
+        <w:rPr>
+          <w:rFonts w:ascii="Consolas" w:hAnsi="Consolas" w:cs="Consolas"/>
+          <w:color w:val="000000"/>
+          <w:sz w:val="16"/>
+          <w:szCs w:val="16"/>
+        </w:rPr>
+        <w:t xml:space="preserve">    </w:t>
+      </w:r>
+      <w:proofErr w:type="gramStart"/>
+      <w:r>
+        <w:rPr>
+          <w:rFonts w:ascii="Consolas" w:hAnsi="Consolas" w:cs="Consolas"/>
+          <w:color w:val="0000FF"/>
+          <w:sz w:val="16"/>
+          <w:szCs w:val="16"/>
+        </w:rPr>
+        <w:t>public</w:t>
+      </w:r>
+      <w:proofErr w:type="gramEnd"/>
+      <w:r>
+        <w:rPr>
+          <w:rFonts w:ascii="Consolas" w:hAnsi="Consolas" w:cs="Consolas"/>
+          <w:color w:val="000000"/>
+          <w:sz w:val="16"/>
+          <w:szCs w:val="16"/>
+        </w:rPr>
+        <w:t xml:space="preserve"> </w:t>
+      </w:r>
+      <w:r>
+        <w:rPr>
+          <w:rFonts w:ascii="Consolas" w:hAnsi="Consolas" w:cs="Consolas"/>
+          <w:color w:val="0000FF"/>
+          <w:sz w:val="16"/>
+          <w:szCs w:val="16"/>
+        </w:rPr>
+        <w:t>bool</w:t>
+      </w:r>
+      <w:r>
+        <w:rPr>
+          <w:rFonts w:ascii="Consolas" w:hAnsi="Consolas" w:cs="Consolas"/>
+          <w:color w:val="000000"/>
+          <w:sz w:val="16"/>
+          <w:szCs w:val="16"/>
+        </w:rPr>
+        <w:t xml:space="preserve"> loop;</w:t>
+      </w:r>
+    </w:p>
+    <w:p>
+      <w:pPr>
+        <w:autoSpaceDE w:val="0"/>
+        <w:autoSpaceDN w:val="0"/>
+        <w:bidi w:val="0"/>
+        <w:adjustRightInd w:val="0"/>
+        <w:spacing w:after="0" w:line="240" w:lineRule="auto"/>
+        <w:rPr>
+          <w:rFonts w:ascii="Consolas" w:hAnsi="Consolas" w:cs="Consolas"/>
+          <w:color w:val="000000"/>
+          <w:sz w:val="16"/>
+          <w:szCs w:val="16"/>
+        </w:rPr>
+      </w:pPr>
+      <w:r>
+        <w:rPr>
+          <w:rFonts w:ascii="Consolas" w:hAnsi="Consolas" w:cs="Consolas"/>
+          <w:color w:val="000000"/>
+          <w:sz w:val="16"/>
+          <w:szCs w:val="16"/>
+        </w:rPr>
+        <w:lastRenderedPageBreak/>
+        <w:t xml:space="preserve">    </w:t>
+      </w:r>
+      <w:proofErr w:type="gramStart"/>
+      <w:r>
+        <w:rPr>
+          <w:rFonts w:ascii="Consolas" w:hAnsi="Consolas" w:cs="Consolas"/>
+          <w:color w:val="0000FF"/>
+          <w:sz w:val="16"/>
+          <w:szCs w:val="16"/>
+        </w:rPr>
+        <w:t>public</w:t>
+      </w:r>
+      <w:proofErr w:type="gramEnd"/>
+      <w:r>
+        <w:rPr>
+          <w:rFonts w:ascii="Consolas" w:hAnsi="Consolas" w:cs="Consolas"/>
+          <w:color w:val="000000"/>
+          <w:sz w:val="16"/>
+          <w:szCs w:val="16"/>
+        </w:rPr>
+        <w:t xml:space="preserve"> </w:t>
+      </w:r>
+      <w:proofErr w:type="spellStart"/>
+      <w:r>
+        <w:rPr>
+          <w:rFonts w:ascii="Consolas" w:hAnsi="Consolas" w:cs="Consolas"/>
+          <w:color w:val="000000"/>
+          <w:sz w:val="16"/>
+          <w:szCs w:val="16"/>
+        </w:rPr>
+        <w:t>AudioClip</w:t>
+      </w:r>
+      <w:proofErr w:type="spellEnd"/>
+      <w:r>
+        <w:rPr>
+          <w:rFonts w:ascii="Consolas" w:hAnsi="Consolas" w:cs="Consolas"/>
+          <w:color w:val="000000"/>
+          <w:sz w:val="16"/>
+          <w:szCs w:val="16"/>
+        </w:rPr>
+        <w:t xml:space="preserve"> clip;</w:t>
+      </w:r>
+    </w:p>
+    <w:p>
+      <w:pPr>
+        <w:autoSpaceDE w:val="0"/>
+        <w:autoSpaceDN w:val="0"/>
+        <w:bidi w:val="0"/>
+        <w:adjustRightInd w:val="0"/>
+        <w:spacing w:after="0" w:line="240" w:lineRule="auto"/>
+        <w:rPr>
+          <w:rFonts w:ascii="Consolas" w:hAnsi="Consolas" w:cs="Consolas"/>
+          <w:b/>
+          <w:bCs/>
+          <w:color w:val="000000"/>
+          <w:sz w:val="16"/>
+          <w:szCs w:val="16"/>
+        </w:rPr>
+      </w:pPr>
+      <w:r>
+        <w:rPr>
+          <w:rFonts w:ascii="Consolas" w:hAnsi="Consolas" w:cs="Consolas"/>
+          <w:b/>
+          <w:bCs/>
+          <w:color w:val="000000"/>
+          <w:sz w:val="16"/>
+          <w:szCs w:val="16"/>
+        </w:rPr>
+        <w:t xml:space="preserve">    [</w:t>
+      </w:r>
+      <w:proofErr w:type="spellStart"/>
+      <w:r>
+        <w:rPr>
+          <w:rFonts w:ascii="Consolas" w:hAnsi="Consolas" w:cs="Consolas"/>
+          <w:b/>
+          <w:bCs/>
+          <w:color w:val="000000"/>
+          <w:sz w:val="16"/>
+          <w:szCs w:val="16"/>
+        </w:rPr>
+        <w:t>HideInInspector</w:t>
+      </w:r>
+      <w:proofErr w:type="spellEnd"/>
+      <w:r>
+        <w:rPr>
+          <w:rFonts w:ascii="Consolas" w:hAnsi="Consolas" w:cs="Consolas"/>
+          <w:b/>
+          <w:bCs/>
+          <w:color w:val="000000"/>
+          <w:sz w:val="16"/>
+          <w:szCs w:val="16"/>
+        </w:rPr>
+        <w:t>]</w:t>
+      </w:r>
+    </w:p>
+    <w:p>
+      <w:pPr>
+        <w:autoSpaceDE w:val="0"/>
+        <w:autoSpaceDN w:val="0"/>
+        <w:bidi w:val="0"/>
+        <w:adjustRightInd w:val="0"/>
+        <w:spacing w:after="0" w:line="240" w:lineRule="auto"/>
+        <w:rPr>
+          <w:rFonts w:ascii="Consolas" w:hAnsi="Consolas" w:cs="Consolas"/>
+          <w:color w:val="000000"/>
+          <w:sz w:val="16"/>
+          <w:szCs w:val="16"/>
+        </w:rPr>
+      </w:pPr>
+      <w:r>
+        <w:rPr>
+          <w:rFonts w:ascii="Consolas" w:hAnsi="Consolas" w:cs="Consolas"/>
+          <w:color w:val="000000"/>
+          <w:sz w:val="16"/>
+          <w:szCs w:val="16"/>
+        </w:rPr>
+        <w:t xml:space="preserve">    </w:t>
+      </w:r>
+      <w:proofErr w:type="gramStart"/>
+      <w:r>
+        <w:rPr>
+          <w:rFonts w:ascii="Consolas" w:hAnsi="Consolas" w:cs="Consolas"/>
+          <w:color w:val="0000FF"/>
+          <w:sz w:val="16"/>
+          <w:szCs w:val="16"/>
+        </w:rPr>
+        <w:t>public</w:t>
+      </w:r>
+      <w:proofErr w:type="gramEnd"/>
+      <w:r>
+        <w:rPr>
+          <w:rFonts w:ascii="Consolas" w:hAnsi="Consolas" w:cs="Consolas"/>
+          <w:color w:val="000000"/>
+          <w:sz w:val="16"/>
+          <w:szCs w:val="16"/>
+        </w:rPr>
+        <w:t xml:space="preserve"> AudioSource source;</w:t>
+      </w:r>
+    </w:p>
+    <w:p>
+      <w:pPr>
+        <w:jc w:val="right"/>
+        <w:rPr>
+          <w:rFonts w:ascii="Consolas" w:hAnsi="Consolas" w:cs="Consolas"/>
+          <w:color w:val="000000"/>
+          <w:sz w:val="16"/>
+          <w:szCs w:val="16"/>
+        </w:rPr>
+      </w:pPr>
+      <w:r>
+        <w:rPr>
+          <w:rFonts w:ascii="Consolas" w:hAnsi="Consolas" w:cs="Consolas"/>
+          <w:color w:val="000000"/>
+          <w:sz w:val="16"/>
+          <w:szCs w:val="16"/>
+        </w:rPr>
+        <w:t>}</w:t>
       </w:r>
       <w:bookmarkStart w:id="0" w:name="_GoBack"/>
       <w:bookmarkEnd w:id="0"/>
-      <w:r>
-        <w:rPr>
-          <w:rFonts w:hint="cs"/>
-          <w:rtl/>
-        </w:rPr>
-        <w:t>"לא נמחק בין סצנות"(כמין אובייקט סטטי).</w:t>
-      </w:r>
-      <w:r>
-        <w:rPr>
+    </w:p>
+    <w:p>
+      <w:pPr>
+        <w:rPr>
+          <w:rFonts w:hint="cs"/>
+          <w:rtl/>
+        </w:rPr>
+      </w:pPr>
+      <w:r>
+        <w:rPr>
+          <w:sz w:val="16"/>
+          <w:szCs w:val="16"/>
           <w:rtl/>
         </w:rPr>
         <w:br/>
@@ -28226,51 +29955,1822 @@
           <w:rFonts w:hint="cs"/>
           <w:rtl/>
         </w:rPr>
-        <w:t xml:space="preserve">אם לא נשתמש במנהל, יהיה לנו קשה יותר לשמר כמה צלילים שינגנו לאורך כמה סצנות. נצטרך </w:t>
-      </w:r>
-      <w:r>
-        <w:rPr>
-          <w:rFonts w:hint="cs"/>
-          <w:rtl/>
-        </w:rPr>
-        <w:t xml:space="preserve">לעבור אובייקט </w:t>
+        <w:t>נחזור ל-</w:t>
+      </w:r>
+      <w:r>
+        <w:t>Audio Manager</w:t>
+      </w:r>
+      <w:r>
+        <w:rPr>
+          <w:rFonts w:hint="cs"/>
+          <w:rtl/>
+        </w:rPr>
+        <w:t>: נצטרך משתנה שיאחסן בתוכו את כל משתני ה-</w:t>
+      </w:r>
+      <w:r>
+        <w:t>sound</w:t>
+      </w:r>
+      <w:r>
+        <w:rPr>
+          <w:rFonts w:hint="cs"/>
+          <w:rtl/>
+        </w:rPr>
+        <w:t xml:space="preserve"> שנשמור. ניתן להשתמש בכל דבר שיורש מ</w:t>
+      </w:r>
+      <w:r>
+        <w:t>collection</w:t>
+      </w:r>
+      <w:r>
+        <w:rPr>
+          <w:rFonts w:hint="cs"/>
+          <w:rtl/>
+        </w:rPr>
+        <w:t xml:space="preserve"> בעדיפות על </w:t>
+      </w:r>
+      <w:r>
+        <w:t>dictionary</w:t>
+      </w:r>
+      <w:r>
+        <w:rPr>
+          <w:rFonts w:hint="cs"/>
+          <w:rtl/>
+        </w:rPr>
+        <w:t xml:space="preserve"> (ה-</w:t>
+      </w:r>
+      <w:r>
+        <w:t>Hash Table</w:t>
+      </w:r>
+      <w:r>
+        <w:rPr>
+          <w:rFonts w:hint="cs"/>
+          <w:rtl/>
+        </w:rPr>
+        <w:t xml:space="preserve"> של </w:t>
+      </w:r>
+      <w:r>
+        <w:t>c#</w:t>
+      </w:r>
+      <w:r>
+        <w:rPr>
+          <w:rFonts w:hint="cs"/>
+          <w:rtl/>
+        </w:rPr>
+        <w:t xml:space="preserve"> ) ששם פשוט נצמיד את השם של הקובץ כמפתח לקובץ לאובייקט מסוג </w:t>
+      </w:r>
+      <w:r>
+        <w:t>Sound</w:t>
+      </w:r>
+      <w:r>
+        <w:rPr>
+          <w:rFonts w:hint="cs"/>
+          <w:rtl/>
+        </w:rPr>
+        <w:t xml:space="preserve"> , או מערך פשוט, שאומנם פחות יעיל אך </w:t>
+      </w:r>
+      <w:r>
+        <w:rPr>
+          <w:rFonts w:hint="cs"/>
+          <w:b/>
+          <w:bCs/>
+          <w:rtl/>
+        </w:rPr>
+        <w:t>הרבה</w:t>
+      </w:r>
+      <w:r>
+        <w:rPr>
+          <w:rFonts w:hint="cs"/>
+          <w:rtl/>
+        </w:rPr>
+        <w:t xml:space="preserve"> יותר קל לעבוד איתו.</w:t>
+      </w:r>
+      <w:r>
+        <w:rPr>
+          <w:rFonts w:hint="cs"/>
+          <w:rtl/>
+        </w:rPr>
+        <w:br/>
+      </w:r>
+      <w:r>
+        <w:rPr>
+          <w:rFonts w:hint="cs"/>
+          <w:rtl/>
+        </w:rPr>
+        <w:t>אנחנו צרכים לעבור על כל משתני הסאונד ברשימה שלנו ולאתחל להם את ה-</w:t>
+      </w:r>
+      <w:r>
+        <w:t>AudioSource</w:t>
+      </w:r>
+      <w:r>
+        <w:rPr>
+          <w:rFonts w:hint="cs"/>
+          <w:rtl/>
+        </w:rPr>
+        <w:t xml:space="preserve"> כדי שנוכל לנגן את האודיו-קליפים ביתר קלות. נוכל לאתחל אותם באמצעות לולאת </w:t>
+      </w:r>
+      <w:r>
+        <w:t>for each</w:t>
+      </w:r>
+      <w:r>
+        <w:rPr>
+          <w:rFonts w:hint="cs"/>
+          <w:rtl/>
+        </w:rPr>
+        <w:t xml:space="preserve"> שתעבור עליהם אחד אחד</w:t>
+      </w:r>
+      <w:r>
+        <w:rPr>
+          <w:rFonts w:hint="cs"/>
+          <w:rtl/>
+        </w:rPr>
+        <w:t xml:space="preserve"> ולהתאים את הערכים של ה-</w:t>
+      </w:r>
+      <w:r>
+        <w:t>AudioSource</w:t>
+      </w:r>
+      <w:r>
+        <w:rPr>
+          <w:rFonts w:hint="cs"/>
+          <w:rtl/>
+        </w:rPr>
+        <w:t xml:space="preserve"> של משתני סאונד שלנו, לערכים שהגדרנו להם מראש.</w:t>
+      </w:r>
+      <w:r>
+        <w:rPr>
+          <w:rtl/>
+        </w:rPr>
+        <w:br/>
+      </w:r>
+      <w:r>
+        <w:rPr>
+          <w:rFonts w:hint="cs"/>
+          <w:rtl/>
+        </w:rPr>
+        <w:t xml:space="preserve">את האתחול נבצע דווקא לא במתודה </w:t>
+      </w:r>
+      <w:r>
+        <w:t>start()</w:t>
+      </w:r>
+      <w:r>
+        <w:rPr>
+          <w:rFonts w:hint="cs"/>
+          <w:rtl/>
+        </w:rPr>
+        <w:t xml:space="preserve"> ,אלא במתודה </w:t>
+      </w:r>
+      <w:r>
+        <w:t>Awake()</w:t>
+      </w:r>
+      <w:r>
+        <w:rPr>
+          <w:rFonts w:hint="cs"/>
+          <w:rtl/>
+        </w:rPr>
+        <w:t>, שהיא דומה מאוד ל-</w:t>
+      </w:r>
+      <w:r>
+        <w:t>start()</w:t>
+      </w:r>
+      <w:r>
+        <w:rPr>
+          <w:rFonts w:hint="cs"/>
+          <w:rtl/>
+        </w:rPr>
+        <w:t xml:space="preserve"> אך שהיא מתחילה עוד קודם לכן (מתחילת הסצנה ולא מיצירת האובייקט). מבחינת סינטקס זה יראה כך:</w:t>
+      </w:r>
+    </w:p>
+    <w:p>
+      <w:pPr>
+        <w:autoSpaceDE w:val="0"/>
+        <w:autoSpaceDN w:val="0"/>
+        <w:bidi w:val="0"/>
+        <w:adjustRightInd w:val="0"/>
+        <w:spacing w:after="0" w:line="240" w:lineRule="auto"/>
+        <w:rPr>
+          <w:rFonts w:ascii="Consolas" w:hAnsi="Consolas" w:cs="Consolas"/>
+          <w:color w:val="000000"/>
+          <w:sz w:val="16"/>
+          <w:szCs w:val="16"/>
+        </w:rPr>
+      </w:pPr>
+      <w:proofErr w:type="gramStart"/>
+      <w:r>
+        <w:rPr>
+          <w:rFonts w:ascii="Consolas" w:hAnsi="Consolas" w:cs="Consolas"/>
+          <w:color w:val="0000FF"/>
+          <w:sz w:val="16"/>
+          <w:szCs w:val="16"/>
+        </w:rPr>
+        <w:t>public</w:t>
+      </w:r>
+      <w:proofErr w:type="gramEnd"/>
+      <w:r>
+        <w:rPr>
+          <w:rFonts w:ascii="Consolas" w:hAnsi="Consolas" w:cs="Consolas"/>
+          <w:color w:val="000000"/>
+          <w:sz w:val="16"/>
+          <w:szCs w:val="16"/>
+        </w:rPr>
+        <w:t xml:space="preserve"> </w:t>
+      </w:r>
+      <w:r>
+        <w:rPr>
+          <w:rFonts w:ascii="Consolas" w:hAnsi="Consolas" w:cs="Consolas"/>
+          <w:color w:val="0000FF"/>
+          <w:sz w:val="16"/>
+          <w:szCs w:val="16"/>
+        </w:rPr>
+        <w:t>class</w:t>
+      </w:r>
+      <w:r>
+        <w:rPr>
+          <w:rFonts w:ascii="Consolas" w:hAnsi="Consolas" w:cs="Consolas"/>
+          <w:color w:val="000000"/>
+          <w:sz w:val="16"/>
+          <w:szCs w:val="16"/>
+        </w:rPr>
+        <w:t xml:space="preserve"> </w:t>
       </w:r>
       <w:proofErr w:type="spellStart"/>
       <w:r>
         <w:rPr>
-          <w:rFonts w:hint="cs"/>
-          <w:rtl/>
-        </w:rPr>
-        <w:t>אוביי</w:t>
-      </w:r>
-      <w:r>
-        <w:rPr>
-          <w:rFonts w:hint="cs"/>
-          <w:rtl/>
-        </w:rPr>
-        <w:t>קט</w:t>
+          <w:rFonts w:ascii="Consolas" w:hAnsi="Consolas" w:cs="Consolas"/>
+          <w:color w:val="2B91AF"/>
+          <w:sz w:val="16"/>
+          <w:szCs w:val="16"/>
+        </w:rPr>
+        <w:t>AudioManager</w:t>
       </w:r>
       <w:proofErr w:type="spellEnd"/>
       <w:r>
         <w:rPr>
-          <w:rFonts w:hint="cs"/>
-          <w:rtl/>
+          <w:rFonts w:ascii="Consolas" w:hAnsi="Consolas" w:cs="Consolas"/>
+          <w:color w:val="000000"/>
+          <w:sz w:val="16"/>
+          <w:szCs w:val="16"/>
+        </w:rPr>
+        <w:t xml:space="preserve"> : </w:t>
+      </w:r>
+      <w:proofErr w:type="spellStart"/>
+      <w:r>
+        <w:rPr>
+          <w:rFonts w:ascii="Consolas" w:hAnsi="Consolas" w:cs="Consolas"/>
+          <w:color w:val="000000"/>
+          <w:sz w:val="16"/>
+          <w:szCs w:val="16"/>
+        </w:rPr>
+        <w:t>MonoBehaviour</w:t>
+      </w:r>
+      <w:proofErr w:type="spellEnd"/>
+    </w:p>
+    <w:p>
+      <w:pPr>
+        <w:autoSpaceDE w:val="0"/>
+        <w:autoSpaceDN w:val="0"/>
+        <w:bidi w:val="0"/>
+        <w:adjustRightInd w:val="0"/>
+        <w:spacing w:after="0" w:line="240" w:lineRule="auto"/>
+        <w:rPr>
+          <w:rFonts w:ascii="Consolas" w:hAnsi="Consolas" w:cs="Consolas"/>
+          <w:color w:val="000000"/>
+          <w:sz w:val="16"/>
+          <w:szCs w:val="16"/>
+        </w:rPr>
+      </w:pPr>
+      <w:r>
+        <w:rPr>
+          <w:rFonts w:ascii="Consolas" w:hAnsi="Consolas" w:cs="Consolas"/>
+          <w:color w:val="000000"/>
+          <w:sz w:val="16"/>
+          <w:szCs w:val="16"/>
+        </w:rPr>
+        <w:t>{</w:t>
+      </w:r>
+    </w:p>
+    <w:p>
+      <w:pPr>
+        <w:autoSpaceDE w:val="0"/>
+        <w:autoSpaceDN w:val="0"/>
+        <w:bidi w:val="0"/>
+        <w:adjustRightInd w:val="0"/>
+        <w:spacing w:after="0" w:line="240" w:lineRule="auto"/>
+        <w:rPr>
+          <w:rFonts w:ascii="Consolas" w:hAnsi="Consolas" w:cs="Consolas"/>
+          <w:color w:val="000000"/>
+          <w:sz w:val="16"/>
+          <w:szCs w:val="16"/>
+        </w:rPr>
+      </w:pPr>
+      <w:r>
+        <w:rPr>
+          <w:rFonts w:ascii="Consolas" w:hAnsi="Consolas" w:cs="Consolas"/>
+          <w:color w:val="000000"/>
+          <w:sz w:val="16"/>
+          <w:szCs w:val="16"/>
+        </w:rPr>
+        <w:t xml:space="preserve">    </w:t>
+      </w:r>
+      <w:proofErr w:type="gramStart"/>
+      <w:r>
+        <w:rPr>
+          <w:rFonts w:ascii="Consolas" w:hAnsi="Consolas" w:cs="Consolas"/>
+          <w:color w:val="0000FF"/>
+          <w:sz w:val="16"/>
+          <w:szCs w:val="16"/>
+        </w:rPr>
+        <w:t>public</w:t>
+      </w:r>
+      <w:proofErr w:type="gramEnd"/>
+      <w:r>
+        <w:rPr>
+          <w:rFonts w:ascii="Consolas" w:hAnsi="Consolas" w:cs="Consolas"/>
+          <w:color w:val="000000"/>
+          <w:sz w:val="16"/>
+          <w:szCs w:val="16"/>
+        </w:rPr>
+        <w:t xml:space="preserve"> Sound[] sounds;</w:t>
+      </w:r>
+    </w:p>
+    <w:p>
+      <w:pPr>
+        <w:autoSpaceDE w:val="0"/>
+        <w:autoSpaceDN w:val="0"/>
+        <w:bidi w:val="0"/>
+        <w:adjustRightInd w:val="0"/>
+        <w:spacing w:after="0" w:line="240" w:lineRule="auto"/>
+        <w:rPr>
+          <w:rFonts w:ascii="Consolas" w:hAnsi="Consolas" w:cs="Consolas"/>
+          <w:color w:val="000000"/>
+          <w:sz w:val="16"/>
+          <w:szCs w:val="16"/>
+        </w:rPr>
+      </w:pPr>
+    </w:p>
+    <w:p>
+      <w:pPr>
+        <w:autoSpaceDE w:val="0"/>
+        <w:autoSpaceDN w:val="0"/>
+        <w:bidi w:val="0"/>
+        <w:adjustRightInd w:val="0"/>
+        <w:spacing w:after="0" w:line="240" w:lineRule="auto"/>
+        <w:rPr>
+          <w:rFonts w:ascii="Consolas" w:hAnsi="Consolas" w:cs="Consolas"/>
+          <w:color w:val="000000"/>
+          <w:sz w:val="16"/>
+          <w:szCs w:val="16"/>
+        </w:rPr>
+      </w:pPr>
+      <w:r>
+        <w:rPr>
+          <w:rFonts w:ascii="Consolas" w:hAnsi="Consolas" w:cs="Consolas"/>
+          <w:color w:val="000000"/>
+          <w:sz w:val="16"/>
+          <w:szCs w:val="16"/>
+        </w:rPr>
+        <w:t xml:space="preserve">    </w:t>
+      </w:r>
+      <w:proofErr w:type="gramStart"/>
+      <w:r>
+        <w:rPr>
+          <w:rFonts w:ascii="Consolas" w:hAnsi="Consolas" w:cs="Consolas"/>
+          <w:color w:val="0000FF"/>
+          <w:sz w:val="16"/>
+          <w:szCs w:val="16"/>
+        </w:rPr>
+        <w:t>void</w:t>
+      </w:r>
+      <w:proofErr w:type="gramEnd"/>
+      <w:r>
+        <w:rPr>
+          <w:rFonts w:ascii="Consolas" w:hAnsi="Consolas" w:cs="Consolas"/>
+          <w:color w:val="000000"/>
+          <w:sz w:val="16"/>
+          <w:szCs w:val="16"/>
         </w:rPr>
         <w:t xml:space="preserve"> </w:t>
       </w:r>
       <w:r>
         <w:rPr>
-          <w:rFonts w:hint="cs"/>
-          <w:rtl/>
-        </w:rPr>
-        <w:t xml:space="preserve"> ולהגדיר אותו במיוחד. ובמנהל סאונד פשוט נגדיר אותו ככה וזה יספיק לנו. </w:t>
-      </w:r>
-      <w:r>
-        <w:rPr>
-          <w:rFonts w:hint="cs"/>
-          <w:rtl/>
-        </w:rPr>
-        <w:t xml:space="preserve">    </w:t>
+          <w:rFonts w:ascii="Consolas" w:hAnsi="Consolas" w:cs="Consolas"/>
+          <w:color w:val="0000FF"/>
+          <w:sz w:val="16"/>
+          <w:szCs w:val="16"/>
+        </w:rPr>
+        <w:t>Awake</w:t>
+      </w:r>
+      <w:r>
+        <w:rPr>
+          <w:rFonts w:ascii="Consolas" w:hAnsi="Consolas" w:cs="Consolas"/>
+          <w:color w:val="000000"/>
+          <w:sz w:val="16"/>
+          <w:szCs w:val="16"/>
+        </w:rPr>
+        <w:t>()</w:t>
+      </w:r>
+    </w:p>
+    <w:p>
+      <w:pPr>
+        <w:autoSpaceDE w:val="0"/>
+        <w:autoSpaceDN w:val="0"/>
+        <w:bidi w:val="0"/>
+        <w:adjustRightInd w:val="0"/>
+        <w:spacing w:after="0" w:line="240" w:lineRule="auto"/>
+        <w:rPr>
+          <w:rFonts w:ascii="Consolas" w:hAnsi="Consolas" w:cs="Consolas"/>
+          <w:color w:val="000000"/>
+          <w:sz w:val="16"/>
+          <w:szCs w:val="16"/>
+        </w:rPr>
+      </w:pPr>
+      <w:r>
+        <w:rPr>
+          <w:rFonts w:ascii="Consolas" w:hAnsi="Consolas" w:cs="Consolas"/>
+          <w:color w:val="000000"/>
+          <w:sz w:val="16"/>
+          <w:szCs w:val="16"/>
+        </w:rPr>
+        <w:t xml:space="preserve">    {</w:t>
+      </w:r>
+    </w:p>
+    <w:p>
+      <w:pPr>
+        <w:autoSpaceDE w:val="0"/>
+        <w:autoSpaceDN w:val="0"/>
+        <w:bidi w:val="0"/>
+        <w:adjustRightInd w:val="0"/>
+        <w:spacing w:after="0" w:line="240" w:lineRule="auto"/>
+        <w:rPr>
+          <w:rFonts w:ascii="Consolas" w:hAnsi="Consolas" w:cs="Consolas"/>
+          <w:color w:val="000000"/>
+          <w:sz w:val="16"/>
+          <w:szCs w:val="16"/>
+        </w:rPr>
+      </w:pPr>
+      <w:r>
+        <w:rPr>
+          <w:rFonts w:ascii="Consolas" w:hAnsi="Consolas" w:cs="Consolas"/>
+          <w:color w:val="000000"/>
+          <w:sz w:val="16"/>
+          <w:szCs w:val="16"/>
+        </w:rPr>
+        <w:t xml:space="preserve">        </w:t>
+      </w:r>
+      <w:proofErr w:type="spellStart"/>
+      <w:proofErr w:type="gramStart"/>
+      <w:r>
+        <w:rPr>
+          <w:rFonts w:ascii="Consolas" w:hAnsi="Consolas" w:cs="Consolas"/>
+          <w:color w:val="0000FF"/>
+          <w:sz w:val="16"/>
+          <w:szCs w:val="16"/>
+        </w:rPr>
+        <w:t>foreach</w:t>
+      </w:r>
+      <w:proofErr w:type="spellEnd"/>
+      <w:r>
+        <w:rPr>
+          <w:rFonts w:ascii="Consolas" w:hAnsi="Consolas" w:cs="Consolas"/>
+          <w:color w:val="000000"/>
+          <w:sz w:val="16"/>
+          <w:szCs w:val="16"/>
+        </w:rPr>
+        <w:t>(</w:t>
+      </w:r>
+      <w:proofErr w:type="gramEnd"/>
+      <w:r>
+        <w:rPr>
+          <w:rFonts w:ascii="Consolas" w:hAnsi="Consolas" w:cs="Consolas"/>
+          <w:color w:val="000000"/>
+          <w:sz w:val="16"/>
+          <w:szCs w:val="16"/>
+        </w:rPr>
+        <w:t xml:space="preserve">Sound s </w:t>
+      </w:r>
+      <w:r>
+        <w:rPr>
+          <w:rFonts w:ascii="Consolas" w:hAnsi="Consolas" w:cs="Consolas"/>
+          <w:color w:val="0000FF"/>
+          <w:sz w:val="16"/>
+          <w:szCs w:val="16"/>
+        </w:rPr>
+        <w:t>in</w:t>
+      </w:r>
+      <w:r>
+        <w:rPr>
+          <w:rFonts w:ascii="Consolas" w:hAnsi="Consolas" w:cs="Consolas"/>
+          <w:color w:val="000000"/>
+          <w:sz w:val="16"/>
+          <w:szCs w:val="16"/>
+        </w:rPr>
+        <w:t xml:space="preserve"> sounds)</w:t>
+      </w:r>
+    </w:p>
+    <w:p>
+      <w:pPr>
+        <w:autoSpaceDE w:val="0"/>
+        <w:autoSpaceDN w:val="0"/>
+        <w:bidi w:val="0"/>
+        <w:adjustRightInd w:val="0"/>
+        <w:spacing w:after="0" w:line="240" w:lineRule="auto"/>
+        <w:rPr>
+          <w:rFonts w:ascii="Consolas" w:hAnsi="Consolas" w:cs="Consolas"/>
+          <w:color w:val="000000"/>
+          <w:sz w:val="16"/>
+          <w:szCs w:val="16"/>
+        </w:rPr>
+      </w:pPr>
+      <w:r>
+        <w:rPr>
+          <w:rFonts w:ascii="Consolas" w:hAnsi="Consolas" w:cs="Consolas"/>
+          <w:color w:val="000000"/>
+          <w:sz w:val="16"/>
+          <w:szCs w:val="16"/>
+        </w:rPr>
+        <w:t xml:space="preserve">        {</w:t>
+      </w:r>
+    </w:p>
+    <w:p>
+      <w:pPr>
+        <w:autoSpaceDE w:val="0"/>
+        <w:autoSpaceDN w:val="0"/>
+        <w:bidi w:val="0"/>
+        <w:adjustRightInd w:val="0"/>
+        <w:spacing w:after="0" w:line="240" w:lineRule="auto"/>
+        <w:rPr>
+          <w:rFonts w:ascii="Consolas" w:hAnsi="Consolas" w:cs="Consolas"/>
+          <w:color w:val="000000"/>
+          <w:sz w:val="16"/>
+          <w:szCs w:val="16"/>
+        </w:rPr>
+      </w:pPr>
+      <w:r>
+        <w:rPr>
+          <w:rFonts w:ascii="Consolas" w:hAnsi="Consolas" w:cs="Consolas"/>
+          <w:color w:val="000000"/>
+          <w:sz w:val="16"/>
+          <w:szCs w:val="16"/>
+        </w:rPr>
+        <w:t xml:space="preserve">            </w:t>
+      </w:r>
+      <w:proofErr w:type="spellStart"/>
+      <w:r>
+        <w:rPr>
+          <w:rFonts w:ascii="Consolas" w:hAnsi="Consolas" w:cs="Consolas"/>
+          <w:color w:val="000000"/>
+          <w:sz w:val="16"/>
+          <w:szCs w:val="16"/>
+        </w:rPr>
+        <w:t>s.source</w:t>
+      </w:r>
+      <w:proofErr w:type="spellEnd"/>
+      <w:r>
+        <w:rPr>
+          <w:rFonts w:ascii="Consolas" w:hAnsi="Consolas" w:cs="Consolas"/>
+          <w:color w:val="000000"/>
+          <w:sz w:val="16"/>
+          <w:szCs w:val="16"/>
+        </w:rPr>
+        <w:t xml:space="preserve"> = </w:t>
+      </w:r>
+      <w:proofErr w:type="spellStart"/>
+      <w:r>
+        <w:rPr>
+          <w:rFonts w:ascii="Consolas" w:hAnsi="Consolas" w:cs="Consolas"/>
+          <w:color w:val="000000"/>
+          <w:sz w:val="16"/>
+          <w:szCs w:val="16"/>
+        </w:rPr>
+        <w:t>gameObject.AddComponent</w:t>
+      </w:r>
+      <w:proofErr w:type="spellEnd"/>
+      <w:r>
+        <w:rPr>
+          <w:rFonts w:ascii="Consolas" w:hAnsi="Consolas" w:cs="Consolas"/>
+          <w:color w:val="000000"/>
+          <w:sz w:val="16"/>
+          <w:szCs w:val="16"/>
+        </w:rPr>
+        <w:t>&lt;AudioSource</w:t>
+      </w:r>
+      <w:proofErr w:type="gramStart"/>
+      <w:r>
+        <w:rPr>
+          <w:rFonts w:ascii="Consolas" w:hAnsi="Consolas" w:cs="Consolas"/>
+          <w:color w:val="000000"/>
+          <w:sz w:val="16"/>
+          <w:szCs w:val="16"/>
+        </w:rPr>
+        <w:t>&gt;(</w:t>
+      </w:r>
+      <w:proofErr w:type="gramEnd"/>
+      <w:r>
+        <w:rPr>
+          <w:rFonts w:ascii="Consolas" w:hAnsi="Consolas" w:cs="Consolas"/>
+          <w:color w:val="000000"/>
+          <w:sz w:val="16"/>
+          <w:szCs w:val="16"/>
+        </w:rPr>
+        <w:t>);</w:t>
+      </w:r>
+    </w:p>
+    <w:p>
+      <w:pPr>
+        <w:autoSpaceDE w:val="0"/>
+        <w:autoSpaceDN w:val="0"/>
+        <w:bidi w:val="0"/>
+        <w:adjustRightInd w:val="0"/>
+        <w:spacing w:after="0" w:line="240" w:lineRule="auto"/>
+        <w:rPr>
+          <w:rFonts w:ascii="Consolas" w:hAnsi="Consolas" w:cs="Consolas"/>
+          <w:color w:val="000000"/>
+          <w:sz w:val="16"/>
+          <w:szCs w:val="16"/>
+        </w:rPr>
+      </w:pPr>
+      <w:r>
+        <w:rPr>
+          <w:rFonts w:ascii="Consolas" w:hAnsi="Consolas" w:cs="Consolas"/>
+          <w:color w:val="000000"/>
+          <w:sz w:val="16"/>
+          <w:szCs w:val="16"/>
+        </w:rPr>
+        <w:t xml:space="preserve">            </w:t>
+      </w:r>
+      <w:proofErr w:type="spellStart"/>
+      <w:r>
+        <w:rPr>
+          <w:rFonts w:ascii="Consolas" w:hAnsi="Consolas" w:cs="Consolas"/>
+          <w:color w:val="000000"/>
+          <w:sz w:val="16"/>
+          <w:szCs w:val="16"/>
+        </w:rPr>
+        <w:t>s.source.clip</w:t>
+      </w:r>
+      <w:proofErr w:type="spellEnd"/>
+      <w:r>
+        <w:rPr>
+          <w:rFonts w:ascii="Consolas" w:hAnsi="Consolas" w:cs="Consolas"/>
+          <w:color w:val="000000"/>
+          <w:sz w:val="16"/>
+          <w:szCs w:val="16"/>
+        </w:rPr>
+        <w:t xml:space="preserve"> = </w:t>
+      </w:r>
+      <w:proofErr w:type="spellStart"/>
+      <w:r>
+        <w:rPr>
+          <w:rFonts w:ascii="Consolas" w:hAnsi="Consolas" w:cs="Consolas"/>
+          <w:color w:val="000000"/>
+          <w:sz w:val="16"/>
+          <w:szCs w:val="16"/>
+        </w:rPr>
+        <w:t>s.clip</w:t>
+      </w:r>
+      <w:proofErr w:type="spellEnd"/>
+      <w:r>
+        <w:rPr>
+          <w:rFonts w:ascii="Consolas" w:hAnsi="Consolas" w:cs="Consolas"/>
+          <w:color w:val="000000"/>
+          <w:sz w:val="16"/>
+          <w:szCs w:val="16"/>
+        </w:rPr>
+        <w:t>;</w:t>
+      </w:r>
+    </w:p>
+    <w:p>
+      <w:pPr>
+        <w:autoSpaceDE w:val="0"/>
+        <w:autoSpaceDN w:val="0"/>
+        <w:bidi w:val="0"/>
+        <w:adjustRightInd w:val="0"/>
+        <w:spacing w:after="0" w:line="240" w:lineRule="auto"/>
+        <w:rPr>
+          <w:rFonts w:ascii="Consolas" w:hAnsi="Consolas" w:cs="Consolas"/>
+          <w:color w:val="000000"/>
+          <w:sz w:val="16"/>
+          <w:szCs w:val="16"/>
+        </w:rPr>
+      </w:pPr>
+      <w:r>
+        <w:rPr>
+          <w:rFonts w:ascii="Consolas" w:hAnsi="Consolas" w:cs="Consolas"/>
+          <w:color w:val="000000"/>
+          <w:sz w:val="16"/>
+          <w:szCs w:val="16"/>
+        </w:rPr>
+        <w:t xml:space="preserve">            </w:t>
+      </w:r>
+      <w:proofErr w:type="spellStart"/>
+      <w:r>
+        <w:rPr>
+          <w:rFonts w:ascii="Consolas" w:hAnsi="Consolas" w:cs="Consolas"/>
+          <w:color w:val="000000"/>
+          <w:sz w:val="16"/>
+          <w:szCs w:val="16"/>
+        </w:rPr>
+        <w:t>s.source.volume</w:t>
+      </w:r>
+      <w:proofErr w:type="spellEnd"/>
+      <w:r>
+        <w:rPr>
+          <w:rFonts w:ascii="Consolas" w:hAnsi="Consolas" w:cs="Consolas"/>
+          <w:color w:val="000000"/>
+          <w:sz w:val="16"/>
+          <w:szCs w:val="16"/>
+        </w:rPr>
+        <w:t xml:space="preserve"> = </w:t>
+      </w:r>
+      <w:proofErr w:type="spellStart"/>
+      <w:r>
+        <w:rPr>
+          <w:rFonts w:ascii="Consolas" w:hAnsi="Consolas" w:cs="Consolas"/>
+          <w:color w:val="000000"/>
+          <w:sz w:val="16"/>
+          <w:szCs w:val="16"/>
+        </w:rPr>
+        <w:t>s.volume</w:t>
+      </w:r>
+      <w:proofErr w:type="spellEnd"/>
+      <w:r>
+        <w:rPr>
+          <w:rFonts w:ascii="Consolas" w:hAnsi="Consolas" w:cs="Consolas"/>
+          <w:color w:val="000000"/>
+          <w:sz w:val="16"/>
+          <w:szCs w:val="16"/>
+        </w:rPr>
+        <w:t>;</w:t>
+      </w:r>
+    </w:p>
+    <w:p>
+      <w:pPr>
+        <w:autoSpaceDE w:val="0"/>
+        <w:autoSpaceDN w:val="0"/>
+        <w:bidi w:val="0"/>
+        <w:adjustRightInd w:val="0"/>
+        <w:spacing w:after="0" w:line="240" w:lineRule="auto"/>
+        <w:rPr>
+          <w:rFonts w:ascii="Consolas" w:hAnsi="Consolas" w:cs="Consolas"/>
+          <w:color w:val="000000"/>
+          <w:sz w:val="16"/>
+          <w:szCs w:val="16"/>
+        </w:rPr>
+      </w:pPr>
+      <w:r>
+        <w:rPr>
+          <w:rFonts w:ascii="Consolas" w:hAnsi="Consolas" w:cs="Consolas"/>
+          <w:color w:val="000000"/>
+          <w:sz w:val="16"/>
+          <w:szCs w:val="16"/>
+        </w:rPr>
+        <w:t xml:space="preserve">            </w:t>
+      </w:r>
+      <w:proofErr w:type="spellStart"/>
+      <w:r>
+        <w:rPr>
+          <w:rFonts w:ascii="Consolas" w:hAnsi="Consolas" w:cs="Consolas"/>
+          <w:color w:val="000000"/>
+          <w:sz w:val="16"/>
+          <w:szCs w:val="16"/>
+        </w:rPr>
+        <w:t>s.source.pitch</w:t>
+      </w:r>
+      <w:proofErr w:type="spellEnd"/>
+      <w:r>
+        <w:rPr>
+          <w:rFonts w:ascii="Consolas" w:hAnsi="Consolas" w:cs="Consolas"/>
+          <w:color w:val="000000"/>
+          <w:sz w:val="16"/>
+          <w:szCs w:val="16"/>
+        </w:rPr>
+        <w:t xml:space="preserve"> = </w:t>
+      </w:r>
+      <w:proofErr w:type="spellStart"/>
+      <w:r>
+        <w:rPr>
+          <w:rFonts w:ascii="Consolas" w:hAnsi="Consolas" w:cs="Consolas"/>
+          <w:color w:val="000000"/>
+          <w:sz w:val="16"/>
+          <w:szCs w:val="16"/>
+        </w:rPr>
+        <w:t>s.pitch</w:t>
+      </w:r>
+      <w:proofErr w:type="spellEnd"/>
+      <w:r>
+        <w:rPr>
+          <w:rFonts w:ascii="Consolas" w:hAnsi="Consolas" w:cs="Consolas"/>
+          <w:color w:val="000000"/>
+          <w:sz w:val="16"/>
+          <w:szCs w:val="16"/>
+        </w:rPr>
+        <w:t>;</w:t>
+      </w:r>
+    </w:p>
+    <w:p>
+      <w:pPr>
+        <w:autoSpaceDE w:val="0"/>
+        <w:autoSpaceDN w:val="0"/>
+        <w:bidi w:val="0"/>
+        <w:adjustRightInd w:val="0"/>
+        <w:spacing w:after="0" w:line="240" w:lineRule="auto"/>
+        <w:rPr>
+          <w:rFonts w:ascii="Consolas" w:hAnsi="Consolas" w:cs="Consolas"/>
+          <w:color w:val="000000"/>
+          <w:sz w:val="16"/>
+          <w:szCs w:val="16"/>
+        </w:rPr>
+      </w:pPr>
+      <w:r>
+        <w:rPr>
+          <w:rFonts w:ascii="Consolas" w:hAnsi="Consolas" w:cs="Consolas"/>
+          <w:color w:val="000000"/>
+          <w:sz w:val="16"/>
+          <w:szCs w:val="16"/>
+        </w:rPr>
+        <w:t xml:space="preserve">            </w:t>
+      </w:r>
+      <w:proofErr w:type="spellStart"/>
+      <w:r>
+        <w:rPr>
+          <w:rFonts w:ascii="Consolas" w:hAnsi="Consolas" w:cs="Consolas"/>
+          <w:color w:val="000000"/>
+          <w:sz w:val="16"/>
+          <w:szCs w:val="16"/>
+        </w:rPr>
+        <w:t>s.source.loop</w:t>
+      </w:r>
+      <w:proofErr w:type="spellEnd"/>
+      <w:r>
+        <w:rPr>
+          <w:rFonts w:ascii="Consolas" w:hAnsi="Consolas" w:cs="Consolas"/>
+          <w:color w:val="000000"/>
+          <w:sz w:val="16"/>
+          <w:szCs w:val="16"/>
+        </w:rPr>
+        <w:t xml:space="preserve"> = </w:t>
+      </w:r>
+      <w:proofErr w:type="spellStart"/>
+      <w:r>
+        <w:rPr>
+          <w:rFonts w:ascii="Consolas" w:hAnsi="Consolas" w:cs="Consolas"/>
+          <w:color w:val="000000"/>
+          <w:sz w:val="16"/>
+          <w:szCs w:val="16"/>
+        </w:rPr>
+        <w:t>s.loop</w:t>
+      </w:r>
+      <w:proofErr w:type="spellEnd"/>
+      <w:r>
+        <w:rPr>
+          <w:rFonts w:ascii="Consolas" w:hAnsi="Consolas" w:cs="Consolas"/>
+          <w:color w:val="000000"/>
+          <w:sz w:val="16"/>
+          <w:szCs w:val="16"/>
+        </w:rPr>
+        <w:t>;</w:t>
+      </w:r>
+    </w:p>
+    <w:p>
+      <w:pPr>
+        <w:autoSpaceDE w:val="0"/>
+        <w:autoSpaceDN w:val="0"/>
+        <w:bidi w:val="0"/>
+        <w:adjustRightInd w:val="0"/>
+        <w:spacing w:after="0" w:line="240" w:lineRule="auto"/>
+        <w:rPr>
+          <w:rFonts w:ascii="Consolas" w:hAnsi="Consolas" w:cs="Consolas"/>
+          <w:color w:val="000000"/>
+          <w:sz w:val="16"/>
+          <w:szCs w:val="16"/>
+        </w:rPr>
+      </w:pPr>
+      <w:r>
+        <w:rPr>
+          <w:rFonts w:ascii="Consolas" w:hAnsi="Consolas" w:cs="Consolas"/>
+          <w:color w:val="000000"/>
+          <w:sz w:val="16"/>
+          <w:szCs w:val="16"/>
+        </w:rPr>
+        <w:t xml:space="preserve">        }</w:t>
+      </w:r>
+    </w:p>
+    <w:p>
+      <w:pPr>
+        <w:autoSpaceDE w:val="0"/>
+        <w:autoSpaceDN w:val="0"/>
+        <w:bidi w:val="0"/>
+        <w:adjustRightInd w:val="0"/>
+        <w:spacing w:after="0" w:line="240" w:lineRule="auto"/>
+        <w:rPr>
+          <w:rFonts w:ascii="Consolas" w:hAnsi="Consolas" w:cs="Consolas"/>
+          <w:color w:val="000000"/>
+          <w:sz w:val="16"/>
+          <w:szCs w:val="16"/>
+        </w:rPr>
+      </w:pPr>
+      <w:r>
+        <w:rPr>
+          <w:rFonts w:ascii="Consolas" w:hAnsi="Consolas" w:cs="Consolas"/>
+          <w:color w:val="000000"/>
+          <w:sz w:val="16"/>
+          <w:szCs w:val="16"/>
+        </w:rPr>
+        <w:t xml:space="preserve">    }</w:t>
+      </w:r>
+      <w:r>
+        <w:rPr>
+          <w:rFonts w:ascii="Consolas" w:hAnsi="Consolas" w:cs="Consolas"/>
+          <w:color w:val="000000"/>
+          <w:sz w:val="16"/>
+          <w:szCs w:val="16"/>
+        </w:rPr>
+        <w:br/>
+        <w:t xml:space="preserve">   </w:t>
+      </w:r>
+      <w:r>
+        <w:rPr>
+          <w:rFonts w:ascii="Consolas" w:hAnsi="Consolas" w:cs="Consolas"/>
+          <w:b/>
+          <w:bCs/>
+          <w:color w:val="000000"/>
+          <w:sz w:val="16"/>
+          <w:szCs w:val="16"/>
+        </w:rPr>
+        <w:t>.  .  .</w:t>
+      </w:r>
+    </w:p>
+    <w:p>
+      <w:pPr>
+        <w:jc w:val="right"/>
+        <w:rPr>
+          <w:rFonts w:ascii="Consolas" w:hAnsi="Consolas" w:hint="cs"/>
+          <w:color w:val="000000"/>
+          <w:sz w:val="16"/>
+          <w:szCs w:val="16"/>
+          <w:rtl/>
+        </w:rPr>
+      </w:pPr>
+      <w:r>
+        <w:rPr>
+          <w:rFonts w:ascii="Consolas" w:hAnsi="Consolas" w:cs="Consolas"/>
+          <w:color w:val="000000"/>
+          <w:sz w:val="16"/>
+          <w:szCs w:val="16"/>
+        </w:rPr>
+        <w:t>}</w:t>
+      </w:r>
+    </w:p>
+    <w:p>
+      <w:pPr>
+        <w:jc w:val="right"/>
+        <w:rPr>
+          <w:rFonts w:ascii="Consolas" w:hAnsi="Consolas" w:hint="cs"/>
+          <w:color w:val="000000"/>
+          <w:sz w:val="16"/>
+          <w:szCs w:val="16"/>
+          <w:rtl/>
+        </w:rPr>
+      </w:pPr>
+    </w:p>
+    <w:p>
+      <w:pPr>
+        <w:rPr>
+          <w:rFonts w:ascii="Consolas" w:hAnsi="Consolas" w:hint="cs"/>
+          <w:color w:val="000000"/>
+          <w:rtl/>
+        </w:rPr>
+      </w:pPr>
+      <w:r>
+        <w:rPr>
+          <w:rFonts w:ascii="Consolas" w:hAnsi="Consolas" w:hint="cs"/>
+          <w:color w:val="000000"/>
+          <w:rtl/>
+        </w:rPr>
+        <w:t xml:space="preserve">כמובן שבמהלך המשחק אנחנו צריך להריץ את האודיו-קליפ הרלוונטי למאורע, בשביל זה ניצור מתודה מיוחדת שתחפש את הצליל מתוך המערך ובמידה וקיים אובייקט כזה גם תנגן אותו, אחרת תעדכן אותנו (המתכנתים) שמנסים להגיע לאובייקט שלא קיים ותחזיר ערך ריק. </w:t>
+      </w:r>
+      <w:r>
+        <w:rPr>
+          <w:rFonts w:ascii="Consolas" w:hAnsi="Consolas" w:hint="cs"/>
+          <w:color w:val="000000"/>
+          <w:rtl/>
+        </w:rPr>
+        <w:t>ל-</w:t>
+      </w:r>
+      <w:r>
+        <w:rPr>
+          <w:rFonts w:ascii="Consolas" w:hAnsi="Consolas"/>
+          <w:color w:val="000000"/>
+        </w:rPr>
+        <w:t>c#</w:t>
+      </w:r>
+      <w:r>
+        <w:rPr>
+          <w:rFonts w:ascii="Consolas" w:hAnsi="Consolas" w:hint="cs"/>
+          <w:color w:val="000000"/>
+          <w:rtl/>
+        </w:rPr>
+        <w:t xml:space="preserve"> יש פונקציות מיחדות לאוספים, בניהם מתודות ייחודיות למערכים. נוכל להשתמש במתודה </w:t>
+      </w:r>
+      <w:proofErr w:type="spellStart"/>
+      <w:r>
+        <w:rPr>
+          <w:rFonts w:ascii="Consolas" w:hAnsi="Consolas"/>
+          <w:color w:val="000000"/>
+        </w:rPr>
+        <w:t>Array.find</w:t>
+      </w:r>
+      <w:proofErr w:type="spellEnd"/>
+      <w:r>
+        <w:rPr>
+          <w:rFonts w:ascii="Consolas" w:hAnsi="Consolas"/>
+          <w:color w:val="000000"/>
+        </w:rPr>
+        <w:t>(</w:t>
+      </w:r>
+      <w:proofErr w:type="spellStart"/>
+      <w:r>
+        <w:rPr>
+          <w:rFonts w:ascii="Consolas" w:hAnsi="Consolas"/>
+          <w:color w:val="000000"/>
+        </w:rPr>
+        <w:t>array,function</w:t>
+      </w:r>
+      <w:proofErr w:type="spellEnd"/>
+      <w:r>
+        <w:rPr>
+          <w:rFonts w:ascii="Consolas" w:hAnsi="Consolas"/>
+          <w:color w:val="000000"/>
+        </w:rPr>
+        <w:t>)</w:t>
+      </w:r>
+      <w:r>
+        <w:rPr>
+          <w:rFonts w:ascii="Consolas" w:hAnsi="Consolas" w:hint="cs"/>
+          <w:color w:val="000000"/>
+          <w:rtl/>
+        </w:rPr>
+        <w:t xml:space="preserve"> </w:t>
+      </w:r>
+      <w:r>
+        <w:rPr>
+          <w:rFonts w:ascii="Consolas" w:hAnsi="Consolas" w:hint="cs"/>
+          <w:color w:val="000000"/>
+          <w:rtl/>
+        </w:rPr>
+        <w:t xml:space="preserve">שמקבלת מערך ומצביע לפונקציה שלפיו היא תחפש. אפשר ליצור פונקציה במיוחד או להשתמש </w:t>
+      </w:r>
+      <w:proofErr w:type="spellStart"/>
+      <w:r>
+        <w:rPr>
+          <w:rFonts w:ascii="Consolas" w:hAnsi="Consolas" w:hint="cs"/>
+          <w:color w:val="000000"/>
+          <w:rtl/>
+        </w:rPr>
+        <w:t>בפונקצי</w:t>
+      </w:r>
+      <w:r>
+        <w:rPr>
+          <w:rFonts w:ascii="Consolas" w:hAnsi="Consolas" w:hint="cs"/>
+          <w:color w:val="000000"/>
+          <w:rtl/>
+        </w:rPr>
+        <w:t>ת</w:t>
+      </w:r>
+      <w:proofErr w:type="spellEnd"/>
+      <w:r>
+        <w:rPr>
+          <w:rFonts w:ascii="Consolas" w:hAnsi="Consolas" w:hint="cs"/>
+          <w:color w:val="000000"/>
+          <w:rtl/>
+        </w:rPr>
+        <w:t xml:space="preserve"> למבדה שמבחינת סינטקס זהה</w:t>
+      </w:r>
+      <w:r>
+        <w:rPr>
+          <w:rFonts w:ascii="Consolas" w:hAnsi="Consolas" w:hint="cs"/>
+          <w:color w:val="000000"/>
+          <w:rtl/>
+        </w:rPr>
+        <w:t xml:space="preserve"> כמעט לחלוטין </w:t>
+      </w:r>
+      <w:r>
+        <w:rPr>
+          <w:rFonts w:ascii="Consolas" w:hAnsi="Consolas" w:hint="cs"/>
+          <w:color w:val="000000"/>
+          <w:rtl/>
+        </w:rPr>
+        <w:t>ל</w:t>
+      </w:r>
+      <w:r>
+        <w:rPr>
+          <w:rFonts w:ascii="Consolas" w:hAnsi="Consolas" w:hint="cs"/>
+          <w:color w:val="000000"/>
+          <w:rtl/>
+        </w:rPr>
+        <w:t xml:space="preserve">ג'אווה.  נשתמש במרחב השם </w:t>
+      </w:r>
+      <w:r>
+        <w:rPr>
+          <w:rFonts w:ascii="Consolas" w:hAnsi="Consolas"/>
+          <w:b/>
+          <w:bCs/>
+          <w:color w:val="000000"/>
+        </w:rPr>
+        <w:t>using System;</w:t>
+      </w:r>
+      <w:r>
+        <w:rPr>
+          <w:rFonts w:ascii="Consolas" w:hAnsi="Consolas" w:hint="cs"/>
+          <w:b/>
+          <w:bCs/>
+          <w:color w:val="000000"/>
+          <w:rtl/>
+        </w:rPr>
+        <w:t xml:space="preserve"> </w:t>
+      </w:r>
+      <w:r>
+        <w:rPr>
+          <w:rFonts w:ascii="Consolas" w:hAnsi="Consolas" w:hint="cs"/>
+          <w:color w:val="000000"/>
+          <w:rtl/>
+        </w:rPr>
+        <w:t>לשם כך. במקרה שלנו נדרוש שהמתודה תקבל כפרמטר את קובץ האודיו שאותו אנחנו רוצים למצוא מתוך המערך ובפונקציית למדה נחפש משתנה סאונד שהשם שלו</w:t>
+      </w:r>
+      <w:r>
+        <w:rPr>
+          <w:rFonts w:ascii="Consolas" w:hAnsi="Consolas" w:hint="cs"/>
+          <w:color w:val="000000"/>
+          <w:rtl/>
+        </w:rPr>
+        <w:t xml:space="preserve"> זהה לשם המחרוזת אותה הביאו לנו:</w:t>
+      </w:r>
+    </w:p>
+    <w:p>
+      <w:pPr>
+        <w:autoSpaceDE w:val="0"/>
+        <w:autoSpaceDN w:val="0"/>
+        <w:bidi w:val="0"/>
+        <w:adjustRightInd w:val="0"/>
+        <w:spacing w:after="0" w:line="240" w:lineRule="auto"/>
+        <w:rPr>
+          <w:rFonts w:ascii="Consolas" w:hAnsi="Consolas" w:cs="Consolas"/>
+          <w:color w:val="000000"/>
+          <w:sz w:val="16"/>
+          <w:szCs w:val="16"/>
+        </w:rPr>
+      </w:pPr>
+      <w:proofErr w:type="gramStart"/>
+      <w:r>
+        <w:rPr>
+          <w:rFonts w:ascii="Consolas" w:hAnsi="Consolas" w:cs="Consolas"/>
+          <w:color w:val="0000FF"/>
+          <w:sz w:val="16"/>
+          <w:szCs w:val="16"/>
+        </w:rPr>
+        <w:t>public</w:t>
+      </w:r>
+      <w:proofErr w:type="gramEnd"/>
+      <w:r>
+        <w:rPr>
+          <w:rFonts w:ascii="Consolas" w:hAnsi="Consolas" w:cs="Consolas"/>
+          <w:color w:val="000000"/>
+          <w:sz w:val="16"/>
+          <w:szCs w:val="16"/>
+        </w:rPr>
+        <w:t xml:space="preserve"> </w:t>
+      </w:r>
+      <w:r>
+        <w:rPr>
+          <w:rFonts w:ascii="Consolas" w:hAnsi="Consolas" w:cs="Consolas"/>
+          <w:color w:val="0000FF"/>
+          <w:sz w:val="16"/>
+          <w:szCs w:val="16"/>
+        </w:rPr>
+        <w:t>void</w:t>
+      </w:r>
+      <w:r>
+        <w:rPr>
+          <w:rFonts w:ascii="Consolas" w:hAnsi="Consolas" w:cs="Consolas"/>
+          <w:color w:val="000000"/>
+          <w:sz w:val="16"/>
+          <w:szCs w:val="16"/>
+        </w:rPr>
+        <w:t xml:space="preserve"> Play(</w:t>
+      </w:r>
+      <w:r>
+        <w:rPr>
+          <w:rFonts w:ascii="Consolas" w:hAnsi="Consolas" w:cs="Consolas"/>
+          <w:color w:val="0000FF"/>
+          <w:sz w:val="16"/>
+          <w:szCs w:val="16"/>
+        </w:rPr>
+        <w:t>string</w:t>
+      </w:r>
+      <w:r>
+        <w:rPr>
+          <w:rFonts w:ascii="Consolas" w:hAnsi="Consolas" w:cs="Consolas"/>
+          <w:color w:val="000000"/>
+          <w:sz w:val="16"/>
+          <w:szCs w:val="16"/>
+        </w:rPr>
+        <w:t xml:space="preserve"> name)</w:t>
+      </w:r>
+    </w:p>
+    <w:p>
+      <w:pPr>
+        <w:autoSpaceDE w:val="0"/>
+        <w:autoSpaceDN w:val="0"/>
+        <w:bidi w:val="0"/>
+        <w:adjustRightInd w:val="0"/>
+        <w:spacing w:after="0" w:line="240" w:lineRule="auto"/>
+        <w:rPr>
+          <w:rFonts w:ascii="Consolas" w:hAnsi="Consolas" w:cs="Consolas"/>
+          <w:color w:val="000000"/>
+          <w:sz w:val="16"/>
+          <w:szCs w:val="16"/>
+        </w:rPr>
+      </w:pPr>
+      <w:r>
+        <w:rPr>
+          <w:rFonts w:ascii="Consolas" w:hAnsi="Consolas" w:cs="Consolas"/>
+          <w:color w:val="000000"/>
+          <w:sz w:val="16"/>
+          <w:szCs w:val="16"/>
+        </w:rPr>
+        <w:t xml:space="preserve">    {</w:t>
+      </w:r>
+    </w:p>
+    <w:p>
+      <w:pPr>
+        <w:autoSpaceDE w:val="0"/>
+        <w:autoSpaceDN w:val="0"/>
+        <w:bidi w:val="0"/>
+        <w:adjustRightInd w:val="0"/>
+        <w:spacing w:after="0" w:line="240" w:lineRule="auto"/>
+        <w:rPr>
+          <w:rFonts w:ascii="Consolas" w:hAnsi="Consolas" w:cs="Consolas"/>
+          <w:color w:val="000000"/>
+          <w:sz w:val="16"/>
+          <w:szCs w:val="16"/>
+        </w:rPr>
+      </w:pPr>
+      <w:r>
+        <w:rPr>
+          <w:rFonts w:ascii="Consolas" w:hAnsi="Consolas" w:cs="Consolas"/>
+          <w:color w:val="000000"/>
+          <w:sz w:val="16"/>
+          <w:szCs w:val="16"/>
+        </w:rPr>
+        <w:t xml:space="preserve">        Sound s = </w:t>
+      </w:r>
+      <w:proofErr w:type="spellStart"/>
+      <w:proofErr w:type="gramStart"/>
+      <w:r>
+        <w:rPr>
+          <w:rFonts w:ascii="Consolas" w:hAnsi="Consolas" w:cs="Consolas"/>
+          <w:color w:val="000000"/>
+          <w:sz w:val="16"/>
+          <w:szCs w:val="16"/>
+        </w:rPr>
+        <w:t>Array.Find</w:t>
+      </w:r>
+      <w:proofErr w:type="spellEnd"/>
+      <w:r>
+        <w:rPr>
+          <w:rFonts w:ascii="Consolas" w:hAnsi="Consolas" w:cs="Consolas"/>
+          <w:color w:val="000000"/>
+          <w:sz w:val="16"/>
+          <w:szCs w:val="16"/>
+        </w:rPr>
+        <w:t>(</w:t>
+      </w:r>
+      <w:proofErr w:type="gramEnd"/>
+      <w:r>
+        <w:rPr>
+          <w:rFonts w:ascii="Consolas" w:hAnsi="Consolas" w:cs="Consolas"/>
+          <w:color w:val="000000"/>
+          <w:sz w:val="16"/>
+          <w:szCs w:val="16"/>
+        </w:rPr>
+        <w:t>sounds, sound =&gt; sound.name == name);</w:t>
+      </w:r>
+    </w:p>
+    <w:p>
+      <w:pPr>
+        <w:autoSpaceDE w:val="0"/>
+        <w:autoSpaceDN w:val="0"/>
+        <w:bidi w:val="0"/>
+        <w:adjustRightInd w:val="0"/>
+        <w:spacing w:after="0" w:line="240" w:lineRule="auto"/>
+        <w:rPr>
+          <w:rFonts w:ascii="Consolas" w:hAnsi="Consolas" w:cs="Consolas"/>
+          <w:color w:val="000000"/>
+          <w:sz w:val="16"/>
+          <w:szCs w:val="16"/>
+        </w:rPr>
+      </w:pPr>
+      <w:r>
+        <w:rPr>
+          <w:rFonts w:ascii="Consolas" w:hAnsi="Consolas" w:cs="Consolas"/>
+          <w:color w:val="000000"/>
+          <w:sz w:val="16"/>
+          <w:szCs w:val="16"/>
+        </w:rPr>
+        <w:t xml:space="preserve">        </w:t>
+      </w:r>
+      <w:proofErr w:type="gramStart"/>
+      <w:r>
+        <w:rPr>
+          <w:rFonts w:ascii="Consolas" w:hAnsi="Consolas" w:cs="Consolas"/>
+          <w:color w:val="0000FF"/>
+          <w:sz w:val="16"/>
+          <w:szCs w:val="16"/>
+        </w:rPr>
+        <w:t>if</w:t>
+      </w:r>
+      <w:proofErr w:type="gramEnd"/>
+      <w:r>
+        <w:rPr>
+          <w:rFonts w:ascii="Consolas" w:hAnsi="Consolas" w:cs="Consolas"/>
+          <w:color w:val="000000"/>
+          <w:sz w:val="16"/>
+          <w:szCs w:val="16"/>
+        </w:rPr>
+        <w:t xml:space="preserve"> (s == </w:t>
+      </w:r>
+      <w:r>
+        <w:rPr>
+          <w:rFonts w:ascii="Consolas" w:hAnsi="Consolas" w:cs="Consolas"/>
+          <w:color w:val="0000FF"/>
+          <w:sz w:val="16"/>
+          <w:szCs w:val="16"/>
+        </w:rPr>
+        <w:t>null</w:t>
+      </w:r>
+      <w:r>
+        <w:rPr>
+          <w:rFonts w:ascii="Consolas" w:hAnsi="Consolas" w:cs="Consolas"/>
+          <w:color w:val="000000"/>
+          <w:sz w:val="16"/>
+          <w:szCs w:val="16"/>
+        </w:rPr>
+        <w:t>)</w:t>
+      </w:r>
+    </w:p>
+    <w:p>
+      <w:pPr>
+        <w:autoSpaceDE w:val="0"/>
+        <w:autoSpaceDN w:val="0"/>
+        <w:bidi w:val="0"/>
+        <w:adjustRightInd w:val="0"/>
+        <w:spacing w:after="0" w:line="240" w:lineRule="auto"/>
+        <w:rPr>
+          <w:rFonts w:ascii="Consolas" w:hAnsi="Consolas" w:cs="Consolas"/>
+          <w:color w:val="000000"/>
+          <w:sz w:val="16"/>
+          <w:szCs w:val="16"/>
+        </w:rPr>
+      </w:pPr>
+      <w:r>
+        <w:rPr>
+          <w:rFonts w:ascii="Consolas" w:hAnsi="Consolas" w:cs="Consolas"/>
+          <w:color w:val="000000"/>
+          <w:sz w:val="16"/>
+          <w:szCs w:val="16"/>
+        </w:rPr>
+        <w:t xml:space="preserve">        {</w:t>
+      </w:r>
+    </w:p>
+    <w:p>
+      <w:pPr>
+        <w:autoSpaceDE w:val="0"/>
+        <w:autoSpaceDN w:val="0"/>
+        <w:bidi w:val="0"/>
+        <w:adjustRightInd w:val="0"/>
+        <w:spacing w:after="0" w:line="240" w:lineRule="auto"/>
+        <w:rPr>
+          <w:rFonts w:ascii="Consolas" w:hAnsi="Consolas" w:cs="Consolas"/>
+          <w:color w:val="000000"/>
+          <w:sz w:val="16"/>
+          <w:szCs w:val="16"/>
+        </w:rPr>
+      </w:pPr>
+      <w:r>
+        <w:rPr>
+          <w:rFonts w:ascii="Consolas" w:hAnsi="Consolas" w:cs="Consolas"/>
+          <w:color w:val="000000"/>
+          <w:sz w:val="16"/>
+          <w:szCs w:val="16"/>
+        </w:rPr>
+        <w:t xml:space="preserve">            </w:t>
+      </w:r>
+      <w:proofErr w:type="spellStart"/>
+      <w:proofErr w:type="gramStart"/>
+      <w:r>
+        <w:rPr>
+          <w:rFonts w:ascii="Consolas" w:hAnsi="Consolas" w:cs="Consolas"/>
+          <w:color w:val="000000"/>
+          <w:sz w:val="16"/>
+          <w:szCs w:val="16"/>
+        </w:rPr>
+        <w:t>Debug.LogWarning</w:t>
+      </w:r>
+      <w:proofErr w:type="spellEnd"/>
+      <w:r>
+        <w:rPr>
+          <w:rFonts w:ascii="Consolas" w:hAnsi="Consolas" w:cs="Consolas"/>
+          <w:color w:val="000000"/>
+          <w:sz w:val="16"/>
+          <w:szCs w:val="16"/>
+        </w:rPr>
+        <w:t>(</w:t>
+      </w:r>
+      <w:proofErr w:type="gramEnd"/>
+      <w:r>
+        <w:rPr>
+          <w:rFonts w:ascii="Consolas" w:hAnsi="Consolas" w:cs="Consolas"/>
+          <w:color w:val="A31515"/>
+          <w:sz w:val="16"/>
+          <w:szCs w:val="16"/>
+        </w:rPr>
+        <w:t>"sound"</w:t>
+      </w:r>
+      <w:r>
+        <w:rPr>
+          <w:rFonts w:ascii="Consolas" w:hAnsi="Consolas" w:cs="Consolas"/>
+          <w:color w:val="000000"/>
+          <w:sz w:val="16"/>
+          <w:szCs w:val="16"/>
+        </w:rPr>
+        <w:t xml:space="preserve"> + name + </w:t>
+      </w:r>
+      <w:r>
+        <w:rPr>
+          <w:rFonts w:ascii="Consolas" w:hAnsi="Consolas" w:cs="Consolas"/>
+          <w:color w:val="A31515"/>
+          <w:sz w:val="16"/>
+          <w:szCs w:val="16"/>
+        </w:rPr>
+        <w:t>"not found"</w:t>
+      </w:r>
+      <w:r>
+        <w:rPr>
+          <w:rFonts w:ascii="Consolas" w:hAnsi="Consolas" w:cs="Consolas"/>
+          <w:color w:val="000000"/>
+          <w:sz w:val="16"/>
+          <w:szCs w:val="16"/>
+        </w:rPr>
+        <w:t>);</w:t>
+      </w:r>
+    </w:p>
+    <w:p>
+      <w:pPr>
+        <w:autoSpaceDE w:val="0"/>
+        <w:autoSpaceDN w:val="0"/>
+        <w:bidi w:val="0"/>
+        <w:adjustRightInd w:val="0"/>
+        <w:spacing w:after="0" w:line="240" w:lineRule="auto"/>
+        <w:rPr>
+          <w:rFonts w:ascii="Consolas" w:hAnsi="Consolas" w:cs="Consolas"/>
+          <w:color w:val="000000"/>
+          <w:sz w:val="16"/>
+          <w:szCs w:val="16"/>
+        </w:rPr>
+      </w:pPr>
+      <w:r>
+        <w:rPr>
+          <w:rFonts w:ascii="Consolas" w:hAnsi="Consolas" w:cs="Consolas"/>
+          <w:color w:val="000000"/>
+          <w:sz w:val="16"/>
+          <w:szCs w:val="16"/>
+        </w:rPr>
+        <w:t xml:space="preserve">            </w:t>
+      </w:r>
+      <w:proofErr w:type="gramStart"/>
+      <w:r>
+        <w:rPr>
+          <w:rFonts w:ascii="Consolas" w:hAnsi="Consolas" w:cs="Consolas"/>
+          <w:color w:val="0000FF"/>
+          <w:sz w:val="16"/>
+          <w:szCs w:val="16"/>
+        </w:rPr>
+        <w:t>return</w:t>
+      </w:r>
+      <w:proofErr w:type="gramEnd"/>
+      <w:r>
+        <w:rPr>
+          <w:rFonts w:ascii="Consolas" w:hAnsi="Consolas" w:cs="Consolas"/>
+          <w:color w:val="000000"/>
+          <w:sz w:val="16"/>
+          <w:szCs w:val="16"/>
+        </w:rPr>
+        <w:t>;</w:t>
+      </w:r>
+    </w:p>
+    <w:p>
+      <w:pPr>
+        <w:autoSpaceDE w:val="0"/>
+        <w:autoSpaceDN w:val="0"/>
+        <w:bidi w:val="0"/>
+        <w:adjustRightInd w:val="0"/>
+        <w:spacing w:after="0" w:line="240" w:lineRule="auto"/>
+        <w:rPr>
+          <w:rFonts w:ascii="Consolas" w:hAnsi="Consolas" w:cs="Consolas"/>
+          <w:color w:val="000000"/>
+          <w:sz w:val="16"/>
+          <w:szCs w:val="16"/>
+        </w:rPr>
+      </w:pPr>
+      <w:r>
+        <w:rPr>
+          <w:rFonts w:ascii="Consolas" w:hAnsi="Consolas" w:cs="Consolas"/>
+          <w:color w:val="000000"/>
+          <w:sz w:val="16"/>
+          <w:szCs w:val="16"/>
+        </w:rPr>
+        <w:t xml:space="preserve">        }</w:t>
+      </w:r>
+    </w:p>
+    <w:p>
+      <w:pPr>
+        <w:autoSpaceDE w:val="0"/>
+        <w:autoSpaceDN w:val="0"/>
+        <w:bidi w:val="0"/>
+        <w:adjustRightInd w:val="0"/>
+        <w:spacing w:after="0" w:line="240" w:lineRule="auto"/>
+        <w:rPr>
+          <w:rFonts w:ascii="Consolas" w:hAnsi="Consolas" w:cs="Consolas"/>
+          <w:color w:val="000000"/>
+          <w:sz w:val="16"/>
+          <w:szCs w:val="16"/>
+        </w:rPr>
+      </w:pPr>
+      <w:r>
+        <w:rPr>
+          <w:rFonts w:ascii="Consolas" w:hAnsi="Consolas" w:cs="Consolas"/>
+          <w:color w:val="000000"/>
+          <w:sz w:val="16"/>
+          <w:szCs w:val="16"/>
+        </w:rPr>
+        <w:t xml:space="preserve">        </w:t>
+      </w:r>
+      <w:proofErr w:type="spellStart"/>
+      <w:proofErr w:type="gramStart"/>
+      <w:r>
+        <w:rPr>
+          <w:rFonts w:ascii="Consolas" w:hAnsi="Consolas" w:cs="Consolas"/>
+          <w:color w:val="000000"/>
+          <w:sz w:val="16"/>
+          <w:szCs w:val="16"/>
+        </w:rPr>
+        <w:t>s.source.Play</w:t>
+      </w:r>
+      <w:proofErr w:type="spellEnd"/>
+      <w:r>
+        <w:rPr>
+          <w:rFonts w:ascii="Consolas" w:hAnsi="Consolas" w:cs="Consolas"/>
+          <w:color w:val="000000"/>
+          <w:sz w:val="16"/>
+          <w:szCs w:val="16"/>
+        </w:rPr>
+        <w:t>(</w:t>
+      </w:r>
+      <w:proofErr w:type="gramEnd"/>
+      <w:r>
+        <w:rPr>
+          <w:rFonts w:ascii="Consolas" w:hAnsi="Consolas" w:cs="Consolas"/>
+          <w:color w:val="000000"/>
+          <w:sz w:val="16"/>
+          <w:szCs w:val="16"/>
+        </w:rPr>
+        <w:t>);</w:t>
+      </w:r>
+    </w:p>
+    <w:p>
+      <w:pPr>
+        <w:jc w:val="right"/>
+        <w:rPr>
+          <w:rFonts w:ascii="Consolas" w:hAnsi="Consolas" w:hint="cs"/>
+          <w:color w:val="000000"/>
+          <w:sz w:val="16"/>
+          <w:szCs w:val="16"/>
+          <w:rtl/>
+        </w:rPr>
+      </w:pPr>
+      <w:r>
+        <w:rPr>
+          <w:rFonts w:ascii="Consolas" w:hAnsi="Consolas" w:cs="Consolas"/>
+          <w:color w:val="000000"/>
+          <w:sz w:val="16"/>
+          <w:szCs w:val="16"/>
+        </w:rPr>
+        <w:t xml:space="preserve">    }</w:t>
+      </w:r>
+    </w:p>
+    <w:p>
+      <w:pPr>
+        <w:rPr>
+          <w:rFonts w:ascii="Consolas" w:hAnsi="Consolas"/>
+          <w:color w:val="000000"/>
+        </w:rPr>
+      </w:pPr>
+      <w:r>
+        <w:rPr>
+          <w:rFonts w:ascii="Consolas" w:hAnsi="Consolas" w:hint="cs"/>
+          <w:color w:val="000000"/>
+          <w:rtl/>
+        </w:rPr>
+        <w:t>בשביל להשתמש ב</w:t>
+      </w:r>
+      <w:r>
+        <w:rPr>
+          <w:rFonts w:ascii="Consolas" w:hAnsi="Consolas"/>
+          <w:color w:val="000000"/>
+        </w:rPr>
+        <w:t>Audio Manager</w:t>
+      </w:r>
+      <w:r>
+        <w:rPr>
+          <w:rFonts w:ascii="Consolas" w:hAnsi="Consolas" w:hint="cs"/>
+          <w:color w:val="000000"/>
+          <w:rtl/>
+        </w:rPr>
+        <w:t xml:space="preserve"> שיצרנו באובייקטי משחק אחרים נוכל: א. במקרים בהם אנחנו אמורים להפעיל כמה אודיו-קליפים דרך אותו אובייקט נשמור משתנה עצם מסוג </w:t>
+      </w:r>
+      <w:proofErr w:type="spellStart"/>
+      <w:r>
+        <w:rPr>
+          <w:rFonts w:ascii="Consolas" w:hAnsi="Consolas"/>
+          <w:color w:val="000000"/>
+        </w:rPr>
+        <w:t>AudioManager</w:t>
+      </w:r>
+      <w:proofErr w:type="spellEnd"/>
+      <w:r>
+        <w:rPr>
+          <w:rFonts w:ascii="Consolas" w:hAnsi="Consolas" w:hint="cs"/>
+          <w:color w:val="000000"/>
+          <w:rtl/>
+        </w:rPr>
+        <w:t xml:space="preserve"> ונפעיל את הפונקציה </w:t>
+      </w:r>
+      <w:r>
+        <w:rPr>
+          <w:rFonts w:ascii="Consolas" w:hAnsi="Consolas"/>
+          <w:color w:val="000000"/>
+        </w:rPr>
+        <w:t>play</w:t>
+      </w:r>
+      <w:r>
+        <w:rPr>
+          <w:rFonts w:ascii="Consolas" w:hAnsi="Consolas" w:hint="cs"/>
+          <w:color w:val="000000"/>
+          <w:rtl/>
+        </w:rPr>
+        <w:t xml:space="preserve"> שלו במידת הצורך.</w:t>
+      </w:r>
+      <w:r>
+        <w:rPr>
+          <w:rFonts w:ascii="Consolas" w:hAnsi="Consolas"/>
+          <w:color w:val="000000"/>
+          <w:rtl/>
+        </w:rPr>
+        <w:br/>
+      </w:r>
+      <w:r>
+        <w:rPr>
+          <w:rFonts w:ascii="Consolas" w:hAnsi="Consolas" w:hint="cs"/>
+          <w:color w:val="000000"/>
+          <w:rtl/>
+        </w:rPr>
+        <w:t xml:space="preserve">ב)אפשר גם להשתמש בפונקציה של </w:t>
+      </w:r>
+      <w:r>
+        <w:rPr>
+          <w:rFonts w:ascii="Consolas" w:hAnsi="Consolas"/>
+          <w:color w:val="000000"/>
+        </w:rPr>
+        <w:t>unity</w:t>
+      </w:r>
+      <w:r>
+        <w:rPr>
+          <w:rFonts w:ascii="Consolas" w:hAnsi="Consolas" w:hint="cs"/>
+          <w:color w:val="000000"/>
+          <w:rtl/>
+        </w:rPr>
+        <w:t xml:space="preserve"> שמביאה לנו אובייקט שמוצאת לנו אובייקט מסוים ואז נפעיל את </w:t>
+      </w:r>
+      <w:r>
+        <w:rPr>
+          <w:rFonts w:ascii="Consolas" w:hAnsi="Consolas"/>
+          <w:color w:val="000000"/>
+        </w:rPr>
+        <w:t>play</w:t>
+      </w:r>
+      <w:r>
+        <w:rPr>
+          <w:rFonts w:ascii="Consolas" w:hAnsi="Consolas" w:hint="cs"/>
+          <w:color w:val="000000"/>
+          <w:rtl/>
+        </w:rPr>
+        <w:t>:</w:t>
+      </w:r>
+      <w:r>
+        <w:rPr>
+          <w:rFonts w:ascii="Consolas" w:hAnsi="Consolas" w:hint="cs"/>
+          <w:color w:val="000000"/>
+          <w:rtl/>
+        </w:rPr>
+        <w:br/>
+      </w:r>
+      <w:proofErr w:type="spellStart"/>
+      <w:r>
+        <w:rPr>
+          <w:rFonts w:ascii="Consolas" w:hAnsi="Consolas"/>
+          <w:color w:val="000000"/>
+        </w:rPr>
+        <w:t>FindObjectType</w:t>
+      </w:r>
+      <w:proofErr w:type="spellEnd"/>
+      <w:r>
+        <w:rPr>
+          <w:rFonts w:ascii="Consolas" w:hAnsi="Consolas"/>
+          <w:color w:val="000000"/>
+        </w:rPr>
+        <w:t>&lt;</w:t>
+      </w:r>
+      <w:proofErr w:type="spellStart"/>
+      <w:r>
+        <w:rPr>
+          <w:rFonts w:ascii="Consolas" w:hAnsi="Consolas"/>
+          <w:color w:val="000000"/>
+        </w:rPr>
+        <w:t>AudioManager</w:t>
+      </w:r>
+      <w:proofErr w:type="spellEnd"/>
+      <w:r>
+        <w:rPr>
+          <w:rFonts w:ascii="Consolas" w:hAnsi="Consolas"/>
+          <w:color w:val="000000"/>
+        </w:rPr>
+        <w:t>&gt;</w:t>
+      </w:r>
+      <w:r>
+        <w:rPr>
+          <w:rFonts w:ascii="Consolas" w:hAnsi="Consolas"/>
+          <w:color w:val="000000"/>
+        </w:rPr>
+        <w:t>().Play(…);</w:t>
+      </w:r>
+    </w:p>
+    <w:p>
+      <w:pPr>
+        <w:rPr>
+          <w:rFonts w:ascii="Consolas" w:hAnsi="Consolas" w:hint="cs"/>
+          <w:color w:val="000000"/>
+          <w:rtl/>
+        </w:rPr>
+      </w:pPr>
+      <w:r>
+        <w:rPr>
+          <w:rFonts w:ascii="Consolas" w:hAnsi="Consolas" w:hint="cs"/>
+          <w:color w:val="000000"/>
+          <w:rtl/>
+        </w:rPr>
+        <w:t xml:space="preserve"> </w:t>
+      </w:r>
+    </w:p>
+    <w:p>
+      <w:pPr>
+        <w:jc w:val="right"/>
+        <w:rPr>
+          <w:rtl/>
+        </w:rPr>
+      </w:pPr>
+      <w:r>
+        <w:rPr>
+          <w:rFonts w:hint="cs"/>
+          <w:rtl/>
+        </w:rPr>
+        <w:lastRenderedPageBreak/>
+        <w:t xml:space="preserve"> </w:t>
+      </w:r>
+      <w:r>
+        <w:rPr>
+          <w:rtl/>
+        </w:rPr>
+        <w:br/>
+      </w:r>
+      <w:r>
+        <w:rPr>
+          <w:rtl/>
+        </w:rPr>
+        <w:br/>
+      </w:r>
+      <w:r>
+        <w:rPr>
+          <w:rFonts w:hint="cs"/>
+          <w:rtl/>
+        </w:rPr>
+        <w:t xml:space="preserve">  </w:t>
       </w:r>
     </w:p>
     <w:p>
@@ -28381,7 +31881,6 @@
         <w:docPartUnique/>
       </w:docPartObj>
     </w:sdtPr>
-    <w:sdtEndPr/>
     <w:sdtContent>
       <w:p>
         <w:pPr>
@@ -28527,7 +32026,7 @@
                                   <w:rtl/>
                                   <w:lang w:val="he-IL"/>
                                 </w:rPr>
-                                <w:t>21</w:t>
+                                <w:t>22</w:t>
                               </w:r>
                               <w:r>
                                 <w:fldChar w:fldCharType="end"/>
@@ -28600,7 +32099,7 @@
                             <w:rtl/>
                             <w:lang w:val="he-IL"/>
                           </w:rPr>
-                          <w:t>21</w:t>
+                          <w:t>22</w:t>
                         </w:r>
                         <w:r>
                           <w:fldChar w:fldCharType="end"/>
@@ -28878,7 +32377,7 @@
               <w:rtl/>
               <w:lang w:val="he-IL"/>
             </w:rPr>
-            <w:t>21</w:t>
+            <w:t>22</w:t>
           </w:r>
           <w:r>
             <w:rPr>
@@ -28901,6 +32400,92 @@
 <file path=word/numbering.xml><?xml version="1.0" encoding="utf-8"?>
 <w:numbering xmlns:wpc="http://schemas.microsoft.com/office/word/2010/wordprocessingCanvas" xmlns:mc="http://schemas.openxmlformats.org/markup-compatibility/2006" xmlns:o="urn:schemas-microsoft-com:office:office" xmlns:r="http://schemas.openxmlformats.org/officeDocument/2006/relationships" xmlns:m="http://schemas.openxmlformats.org/officeDocument/2006/math" xmlns:v="urn:schemas-microsoft-com:vml" xmlns:wp14="http://schemas.microsoft.com/office/word/2010/wordprocessingDrawing" xmlns:wp="http://schemas.openxmlformats.org/drawingml/2006/wordprocessingDrawing" xmlns:w10="urn:schemas-microsoft-com:office:word" xmlns:w="http://schemas.openxmlformats.org/wordprocessingml/2006/main" xmlns:w14="http://schemas.microsoft.com/office/word/2010/wordml" xmlns:wpg="http://schemas.microsoft.com/office/word/2010/wordprocessingGroup" xmlns:wpi="http://schemas.microsoft.com/office/word/2010/wordprocessingInk" xmlns:wne="http://schemas.microsoft.com/office/word/2006/wordml" xmlns:wps="http://schemas.microsoft.com/office/word/2010/wordprocessingShape" mc:Ignorable="w14 wp14">
   <w:abstractNum w:abstractNumId="0">
+    <w:nsid w:val="727827B6"/>
+    <w:multiLevelType w:val="hybridMultilevel"/>
+    <w:tmpl w:val="588C6B42"/>
+    <w:lvl w:ilvl="0" w:tplc="0409000F">
+      <w:start w:val="1"/>
+      <w:numFmt w:val="decimal"/>
+      <w:lvlText w:val="%1."/>
+      <w:lvlJc w:val="left"/>
+      <w:pPr>
+        <w:ind w:left="720" w:hanging="360"/>
+      </w:pPr>
+    </w:lvl>
+    <w:lvl w:ilvl="1" w:tplc="04090019" w:tentative="1">
+      <w:start w:val="1"/>
+      <w:numFmt w:val="lowerLetter"/>
+      <w:lvlText w:val="%2."/>
+      <w:lvlJc w:val="left"/>
+      <w:pPr>
+        <w:ind w:left="1440" w:hanging="360"/>
+      </w:pPr>
+    </w:lvl>
+    <w:lvl w:ilvl="2" w:tplc="0409001B" w:tentative="1">
+      <w:start w:val="1"/>
+      <w:numFmt w:val="lowerRoman"/>
+      <w:lvlText w:val="%3."/>
+      <w:lvlJc w:val="right"/>
+      <w:pPr>
+        <w:ind w:left="2160" w:hanging="180"/>
+      </w:pPr>
+    </w:lvl>
+    <w:lvl w:ilvl="3" w:tplc="0409000F" w:tentative="1">
+      <w:start w:val="1"/>
+      <w:numFmt w:val="decimal"/>
+      <w:lvlText w:val="%4."/>
+      <w:lvlJc w:val="left"/>
+      <w:pPr>
+        <w:ind w:left="2880" w:hanging="360"/>
+      </w:pPr>
+    </w:lvl>
+    <w:lvl w:ilvl="4" w:tplc="04090019" w:tentative="1">
+      <w:start w:val="1"/>
+      <w:numFmt w:val="lowerLetter"/>
+      <w:lvlText w:val="%5."/>
+      <w:lvlJc w:val="left"/>
+      <w:pPr>
+        <w:ind w:left="3600" w:hanging="360"/>
+      </w:pPr>
+    </w:lvl>
+    <w:lvl w:ilvl="5" w:tplc="0409001B" w:tentative="1">
+      <w:start w:val="1"/>
+      <w:numFmt w:val="lowerRoman"/>
+      <w:lvlText w:val="%6."/>
+      <w:lvlJc w:val="right"/>
+      <w:pPr>
+        <w:ind w:left="4320" w:hanging="180"/>
+      </w:pPr>
+    </w:lvl>
+    <w:lvl w:ilvl="6" w:tplc="0409000F" w:tentative="1">
+      <w:start w:val="1"/>
+      <w:numFmt w:val="decimal"/>
+      <w:lvlText w:val="%7."/>
+      <w:lvlJc w:val="left"/>
+      <w:pPr>
+        <w:ind w:left="5040" w:hanging="360"/>
+      </w:pPr>
+    </w:lvl>
+    <w:lvl w:ilvl="7" w:tplc="04090019" w:tentative="1">
+      <w:start w:val="1"/>
+      <w:numFmt w:val="lowerLetter"/>
+      <w:lvlText w:val="%8."/>
+      <w:lvlJc w:val="left"/>
+      <w:pPr>
+        <w:ind w:left="5760" w:hanging="360"/>
+      </w:pPr>
+    </w:lvl>
+    <w:lvl w:ilvl="8" w:tplc="0409001B" w:tentative="1">
+      <w:start w:val="1"/>
+      <w:numFmt w:val="lowerRoman"/>
+      <w:lvlText w:val="%9."/>
+      <w:lvlJc w:val="right"/>
+      <w:pPr>
+        <w:ind w:left="6480" w:hanging="180"/>
+      </w:pPr>
+    </w:lvl>
+  </w:abstractNum>
+  <w:abstractNum w:abstractNumId="1">
     <w:nsid w:val="77AB2892"/>
     <w:multiLevelType w:val="multilevel"/>
     <w:tmpl w:val="68F629A6"/>
@@ -29014,6 +32599,9 @@
     </w:lvl>
   </w:abstractNum>
   <w:num w:numId="1">
+    <w:abstractNumId w:val="1"/>
+  </w:num>
+  <w:num w:numId="2">
     <w:abstractNumId w:val="0"/>
   </w:num>
 </w:numbering>
@@ -29609,6 +33197,17 @@
       <w:u w:val="single"/>
     </w:rPr>
   </w:style>
+  <w:style w:type="paragraph" w:styleId="af0">
+    <w:name w:val="List Paragraph"/>
+    <w:basedOn w:val="a"/>
+    <w:uiPriority w:val="34"/>
+    <w:qFormat/>
+    <w:rsid w:val="00671FF9"/>
+    <w:pPr>
+      <w:ind w:left="720"/>
+      <w:contextualSpacing/>
+    </w:pPr>
+  </w:style>
 </w:styles>
 </file>
 
@@ -30202,6 +33801,17 @@
       <w:u w:val="single"/>
     </w:rPr>
   </w:style>
+  <w:style w:type="paragraph" w:styleId="af0">
+    <w:name w:val="List Paragraph"/>
+    <w:basedOn w:val="a"/>
+    <w:uiPriority w:val="34"/>
+    <w:qFormat/>
+    <w:rsid w:val="00671FF9"/>
+    <w:pPr>
+      <w:ind w:left="720"/>
+      <w:contextualSpacing/>
+    </w:pPr>
+  </w:style>
 </w:styles>
 </file>
 
@@ -30495,7 +34105,7 @@
 </file>
 
 <file path=customXml/itemProps1.xml><?xml version="1.0" encoding="utf-8"?>
-<ds:datastoreItem xmlns:ds="http://schemas.openxmlformats.org/officeDocument/2006/customXml" ds:itemID="{C18EBA0A-5B63-4F18-94C4-895BEE0F2747}">
+<ds:datastoreItem xmlns:ds="http://schemas.openxmlformats.org/officeDocument/2006/customXml" ds:itemID="{662BAA07-6C85-48DD-9F48-F571E5466635}">
   <ds:schemaRefs>
     <ds:schemaRef ds:uri="http://schemas.openxmlformats.org/officeDocument/2006/bibliography"/>
   </ds:schemaRefs>

</xml_diff>

<commit_message>
i started unity ui summary
</commit_message>
<xml_diff>
--- a/unity-02/חלליות.docx
+++ b/unity-02/חלליות.docx
@@ -354,15 +354,31 @@
           <w:rFonts w:hint="cs"/>
           <w:rtl/>
         </w:rPr>
-        <w:t xml:space="preserve">. מאוחר יותר </w:t>
+        <w:t xml:space="preserve">. מאוחר יותר הג'אנר התפתח אף יותר עם משחקים כמו </w:t>
+      </w:r>
+      <w:r>
+        <w:t>space invaders</w:t>
+      </w:r>
+      <w:r>
+        <w:rPr>
+          <w:rFonts w:hint="cs"/>
+          <w:rtl/>
+        </w:rPr>
+        <w:t xml:space="preserve"> שממנו יצאו משחקים שעד היום מהווים את אבני הבניין למשחקים המודרניים, כמו: </w:t>
+      </w:r>
+      <w:r>
+        <w:t>Asteroids</w:t>
+      </w:r>
+      <w:r>
+        <w:rPr>
+          <w:rFonts w:hint="cs"/>
+          <w:rtl/>
+        </w:rPr>
+        <w:t xml:space="preserve"> ו-</w:t>
       </w:r>
       <w:proofErr w:type="spellStart"/>
       <w:r>
-        <w:rPr>
-          <w:rFonts w:hint="cs"/>
-          <w:rtl/>
-        </w:rPr>
-        <w:t>הג'אנר</w:t>
+        <w:t>Galaxian</w:t>
       </w:r>
       <w:proofErr w:type="spellEnd"/>
       <w:r>
@@ -370,38 +386,6 @@
           <w:rFonts w:hint="cs"/>
           <w:rtl/>
         </w:rPr>
-        <w:t xml:space="preserve"> התפתח אף יותר עם משחקים כמו </w:t>
-      </w:r>
-      <w:r>
-        <w:t>space invaders</w:t>
-      </w:r>
-      <w:r>
-        <w:rPr>
-          <w:rFonts w:hint="cs"/>
-          <w:rtl/>
-        </w:rPr>
-        <w:t xml:space="preserve"> שממנו יצאו משחקים שעד היום מהווים את אבני הבניין למשחקים המודרניים, כמו: </w:t>
-      </w:r>
-      <w:r>
-        <w:t>Asteroids</w:t>
-      </w:r>
-      <w:r>
-        <w:rPr>
-          <w:rFonts w:hint="cs"/>
-          <w:rtl/>
-        </w:rPr>
-        <w:t xml:space="preserve"> ו-</w:t>
-      </w:r>
-      <w:proofErr w:type="spellStart"/>
-      <w:r>
-        <w:t>Galaxian</w:t>
-      </w:r>
-      <w:proofErr w:type="spellEnd"/>
-      <w:r>
-        <w:rPr>
-          <w:rFonts w:hint="cs"/>
-          <w:rtl/>
-        </w:rPr>
         <w:t>.</w:t>
       </w:r>
       <w:r>
@@ -415,23 +399,7 @@
           <w:rFonts w:hint="cs"/>
           <w:rtl/>
         </w:rPr>
-        <w:t xml:space="preserve">עצם הסוגה הזאת בסיס להרבה (מאוד) משחקים, ולא רק מאותו </w:t>
-      </w:r>
-      <w:proofErr w:type="spellStart"/>
-      <w:r>
-        <w:rPr>
-          <w:rFonts w:hint="cs"/>
-          <w:rtl/>
-        </w:rPr>
-        <w:t>הג'אנר</w:t>
-      </w:r>
-      <w:proofErr w:type="spellEnd"/>
-      <w:r>
-        <w:rPr>
-          <w:rFonts w:hint="cs"/>
-          <w:rtl/>
-        </w:rPr>
-        <w:t xml:space="preserve"> </w:t>
+        <w:t xml:space="preserve">עצם הסוגה הזאת בסיס להרבה (מאוד) משחקים, ולא רק מאותו הג'אנר </w:t>
       </w:r>
       <w:r>
         <w:rPr>
@@ -22052,23 +22020,7 @@
           <w:rFonts w:hint="cs"/>
           <w:rtl/>
         </w:rPr>
-        <w:t xml:space="preserve">) קופץ </w:t>
-      </w:r>
-      <w:proofErr w:type="spellStart"/>
-      <w:r>
-        <w:rPr>
-          <w:rFonts w:hint="cs"/>
-          <w:rtl/>
-        </w:rPr>
-        <w:t>וכו</w:t>
-      </w:r>
-      <w:proofErr w:type="spellEnd"/>
-      <w:r>
-        <w:rPr>
-          <w:rFonts w:hint="cs"/>
-          <w:rtl/>
-        </w:rPr>
-        <w:t xml:space="preserve">'. </w:t>
+        <w:t xml:space="preserve">) קופץ וכו'. </w:t>
       </w:r>
       <w:r>
         <w:rPr>
@@ -26602,6 +26554,8 @@
         </w:rPr>
         <w:t>עים בהם עד שהם מתפוצצים לחלוטין, ויש עוד אינספור דוגמאות.</w:t>
       </w:r>
+      <w:bookmarkStart w:id="0" w:name="_GoBack"/>
+      <w:bookmarkEnd w:id="0"/>
       <w:r>
         <w:rPr>
           <w:rtl/>
@@ -28093,7 +28047,6 @@
     <w:p>
       <w:pPr>
         <w:rPr>
-          <w:rFonts w:hint="cs"/>
           <w:rtl/>
         </w:rPr>
       </w:pPr>
@@ -28248,7 +28201,6 @@
       <w:pPr>
         <w:pStyle w:val="3"/>
         <w:rPr>
-          <w:rFonts w:hint="cs"/>
           <w:rtl/>
         </w:rPr>
       </w:pPr>
@@ -28266,7 +28218,6 @@
     <w:p>
       <w:pPr>
         <w:rPr>
-          <w:rFonts w:hint="cs"/>
           <w:rtl/>
         </w:rPr>
       </w:pPr>
@@ -28358,7 +28309,6 @@
     <w:p>
       <w:pPr>
         <w:rPr>
-          <w:rFonts w:hint="cs"/>
           <w:rtl/>
         </w:rPr>
       </w:pPr>
@@ -28537,9 +28487,6 @@
           <w:ilvl w:val="0"/>
           <w:numId w:val="2"/>
         </w:numPr>
-        <w:rPr>
-          <w:rFonts w:hint="cs"/>
-        </w:rPr>
       </w:pPr>
       <w:proofErr w:type="spellStart"/>
       <w:r>
@@ -28561,9 +28508,6 @@
           <w:ilvl w:val="0"/>
           <w:numId w:val="2"/>
         </w:numPr>
-        <w:rPr>
-          <w:rFonts w:hint="cs"/>
-        </w:rPr>
       </w:pPr>
       <w:r>
         <w:rPr>
@@ -28600,9 +28544,6 @@
           <w:ilvl w:val="0"/>
           <w:numId w:val="2"/>
         </w:numPr>
-        <w:rPr>
-          <w:rFonts w:hint="cs"/>
-        </w:rPr>
       </w:pPr>
       <w:r>
         <w:rPr>
@@ -28639,9 +28580,6 @@
           <w:ilvl w:val="0"/>
           <w:numId w:val="2"/>
         </w:numPr>
-        <w:rPr>
-          <w:rFonts w:hint="cs"/>
-        </w:rPr>
       </w:pPr>
       <w:r>
         <w:rPr>
@@ -28678,9 +28616,6 @@
           <w:ilvl w:val="0"/>
           <w:numId w:val="2"/>
         </w:numPr>
-        <w:rPr>
-          <w:rFonts w:hint="cs"/>
-        </w:rPr>
       </w:pPr>
       <w:r>
         <w:rPr>
@@ -28703,7 +28638,6 @@
     <w:p>
       <w:pPr>
         <w:rPr>
-          <w:rFonts w:hint="cs"/>
           <w:sz w:val="16"/>
           <w:szCs w:val="16"/>
           <w:rtl/>
@@ -29932,13 +29866,10 @@
         </w:rPr>
         <w:t>}</w:t>
       </w:r>
-      <w:bookmarkStart w:id="0" w:name="_GoBack"/>
-      <w:bookmarkEnd w:id="0"/>
-    </w:p>
-    <w:p>
-      <w:pPr>
-        <w:rPr>
-          <w:rFonts w:hint="cs"/>
+    </w:p>
+    <w:p>
+      <w:pPr>
+        <w:rPr>
           <w:rtl/>
         </w:rPr>
       </w:pPr>
@@ -30901,7 +30832,7 @@
       <w:pPr>
         <w:jc w:val="right"/>
         <w:rPr>
-          <w:rFonts w:ascii="Consolas" w:hAnsi="Consolas" w:hint="cs"/>
+          <w:rFonts w:ascii="Consolas" w:hAnsi="Consolas"/>
           <w:color w:val="000000"/>
           <w:sz w:val="16"/>
           <w:szCs w:val="16"/>
@@ -30922,18 +30853,18 @@
       <w:pPr>
         <w:jc w:val="right"/>
         <w:rPr>
-          <w:rFonts w:ascii="Consolas" w:hAnsi="Consolas" w:hint="cs"/>
-          <w:color w:val="000000"/>
-          <w:sz w:val="16"/>
-          <w:szCs w:val="16"/>
-          <w:rtl/>
-        </w:rPr>
-      </w:pPr>
-    </w:p>
-    <w:p>
-      <w:pPr>
-        <w:rPr>
-          <w:rFonts w:ascii="Consolas" w:hAnsi="Consolas" w:hint="cs"/>
+          <w:rFonts w:ascii="Consolas" w:hAnsi="Consolas"/>
+          <w:color w:val="000000"/>
+          <w:sz w:val="16"/>
+          <w:szCs w:val="16"/>
+          <w:rtl/>
+        </w:rPr>
+      </w:pPr>
+    </w:p>
+    <w:p>
+      <w:pPr>
+        <w:rPr>
+          <w:rFonts w:ascii="Consolas" w:hAnsi="Consolas"/>
           <w:color w:val="000000"/>
           <w:rtl/>
         </w:rPr>
@@ -31548,213 +31479,835 @@
       <w:pPr>
         <w:jc w:val="right"/>
         <w:rPr>
+          <w:rFonts w:ascii="Consolas" w:hAnsi="Consolas"/>
+          <w:color w:val="000000"/>
+          <w:sz w:val="16"/>
+          <w:szCs w:val="16"/>
+          <w:rtl/>
+        </w:rPr>
+      </w:pPr>
+      <w:r>
+        <w:rPr>
+          <w:rFonts w:ascii="Consolas" w:hAnsi="Consolas" w:cs="Consolas"/>
+          <w:color w:val="000000"/>
+          <w:sz w:val="16"/>
+          <w:szCs w:val="16"/>
+        </w:rPr>
+        <w:t xml:space="preserve">    }</w:t>
+      </w:r>
+    </w:p>
+    <w:p>
+      <w:pPr>
+        <w:rPr>
+          <w:rFonts w:ascii="Consolas" w:hAnsi="Consolas"/>
+          <w:color w:val="000000"/>
+        </w:rPr>
+      </w:pPr>
+      <w:r>
+        <w:rPr>
           <w:rFonts w:ascii="Consolas" w:hAnsi="Consolas" w:hint="cs"/>
           <w:color w:val="000000"/>
-          <w:sz w:val="16"/>
-          <w:szCs w:val="16"/>
-          <w:rtl/>
-        </w:rPr>
-      </w:pPr>
-      <w:r>
-        <w:rPr>
-          <w:rFonts w:ascii="Consolas" w:hAnsi="Consolas" w:cs="Consolas"/>
-          <w:color w:val="000000"/>
-          <w:sz w:val="16"/>
-          <w:szCs w:val="16"/>
-        </w:rPr>
-        <w:t xml:space="preserve">    }</w:t>
-      </w:r>
-    </w:p>
-    <w:p>
-      <w:pPr>
+          <w:rtl/>
+        </w:rPr>
+        <w:t>בשביל להשתמש ב</w:t>
+      </w:r>
+      <w:r>
         <w:rPr>
           <w:rFonts w:ascii="Consolas" w:hAnsi="Consolas"/>
           <w:color w:val="000000"/>
         </w:rPr>
-      </w:pPr>
+        <w:t>Audio Manager</w:t>
+      </w:r>
       <w:r>
         <w:rPr>
           <w:rFonts w:ascii="Consolas" w:hAnsi="Consolas" w:hint="cs"/>
           <w:color w:val="000000"/>
           <w:rtl/>
         </w:rPr>
-        <w:t>בשביל להשתמש ב</w:t>
-      </w:r>
+        <w:t xml:space="preserve"> שיצרנו באובייקטי משחק אחרים נוכל: א. במקרים בהם אנחנו אמורים להפעיל כמה אודיו-קליפים דרך אותו אובייקט נשמור משתנה עצם מסוג </w:t>
+      </w:r>
+      <w:proofErr w:type="spellStart"/>
       <w:r>
         <w:rPr>
           <w:rFonts w:ascii="Consolas" w:hAnsi="Consolas"/>
           <w:color w:val="000000"/>
         </w:rPr>
+        <w:t>AudioManager</w:t>
+      </w:r>
+      <w:proofErr w:type="spellEnd"/>
+      <w:r>
+        <w:rPr>
+          <w:rFonts w:ascii="Consolas" w:hAnsi="Consolas" w:hint="cs"/>
+          <w:color w:val="000000"/>
+          <w:rtl/>
+        </w:rPr>
+        <w:t xml:space="preserve"> ונפעיל את הפונקציה </w:t>
+      </w:r>
+      <w:r>
+        <w:rPr>
+          <w:rFonts w:ascii="Consolas" w:hAnsi="Consolas"/>
+          <w:color w:val="000000"/>
+        </w:rPr>
+        <w:t>play</w:t>
+      </w:r>
+      <w:r>
+        <w:rPr>
+          <w:rFonts w:ascii="Consolas" w:hAnsi="Consolas" w:hint="cs"/>
+          <w:color w:val="000000"/>
+          <w:rtl/>
+        </w:rPr>
+        <w:t xml:space="preserve"> שלו במידת הצורך.</w:t>
+      </w:r>
+      <w:r>
+        <w:rPr>
+          <w:rFonts w:ascii="Consolas" w:hAnsi="Consolas"/>
+          <w:color w:val="000000"/>
+          <w:rtl/>
+        </w:rPr>
+        <w:br/>
+      </w:r>
+      <w:r>
+        <w:rPr>
+          <w:rFonts w:ascii="Consolas" w:hAnsi="Consolas" w:hint="cs"/>
+          <w:color w:val="000000"/>
+          <w:rtl/>
+        </w:rPr>
+        <w:t xml:space="preserve">ב)אפשר גם להשתמש בפונקציה של </w:t>
+      </w:r>
+      <w:r>
+        <w:rPr>
+          <w:rFonts w:ascii="Consolas" w:hAnsi="Consolas"/>
+          <w:color w:val="000000"/>
+        </w:rPr>
+        <w:t>unity</w:t>
+      </w:r>
+      <w:r>
+        <w:rPr>
+          <w:rFonts w:ascii="Consolas" w:hAnsi="Consolas" w:hint="cs"/>
+          <w:color w:val="000000"/>
+          <w:rtl/>
+        </w:rPr>
+        <w:t xml:space="preserve"> שמביאה לנו אובייקט שמוצאת לנו אובייקט מסוים ואז נפעיל את </w:t>
+      </w:r>
+      <w:r>
+        <w:rPr>
+          <w:rFonts w:ascii="Consolas" w:hAnsi="Consolas"/>
+          <w:color w:val="000000"/>
+        </w:rPr>
+        <w:t>play</w:t>
+      </w:r>
+      <w:r>
+        <w:rPr>
+          <w:rFonts w:ascii="Consolas" w:hAnsi="Consolas" w:hint="cs"/>
+          <w:color w:val="000000"/>
+          <w:rtl/>
+        </w:rPr>
+        <w:t>:</w:t>
+      </w:r>
+      <w:r>
+        <w:rPr>
+          <w:rFonts w:ascii="Consolas" w:hAnsi="Consolas" w:hint="cs"/>
+          <w:color w:val="000000"/>
+          <w:rtl/>
+        </w:rPr>
+        <w:br/>
+      </w:r>
+      <w:proofErr w:type="spellStart"/>
+      <w:r>
+        <w:rPr>
+          <w:rFonts w:ascii="Consolas" w:hAnsi="Consolas"/>
+          <w:color w:val="000000"/>
+        </w:rPr>
+        <w:t>FindObjectType</w:t>
+      </w:r>
+      <w:proofErr w:type="spellEnd"/>
+      <w:r>
+        <w:rPr>
+          <w:rFonts w:ascii="Consolas" w:hAnsi="Consolas"/>
+          <w:color w:val="000000"/>
+        </w:rPr>
+        <w:t>&lt;</w:t>
+      </w:r>
+      <w:proofErr w:type="spellStart"/>
+      <w:r>
+        <w:rPr>
+          <w:rFonts w:ascii="Consolas" w:hAnsi="Consolas"/>
+          <w:color w:val="000000"/>
+        </w:rPr>
+        <w:t>AudioManager</w:t>
+      </w:r>
+      <w:proofErr w:type="spellEnd"/>
+      <w:r>
+        <w:rPr>
+          <w:rFonts w:ascii="Consolas" w:hAnsi="Consolas"/>
+          <w:color w:val="000000"/>
+        </w:rPr>
+        <w:t>&gt;</w:t>
+      </w:r>
+      <w:r>
+        <w:rPr>
+          <w:rFonts w:ascii="Consolas" w:hAnsi="Consolas"/>
+          <w:color w:val="000000"/>
+        </w:rPr>
+        <w:t>().Play(…);</w:t>
+      </w:r>
+    </w:p>
+    <w:p>
+      <w:pPr>
+        <w:rPr>
+          <w:rFonts w:ascii="Consolas" w:hAnsi="Consolas"/>
+          <w:color w:val="000000"/>
+          <w:rtl/>
+        </w:rPr>
+      </w:pPr>
+      <w:r>
+        <w:rPr>
+          <w:rFonts w:ascii="Consolas" w:hAnsi="Consolas" w:hint="cs"/>
+          <w:color w:val="000000"/>
+          <w:rtl/>
+        </w:rPr>
+        <w:t xml:space="preserve"> </w:t>
+      </w:r>
+    </w:p>
+    <w:p>
+      <w:pPr>
+        <w:rPr>
+          <w:rFonts w:hint="cs"/>
+          <w:rtl/>
+        </w:rPr>
+      </w:pPr>
+      <w:r>
+        <w:rPr>
+          <w:rFonts w:hint="cs"/>
+          <w:rtl/>
+        </w:rPr>
+        <w:t xml:space="preserve"> </w:t>
+      </w:r>
+      <w:r>
+        <w:rPr>
+          <w:rFonts w:hint="cs"/>
+          <w:rtl/>
+        </w:rPr>
+        <w:t xml:space="preserve">במדריך על </w:t>
+      </w:r>
+      <w:r>
         <w:t>Audio Manager</w:t>
       </w:r>
       <w:r>
         <w:rPr>
-          <w:rFonts w:ascii="Consolas" w:hAnsi="Consolas" w:hint="cs"/>
-          <w:color w:val="000000"/>
-          <w:rtl/>
-        </w:rPr>
-        <w:t xml:space="preserve"> שיצרנו באובייקטי משחק אחרים נוכל: א. במקרים בהם אנחנו אמורים להפעיל כמה אודיו-קליפים דרך אותו אובייקט נשמור משתנה עצם מסוג </w:t>
-      </w:r>
-      <w:proofErr w:type="spellStart"/>
-      <w:r>
-        <w:rPr>
-          <w:rFonts w:ascii="Consolas" w:hAnsi="Consolas"/>
-          <w:color w:val="000000"/>
-        </w:rPr>
-        <w:t>AudioManager</w:t>
-      </w:r>
-      <w:proofErr w:type="spellEnd"/>
-      <w:r>
-        <w:rPr>
-          <w:rFonts w:ascii="Consolas" w:hAnsi="Consolas" w:hint="cs"/>
-          <w:color w:val="000000"/>
-          <w:rtl/>
-        </w:rPr>
-        <w:t xml:space="preserve"> ונפעיל את הפונקציה </w:t>
-      </w:r>
-      <w:r>
-        <w:rPr>
-          <w:rFonts w:ascii="Consolas" w:hAnsi="Consolas"/>
-          <w:color w:val="000000"/>
-        </w:rPr>
-        <w:t>play</w:t>
-      </w:r>
-      <w:r>
-        <w:rPr>
-          <w:rFonts w:ascii="Consolas" w:hAnsi="Consolas" w:hint="cs"/>
-          <w:color w:val="000000"/>
-          <w:rtl/>
-        </w:rPr>
-        <w:t xml:space="preserve"> שלו במידת הצורך.</w:t>
-      </w:r>
-      <w:r>
-        <w:rPr>
-          <w:rFonts w:ascii="Consolas" w:hAnsi="Consolas"/>
-          <w:color w:val="000000"/>
+          <w:rFonts w:hint="cs"/>
+          <w:rtl/>
+        </w:rPr>
+        <w:t xml:space="preserve"> השתמשנו בסרטון הבא:</w:t>
+      </w:r>
+    </w:p>
+    <w:p>
+      <w:pPr>
+        <w:jc w:val="right"/>
+      </w:pPr>
+      <w:hyperlink r:id="rId22" w:history="1">
+        <w:r>
+          <w:rPr>
+            <w:rStyle w:val="Hyperlink"/>
+          </w:rPr>
+          <w:t>https://www.youtube.com/watch?v=6OT43pvUyfY&amp;t=679s</w:t>
+        </w:r>
+      </w:hyperlink>
+    </w:p>
+    <w:p>
+      <w:pPr>
+        <w:rPr>
+          <w:rFonts w:hint="cs"/>
+          <w:rtl/>
+        </w:rPr>
+      </w:pPr>
+      <w:r>
+        <w:rPr>
+          <w:rFonts w:hint="cs"/>
+          <w:rtl/>
+        </w:rPr>
+        <w:t xml:space="preserve">של הערוץ </w:t>
+      </w:r>
+      <w:hyperlink r:id="rId23" w:history="1">
+        <w:r>
+          <w:rPr>
+            <w:rStyle w:val="Hyperlink"/>
+          </w:rPr>
+          <w:t>Bra</w:t>
+        </w:r>
+        <w:r>
+          <w:rPr>
+            <w:rStyle w:val="Hyperlink"/>
+          </w:rPr>
+          <w:t>c</w:t>
+        </w:r>
+        <w:r>
+          <w:rPr>
+            <w:rStyle w:val="Hyperlink"/>
+          </w:rPr>
+          <w:t>keys</w:t>
+        </w:r>
+      </w:hyperlink>
+      <w:r>
+        <w:rPr>
+          <w:rFonts w:hint="cs"/>
+          <w:rtl/>
+        </w:rPr>
+        <w:t>. הערוץ הוא ערוץ מעולה ל</w:t>
+      </w:r>
+      <w:r>
+        <w:rPr>
+          <w:rFonts w:hint="cs"/>
+          <w:rtl/>
+        </w:rPr>
+        <w:t>מ</w:t>
+      </w:r>
+      <w:r>
+        <w:rPr>
+          <w:rFonts w:hint="cs"/>
+          <w:rtl/>
+        </w:rPr>
+        <w:t>פתחי משחקים ובייחוד לאנשים שיש להם ניסיון  בתכנות. מומלץ  בחום להעשרה בין בפן התכנותי, ובין בפן העיצובי של המשחקים.</w:t>
+      </w:r>
+      <w:r>
+        <w:rPr>
           <w:rtl/>
         </w:rPr>
         <w:br/>
       </w:r>
       <w:r>
         <w:rPr>
-          <w:rFonts w:ascii="Consolas" w:hAnsi="Consolas" w:hint="cs"/>
-          <w:color w:val="000000"/>
-          <w:rtl/>
-        </w:rPr>
-        <w:t xml:space="preserve">ב)אפשר גם להשתמש בפונקציה של </w:t>
-      </w:r>
-      <w:r>
-        <w:rPr>
-          <w:rFonts w:ascii="Consolas" w:hAnsi="Consolas"/>
-          <w:color w:val="000000"/>
-        </w:rPr>
+          <w:rFonts w:hint="cs"/>
+          <w:rtl/>
+        </w:rPr>
+        <w:t xml:space="preserve">לפני שנעבור לפרק הבא אני רוצה להמליץ על האתר: </w:t>
+      </w:r>
+    </w:p>
+    <w:p>
+      <w:pPr>
+        <w:jc w:val="right"/>
+      </w:pPr>
+      <w:hyperlink r:id="rId24" w:tgtFrame="_blank" w:history="1">
+        <w:r>
+          <w:rPr>
+            <w:rStyle w:val="Hyperlink"/>
+            <w:rFonts w:ascii="Arial" w:hAnsi="Arial" w:cs="Arial"/>
+            <w:color w:val="1155CC"/>
+            <w:shd w:val="clear" w:color="auto" w:fill="FFFFFF"/>
+          </w:rPr>
+          <w:t>https://freesound.org/</w:t>
+        </w:r>
+      </w:hyperlink>
+    </w:p>
+    <w:p>
+      <w:pPr>
+        <w:rPr>
+          <w:rFonts w:hint="cs"/>
+          <w:rtl/>
+        </w:rPr>
+      </w:pPr>
+      <w:r>
+        <w:rPr>
+          <w:rFonts w:hint="cs"/>
+          <w:rtl/>
+        </w:rPr>
+        <w:t xml:space="preserve">האתר מספק מאגר עצום של צלילים ברישיון </w:t>
+      </w:r>
+      <w:hyperlink r:id="rId25" w:history="1">
+        <w:r>
+          <w:rPr>
+            <w:rStyle w:val="Hyperlink"/>
+          </w:rPr>
+          <w:t>CC</w:t>
+        </w:r>
+      </w:hyperlink>
+      <w:r>
+        <w:t xml:space="preserve"> </w:t>
+      </w:r>
+      <w:r>
+        <w:rPr>
+          <w:rFonts w:hint="cs"/>
+          <w:rtl/>
+        </w:rPr>
+        <w:t xml:space="preserve"> שניתן להוריד בחינם.</w:t>
+      </w:r>
+    </w:p>
+    <w:p>
+      <w:pPr>
+        <w:pStyle w:val="1"/>
+        <w:rPr>
+          <w:rFonts w:cs="Courier New" w:hint="cs"/>
+          <w:rtl/>
+        </w:rPr>
+      </w:pPr>
+      <w:r>
+        <w:rPr>
+          <w:rFonts w:cs="Courier New" w:hint="cs"/>
+          <w:rtl/>
+        </w:rPr>
+        <w:t>מבוא ל-</w:t>
+      </w:r>
+      <w:r>
+        <w:rPr>
+          <w:rFonts w:cs="Courier New"/>
+        </w:rPr>
+        <w:t>UI</w:t>
+      </w:r>
+      <w:r>
+        <w:rPr>
+          <w:rFonts w:cs="Courier New" w:hint="cs"/>
+          <w:rtl/>
+        </w:rPr>
+        <w:t>:</w:t>
+      </w:r>
+    </w:p>
+    <w:p>
+      <w:pPr>
+        <w:rPr>
+          <w:rFonts w:hint="cs"/>
+          <w:rtl/>
+        </w:rPr>
+      </w:pPr>
+      <w:r>
+        <w:rPr>
+          <w:rFonts w:hint="cs"/>
+          <w:rtl/>
+        </w:rPr>
+        <w:t xml:space="preserve">ממשק משתמש או </w:t>
+      </w:r>
+      <w:r>
+        <w:t>User Interface</w:t>
+      </w:r>
+      <w:r>
+        <w:rPr>
+          <w:rFonts w:hint="cs"/>
+          <w:rtl/>
+        </w:rPr>
+        <w:t xml:space="preserve"> הוא המרחב שבו מתנהלת התקשורת בין החלק התכנותי של המכונה לחלק הנשלט בידי אדם.  בכלליות המטרה של עיצוב ופיתוח ממשק משתמש היא לייצר תקשורת קלה, יעילה ומהנה (</w:t>
+      </w:r>
+      <w:r>
+        <w:t>User friendly</w:t>
+      </w:r>
+      <w:r>
+        <w:rPr>
+          <w:rFonts w:hint="cs"/>
+          <w:rtl/>
+        </w:rPr>
+        <w:t xml:space="preserve"> </w:t>
+      </w:r>
+      <w:r>
+        <w:rPr>
+          <w:rFonts w:hint="cs"/>
+          <w:rtl/>
+        </w:rPr>
+        <w:t>)</w:t>
+      </w:r>
+      <w:r>
+        <w:rPr>
+          <w:rFonts w:hint="cs"/>
+          <w:rtl/>
+        </w:rPr>
+        <w:t xml:space="preserve"> שמפעילה את המכונה בדרך הרצויה. בפיתוח משחקים המושג בדר"כ מתקשר עם כל התצוגה על המסך שלא קשורה ישירות לאובייקטים הפועלים במשחק, למשל כפתורים- הכפתורים מתחברים למשחק במין שכבה מעל שמפעילה את המנגנון בפנים , לעומת זאת </w:t>
+      </w:r>
+      <w:r>
+        <w:t>inputs</w:t>
+      </w:r>
+      <w:r>
+        <w:rPr>
+          <w:rFonts w:hint="cs"/>
+          <w:rtl/>
+        </w:rPr>
+        <w:t xml:space="preserve"> מהמקלדת לא נחשבים ממשק משתמש כי הוא לא רואה אותם על המשחק(רק את התוצאה שלהם). גם דברים שלא ניתן לשלוט עליהם אך מקלים על המשחק  כגון תצוגה של נקודות בצד המסך וכדו' נחשבים ל-</w:t>
+      </w:r>
+      <w:r>
+        <w:t>UI</w:t>
+      </w:r>
+      <w:r>
+        <w:rPr>
+          <w:rFonts w:hint="cs"/>
+          <w:rtl/>
+        </w:rPr>
+        <w:t xml:space="preserve"> כי הם משפרים את חווית המשתמש. </w:t>
+      </w:r>
+      <w:r>
+        <w:rPr>
+          <w:rFonts w:hint="cs"/>
+          <w:rtl/>
+        </w:rPr>
+        <w:t xml:space="preserve"> </w:t>
+      </w:r>
+      <w:r>
+        <w:rPr>
+          <w:rtl/>
+        </w:rPr>
+        <w:br/>
+      </w:r>
+      <w:r>
+        <w:rPr>
+          <w:rFonts w:hint="cs"/>
+          <w:rtl/>
+        </w:rPr>
+        <w:t>ב</w:t>
+      </w:r>
+      <w:r>
         <w:t>unity</w:t>
       </w:r>
       <w:r>
         <w:rPr>
-          <w:rFonts w:ascii="Consolas" w:hAnsi="Consolas" w:hint="cs"/>
-          <w:color w:val="000000"/>
-          <w:rtl/>
-        </w:rPr>
-        <w:t xml:space="preserve"> שמביאה לנו אובייקט שמוצאת לנו אובייקט מסוים ואז נפעיל את </w:t>
-      </w:r>
-      <w:r>
-        <w:rPr>
-          <w:rFonts w:ascii="Consolas" w:hAnsi="Consolas"/>
-          <w:color w:val="000000"/>
-        </w:rPr>
-        <w:t>play</w:t>
-      </w:r>
-      <w:r>
-        <w:rPr>
-          <w:rFonts w:ascii="Consolas" w:hAnsi="Consolas" w:hint="cs"/>
-          <w:color w:val="000000"/>
-          <w:rtl/>
-        </w:rPr>
-        <w:t>:</w:t>
-      </w:r>
-      <w:r>
-        <w:rPr>
-          <w:rFonts w:ascii="Consolas" w:hAnsi="Consolas" w:hint="cs"/>
-          <w:color w:val="000000"/>
+          <w:rFonts w:hint="cs"/>
+          <w:rtl/>
+        </w:rPr>
+        <w:t xml:space="preserve"> השימוש ב-</w:t>
+      </w:r>
+      <w:r>
+        <w:t>UI</w:t>
+      </w:r>
+      <w:r>
+        <w:rPr>
+          <w:rFonts w:hint="cs"/>
+          <w:rtl/>
+        </w:rPr>
+        <w:t xml:space="preserve"> לא מסובך, למעשה יש כאלה שבונים אפליקציות שלמות דרך </w:t>
+      </w:r>
+      <w:r>
+        <w:t>unity</w:t>
+      </w:r>
+      <w:r>
+        <w:rPr>
+          <w:rFonts w:hint="cs"/>
+          <w:rtl/>
+        </w:rPr>
+        <w:t xml:space="preserve"> משום ש-</w:t>
+      </w:r>
+      <w:r>
+        <w:t>unity UI</w:t>
+      </w:r>
+      <w:r>
+        <w:rPr>
+          <w:rFonts w:hint="cs"/>
+          <w:rtl/>
+        </w:rPr>
+        <w:t xml:space="preserve"> פשוט בהרבה מהרבה תוכנות עיצוביות ייעודיות לאפליקציות (אין צורך בשימוש ב</w:t>
+      </w:r>
+      <w:r>
+        <w:t>xml</w:t>
+      </w:r>
+      <w:r>
+        <w:rPr>
+          <w:rFonts w:hint="cs"/>
+          <w:rtl/>
+        </w:rPr>
+        <w:t xml:space="preserve"> ) , ומתאים את עצמו לכמה פלטפורמות בצורה פשוטה מאוד, ונח מאוד לתכנת בו. </w:t>
+      </w:r>
+    </w:p>
+    <w:p>
+      <w:pPr>
+        <w:pStyle w:val="3"/>
+        <w:rPr>
+          <w:rFonts w:hint="cs"/>
+          <w:rtl/>
+        </w:rPr>
+      </w:pPr>
+      <w:r>
+        <w:t>Score text</w:t>
+      </w:r>
+      <w:r>
+        <w:rPr>
+          <w:rFonts w:hint="cs"/>
+          <w:rtl/>
+        </w:rPr>
+        <w:t xml:space="preserve">- </w:t>
+      </w:r>
+    </w:p>
+    <w:p>
+      <w:pPr>
+        <w:rPr>
+          <w:rtl/>
+        </w:rPr>
+      </w:pPr>
+      <w:r>
+        <w:rPr>
+          <w:rFonts w:hint="cs"/>
+          <w:rtl/>
+        </w:rPr>
+        <w:t xml:space="preserve">בחלק הזה נתחיל לבנות את ה- </w:t>
+      </w:r>
+      <w:r>
+        <w:t>UI</w:t>
+      </w:r>
+      <w:r>
+        <w:rPr>
+          <w:rFonts w:hint="cs"/>
+          <w:rtl/>
+        </w:rPr>
+        <w:t xml:space="preserve"> הבסיסי. נרצה לבנות </w:t>
+      </w:r>
+      <w:r>
+        <w:rPr>
+          <w:rFonts w:hint="cs"/>
+          <w:rtl/>
+        </w:rPr>
+        <w:t>איזושהי</w:t>
+      </w:r>
+      <w:r>
+        <w:rPr>
+          <w:rFonts w:hint="cs"/>
+          <w:rtl/>
+        </w:rPr>
+        <w:t xml:space="preserve"> גרפיקה שתציג את הנקודות שלנו במשחק, כמה חיים נשאר לנו ותפריט ראשי. </w:t>
+      </w:r>
+      <w:r>
+        <w:rPr>
           <w:rtl/>
         </w:rPr>
         <w:br/>
       </w:r>
-      <w:proofErr w:type="spellStart"/>
-      <w:r>
-        <w:rPr>
-          <w:rFonts w:ascii="Consolas" w:hAnsi="Consolas"/>
-          <w:color w:val="000000"/>
-        </w:rPr>
-        <w:t>FindObjectType</w:t>
-      </w:r>
-      <w:proofErr w:type="spellEnd"/>
-      <w:r>
-        <w:rPr>
-          <w:rFonts w:ascii="Consolas" w:hAnsi="Consolas"/>
-          <w:color w:val="000000"/>
-        </w:rPr>
-        <w:t>&lt;</w:t>
-      </w:r>
-      <w:proofErr w:type="spellStart"/>
-      <w:r>
-        <w:rPr>
-          <w:rFonts w:ascii="Consolas" w:hAnsi="Consolas"/>
-          <w:color w:val="000000"/>
-        </w:rPr>
-        <w:t>AudioManager</w:t>
-      </w:r>
-      <w:proofErr w:type="spellEnd"/>
-      <w:r>
-        <w:rPr>
-          <w:rFonts w:ascii="Consolas" w:hAnsi="Consolas"/>
-          <w:color w:val="000000"/>
-        </w:rPr>
-        <w:t>&gt;</w:t>
-      </w:r>
-      <w:r>
-        <w:rPr>
-          <w:rFonts w:ascii="Consolas" w:hAnsi="Consolas"/>
-          <w:color w:val="000000"/>
-        </w:rPr>
-        <w:t>().Play(…);</w:t>
-      </w:r>
-    </w:p>
-    <w:p>
-      <w:pPr>
-        <w:rPr>
-          <w:rFonts w:ascii="Consolas" w:hAnsi="Consolas" w:hint="cs"/>
-          <w:color w:val="000000"/>
-          <w:rtl/>
-        </w:rPr>
-      </w:pPr>
-      <w:r>
-        <w:rPr>
-          <w:rFonts w:ascii="Consolas" w:hAnsi="Consolas" w:hint="cs"/>
-          <w:color w:val="000000"/>
-          <w:rtl/>
-        </w:rPr>
+      <w:r>
+        <w:rPr>
+          <w:rFonts w:hint="cs"/>
+          <w:rtl/>
+        </w:rPr>
+        <w:t xml:space="preserve">כדי שתהיה לנו אפשרות בכלל לבנות </w:t>
+      </w:r>
+      <w:r>
+        <w:t>UI</w:t>
+      </w:r>
+      <w:r>
+        <w:rPr>
+          <w:rFonts w:hint="cs"/>
+          <w:rtl/>
+        </w:rPr>
+        <w:t xml:space="preserve"> נצטרך קנבס (</w:t>
+      </w:r>
+      <w:r>
+        <w:t>canvas</w:t>
+      </w:r>
+      <w:r>
+        <w:rPr>
+          <w:rFonts w:hint="cs"/>
+          <w:rtl/>
+        </w:rPr>
+        <w:t xml:space="preserve"> ) שעליו נציג. אם נלחץ על מקש ימני  בחלון </w:t>
+      </w:r>
+      <w:r>
+        <w:rPr>
+          <w:rFonts w:hint="cs"/>
+          <w:rtl/>
+        </w:rPr>
+        <w:t>ההיררכיה</w:t>
+      </w:r>
+      <w:r>
+        <w:rPr>
+          <w:rFonts w:hint="cs"/>
+          <w:rtl/>
+        </w:rPr>
+        <w:t xml:space="preserve"> ניתן לראות שיש את התת-אפשרות </w:t>
+      </w:r>
+      <w:r>
+        <w:t xml:space="preserve"> UI</w:t>
+      </w:r>
+      <w:r>
+        <w:rPr>
+          <w:rFonts w:hint="cs"/>
+          <w:rtl/>
+        </w:rPr>
+        <w:t xml:space="preserve">, שם ניתן לראות את כל האפשרויות שנכללות בתוך </w:t>
+      </w:r>
+      <w:r>
+        <w:t xml:space="preserve">   </w:t>
+      </w:r>
+      <w:r>
+        <w:t>UI</w:t>
+      </w:r>
+      <w:r>
+        <w:rPr>
+          <w:rFonts w:hint="cs"/>
+          <w:rtl/>
+        </w:rPr>
+        <w:t>- טקסט, כפתורים וכדו'.</w:t>
+      </w:r>
+      <w:r>
+        <w:rPr>
+          <w:rtl/>
+        </w:rPr>
+        <w:br/>
+      </w:r>
+      <w:r>
+        <w:rPr>
+          <w:rFonts w:hint="cs"/>
+          <w:rtl/>
+        </w:rPr>
+        <w:t xml:space="preserve">כבסיס ניצר משתנה שיציג לנו </w:t>
+      </w:r>
+      <w:r>
         <w:t xml:space="preserve"> </w:t>
       </w:r>
-    </w:p>
-    <w:p>
-      <w:pPr>
-        <w:jc w:val="right"/>
-        <w:rPr>
-          <w:rtl/>
-        </w:rPr>
-      </w:pPr>
-      <w:r>
-        <w:rPr>
-          <w:rFonts w:hint="cs"/>
-          <w:rtl/>
-        </w:rPr>
-        <w:lastRenderedPageBreak/>
+      <w:r>
+        <w:rPr>
+          <w:rFonts w:hint="cs"/>
+          <w:rtl/>
+        </w:rPr>
+        <w:t xml:space="preserve">את כמות הניקוד שיש לנו- כל פעם שהרגנו אויב נקבל נקודה. </w:t>
+      </w:r>
+      <w:r>
+        <w:rPr>
+          <w:rFonts w:hint="cs"/>
+          <w:rtl/>
+        </w:rPr>
+        <w:t xml:space="preserve">נלחץ מקש ימני-&gt; </w:t>
+      </w:r>
+      <w:r>
+        <w:t>UI</w:t>
+      </w:r>
+      <w:r>
+        <w:rPr>
+          <w:rFonts w:hint="cs"/>
+          <w:rtl/>
+        </w:rPr>
+        <w:t xml:space="preserve">-&gt; </w:t>
+      </w:r>
+      <w:r>
+        <w:t>TEXT</w:t>
+      </w:r>
+      <w:r>
+        <w:rPr>
+          <w:rFonts w:hint="cs"/>
+          <w:rtl/>
+        </w:rPr>
+        <w:t>.</w:t>
+      </w:r>
+      <w:r>
+        <w:rPr>
+          <w:rtl/>
+        </w:rPr>
+        <w:br/>
+      </w:r>
+      <w:r>
+        <w:rPr>
+          <w:rFonts w:hint="cs"/>
+          <w:rtl/>
+        </w:rPr>
+        <w:t xml:space="preserve">כאשר הוספנו את האובייקט למסך נוסף לנו עוד אובייקט אב לחלון ההיררכיה שקוראים לו </w:t>
+      </w:r>
+      <w:r>
+        <w:t>canvas</w:t>
+      </w:r>
+      <w:r>
+        <w:rPr>
+          <w:rFonts w:hint="cs"/>
+          <w:rtl/>
+        </w:rPr>
+        <w:t>, הוא למעשה כמין מסך ריק שעליו "מדביקים" את אובייקטי ה-</w:t>
+      </w:r>
+      <w:r>
+        <w:t xml:space="preserve">UI </w:t>
+      </w:r>
+      <w:r>
+        <w:rPr>
+          <w:rFonts w:hint="cs"/>
+          <w:rtl/>
+        </w:rPr>
+        <w:t xml:space="preserve"> שניצור. דבר נוסף שמופיע לנו במסך ההיררכיה הוא אובייקט מסוג </w:t>
+      </w:r>
+      <w:r>
+        <w:t>Event System</w:t>
+      </w:r>
+      <w:r>
+        <w:rPr>
+          <w:rFonts w:hint="cs"/>
+          <w:rtl/>
+        </w:rPr>
+        <w:t xml:space="preserve"> ,או בקיצור </w:t>
+      </w:r>
+      <w:r>
+        <w:t>ES</w:t>
+      </w:r>
+      <w:r>
+        <w:rPr>
+          <w:rFonts w:hint="cs"/>
+          <w:rtl/>
+        </w:rPr>
+        <w:t>, הוא אובייקט שמאפשר לנו לתקשר עם ה-</w:t>
+      </w:r>
+      <w:r>
+        <w:t>UI</w:t>
+      </w:r>
+      <w:r>
+        <w:rPr>
+          <w:rFonts w:hint="cs"/>
+          <w:rtl/>
+        </w:rPr>
+        <w:t xml:space="preserve"> באמצעות "מאורעות"( דוגמא למאורע היא לחיצה על כפתור).</w:t>
+      </w:r>
+      <w:r>
+        <w:rPr>
+          <w:rtl/>
+        </w:rPr>
+        <w:br/>
+      </w:r>
+      <w:r>
+        <w:rPr>
+          <w:rFonts w:hint="cs"/>
+          <w:rtl/>
+        </w:rPr>
+        <w:t xml:space="preserve"> נשנה באינספקטור של הטקסט את שם האובייקט ל-</w:t>
+      </w:r>
+      <w:r>
+        <w:t>score</w:t>
+      </w:r>
+      <w:r>
+        <w:rPr>
+          <w:rFonts w:hint="cs"/>
+          <w:rtl/>
+        </w:rPr>
+        <w:t xml:space="preserve"> ,ונפתח את הלשונית ברכיב טקסט (איפה שכתוב </w:t>
+      </w:r>
+      <w:r>
+        <w:t>text(script)</w:t>
+      </w:r>
+      <w:r>
+        <w:rPr>
+          <w:rFonts w:hint="cs"/>
+          <w:rtl/>
+        </w:rPr>
+        <w:t>) נראה שיש לנו אפשרות</w:t>
+      </w:r>
+      <w:r>
+        <w:rPr>
+          <w:rFonts w:hint="cs"/>
+          <w:rtl/>
+        </w:rPr>
+        <w:t xml:space="preserve"> לשנות את הצבע הדיפולטיבי של הטקסט, את הפונט, הגודל וכו</w:t>
+      </w:r>
+      <w:r>
+        <w:rPr>
+          <w:rtl/>
+        </w:rPr>
+        <w:t>'</w:t>
+      </w:r>
+      <w:r>
+        <w:rPr>
+          <w:rFonts w:hint="cs"/>
+          <w:rtl/>
+        </w:rPr>
+        <w:t xml:space="preserve">. </w:t>
+      </w:r>
+      <w:r>
+        <w:rPr>
+          <w:rFonts w:hint="cs"/>
+          <w:rtl/>
+        </w:rPr>
         <w:t xml:space="preserve"> </w:t>
       </w:r>
       <w:r>
         <w:rPr>
+          <w:rFonts w:hint="cs"/>
+          <w:rtl/>
+        </w:rPr>
+        <w:t xml:space="preserve"> </w:t>
+      </w:r>
+      <w:r>
+        <w:rPr>
           <w:rtl/>
         </w:rPr>
         <w:br/>
@@ -31830,8 +32383,8 @@
       </w:pPr>
     </w:p>
     <w:sectPr>
-      <w:headerReference w:type="default" r:id="rId22"/>
-      <w:footerReference w:type="default" r:id="rId23"/>
+      <w:headerReference w:type="default" r:id="rId26"/>
+      <w:footerReference w:type="default" r:id="rId27"/>
       <w:pgSz w:w="11906" w:h="16838"/>
       <w:pgMar w:top="720" w:right="720" w:bottom="720" w:left="720" w:header="708" w:footer="708" w:gutter="0"/>
       <w:cols w:space="708"/>
@@ -32026,7 +32579,7 @@
                                   <w:rtl/>
                                   <w:lang w:val="he-IL"/>
                                 </w:rPr>
-                                <w:t>22</w:t>
+                                <w:t>23</w:t>
                               </w:r>
                               <w:r>
                                 <w:fldChar w:fldCharType="end"/>
@@ -32099,7 +32652,7 @@
                             <w:rtl/>
                             <w:lang w:val="he-IL"/>
                           </w:rPr>
-                          <w:t>22</w:t>
+                          <w:t>23</w:t>
                         </w:r>
                         <w:r>
                           <w:fldChar w:fldCharType="end"/>
@@ -32377,7 +32930,7 @@
               <w:rtl/>
               <w:lang w:val="he-IL"/>
             </w:rPr>
-            <w:t>22</w:t>
+            <w:t>23</w:t>
           </w:r>
           <w:r>
             <w:rPr>
@@ -33208,6 +33761,18 @@
       <w:contextualSpacing/>
     </w:pPr>
   </w:style>
+  <w:style w:type="character" w:styleId="FollowedHyperlink">
+    <w:name w:val="FollowedHyperlink"/>
+    <w:basedOn w:val="a0"/>
+    <w:uiPriority w:val="99"/>
+    <w:semiHidden/>
+    <w:unhideWhenUsed/>
+    <w:rsid w:val="00F14D74"/>
+    <w:rPr>
+      <w:color w:val="800080" w:themeColor="followedHyperlink"/>
+      <w:u w:val="single"/>
+    </w:rPr>
+  </w:style>
 </w:styles>
 </file>
 
@@ -33812,6 +34377,18 @@
       <w:contextualSpacing/>
     </w:pPr>
   </w:style>
+  <w:style w:type="character" w:styleId="FollowedHyperlink">
+    <w:name w:val="FollowedHyperlink"/>
+    <w:basedOn w:val="a0"/>
+    <w:uiPriority w:val="99"/>
+    <w:semiHidden/>
+    <w:unhideWhenUsed/>
+    <w:rsid w:val="00F14D74"/>
+    <w:rPr>
+      <w:color w:val="800080" w:themeColor="followedHyperlink"/>
+      <w:u w:val="single"/>
+    </w:rPr>
+  </w:style>
 </w:styles>
 </file>
 
@@ -34105,7 +34682,7 @@
 </file>
 
 <file path=customXml/itemProps1.xml><?xml version="1.0" encoding="utf-8"?>
-<ds:datastoreItem xmlns:ds="http://schemas.openxmlformats.org/officeDocument/2006/customXml" ds:itemID="{662BAA07-6C85-48DD-9F48-F571E5466635}">
+<ds:datastoreItem xmlns:ds="http://schemas.openxmlformats.org/officeDocument/2006/customXml" ds:itemID="{F5CAD74B-811B-4513-8B20-28C041477970}">
   <ds:schemaRefs>
     <ds:schemaRef ds:uri="http://schemas.openxmlformats.org/officeDocument/2006/bibliography"/>
   </ds:schemaRefs>

</xml_diff>

<commit_message>
loading scenes was added
</commit_message>
<xml_diff>
--- a/unity-02/חלליות.docx
+++ b/unity-02/חלליות.docx
@@ -23226,23 +23226,7 @@
           <w:rFonts w:hint="cs"/>
           <w:rtl/>
         </w:rPr>
-        <w:t>. לצורך הדוגמא(</w:t>
-      </w:r>
-      <w:proofErr w:type="spellStart"/>
-      <w:r>
-        <w:rPr>
-          <w:rFonts w:hint="cs"/>
-          <w:rtl/>
-        </w:rPr>
-        <w:t>בה"כ</w:t>
-      </w:r>
-      <w:proofErr w:type="spellEnd"/>
-      <w:r>
-        <w:rPr>
-          <w:rFonts w:hint="cs"/>
-          <w:rtl/>
-        </w:rPr>
-        <w:t>) ניקח את השחקן.</w:t>
+        <w:t>. לצורך הדוגמא(בה"כ) ניקח את השחקן.</w:t>
       </w:r>
       <w:r>
         <w:rPr>
@@ -31677,7 +31661,21 @@
           <w:rFonts w:ascii="Consolas" w:hAnsi="Consolas"/>
           <w:color w:val="000000"/>
         </w:rPr>
-        <w:t>FindObjectType</w:t>
+        <w:t>FindObject</w:t>
+      </w:r>
+      <w:r>
+        <w:rPr>
+          <w:rFonts w:ascii="Consolas" w:hAnsi="Consolas"/>
+          <w:color w:val="000000"/>
+        </w:rPr>
+        <w:t>Of</w:t>
+      </w:r>
+      <w:r>
+        <w:rPr>
+          <w:rFonts w:ascii="Consolas" w:hAnsi="Consolas"/>
+          <w:color w:val="000000"/>
+        </w:rPr>
+        <w:t>Type</w:t>
       </w:r>
       <w:proofErr w:type="spellEnd"/>
       <w:r>
@@ -35637,7 +35635,23 @@
           <w:rFonts w:hint="cs"/>
           <w:rtl/>
         </w:rPr>
-        <w:t>ונות של הקנבס, בניגוד לאובייקטי-</w:t>
+        <w:t xml:space="preserve">ונות של הקנבס, בניגוד </w:t>
+      </w:r>
+      <w:proofErr w:type="spellStart"/>
+      <w:r>
+        <w:rPr>
+          <w:rFonts w:hint="cs"/>
+          <w:rtl/>
+        </w:rPr>
+        <w:t>לאובייקטי</w:t>
+      </w:r>
+      <w:proofErr w:type="spellEnd"/>
+      <w:r>
+        <w:rPr>
+          <w:rFonts w:hint="cs"/>
+          <w:rtl/>
+        </w:rPr>
+        <w:t>-</w:t>
       </w:r>
       <w:r>
         <w:rPr>
@@ -36476,7 +36490,6 @@
     <w:p>
       <w:pPr>
         <w:rPr>
-          <w:rFonts w:hint="cs"/>
           <w:rtl/>
         </w:rPr>
       </w:pPr>
@@ -36511,7 +36524,6 @@
       <w:pPr>
         <w:pStyle w:val="3"/>
         <w:rPr>
-          <w:rFonts w:hint="cs"/>
           <w:rtl/>
         </w:rPr>
       </w:pPr>
@@ -36529,7 +36541,6 @@
     <w:p>
       <w:pPr>
         <w:rPr>
-          <w:rFonts w:hint="cs"/>
           <w:rtl/>
         </w:rPr>
       </w:pPr>
@@ -36611,16 +36622,7 @@
           <w:rFonts w:hint="cs"/>
           <w:rtl/>
         </w:rPr>
-        <w:t xml:space="preserve"> שתפעיל את הטקסט כל </w:t>
-      </w:r>
-      <w:bookmarkStart w:id="0" w:name="_GoBack"/>
-      <w:bookmarkEnd w:id="0"/>
-      <w:r>
-        <w:rPr>
-          <w:rFonts w:hint="cs"/>
-          <w:rtl/>
-        </w:rPr>
-        <w:t xml:space="preserve">שניה ותכבה אותו אחרי שניה, זה יצור אפקט </w:t>
+        <w:t xml:space="preserve"> שתפעיל את הטקסט כל שניה ותכבה אותו אחרי שניה, זה יצור אפקט </w:t>
       </w:r>
       <w:r>
         <w:rPr>
@@ -36670,8 +36672,17 @@
           <w:rFonts w:hint="cs"/>
           <w:rtl/>
         </w:rPr>
-        <w:t xml:space="preserve"> שמפעילה את האפקט הפליקינג</w:t>
-      </w:r>
+        <w:t xml:space="preserve"> שמפעילה את האפקט </w:t>
+      </w:r>
+      <w:proofErr w:type="spellStart"/>
+      <w:r>
+        <w:rPr>
+          <w:rFonts w:hint="cs"/>
+          <w:rtl/>
+        </w:rPr>
+        <w:t>הפליקינג</w:t>
+      </w:r>
+      <w:proofErr w:type="spellEnd"/>
       <w:r>
         <w:rPr>
           <w:rFonts w:hint="cs"/>
@@ -36941,45 +36952,51 @@
         <w:adjustRightInd w:val="0"/>
         <w:spacing w:after="0" w:line="240" w:lineRule="auto"/>
         <w:rPr>
-          <w:rFonts w:ascii="Consolas" w:hAnsi="Consolas" w:cs="Courier New"/>
-          <w:b/>
-          <w:bCs/>
-          <w:color w:val="000000"/>
-          <w:sz w:val="16"/>
-          <w:szCs w:val="16"/>
-        </w:rPr>
-      </w:pPr>
-      <w:r>
-        <w:rPr>
-          <w:rFonts w:ascii="Consolas" w:hAnsi="Consolas" w:cs="Consolas"/>
-          <w:color w:val="000000"/>
-          <w:sz w:val="16"/>
-          <w:szCs w:val="16"/>
-        </w:rPr>
-        <w:t xml:space="preserve">          </w:t>
-      </w:r>
-      <w:r>
-        <w:rPr>
-          <w:rFonts w:ascii="Consolas" w:hAnsi="Consolas" w:cs="Consolas"/>
-          <w:b/>
-          <w:bCs/>
-          <w:color w:val="FF0000"/>
-          <w:sz w:val="16"/>
-          <w:szCs w:val="16"/>
-        </w:rPr>
-        <w:t xml:space="preserve">  </w:t>
-      </w:r>
-      <w:r>
-        <w:rPr>
-          <w:rFonts w:ascii="Consolas" w:hAnsi="Consolas" w:cs="Courier New" w:hint="cs"/>
-          <w:b/>
-          <w:bCs/>
-          <w:color w:val="FF0000"/>
-          <w:sz w:val="16"/>
-          <w:szCs w:val="16"/>
-          <w:rtl/>
-        </w:rPr>
-        <w:t>.  .  .</w:t>
+          <w:rFonts w:ascii="Consolas" w:hAnsi="Consolas" w:cs="Consolas"/>
+          <w:color w:val="000000"/>
+          <w:sz w:val="16"/>
+          <w:szCs w:val="16"/>
+        </w:rPr>
+      </w:pPr>
+      <w:r>
+        <w:rPr>
+          <w:rFonts w:ascii="Consolas" w:hAnsi="Consolas" w:cs="Consolas"/>
+          <w:color w:val="000000"/>
+          <w:sz w:val="16"/>
+          <w:szCs w:val="16"/>
+        </w:rPr>
+        <w:t xml:space="preserve">            </w:t>
+      </w:r>
+      <w:proofErr w:type="spellStart"/>
+      <w:proofErr w:type="gramStart"/>
+      <w:r>
+        <w:rPr>
+          <w:rFonts w:ascii="Consolas" w:hAnsi="Consolas" w:cs="Consolas"/>
+          <w:color w:val="000000"/>
+          <w:sz w:val="16"/>
+          <w:szCs w:val="16"/>
+        </w:rPr>
+        <w:t>StartCoroutine</w:t>
+      </w:r>
+      <w:proofErr w:type="spellEnd"/>
+      <w:r>
+        <w:rPr>
+          <w:rFonts w:ascii="Consolas" w:hAnsi="Consolas" w:cs="Consolas"/>
+          <w:color w:val="000000"/>
+          <w:sz w:val="16"/>
+          <w:szCs w:val="16"/>
+        </w:rPr>
+        <w:t>(</w:t>
+      </w:r>
+      <w:proofErr w:type="gramEnd"/>
+      <w:r>
+        <w:rPr>
+          <w:rFonts w:ascii="Consolas" w:hAnsi="Consolas" w:cs="Consolas"/>
+          <w:color w:val="000000"/>
+          <w:sz w:val="16"/>
+          <w:szCs w:val="16"/>
+        </w:rPr>
+        <w:t>Explosion());</w:t>
       </w:r>
     </w:p>
     <w:p>
@@ -37083,32 +37100,4268 @@
     </w:p>
     <w:p>
       <w:pPr>
-        <w:rPr>
-          <w:rFonts w:hint="cs"/>
-          <w:rtl/>
-        </w:rPr>
-      </w:pPr>
-      <w:r>
-        <w:rPr>
-          <w:rFonts w:hint="cs"/>
-          <w:sz w:val="16"/>
-          <w:szCs w:val="16"/>
+        <w:pStyle w:val="1"/>
+        <w:rPr>
+          <w:rFonts w:cs="Courier New"/>
+          <w:rtl/>
+        </w:rPr>
+      </w:pPr>
+      <w:r>
+        <w:rPr>
+          <w:rFonts w:hint="cs"/>
           <w:rtl/>
         </w:rPr>
         <w:t xml:space="preserve"> </w:t>
       </w:r>
       <w:r>
         <w:rPr>
-          <w:sz w:val="16"/>
-          <w:szCs w:val="16"/>
           <w:rtl/>
         </w:rPr>
         <w:br/>
       </w:r>
+      <w:r>
+        <w:rPr>
+          <w:rFonts w:cs="Courier New" w:hint="cs"/>
+          <w:rtl/>
+        </w:rPr>
+        <w:t xml:space="preserve">טעינה מחדש של סצנות- </w:t>
+      </w:r>
+    </w:p>
+    <w:p>
+      <w:pPr>
+        <w:rPr>
+          <w:rtl/>
+        </w:rPr>
+      </w:pPr>
+      <w:r>
+        <w:rPr>
+          <w:rFonts w:hint="cs"/>
+          <w:rtl/>
+        </w:rPr>
+        <w:t xml:space="preserve">עד עכשיו המשחק שלנו אמור לרוץ כמו שצריך, הבעיה שהוא עדיין משחק חד פעמי- אחרי שהגענו לסוף המשחק אי אפשר </w:t>
+      </w:r>
+      <w:r>
+        <w:rPr>
+          <w:rFonts w:hint="cs"/>
+          <w:rtl/>
+        </w:rPr>
+        <w:t>ל</w:t>
+      </w:r>
+      <w:r>
+        <w:rPr>
+          <w:rFonts w:hint="cs"/>
+          <w:rtl/>
+        </w:rPr>
+        <w:t>שחק בו שוב</w:t>
+      </w:r>
+      <w:r>
+        <w:rPr>
+          <w:rFonts w:hint="cs"/>
+          <w:rtl/>
+        </w:rPr>
+        <w:t>, אלא אם נצא ממנו ונתחיל אותו מחדש.</w:t>
+      </w:r>
+      <w:r>
+        <w:rPr>
+          <w:rtl/>
+        </w:rPr>
+        <w:br/>
+      </w:r>
+      <w:r>
+        <w:rPr>
+          <w:rFonts w:hint="cs"/>
+          <w:rtl/>
+        </w:rPr>
+        <w:t xml:space="preserve"> אם נתייחס לסצנה כאל שלב במשחק, מה שבעצם נרצה שיקרה זה שנוכל להטעין מחדש את הסצנה למסך כך שכל ה"שלב" שהרגע</w:t>
+      </w:r>
+      <w:r>
+        <w:rPr>
+          <w:rFonts w:hint="cs"/>
+          <w:rtl/>
+        </w:rPr>
+        <w:t xml:space="preserve"> </w:t>
+      </w:r>
+      <w:r>
+        <w:rPr>
+          <w:rFonts w:hint="cs"/>
+          <w:rtl/>
+        </w:rPr>
+        <w:t>שחקנו יתחיל מחדש.</w:t>
+      </w:r>
+      <w:r>
+        <w:rPr>
+          <w:rtl/>
+        </w:rPr>
+        <w:br/>
+      </w:r>
+      <w:r>
+        <w:rPr>
+          <w:rFonts w:hint="cs"/>
+          <w:rtl/>
+        </w:rPr>
+        <w:t>ראשית נדאג שעם סוף המשחק יופיע לנו טקסט שמודיע לנו שכדי להתחיל מחדש יש להקיש על אחד המקשים במקלדת, כבר ראינו מספיק פעמים כיצד לעשות את זה</w:t>
+      </w:r>
+      <w:r>
+        <w:rPr>
+          <w:rFonts w:hint="cs"/>
+          <w:rtl/>
+        </w:rPr>
+        <w:t>-</w:t>
+      </w:r>
+      <w:r>
+        <w:rPr>
+          <w:rFonts w:hint="cs"/>
+          <w:rtl/>
+        </w:rPr>
+        <w:t xml:space="preserve"> נצטרך להוסיף</w:t>
+      </w:r>
+      <w:r>
+        <w:rPr>
+          <w:rFonts w:hint="cs"/>
+          <w:rtl/>
+        </w:rPr>
+        <w:t xml:space="preserve"> אובייקט טקסט ל-</w:t>
+      </w:r>
+      <w:r>
+        <w:t>UI Manager</w:t>
+      </w:r>
+      <w:r>
+        <w:rPr>
+          <w:rFonts w:hint="cs"/>
+          <w:rtl/>
+        </w:rPr>
+        <w:t xml:space="preserve"> </w:t>
+      </w:r>
+      <w:r>
+        <w:t>,</w:t>
+      </w:r>
+      <w:r>
+        <w:rPr>
+          <w:rFonts w:hint="cs"/>
+          <w:rtl/>
+        </w:rPr>
+        <w:t>ו</w:t>
+      </w:r>
+      <w:r>
+        <w:rPr>
+          <w:rFonts w:hint="cs"/>
+          <w:rtl/>
+        </w:rPr>
+        <w:t xml:space="preserve">למתודה שמפעילה את הטקסט </w:t>
+      </w:r>
+      <w:r>
+        <w:t>GAME OVER</w:t>
+      </w:r>
+      <w:r>
+        <w:rPr>
+          <w:rFonts w:hint="cs"/>
+          <w:rtl/>
+        </w:rPr>
+        <w:t xml:space="preserve"> שת</w:t>
+      </w:r>
+      <w:r>
+        <w:rPr>
+          <w:rFonts w:hint="cs"/>
+          <w:rtl/>
+        </w:rPr>
+        <w:t>פעיל</w:t>
+      </w:r>
+      <w:r>
+        <w:rPr>
+          <w:rFonts w:hint="cs"/>
+          <w:rtl/>
+        </w:rPr>
+        <w:t xml:space="preserve"> גם את הכיתוב הנ"ל . עכשיו בשביל להטעין את הסצנה נצטרך איזשהו אובייקט ריק שינהל לנו את המעבר בין הסצנות. </w:t>
+      </w:r>
+      <w:r>
+        <w:rPr>
+          <w:rtl/>
+        </w:rPr>
+        <w:br/>
+      </w:r>
+      <w:r>
+        <w:rPr>
+          <w:rFonts w:hint="cs"/>
+          <w:rtl/>
+        </w:rPr>
+        <w:t xml:space="preserve">ניצור אובייקט כזה עם השם </w:t>
+      </w:r>
+      <w:r>
+        <w:t xml:space="preserve">My </w:t>
+      </w:r>
+      <w:r>
+        <w:t>Game</w:t>
+      </w:r>
+      <w:r>
+        <w:t xml:space="preserve"> </w:t>
+      </w:r>
+      <w:r>
+        <w:t xml:space="preserve">Manager </w:t>
+      </w:r>
+      <w:r>
+        <w:rPr>
+          <w:rFonts w:hint="cs"/>
+          <w:rtl/>
+        </w:rPr>
+        <w:t xml:space="preserve"> או משהו בסגנון, נוסיף לו סקריפט עם שם זהה וניכנס אליו.</w:t>
+      </w:r>
+      <w:r>
+        <w:rPr>
+          <w:rtl/>
+        </w:rPr>
+        <w:br/>
+      </w:r>
+      <w:r>
+        <w:rPr>
+          <w:rFonts w:hint="cs"/>
+          <w:rtl/>
+        </w:rPr>
+        <w:t>אנחנו צריכים דבר ראשון איזשהו משתנה בוליאני</w:t>
+      </w:r>
+      <w:r>
+        <w:rPr>
+          <w:rFonts w:hint="cs"/>
+          <w:rtl/>
+        </w:rPr>
+        <w:t xml:space="preserve"> עם ערך </w:t>
+      </w:r>
+      <w:r>
+        <w:t>false</w:t>
+      </w:r>
+      <w:r>
+        <w:rPr>
+          <w:rFonts w:hint="cs"/>
+          <w:rtl/>
+        </w:rPr>
+        <w:t xml:space="preserve"> שי</w:t>
+      </w:r>
+      <w:r>
+        <w:rPr>
+          <w:rFonts w:hint="cs"/>
+          <w:rtl/>
+        </w:rPr>
+        <w:t>הווה אינדיקטור</w:t>
+      </w:r>
+      <w:r>
+        <w:rPr>
+          <w:rFonts w:hint="cs"/>
+          <w:rtl/>
+        </w:rPr>
+        <w:t xml:space="preserve"> שהמשחק נגמר, בהמשך נשנה את </w:t>
+      </w:r>
+      <w:r>
+        <w:rPr>
+          <w:rFonts w:hint="cs"/>
+          <w:rtl/>
+        </w:rPr>
+        <w:t xml:space="preserve">ערך </w:t>
+      </w:r>
+      <w:r>
+        <w:rPr>
+          <w:rFonts w:hint="cs"/>
+          <w:rtl/>
+        </w:rPr>
+        <w:t xml:space="preserve">המשתנה כאשר המשחק באמת נגמר ב- </w:t>
+      </w:r>
+      <w:r>
+        <w:t>UI Manager</w:t>
+      </w:r>
+      <w:r>
+        <w:rPr>
+          <w:rFonts w:hint="cs"/>
+          <w:rtl/>
+        </w:rPr>
+        <w:t xml:space="preserve">. עכשיו במתודה </w:t>
+      </w:r>
+      <w:r>
+        <w:t>update()</w:t>
+      </w:r>
+      <w:r>
+        <w:rPr>
+          <w:rFonts w:hint="cs"/>
+          <w:rtl/>
+        </w:rPr>
+        <w:t xml:space="preserve"> נצטרך לבדוק שני דברים: 1) האם לחצנו על הכפתור או על המקש שאמור להתחיל את הסצנה מההתחלה. 2) האם למשתנה הבוליאני שמסמן את סוף המשחק</w:t>
+      </w:r>
+      <w:r>
+        <w:rPr>
+          <w:rFonts w:hint="cs"/>
+          <w:rtl/>
+        </w:rPr>
+        <w:t xml:space="preserve"> יש ערך </w:t>
+      </w:r>
+      <w:r>
+        <w:t>true</w:t>
+      </w:r>
+      <w:r>
+        <w:rPr>
+          <w:rFonts w:hint="cs"/>
+          <w:rtl/>
+        </w:rPr>
+        <w:t>, ו</w:t>
+      </w:r>
+      <w:r>
+        <w:rPr>
+          <w:rFonts w:hint="cs"/>
+          <w:rtl/>
+        </w:rPr>
+        <w:t xml:space="preserve">אם אנחנו מקיימים את שני התנאים נרצה שתטען הסצנה מחדש. </w:t>
+      </w:r>
+      <w:r>
+        <w:rPr>
+          <w:rtl/>
+        </w:rPr>
+        <w:br/>
+      </w:r>
+      <w:r>
+        <w:rPr>
+          <w:rFonts w:hint="cs"/>
+          <w:rtl/>
+        </w:rPr>
+        <w:t>למזלנו ל</w:t>
+      </w:r>
+      <w:r>
+        <w:rPr>
+          <w:rFonts w:hint="cs"/>
+          <w:rtl/>
+        </w:rPr>
+        <w:t>-</w:t>
+      </w:r>
+      <w:r>
+        <w:t>unity</w:t>
+      </w:r>
+      <w:r>
+        <w:rPr>
+          <w:rFonts w:hint="cs"/>
+          <w:rtl/>
+        </w:rPr>
+        <w:t xml:space="preserve"> יש אובייקט מיוחד שאחראי לטעינת </w:t>
+      </w:r>
+      <w:r>
+        <w:t>assets</w:t>
+      </w:r>
+      <w:r>
+        <w:rPr>
+          <w:rFonts w:hint="cs"/>
+          <w:rtl/>
+        </w:rPr>
+        <w:t xml:space="preserve"> מהמשחק- </w:t>
+      </w:r>
+      <w:r>
+        <w:t>Scene Manager</w:t>
+      </w:r>
+      <w:r>
+        <w:rPr>
+          <w:rFonts w:hint="cs"/>
+          <w:rtl/>
+        </w:rPr>
+        <w:t xml:space="preserve"> </w:t>
+      </w:r>
+      <w:r>
+        <w:rPr>
+          <w:rFonts w:hint="cs"/>
+          <w:rtl/>
+        </w:rPr>
+        <w:t>וע"י המתודה</w:t>
+      </w:r>
+      <w:r>
+        <w:rPr>
+          <w:rtl/>
+        </w:rPr>
+        <w:br/>
+      </w:r>
+      <w:r>
+        <w:rPr>
+          <w:rFonts w:hint="cs"/>
+          <w:rtl/>
+        </w:rPr>
+        <w:lastRenderedPageBreak/>
+        <w:t xml:space="preserve"> </w:t>
+      </w:r>
+      <w:proofErr w:type="spellStart"/>
+      <w:r>
+        <w:t>LoadScene</w:t>
+      </w:r>
+      <w:proofErr w:type="spellEnd"/>
+      <w:r>
+        <w:t xml:space="preserve">(int </w:t>
+      </w:r>
+      <w:proofErr w:type="spellStart"/>
+      <w:r>
+        <w:t>SceneName</w:t>
+      </w:r>
+      <w:proofErr w:type="spellEnd"/>
+      <w:r>
+        <w:t>)</w:t>
+      </w:r>
+      <w:r>
+        <w:rPr>
+          <w:rFonts w:hint="cs"/>
+          <w:rtl/>
+        </w:rPr>
+        <w:t xml:space="preserve"> נוכל לטעון סצנות . לשם כך נצטרך להשתמש במרחב שם ייחודי לכך :</w:t>
+      </w:r>
+      <w:r>
+        <w:rPr>
+          <w:rFonts w:hint="cs"/>
+          <w:rtl/>
+        </w:rPr>
+        <w:br/>
+      </w:r>
+      <w:r>
+        <w:t xml:space="preserve">using </w:t>
+      </w:r>
+      <w:proofErr w:type="spellStart"/>
+      <w:r>
+        <w:t>UnityEngine.SceneManage</w:t>
+      </w:r>
+      <w:r>
+        <w:t>ment</w:t>
+      </w:r>
+      <w:proofErr w:type="spellEnd"/>
+      <w:r>
+        <w:rPr>
+          <w:rFonts w:hint="cs"/>
+          <w:rtl/>
+        </w:rPr>
+        <w:t>.</w:t>
+      </w:r>
+      <w:r>
+        <w:rPr>
+          <w:rtl/>
+        </w:rPr>
+        <w:br/>
+      </w:r>
+      <w:r>
+        <w:rPr>
+          <w:rFonts w:hint="cs"/>
+          <w:rtl/>
+        </w:rPr>
+        <w:t>המתודה שציינו קודם מקבלת כפרמטר מספר אינטג'רי שמסמן את המספר של הסצנה, כדי לבדוק איזו סצנה יש לנו נצטרך להוסיף את הסצנה שלנו ל-</w:t>
+      </w:r>
+      <w:r>
+        <w:t>Build Setting</w:t>
+      </w:r>
+      <w:r>
+        <w:rPr>
+          <w:rFonts w:hint="cs"/>
+          <w:rtl/>
+        </w:rPr>
+        <w:t>. כדי להגיע ל-</w:t>
+      </w:r>
+      <w:r>
+        <w:t xml:space="preserve">Build Setting </w:t>
+      </w:r>
+      <w:r>
+        <w:rPr>
+          <w:rFonts w:hint="cs"/>
+          <w:rtl/>
+        </w:rPr>
+        <w:t xml:space="preserve"> נבחר </w:t>
+      </w:r>
+      <w:r>
+        <w:t>File</w:t>
+      </w:r>
+      <w:r>
+        <w:rPr>
+          <w:rFonts w:hint="cs"/>
+          <w:rtl/>
+        </w:rPr>
+        <w:t xml:space="preserve">-&gt; </w:t>
+      </w:r>
+      <w:r>
+        <w:t>Build Setting</w:t>
+      </w:r>
+      <w:r>
+        <w:rPr>
+          <w:rFonts w:hint="cs"/>
+          <w:rtl/>
+        </w:rPr>
+        <w:t xml:space="preserve"> , ולבחור "</w:t>
+      </w:r>
+      <w:r>
+        <w:t>Add open scene</w:t>
+      </w:r>
+      <w:r>
+        <w:rPr>
+          <w:rFonts w:hint="cs"/>
+          <w:rtl/>
+        </w:rPr>
+        <w:t>" אמורות להופיע לנו כל הסצנות שיצרנו עד עכשיו במשחק, נוכל לבחור מבניהן מה אנחנו רוצים שיבנו ואילו לא, וליד כל סצנה מ</w:t>
+      </w:r>
+      <w:r>
+        <w:rPr>
+          <w:rFonts w:hint="cs"/>
+          <w:rtl/>
+        </w:rPr>
+        <w:t>ופיע מצד ימין המספר שמייצג אותה, כמו כן ניתן פשוט לגרור את הסצנה מחלון הפרויקט לחלון ה-</w:t>
+      </w:r>
+      <w:r>
+        <w:t>build setting</w:t>
+      </w:r>
+      <w:r>
+        <w:rPr>
+          <w:rFonts w:hint="cs"/>
+          <w:rtl/>
+        </w:rPr>
+        <w:t xml:space="preserve"> וגם כאן יופיע </w:t>
+      </w:r>
+      <w:r>
+        <w:rPr>
+          <w:rFonts w:hint="cs"/>
+          <w:noProof/>
+        </w:rPr>
+        <w:drawing>
+          <wp:anchor distT="0" distB="0" distL="114300" distR="114300" simplePos="0" relativeHeight="251698176" behindDoc="1" locked="0" layoutInCell="1" allowOverlap="1" wp14:anchorId="2B9ECE00" wp14:editId="0651AC06">
+            <wp:simplePos x="0" y="0"/>
+            <wp:positionH relativeFrom="column">
+              <wp:posOffset>1175385</wp:posOffset>
+            </wp:positionH>
+            <wp:positionV relativeFrom="paragraph">
+              <wp:posOffset>1374140</wp:posOffset>
+            </wp:positionV>
+            <wp:extent cx="4086860" cy="2766695"/>
+            <wp:effectExtent l="0" t="0" r="8890" b="0"/>
+            <wp:wrapTight wrapText="bothSides">
+              <wp:wrapPolygon edited="0">
+                <wp:start x="0" y="0"/>
+                <wp:lineTo x="0" y="21417"/>
+                <wp:lineTo x="21546" y="21417"/>
+                <wp:lineTo x="21546" y="0"/>
+                <wp:lineTo x="0" y="0"/>
+              </wp:wrapPolygon>
+            </wp:wrapTight>
+            <wp:docPr id="30" name="תמונה 30"/>
+            <wp:cNvGraphicFramePr>
+              <a:graphicFrameLocks xmlns:a="http://schemas.openxmlformats.org/drawingml/2006/main" noChangeAspect="1"/>
+            </wp:cNvGraphicFramePr>
+            <a:graphic xmlns:a="http://schemas.openxmlformats.org/drawingml/2006/main">
+              <a:graphicData uri="http://schemas.openxmlformats.org/drawingml/2006/picture">
+                <pic:pic xmlns:pic="http://schemas.openxmlformats.org/drawingml/2006/picture">
+                  <pic:nvPicPr>
+                    <pic:cNvPr id="0" name="Picture 1"/>
+                    <pic:cNvPicPr>
+                      <a:picLocks noChangeAspect="1" noChangeArrowheads="1"/>
+                    </pic:cNvPicPr>
+                  </pic:nvPicPr>
+                  <pic:blipFill>
+                    <a:blip r:embed="rId28">
+                      <a:extLst>
+                        <a:ext uri="{28A0092B-C50C-407E-A947-70E740481C1C}">
+                          <a14:useLocalDpi xmlns:a14="http://schemas.microsoft.com/office/drawing/2010/main" val="0"/>
+                        </a:ext>
+                      </a:extLst>
+                    </a:blip>
+                    <a:srcRect/>
+                    <a:stretch>
+                      <a:fillRect/>
+                    </a:stretch>
+                  </pic:blipFill>
+                  <pic:spPr bwMode="auto">
+                    <a:xfrm>
+                      <a:off x="0" y="0"/>
+                      <a:ext cx="4086860" cy="2766695"/>
+                    </a:xfrm>
+                    <a:prstGeom prst="rect">
+                      <a:avLst/>
+                    </a:prstGeom>
+                    <a:noFill/>
+                    <a:ln>
+                      <a:noFill/>
+                    </a:ln>
+                  </pic:spPr>
+                </pic:pic>
+              </a:graphicData>
+            </a:graphic>
+            <wp14:sizeRelH relativeFrom="page">
+              <wp14:pctWidth>0</wp14:pctWidth>
+            </wp14:sizeRelH>
+            <wp14:sizeRelV relativeFrom="page">
+              <wp14:pctHeight>0</wp14:pctHeight>
+            </wp14:sizeRelV>
+          </wp:anchor>
+        </w:drawing>
+      </w:r>
+      <w:r>
+        <w:rPr>
+          <w:rFonts w:hint="cs"/>
+          <w:rtl/>
+        </w:rPr>
+        <w:t>מצד שמאל בקטן המספר שמייצג את הסצנה</w:t>
+      </w:r>
+      <w:r>
+        <w:rPr>
+          <w:rFonts w:hint="cs"/>
+          <w:rtl/>
+        </w:rPr>
+        <w:t>:</w:t>
+      </w:r>
+      <w:r>
+        <w:rPr>
+          <w:rFonts w:hint="cs"/>
+          <w:rtl/>
+        </w:rPr>
+        <w:t xml:space="preserve"> </w:t>
+      </w:r>
+    </w:p>
+    <w:p>
+      <w:pPr>
+        <w:rPr>
+          <w:rtl/>
+        </w:rPr>
+      </w:pPr>
+    </w:p>
+    <w:p>
+      <w:pPr>
+        <w:rPr>
+          <w:rtl/>
+        </w:rPr>
+      </w:pPr>
+    </w:p>
+    <w:p>
+      <w:pPr>
+        <w:rPr>
+          <w:rtl/>
+        </w:rPr>
+      </w:pPr>
+    </w:p>
+    <w:p>
+      <w:pPr>
+        <w:rPr>
+          <w:rtl/>
+        </w:rPr>
+      </w:pPr>
+    </w:p>
+    <w:p>
+      <w:pPr>
+        <w:rPr>
+          <w:rtl/>
+        </w:rPr>
+      </w:pPr>
+    </w:p>
+    <w:p>
+      <w:pPr>
+        <w:rPr>
+          <w:rtl/>
+        </w:rPr>
+      </w:pPr>
+    </w:p>
+    <w:p>
+      <w:pPr>
+        <w:rPr>
+          <w:rtl/>
+        </w:rPr>
+      </w:pPr>
+    </w:p>
+    <w:p>
+      <w:pPr>
+        <w:rPr>
+          <w:rtl/>
+        </w:rPr>
+      </w:pPr>
+    </w:p>
+    <w:p>
+      <w:pPr>
+        <w:rPr>
+          <w:rtl/>
+        </w:rPr>
+      </w:pPr>
+      <w:r>
+        <w:rPr>
+          <w:rFonts w:hint="cs"/>
+          <w:rtl/>
+        </w:rPr>
+        <w:br/>
+      </w:r>
+      <w:r>
+        <w:rPr>
+          <w:rFonts w:hint="cs"/>
+          <w:rtl/>
+        </w:rPr>
+        <w:br/>
+      </w:r>
+      <w:r>
+        <w:rPr>
+          <w:rFonts w:hint="cs"/>
+          <w:rtl/>
+        </w:rPr>
+        <w:br/>
+      </w:r>
+      <w:r>
+        <w:rPr>
+          <w:rFonts w:hint="cs"/>
+          <w:rtl/>
+        </w:rPr>
+        <w:br/>
+        <w:t xml:space="preserve">מבחינת סינטקס במתודה </w:t>
+      </w:r>
+      <w:r>
+        <w:t>update()</w:t>
+      </w:r>
+      <w:r>
+        <w:rPr>
+          <w:rFonts w:hint="cs"/>
+          <w:rtl/>
+        </w:rPr>
+        <w:t xml:space="preserve"> של </w:t>
+      </w:r>
+      <w:proofErr w:type="spellStart"/>
+      <w:r>
+        <w:t>MyGameManager</w:t>
+      </w:r>
+      <w:proofErr w:type="spellEnd"/>
+      <w:r>
+        <w:rPr>
+          <w:rFonts w:hint="cs"/>
+          <w:rtl/>
+        </w:rPr>
+        <w:t xml:space="preserve"> נרצה שזה יראה כך:</w:t>
+      </w:r>
+    </w:p>
+    <w:p>
+      <w:pPr>
+        <w:autoSpaceDE w:val="0"/>
+        <w:autoSpaceDN w:val="0"/>
+        <w:bidi w:val="0"/>
+        <w:adjustRightInd w:val="0"/>
+        <w:spacing w:after="0" w:line="240" w:lineRule="auto"/>
+        <w:rPr>
+          <w:rFonts w:ascii="Consolas" w:hAnsi="Consolas" w:cs="Consolas"/>
+          <w:color w:val="000000"/>
+          <w:sz w:val="16"/>
+          <w:szCs w:val="16"/>
+        </w:rPr>
+      </w:pPr>
+      <w:r>
+        <w:rPr>
+          <w:rFonts w:ascii="Consolas" w:hAnsi="Consolas" w:cs="Consolas"/>
+          <w:color w:val="000000"/>
+          <w:sz w:val="16"/>
+          <w:szCs w:val="16"/>
+        </w:rPr>
+        <w:t>[</w:t>
+      </w:r>
+      <w:proofErr w:type="spellStart"/>
+      <w:r>
+        <w:rPr>
+          <w:rFonts w:ascii="Consolas" w:hAnsi="Consolas" w:cs="Consolas"/>
+          <w:color w:val="000000"/>
+          <w:sz w:val="16"/>
+          <w:szCs w:val="16"/>
+        </w:rPr>
+        <w:t>SerializeField</w:t>
+      </w:r>
+      <w:proofErr w:type="spellEnd"/>
+      <w:r>
+        <w:rPr>
+          <w:rFonts w:ascii="Consolas" w:hAnsi="Consolas" w:cs="Consolas"/>
+          <w:color w:val="000000"/>
+          <w:sz w:val="16"/>
+          <w:szCs w:val="16"/>
+        </w:rPr>
+        <w:t>]</w:t>
+      </w:r>
+    </w:p>
+    <w:p>
+      <w:pPr>
+        <w:autoSpaceDE w:val="0"/>
+        <w:autoSpaceDN w:val="0"/>
+        <w:bidi w:val="0"/>
+        <w:adjustRightInd w:val="0"/>
+        <w:spacing w:after="0" w:line="240" w:lineRule="auto"/>
+        <w:rPr>
+          <w:rFonts w:ascii="Consolas" w:hAnsi="Consolas" w:cs="Consolas"/>
+          <w:color w:val="000000"/>
+          <w:sz w:val="16"/>
+          <w:szCs w:val="16"/>
+        </w:rPr>
+      </w:pPr>
+      <w:r>
+        <w:rPr>
+          <w:rFonts w:ascii="Consolas" w:hAnsi="Consolas" w:cs="Consolas"/>
+          <w:color w:val="000000"/>
+          <w:sz w:val="16"/>
+          <w:szCs w:val="16"/>
+        </w:rPr>
+        <w:t xml:space="preserve">    </w:t>
+      </w:r>
+      <w:proofErr w:type="gramStart"/>
+      <w:r>
+        <w:rPr>
+          <w:rFonts w:ascii="Consolas" w:hAnsi="Consolas" w:cs="Consolas"/>
+          <w:color w:val="0000FF"/>
+          <w:sz w:val="16"/>
+          <w:szCs w:val="16"/>
+        </w:rPr>
+        <w:t>private</w:t>
+      </w:r>
+      <w:proofErr w:type="gramEnd"/>
+      <w:r>
+        <w:rPr>
+          <w:rFonts w:ascii="Consolas" w:hAnsi="Consolas" w:cs="Consolas"/>
+          <w:color w:val="000000"/>
+          <w:sz w:val="16"/>
+          <w:szCs w:val="16"/>
+        </w:rPr>
+        <w:t xml:space="preserve"> </w:t>
+      </w:r>
+      <w:r>
+        <w:rPr>
+          <w:rFonts w:ascii="Consolas" w:hAnsi="Consolas" w:cs="Consolas"/>
+          <w:color w:val="0000FF"/>
+          <w:sz w:val="16"/>
+          <w:szCs w:val="16"/>
+        </w:rPr>
+        <w:t>bool</w:t>
+      </w:r>
+      <w:r>
+        <w:rPr>
+          <w:rFonts w:ascii="Consolas" w:hAnsi="Consolas" w:cs="Consolas"/>
+          <w:color w:val="000000"/>
+          <w:sz w:val="16"/>
+          <w:szCs w:val="16"/>
+        </w:rPr>
+        <w:t xml:space="preserve"> _GameOver = </w:t>
+      </w:r>
+      <w:r>
+        <w:rPr>
+          <w:rFonts w:ascii="Consolas" w:hAnsi="Consolas" w:cs="Consolas"/>
+          <w:color w:val="0000FF"/>
+          <w:sz w:val="16"/>
+          <w:szCs w:val="16"/>
+        </w:rPr>
+        <w:t>false</w:t>
+      </w:r>
+      <w:r>
+        <w:rPr>
+          <w:rFonts w:ascii="Consolas" w:hAnsi="Consolas" w:cs="Consolas"/>
+          <w:color w:val="000000"/>
+          <w:sz w:val="16"/>
+          <w:szCs w:val="16"/>
+        </w:rPr>
+        <w:t>;</w:t>
+      </w:r>
+      <w:r>
+        <w:rPr>
+          <w:rFonts w:ascii="Consolas" w:hAnsi="Consolas" w:cs="Consolas"/>
+          <w:color w:val="000000"/>
+          <w:sz w:val="16"/>
+          <w:szCs w:val="16"/>
+        </w:rPr>
+        <w:br/>
+        <w:t>.  .  .</w:t>
+      </w:r>
+      <w:r>
+        <w:rPr>
+          <w:rFonts w:ascii="Consolas" w:hAnsi="Consolas" w:cs="Consolas"/>
+          <w:color w:val="000000"/>
+          <w:sz w:val="16"/>
+          <w:szCs w:val="16"/>
+        </w:rPr>
+        <w:br/>
+      </w:r>
+      <w:proofErr w:type="gramStart"/>
+      <w:r>
+        <w:rPr>
+          <w:rFonts w:ascii="Consolas" w:hAnsi="Consolas" w:cs="Consolas"/>
+          <w:color w:val="0000FF"/>
+          <w:sz w:val="16"/>
+          <w:szCs w:val="16"/>
+        </w:rPr>
+        <w:t>public</w:t>
+      </w:r>
+      <w:proofErr w:type="gramEnd"/>
+      <w:r>
+        <w:rPr>
+          <w:rFonts w:ascii="Consolas" w:hAnsi="Consolas" w:cs="Consolas"/>
+          <w:color w:val="000000"/>
+          <w:sz w:val="16"/>
+          <w:szCs w:val="16"/>
+        </w:rPr>
+        <w:t xml:space="preserve"> </w:t>
+      </w:r>
+      <w:r>
+        <w:rPr>
+          <w:rFonts w:ascii="Consolas" w:hAnsi="Consolas" w:cs="Consolas"/>
+          <w:color w:val="0000FF"/>
+          <w:sz w:val="16"/>
+          <w:szCs w:val="16"/>
+        </w:rPr>
+        <w:t>void</w:t>
+      </w:r>
+      <w:r>
+        <w:rPr>
+          <w:rFonts w:ascii="Consolas" w:hAnsi="Consolas" w:cs="Consolas"/>
+          <w:color w:val="000000"/>
+          <w:sz w:val="16"/>
+          <w:szCs w:val="16"/>
+        </w:rPr>
+        <w:t xml:space="preserve"> </w:t>
+      </w:r>
+      <w:proofErr w:type="spellStart"/>
+      <w:r>
+        <w:rPr>
+          <w:rFonts w:ascii="Consolas" w:hAnsi="Consolas" w:cs="Consolas"/>
+          <w:color w:val="000000"/>
+          <w:sz w:val="16"/>
+          <w:szCs w:val="16"/>
+        </w:rPr>
+        <w:t>SetGameOver</w:t>
+      </w:r>
+      <w:proofErr w:type="spellEnd"/>
+      <w:r>
+        <w:rPr>
+          <w:rFonts w:ascii="Consolas" w:hAnsi="Consolas" w:cs="Consolas"/>
+          <w:color w:val="000000"/>
+          <w:sz w:val="16"/>
+          <w:szCs w:val="16"/>
+        </w:rPr>
+        <w:t>()</w:t>
+      </w:r>
+    </w:p>
+    <w:p>
+      <w:pPr>
+        <w:autoSpaceDE w:val="0"/>
+        <w:autoSpaceDN w:val="0"/>
+        <w:bidi w:val="0"/>
+        <w:adjustRightInd w:val="0"/>
+        <w:spacing w:after="0" w:line="240" w:lineRule="auto"/>
+        <w:rPr>
+          <w:rFonts w:ascii="Consolas" w:hAnsi="Consolas" w:cs="Consolas"/>
+          <w:color w:val="000000"/>
+          <w:sz w:val="16"/>
+          <w:szCs w:val="16"/>
+        </w:rPr>
+      </w:pPr>
+      <w:r>
+        <w:rPr>
+          <w:rFonts w:ascii="Consolas" w:hAnsi="Consolas" w:cs="Consolas"/>
+          <w:color w:val="000000"/>
+          <w:sz w:val="16"/>
+          <w:szCs w:val="16"/>
+        </w:rPr>
+        <w:t xml:space="preserve">    {</w:t>
+      </w:r>
+    </w:p>
+    <w:p>
+      <w:pPr>
+        <w:autoSpaceDE w:val="0"/>
+        <w:autoSpaceDN w:val="0"/>
+        <w:bidi w:val="0"/>
+        <w:adjustRightInd w:val="0"/>
+        <w:spacing w:after="0" w:line="240" w:lineRule="auto"/>
+        <w:rPr>
+          <w:rFonts w:ascii="Consolas" w:hAnsi="Consolas" w:cs="Consolas"/>
+          <w:color w:val="000000"/>
+          <w:sz w:val="16"/>
+          <w:szCs w:val="16"/>
+        </w:rPr>
+      </w:pPr>
+      <w:r>
+        <w:rPr>
+          <w:rFonts w:ascii="Consolas" w:hAnsi="Consolas" w:cs="Consolas"/>
+          <w:color w:val="000000"/>
+          <w:sz w:val="16"/>
+          <w:szCs w:val="16"/>
+        </w:rPr>
+        <w:t xml:space="preserve">        _GameOver = </w:t>
+      </w:r>
+      <w:r>
+        <w:rPr>
+          <w:rFonts w:ascii="Consolas" w:hAnsi="Consolas" w:cs="Consolas"/>
+          <w:color w:val="0000FF"/>
+          <w:sz w:val="16"/>
+          <w:szCs w:val="16"/>
+        </w:rPr>
+        <w:t>true</w:t>
+      </w:r>
+      <w:r>
+        <w:rPr>
+          <w:rFonts w:ascii="Consolas" w:hAnsi="Consolas" w:cs="Consolas"/>
+          <w:color w:val="000000"/>
+          <w:sz w:val="16"/>
+          <w:szCs w:val="16"/>
+        </w:rPr>
+        <w:t>;</w:t>
+      </w:r>
+    </w:p>
+    <w:p>
+      <w:pPr>
+        <w:autoSpaceDE w:val="0"/>
+        <w:autoSpaceDN w:val="0"/>
+        <w:bidi w:val="0"/>
+        <w:adjustRightInd w:val="0"/>
+        <w:spacing w:after="0" w:line="240" w:lineRule="auto"/>
+        <w:rPr>
+          <w:rFonts w:ascii="Consolas" w:hAnsi="Consolas" w:cs="Consolas"/>
+          <w:color w:val="000000"/>
+          <w:sz w:val="16"/>
+          <w:szCs w:val="16"/>
+        </w:rPr>
+      </w:pPr>
+      <w:r>
+        <w:rPr>
+          <w:rFonts w:ascii="Consolas" w:hAnsi="Consolas" w:cs="Consolas"/>
+          <w:color w:val="000000"/>
+          <w:sz w:val="16"/>
+          <w:szCs w:val="16"/>
+        </w:rPr>
+        <w:t xml:space="preserve">    }</w:t>
+      </w:r>
+    </w:p>
+    <w:p>
+      <w:pPr>
+        <w:autoSpaceDE w:val="0"/>
+        <w:autoSpaceDN w:val="0"/>
+        <w:bidi w:val="0"/>
+        <w:adjustRightInd w:val="0"/>
+        <w:spacing w:after="0" w:line="240" w:lineRule="auto"/>
+        <w:rPr>
+          <w:rFonts w:ascii="Consolas" w:hAnsi="Consolas" w:cs="Consolas"/>
+          <w:color w:val="000000"/>
+          <w:sz w:val="16"/>
+          <w:szCs w:val="16"/>
+        </w:rPr>
+      </w:pPr>
+      <w:r>
+        <w:rPr>
+          <w:rFonts w:ascii="Consolas" w:hAnsi="Consolas" w:cs="Consolas"/>
+          <w:color w:val="000000"/>
+          <w:sz w:val="16"/>
+          <w:szCs w:val="16"/>
+        </w:rPr>
+        <w:t xml:space="preserve">    </w:t>
+      </w:r>
+      <w:proofErr w:type="gramStart"/>
+      <w:r>
+        <w:rPr>
+          <w:rFonts w:ascii="Consolas" w:hAnsi="Consolas" w:cs="Consolas"/>
+          <w:color w:val="0000FF"/>
+          <w:sz w:val="16"/>
+          <w:szCs w:val="16"/>
+        </w:rPr>
+        <w:t>void</w:t>
+      </w:r>
+      <w:proofErr w:type="gramEnd"/>
+      <w:r>
+        <w:rPr>
+          <w:rFonts w:ascii="Consolas" w:hAnsi="Consolas" w:cs="Consolas"/>
+          <w:color w:val="000000"/>
+          <w:sz w:val="16"/>
+          <w:szCs w:val="16"/>
+        </w:rPr>
+        <w:t xml:space="preserve"> </w:t>
+      </w:r>
+      <w:r>
+        <w:rPr>
+          <w:rFonts w:ascii="Consolas" w:hAnsi="Consolas" w:cs="Consolas"/>
+          <w:color w:val="0000FF"/>
+          <w:sz w:val="16"/>
+          <w:szCs w:val="16"/>
+        </w:rPr>
+        <w:t>Update</w:t>
+      </w:r>
+      <w:r>
+        <w:rPr>
+          <w:rFonts w:ascii="Consolas" w:hAnsi="Consolas" w:cs="Consolas"/>
+          <w:color w:val="000000"/>
+          <w:sz w:val="16"/>
+          <w:szCs w:val="16"/>
+        </w:rPr>
+        <w:t>()</w:t>
+      </w:r>
+    </w:p>
+    <w:p>
+      <w:pPr>
+        <w:autoSpaceDE w:val="0"/>
+        <w:autoSpaceDN w:val="0"/>
+        <w:bidi w:val="0"/>
+        <w:adjustRightInd w:val="0"/>
+        <w:spacing w:after="0" w:line="240" w:lineRule="auto"/>
+        <w:rPr>
+          <w:rFonts w:ascii="Consolas" w:hAnsi="Consolas" w:cs="Consolas"/>
+          <w:color w:val="000000"/>
+          <w:sz w:val="16"/>
+          <w:szCs w:val="16"/>
+        </w:rPr>
+      </w:pPr>
+      <w:r>
+        <w:rPr>
+          <w:rFonts w:ascii="Consolas" w:hAnsi="Consolas" w:cs="Consolas"/>
+          <w:color w:val="000000"/>
+          <w:sz w:val="16"/>
+          <w:szCs w:val="16"/>
+        </w:rPr>
+        <w:t xml:space="preserve">    {</w:t>
+      </w:r>
+    </w:p>
+    <w:p>
+      <w:pPr>
+        <w:autoSpaceDE w:val="0"/>
+        <w:autoSpaceDN w:val="0"/>
+        <w:bidi w:val="0"/>
+        <w:adjustRightInd w:val="0"/>
+        <w:spacing w:after="0" w:line="240" w:lineRule="auto"/>
+        <w:rPr>
+          <w:rFonts w:ascii="Consolas" w:hAnsi="Consolas" w:cs="Consolas"/>
+          <w:color w:val="000000"/>
+          <w:sz w:val="16"/>
+          <w:szCs w:val="16"/>
+        </w:rPr>
+      </w:pPr>
+      <w:r>
+        <w:rPr>
+          <w:rFonts w:ascii="Consolas" w:hAnsi="Consolas" w:cs="Consolas"/>
+          <w:color w:val="000000"/>
+          <w:sz w:val="16"/>
+          <w:szCs w:val="16"/>
+        </w:rPr>
+        <w:t xml:space="preserve">        </w:t>
+      </w:r>
+      <w:proofErr w:type="gramStart"/>
+      <w:r>
+        <w:rPr>
+          <w:rFonts w:ascii="Consolas" w:hAnsi="Consolas" w:cs="Consolas"/>
+          <w:color w:val="0000FF"/>
+          <w:sz w:val="16"/>
+          <w:szCs w:val="16"/>
+        </w:rPr>
+        <w:t>if</w:t>
+      </w:r>
+      <w:proofErr w:type="gramEnd"/>
+      <w:r>
+        <w:rPr>
+          <w:rFonts w:ascii="Consolas" w:hAnsi="Consolas" w:cs="Consolas"/>
+          <w:color w:val="000000"/>
+          <w:sz w:val="16"/>
+          <w:szCs w:val="16"/>
+        </w:rPr>
+        <w:t xml:space="preserve"> (</w:t>
+      </w:r>
+      <w:proofErr w:type="spellStart"/>
+      <w:r>
+        <w:rPr>
+          <w:rFonts w:ascii="Consolas" w:hAnsi="Consolas" w:cs="Consolas"/>
+          <w:color w:val="000000"/>
+          <w:sz w:val="16"/>
+          <w:szCs w:val="16"/>
+        </w:rPr>
+        <w:t>Input.GetKeyDown</w:t>
+      </w:r>
+      <w:proofErr w:type="spellEnd"/>
+      <w:r>
+        <w:rPr>
+          <w:rFonts w:ascii="Consolas" w:hAnsi="Consolas" w:cs="Consolas"/>
+          <w:color w:val="000000"/>
+          <w:sz w:val="16"/>
+          <w:szCs w:val="16"/>
+        </w:rPr>
+        <w:t>(</w:t>
+      </w:r>
+      <w:proofErr w:type="spellStart"/>
+      <w:r>
+        <w:rPr>
+          <w:rFonts w:ascii="Consolas" w:hAnsi="Consolas" w:cs="Consolas"/>
+          <w:color w:val="000000"/>
+          <w:sz w:val="16"/>
+          <w:szCs w:val="16"/>
+        </w:rPr>
+        <w:t>KeyCode.R</w:t>
+      </w:r>
+      <w:proofErr w:type="spellEnd"/>
+      <w:r>
+        <w:rPr>
+          <w:rFonts w:ascii="Consolas" w:hAnsi="Consolas" w:cs="Consolas"/>
+          <w:color w:val="000000"/>
+          <w:sz w:val="16"/>
+          <w:szCs w:val="16"/>
+        </w:rPr>
+        <w:t>) &amp;&amp; _GameOver)</w:t>
+      </w:r>
+    </w:p>
+    <w:p>
+      <w:pPr>
+        <w:autoSpaceDE w:val="0"/>
+        <w:autoSpaceDN w:val="0"/>
+        <w:bidi w:val="0"/>
+        <w:adjustRightInd w:val="0"/>
+        <w:spacing w:after="0" w:line="240" w:lineRule="auto"/>
+        <w:rPr>
+          <w:rFonts w:ascii="Consolas" w:hAnsi="Consolas" w:cs="Consolas"/>
+          <w:color w:val="000000"/>
+          <w:sz w:val="16"/>
+          <w:szCs w:val="16"/>
+        </w:rPr>
+      </w:pPr>
+      <w:r>
+        <w:rPr>
+          <w:rFonts w:ascii="Consolas" w:hAnsi="Consolas" w:cs="Consolas"/>
+          <w:color w:val="000000"/>
+          <w:sz w:val="16"/>
+          <w:szCs w:val="16"/>
+        </w:rPr>
+        <w:t xml:space="preserve">        {</w:t>
+      </w:r>
+    </w:p>
+    <w:p>
+      <w:pPr>
+        <w:autoSpaceDE w:val="0"/>
+        <w:autoSpaceDN w:val="0"/>
+        <w:bidi w:val="0"/>
+        <w:adjustRightInd w:val="0"/>
+        <w:spacing w:after="0" w:line="240" w:lineRule="auto"/>
+        <w:rPr>
+          <w:rFonts w:ascii="Consolas" w:hAnsi="Consolas" w:cs="Consolas"/>
+          <w:color w:val="000000"/>
+          <w:sz w:val="16"/>
+          <w:szCs w:val="16"/>
+        </w:rPr>
+      </w:pPr>
+      <w:r>
+        <w:rPr>
+          <w:rFonts w:ascii="Consolas" w:hAnsi="Consolas" w:cs="Consolas"/>
+          <w:color w:val="000000"/>
+          <w:sz w:val="16"/>
+          <w:szCs w:val="16"/>
+        </w:rPr>
+        <w:t xml:space="preserve">            </w:t>
+      </w:r>
+      <w:proofErr w:type="spellStart"/>
+      <w:proofErr w:type="gramStart"/>
+      <w:r>
+        <w:rPr>
+          <w:rFonts w:ascii="Consolas" w:hAnsi="Consolas" w:cs="Consolas"/>
+          <w:color w:val="000000"/>
+          <w:sz w:val="16"/>
+          <w:szCs w:val="16"/>
+        </w:rPr>
+        <w:t>SceneManager.LoadScene</w:t>
+      </w:r>
+      <w:proofErr w:type="spellEnd"/>
+      <w:r>
+        <w:rPr>
+          <w:rFonts w:ascii="Consolas" w:hAnsi="Consolas" w:cs="Consolas"/>
+          <w:color w:val="000000"/>
+          <w:sz w:val="16"/>
+          <w:szCs w:val="16"/>
+        </w:rPr>
+        <w:t>(</w:t>
+      </w:r>
+      <w:proofErr w:type="gramEnd"/>
+      <w:r>
+        <w:rPr>
+          <w:rFonts w:ascii="Consolas" w:hAnsi="Consolas" w:cs="Consolas"/>
+          <w:color w:val="000000"/>
+          <w:sz w:val="16"/>
+          <w:szCs w:val="16"/>
+        </w:rPr>
+        <w:t>0);</w:t>
+      </w:r>
+    </w:p>
+    <w:p>
+      <w:pPr>
+        <w:autoSpaceDE w:val="0"/>
+        <w:autoSpaceDN w:val="0"/>
+        <w:bidi w:val="0"/>
+        <w:adjustRightInd w:val="0"/>
+        <w:spacing w:after="0" w:line="240" w:lineRule="auto"/>
+        <w:rPr>
+          <w:rFonts w:ascii="Consolas" w:hAnsi="Consolas" w:cs="Consolas"/>
+          <w:color w:val="000000"/>
+          <w:sz w:val="16"/>
+          <w:szCs w:val="16"/>
+        </w:rPr>
+      </w:pPr>
+      <w:r>
+        <w:rPr>
+          <w:rFonts w:ascii="Consolas" w:hAnsi="Consolas" w:cs="Consolas"/>
+          <w:color w:val="000000"/>
+          <w:sz w:val="16"/>
+          <w:szCs w:val="16"/>
+        </w:rPr>
+        <w:t xml:space="preserve">        }</w:t>
+      </w:r>
+    </w:p>
+    <w:p>
+      <w:pPr>
+        <w:jc w:val="right"/>
+        <w:rPr>
+          <w:rFonts w:ascii="Consolas" w:hAnsi="Consolas" w:cs="Consolas"/>
+          <w:color w:val="000000"/>
+          <w:sz w:val="16"/>
+          <w:szCs w:val="16"/>
+        </w:rPr>
+      </w:pPr>
+      <w:r>
+        <w:rPr>
+          <w:rFonts w:ascii="Consolas" w:hAnsi="Consolas" w:cs="Consolas"/>
+          <w:color w:val="000000"/>
+          <w:sz w:val="16"/>
+          <w:szCs w:val="16"/>
+        </w:rPr>
+        <w:t xml:space="preserve">    }</w:t>
+      </w:r>
+    </w:p>
+    <w:p>
+      <w:pPr>
+        <w:rPr>
+          <w:rFonts w:hint="cs"/>
+          <w:rtl/>
+        </w:rPr>
+      </w:pPr>
+      <w:r>
+        <w:rPr>
+          <w:rFonts w:hint="cs"/>
+          <w:rtl/>
+        </w:rPr>
+        <w:t>במקרה שלנו הסצנה מוגדרת להיות המספר 0, אבל היא יכולה להשתנות בהתאם למספר הסצנות שאנחנו בונים למשחק שלנו. נשאר לנו עדיין להתאים בין ה-</w:t>
+      </w:r>
+      <w:r>
+        <w:t xml:space="preserve">UI Manager </w:t>
+      </w:r>
+      <w:r>
+        <w:rPr>
+          <w:rFonts w:hint="cs"/>
+          <w:rtl/>
+        </w:rPr>
+        <w:t xml:space="preserve"> לבין </w:t>
+      </w:r>
+      <w:r>
+        <w:t>My Game Manager</w:t>
+      </w:r>
+      <w:r>
+        <w:rPr>
+          <w:rFonts w:hint="cs"/>
+          <w:rtl/>
+        </w:rPr>
+        <w:t xml:space="preserve"> כדי שיעדכן אותו להפעיל את המתודה </w:t>
+      </w:r>
+      <w:proofErr w:type="spellStart"/>
+      <w:r>
+        <w:t>SetGameOver</w:t>
+      </w:r>
+      <w:proofErr w:type="spellEnd"/>
+      <w:r>
+        <w:t>()</w:t>
+      </w:r>
+      <w:r>
+        <w:rPr>
+          <w:rFonts w:hint="cs"/>
+          <w:rtl/>
+        </w:rPr>
+        <w:t xml:space="preserve"> כאשר המשחק נגמר. </w:t>
+      </w:r>
+      <w:r>
+        <w:rPr>
+          <w:rFonts w:hint="cs"/>
+          <w:rtl/>
+        </w:rPr>
+        <w:t xml:space="preserve">בעיקרון ניתן לשמור אובייקט עצם מסוג </w:t>
+      </w:r>
+      <w:proofErr w:type="spellStart"/>
+      <w:r>
+        <w:t>MyGameManager</w:t>
+      </w:r>
+      <w:proofErr w:type="spellEnd"/>
+      <w:r>
+        <w:rPr>
+          <w:rFonts w:hint="cs"/>
+          <w:rtl/>
+        </w:rPr>
+        <w:t xml:space="preserve"> אבל </w:t>
+      </w:r>
+      <w:proofErr w:type="spellStart"/>
+      <w:r>
+        <w:rPr>
+          <w:rFonts w:hint="cs"/>
+          <w:rtl/>
+        </w:rPr>
+        <w:t>בנתיים</w:t>
+      </w:r>
+      <w:proofErr w:type="spellEnd"/>
+      <w:r>
+        <w:rPr>
+          <w:rFonts w:hint="cs"/>
+          <w:rtl/>
+        </w:rPr>
+        <w:t xml:space="preserve"> זה דיי מיותר לכן נסתפק בלמצוא אותו</w:t>
+      </w:r>
+      <w:r>
+        <w:rPr>
+          <w:rFonts w:hint="cs"/>
+          <w:rtl/>
+        </w:rPr>
+        <w:t xml:space="preserve"> ואת המתודה</w:t>
+      </w:r>
+      <w:r>
+        <w:rPr>
+          <w:rFonts w:hint="cs"/>
+          <w:rtl/>
+        </w:rPr>
+        <w:t xml:space="preserve"> עם </w:t>
+      </w:r>
+      <w:proofErr w:type="spellStart"/>
+      <w:r>
+        <w:rPr>
+          <w:rFonts w:ascii="Consolas" w:hAnsi="Consolas"/>
+          <w:color w:val="000000"/>
+        </w:rPr>
+        <w:t>FindObjectOfType</w:t>
+      </w:r>
+      <w:proofErr w:type="spellEnd"/>
+      <w:r>
+        <w:rPr>
+          <w:rFonts w:ascii="Consolas" w:hAnsi="Consolas"/>
+          <w:color w:val="000000"/>
+        </w:rPr>
+        <w:t>&lt;</w:t>
+      </w:r>
+      <w:proofErr w:type="spellStart"/>
+      <w:r>
+        <w:rPr>
+          <w:rFonts w:ascii="Consolas" w:hAnsi="Consolas"/>
+          <w:color w:val="000000"/>
+        </w:rPr>
+        <w:t>MyGameManager</w:t>
+      </w:r>
+      <w:proofErr w:type="spellEnd"/>
+      <w:r>
+        <w:rPr>
+          <w:rFonts w:ascii="Consolas" w:hAnsi="Consolas"/>
+          <w:color w:val="000000"/>
+        </w:rPr>
+        <w:t>&gt;().</w:t>
+      </w:r>
+      <w:proofErr w:type="spellStart"/>
+      <w:r>
+        <w:rPr>
+          <w:rFonts w:ascii="Consolas" w:hAnsi="Consolas"/>
+          <w:color w:val="000000"/>
+        </w:rPr>
+        <w:t>SetGameOver</w:t>
+      </w:r>
+      <w:proofErr w:type="spellEnd"/>
+      <w:r>
+        <w:rPr>
+          <w:rFonts w:ascii="Consolas" w:hAnsi="Consolas"/>
+          <w:color w:val="000000"/>
+        </w:rPr>
+        <w:t>();</w:t>
+      </w:r>
+      <w:r>
+        <w:rPr>
+          <w:rFonts w:hint="cs"/>
+          <w:rtl/>
+        </w:rPr>
+        <w:t xml:space="preserve"> .</w:t>
+      </w:r>
+      <w:r>
+        <w:rPr>
+          <w:rtl/>
+        </w:rPr>
+        <w:br/>
+      </w:r>
+      <w:r>
+        <w:rPr>
+          <w:rFonts w:hint="cs"/>
+          <w:rtl/>
+        </w:rPr>
+        <w:t xml:space="preserve"> אותה נבצע ב-</w:t>
+      </w:r>
+      <w:r>
+        <w:t>UI Manager</w:t>
+      </w:r>
+      <w:r>
+        <w:rPr>
+          <w:rFonts w:hint="cs"/>
+          <w:rtl/>
+        </w:rPr>
+        <w:t xml:space="preserve"> איפה שמפעילים את הכיתוב </w:t>
+      </w:r>
+      <w:r>
+        <w:t>Game Over</w:t>
+      </w:r>
+      <w:r>
+        <w:rPr>
+          <w:rFonts w:hint="cs"/>
+          <w:rtl/>
+        </w:rPr>
+        <w:t xml:space="preserve"> .</w:t>
+      </w:r>
+      <w:r>
+        <w:rPr>
+          <w:rtl/>
+        </w:rPr>
+        <w:br/>
+      </w:r>
+      <w:r>
+        <w:rPr>
+          <w:rFonts w:hint="cs"/>
+          <w:rtl/>
+        </w:rPr>
+        <w:t xml:space="preserve">נריץ את המשחק ונראה שכאשר באמת נפסלנו ואנחנו לוחצים על אותו כפתור </w:t>
+      </w:r>
+      <w:r>
+        <w:rPr>
+          <w:rFonts w:hint="cs"/>
+          <w:rtl/>
+        </w:rPr>
+        <w:t xml:space="preserve">הוא מאפס לנו את כל הערכים שהיו לנו לפני כן, זה משום שהטענה מחדש של הסצנה </w:t>
+      </w:r>
+      <w:r>
+        <w:rPr>
+          <w:rFonts w:hint="cs"/>
+          <w:rtl/>
+        </w:rPr>
+        <w:t>גם</w:t>
+      </w:r>
+      <w:r>
+        <w:rPr>
+          <w:rFonts w:hint="cs"/>
+          <w:rtl/>
+        </w:rPr>
+        <w:t xml:space="preserve"> מאתחל את כל הערכים של האובייקטים של אותה הסצנה</w:t>
+      </w:r>
+      <w:r>
+        <w:rPr>
+          <w:rFonts w:hint="cs"/>
+          <w:rtl/>
+        </w:rPr>
+        <w:t xml:space="preserve">, יותר נכון לומר שכל האובייקטים שקשורים לסצנה </w:t>
+      </w:r>
+      <w:r>
+        <w:rPr>
+          <w:rFonts w:hint="cs"/>
+          <w:rtl/>
+        </w:rPr>
+        <w:t>נ</w:t>
+      </w:r>
+      <w:r>
+        <w:rPr>
+          <w:rFonts w:hint="cs"/>
+          <w:rtl/>
+        </w:rPr>
+        <w:t>מחקים מהזיכרון ומאותחלים מחדש</w:t>
+      </w:r>
+      <w:r>
+        <w:rPr>
+          <w:rFonts w:hint="cs"/>
+          <w:rtl/>
+        </w:rPr>
+        <w:t xml:space="preserve">. בהמשך נראה כיצד ניתן לשמור על אובייקטים מסוימים במעבר בין </w:t>
+      </w:r>
+      <w:r>
+        <w:rPr>
+          <w:rFonts w:hint="cs"/>
+          <w:rtl/>
+        </w:rPr>
+        <w:t>ה</w:t>
+      </w:r>
+      <w:r>
+        <w:rPr>
+          <w:rFonts w:hint="cs"/>
+          <w:rtl/>
+        </w:rPr>
+        <w:t xml:space="preserve">סצנות. </w:t>
+      </w:r>
+      <w:r>
+        <w:rPr>
+          <w:rtl/>
+        </w:rPr>
+        <w:br/>
+      </w:r>
+      <w:r>
+        <w:rPr>
+          <w:rFonts w:hint="cs"/>
+          <w:rtl/>
+        </w:rPr>
+        <w:br/>
+      </w:r>
+    </w:p>
+    <w:p>
+      <w:pPr>
+        <w:pStyle w:val="3"/>
+        <w:rPr>
+          <w:rFonts w:hint="cs"/>
+          <w:rtl/>
+        </w:rPr>
+      </w:pPr>
+      <w:r>
+        <w:rPr>
+          <w:rFonts w:hint="cs"/>
+          <w:rtl/>
+        </w:rPr>
+        <w:lastRenderedPageBreak/>
+        <w:t xml:space="preserve">שמירה על </w:t>
+      </w:r>
+      <w:r>
+        <w:t>Data</w:t>
+      </w:r>
+      <w:r>
+        <w:rPr>
+          <w:rFonts w:hint="cs"/>
+          <w:rtl/>
+        </w:rPr>
+        <w:t xml:space="preserve"> במעבר בין סצנות-</w:t>
+      </w:r>
+    </w:p>
+    <w:p>
+      <w:pPr>
+        <w:rPr>
+          <w:rFonts w:hint="cs"/>
+          <w:rtl/>
+        </w:rPr>
+      </w:pPr>
+      <w:r>
+        <w:rPr>
+          <w:rFonts w:hint="cs"/>
+          <w:rtl/>
+        </w:rPr>
+        <w:t>כפי שכבר נוכחנו לראות- כאשר אנחנו מטעינים את הסצנה מחדש כל המידע אודות האובייקטי משחק של הסצנה מתאפס.</w:t>
+      </w:r>
+      <w:r>
+        <w:rPr>
+          <w:rtl/>
+        </w:rPr>
+        <w:br/>
+      </w:r>
+      <w:r>
+        <w:rPr>
+          <w:rFonts w:hint="cs"/>
+          <w:rtl/>
+        </w:rPr>
+        <w:t>כדי שנוכל לשמר מידע בין הסצנות נצטרך איזשהו אובייקט שיספוג לתוכו את כל המידע הרצוי על כל אובייקט שנרצה לשמור על נתוניו לסצנה הבאה. כמין מסד נתונים קטן שילווה את כל המשחק.</w:t>
+      </w:r>
+      <w:r>
+        <w:rPr>
+          <w:rtl/>
+        </w:rPr>
+        <w:br/>
+      </w:r>
+      <w:r>
+        <w:rPr>
+          <w:rFonts w:hint="cs"/>
+          <w:rtl/>
+        </w:rPr>
+        <w:t>אנחנו צריכים שהאובייקט:</w:t>
+      </w:r>
+      <w:r>
+        <w:rPr>
+          <w:rFonts w:hint="cs"/>
+          <w:rtl/>
+        </w:rPr>
+        <w:br/>
+        <w:t>1) יהיה נגיש לכל סקריפט במשחק.</w:t>
+      </w:r>
+      <w:r>
+        <w:rPr>
+          <w:rtl/>
+        </w:rPr>
+        <w:br/>
+      </w:r>
+      <w:r>
+        <w:rPr>
+          <w:rFonts w:hint="cs"/>
+          <w:rtl/>
+        </w:rPr>
+        <w:t xml:space="preserve">2)מאותחל רק פעם אחת </w:t>
+      </w:r>
+      <w:r>
+        <w:rPr>
+          <w:rtl/>
+        </w:rPr>
+        <w:br/>
+      </w:r>
+      <w:r>
+        <w:rPr>
+          <w:rFonts w:hint="cs"/>
+          <w:rtl/>
+        </w:rPr>
+        <w:t>3)ישמור מידע של כמה אובייקטים.</w:t>
+      </w:r>
+      <w:r>
+        <w:rPr>
+          <w:rtl/>
+        </w:rPr>
+        <w:br/>
+      </w:r>
+      <w:r>
+        <w:rPr>
+          <w:rFonts w:hint="cs"/>
+          <w:rtl/>
+        </w:rPr>
+        <w:t xml:space="preserve">בחירה לוגית </w:t>
+      </w:r>
+      <w:proofErr w:type="spellStart"/>
+      <w:r>
+        <w:rPr>
+          <w:rFonts w:hint="cs"/>
+          <w:rtl/>
+        </w:rPr>
+        <w:t>תיהיה</w:t>
+      </w:r>
+      <w:proofErr w:type="spellEnd"/>
+      <w:r>
+        <w:rPr>
+          <w:rFonts w:hint="cs"/>
+          <w:rtl/>
+        </w:rPr>
+        <w:t xml:space="preserve"> לממש אותו בתבנית ייצוב סינגלטון כדי שלא יוכלו ליצור עוד אינסטנס שלו במהלך המש(רק אובייקט אחד שימש אותנו לאגור את </w:t>
+      </w:r>
+      <w:r>
+        <w:t>data</w:t>
+      </w:r>
+      <w:r>
+        <w:rPr>
+          <w:rFonts w:hint="cs"/>
+          <w:rtl/>
+        </w:rPr>
+        <w:t>).</w:t>
+      </w:r>
+      <w:r>
+        <w:rPr>
+          <w:rtl/>
+        </w:rPr>
+        <w:br/>
+      </w:r>
+      <w:r>
+        <w:rPr>
+          <w:rFonts w:hint="cs"/>
+          <w:rtl/>
+        </w:rPr>
+        <w:t>דבר ראשון שנעשה- ניצור אובייקט ריק חדש ונשנה את שמו למשהו שמתאים לתפקיד שלו, בסגנון של "</w:t>
+      </w:r>
+      <w:r>
+        <w:t>Global Object</w:t>
+      </w:r>
+      <w:r>
+        <w:rPr>
+          <w:rFonts w:hint="cs"/>
+          <w:rtl/>
+        </w:rPr>
+        <w:t>"</w:t>
+      </w:r>
+      <w:r>
+        <w:rPr>
+          <w:rFonts w:hint="cs"/>
+          <w:rtl/>
+        </w:rPr>
+        <w:t xml:space="preserve"> </w:t>
+      </w:r>
+      <w:r>
+        <w:rPr>
+          <w:rFonts w:hint="cs"/>
+          <w:rtl/>
+        </w:rPr>
+        <w:t>.</w:t>
+      </w:r>
+      <w:r>
+        <w:rPr>
+          <w:rtl/>
+        </w:rPr>
+        <w:br/>
+      </w:r>
+      <w:r>
+        <w:rPr>
+          <w:rFonts w:hint="cs"/>
+          <w:rtl/>
+        </w:rPr>
+        <w:t>נצמיד לאובייקט סקריפט עם שם ונפתח אותו.</w:t>
+      </w:r>
+      <w:r>
+        <w:rPr>
+          <w:rtl/>
+        </w:rPr>
+        <w:br/>
+      </w:r>
+      <w:r>
+        <w:rPr>
+          <w:rFonts w:hint="cs"/>
+          <w:rtl/>
+        </w:rPr>
+        <w:t xml:space="preserve">לפני שנמשיך, תזכורת לתבנית סינגלטון- בסינגלטון אנחנו יוצרים במחלקה משתנה עצם סטטי מסוג המחלקה ובודקים האם הוא כבר מאותחל, כלומר האם הוא </w:t>
+      </w:r>
+      <w:r>
+        <w:t>null</w:t>
+      </w:r>
+      <w:r>
+        <w:rPr>
+          <w:rFonts w:hint="cs"/>
+          <w:rtl/>
+        </w:rPr>
+        <w:t xml:space="preserve"> . במידה והוא לא מאותחל נאתחל אותו להיות </w:t>
+      </w:r>
+      <w:r>
+        <w:t>this</w:t>
+      </w:r>
+      <w:r>
+        <w:rPr>
+          <w:rFonts w:hint="cs"/>
+          <w:rtl/>
+        </w:rPr>
+        <w:t xml:space="preserve"> כלומר להיות המחלקה, אחרת, אם הוא כבר מאותחל, נשמיד את אותו אינסטנס. זה יבטיח לנו שיהיה רק אובייקט אחד כזה לאורך כל התוכנית(במקרה שלנו המשחק). בנוסף, כדי להגדיר את האובייקט כאחד שנשמר בין הסצנות נצטרך להשתמש בפונקציה: </w:t>
+      </w:r>
+      <w:proofErr w:type="spellStart"/>
+      <w:r>
+        <w:t>DontDestroyOnLoad</w:t>
+      </w:r>
+      <w:proofErr w:type="spellEnd"/>
+      <w:r>
+        <w:t>(…)</w:t>
+      </w:r>
+      <w:r>
+        <w:rPr>
+          <w:rFonts w:hint="cs"/>
+          <w:rtl/>
+        </w:rPr>
+        <w:t xml:space="preserve"> </w:t>
+      </w:r>
+      <w:r>
+        <w:rPr>
+          <w:rtl/>
+        </w:rPr>
+        <w:br/>
+      </w:r>
+      <w:r>
+        <w:rPr>
+          <w:rFonts w:hint="cs"/>
+          <w:rtl/>
+        </w:rPr>
+        <w:t>ש</w:t>
+      </w:r>
+      <w:r>
+        <w:rPr>
+          <w:rFonts w:hint="cs"/>
+          <w:rtl/>
+        </w:rPr>
+        <w:t xml:space="preserve">כשמה כן היא- </w:t>
+      </w:r>
+      <w:r>
+        <w:rPr>
+          <w:rFonts w:hint="cs"/>
+          <w:rtl/>
+        </w:rPr>
+        <w:t xml:space="preserve">מקבלת כפרמטר איזשהו אובייקט ומגדירה אותו ככזה שנשמר בין סצנות. </w:t>
+      </w:r>
+      <w:r>
+        <w:rPr>
+          <w:rFonts w:hint="cs"/>
+          <w:rtl/>
+        </w:rPr>
+        <w:br/>
+        <w:t xml:space="preserve">היות ואנחנו רוצים שהאובייקט יאותחל לפני כולם (כי הוא מעדכן את שאר האובייקטים) נשתמש במתודה </w:t>
+      </w:r>
+      <w:r>
+        <w:t>awake()</w:t>
+      </w:r>
+      <w:r>
+        <w:rPr>
+          <w:rFonts w:hint="cs"/>
+          <w:rtl/>
+        </w:rPr>
+        <w:t xml:space="preserve"> במקום ב-</w:t>
+      </w:r>
+      <w:r>
+        <w:t>start()</w:t>
+      </w:r>
+      <w:r>
+        <w:rPr>
+          <w:rFonts w:hint="cs"/>
+          <w:rtl/>
+        </w:rPr>
+        <w:t xml:space="preserve"> כדי לאתחל אותו. ועתה כאשר נרצה להשתמש באותו </w:t>
+      </w:r>
+      <w:r>
+        <w:rPr>
+          <w:rFonts w:hint="cs"/>
+          <w:rtl/>
+        </w:rPr>
+        <w:t>"</w:t>
+      </w:r>
+      <w:r>
+        <w:t>Global Object</w:t>
+      </w:r>
+      <w:r>
+        <w:rPr>
+          <w:rFonts w:hint="cs"/>
+          <w:rtl/>
+        </w:rPr>
+        <w:t>"</w:t>
+      </w:r>
+      <w:r>
+        <w:rPr>
+          <w:rFonts w:hint="cs"/>
+          <w:rtl/>
+        </w:rPr>
+        <w:t xml:space="preserve">, </w:t>
+      </w:r>
+      <w:r>
+        <w:rPr>
+          <w:rFonts w:hint="cs"/>
+          <w:rtl/>
+        </w:rPr>
+        <w:t>נשתמש באותו משתנה סטטי של המחלקה</w:t>
+      </w:r>
+      <w:r>
+        <w:rPr>
+          <w:rFonts w:hint="cs"/>
+          <w:rtl/>
+        </w:rPr>
+        <w:t xml:space="preserve"> שאר האובייקטים שאמורים לקבל ממנו מידע ולהתעדכן ממנו </w:t>
+      </w:r>
+      <w:r>
+        <w:rPr>
+          <w:rFonts w:hint="cs"/>
+          <w:rtl/>
+        </w:rPr>
+        <w:t>(</w:t>
+      </w:r>
+      <w:r>
+        <w:rPr>
+          <w:rFonts w:hint="cs"/>
+          <w:rtl/>
+        </w:rPr>
+        <w:t>במתודה או בדרך אחרת</w:t>
+      </w:r>
+      <w:r>
+        <w:rPr>
+          <w:rFonts w:hint="cs"/>
+          <w:rtl/>
+        </w:rPr>
+        <w:t>)</w:t>
+      </w:r>
+      <w:r>
+        <w:rPr>
+          <w:rFonts w:hint="cs"/>
+          <w:rtl/>
+        </w:rPr>
+        <w:t xml:space="preserve"> כל תחילת סצנה או סוף סצנה.</w:t>
+      </w:r>
+      <w:r>
+        <w:rPr>
+          <w:rtl/>
+        </w:rPr>
+        <w:br/>
+      </w:r>
+      <w:r>
+        <w:rPr>
+          <w:rFonts w:hint="cs"/>
+          <w:rtl/>
+        </w:rPr>
+        <w:t>מבחינת סינטקס זה יראה כך:</w:t>
+      </w:r>
+    </w:p>
+    <w:p>
+      <w:pPr>
+        <w:autoSpaceDE w:val="0"/>
+        <w:autoSpaceDN w:val="0"/>
+        <w:bidi w:val="0"/>
+        <w:adjustRightInd w:val="0"/>
+        <w:spacing w:after="0" w:line="240" w:lineRule="auto"/>
+        <w:rPr>
+          <w:rFonts w:ascii="Consolas" w:hAnsi="Consolas" w:cs="Consolas"/>
+          <w:color w:val="000000"/>
+          <w:sz w:val="16"/>
+          <w:szCs w:val="16"/>
+        </w:rPr>
+      </w:pPr>
+      <w:r>
+        <w:rPr>
+          <w:rFonts w:ascii="Consolas" w:hAnsi="Consolas" w:cs="Consolas"/>
+          <w:color w:val="000000"/>
+          <w:sz w:val="16"/>
+          <w:szCs w:val="16"/>
+        </w:rPr>
+        <w:t xml:space="preserve">        </w:t>
+      </w:r>
+      <w:proofErr w:type="gramStart"/>
+      <w:r>
+        <w:rPr>
+          <w:rFonts w:ascii="Consolas" w:hAnsi="Consolas" w:cs="Consolas"/>
+          <w:color w:val="0000FF"/>
+          <w:sz w:val="16"/>
+          <w:szCs w:val="16"/>
+        </w:rPr>
+        <w:t>public</w:t>
+      </w:r>
+      <w:proofErr w:type="gramEnd"/>
+      <w:r>
+        <w:rPr>
+          <w:rFonts w:ascii="Consolas" w:hAnsi="Consolas" w:cs="Consolas"/>
+          <w:color w:val="000000"/>
+          <w:sz w:val="16"/>
+          <w:szCs w:val="16"/>
+        </w:rPr>
+        <w:t xml:space="preserve"> </w:t>
+      </w:r>
+      <w:r>
+        <w:rPr>
+          <w:rFonts w:ascii="Consolas" w:hAnsi="Consolas" w:cs="Consolas"/>
+          <w:color w:val="0000FF"/>
+          <w:sz w:val="16"/>
+          <w:szCs w:val="16"/>
+        </w:rPr>
+        <w:t>class</w:t>
+      </w:r>
+      <w:r>
+        <w:rPr>
+          <w:rFonts w:ascii="Consolas" w:hAnsi="Consolas" w:cs="Consolas"/>
+          <w:color w:val="000000"/>
+          <w:sz w:val="16"/>
+          <w:szCs w:val="16"/>
+        </w:rPr>
+        <w:t xml:space="preserve"> </w:t>
+      </w:r>
+      <w:proofErr w:type="spellStart"/>
+      <w:r>
+        <w:rPr>
+          <w:rFonts w:ascii="Consolas" w:hAnsi="Consolas" w:cs="Consolas"/>
+          <w:color w:val="000000"/>
+          <w:sz w:val="16"/>
+          <w:szCs w:val="16"/>
+        </w:rPr>
+        <w:t>Global</w:t>
+      </w:r>
+      <w:r>
+        <w:rPr>
+          <w:rFonts w:ascii="Consolas" w:hAnsi="Consolas" w:cs="Consolas"/>
+          <w:color w:val="000000"/>
+          <w:sz w:val="16"/>
+          <w:szCs w:val="16"/>
+        </w:rPr>
+        <w:t>Object</w:t>
+      </w:r>
+      <w:proofErr w:type="spellEnd"/>
+      <w:r>
+        <w:rPr>
+          <w:rFonts w:ascii="Consolas" w:hAnsi="Consolas" w:cs="Consolas"/>
+          <w:color w:val="000000"/>
+          <w:sz w:val="16"/>
+          <w:szCs w:val="16"/>
+        </w:rPr>
+        <w:t xml:space="preserve"> : </w:t>
+      </w:r>
+      <w:proofErr w:type="spellStart"/>
+      <w:r>
+        <w:rPr>
+          <w:rFonts w:ascii="Consolas" w:hAnsi="Consolas" w:cs="Consolas"/>
+          <w:color w:val="000000"/>
+          <w:sz w:val="16"/>
+          <w:szCs w:val="16"/>
+        </w:rPr>
+        <w:t>MonoBehaviour</w:t>
+      </w:r>
+      <w:proofErr w:type="spellEnd"/>
+    </w:p>
+    <w:p>
+      <w:pPr>
+        <w:autoSpaceDE w:val="0"/>
+        <w:autoSpaceDN w:val="0"/>
+        <w:bidi w:val="0"/>
+        <w:adjustRightInd w:val="0"/>
+        <w:spacing w:after="0" w:line="240" w:lineRule="auto"/>
+        <w:rPr>
+          <w:rFonts w:ascii="Consolas" w:hAnsi="Consolas" w:cs="Consolas"/>
+          <w:color w:val="000000"/>
+          <w:sz w:val="16"/>
+          <w:szCs w:val="16"/>
+        </w:rPr>
+      </w:pPr>
+      <w:r>
+        <w:rPr>
+          <w:rFonts w:ascii="Consolas" w:hAnsi="Consolas" w:cs="Consolas"/>
+          <w:color w:val="000000"/>
+          <w:sz w:val="16"/>
+          <w:szCs w:val="16"/>
+        </w:rPr>
+        <w:t xml:space="preserve">        {</w:t>
+      </w:r>
+    </w:p>
+    <w:p>
+      <w:pPr>
+        <w:autoSpaceDE w:val="0"/>
+        <w:autoSpaceDN w:val="0"/>
+        <w:bidi w:val="0"/>
+        <w:adjustRightInd w:val="0"/>
+        <w:spacing w:after="0" w:line="240" w:lineRule="auto"/>
+        <w:rPr>
+          <w:rFonts w:ascii="Consolas" w:hAnsi="Consolas" w:cs="Consolas"/>
+          <w:color w:val="000000"/>
+          <w:sz w:val="16"/>
+          <w:szCs w:val="16"/>
+        </w:rPr>
+      </w:pPr>
+      <w:r>
+        <w:rPr>
+          <w:rFonts w:ascii="Consolas" w:hAnsi="Consolas" w:cs="Consolas"/>
+          <w:color w:val="000000"/>
+          <w:sz w:val="16"/>
+          <w:szCs w:val="16"/>
+        </w:rPr>
+        <w:t xml:space="preserve">            </w:t>
+      </w:r>
+      <w:proofErr w:type="gramStart"/>
+      <w:r>
+        <w:rPr>
+          <w:rFonts w:ascii="Consolas" w:hAnsi="Consolas" w:cs="Consolas"/>
+          <w:color w:val="0000FF"/>
+          <w:sz w:val="16"/>
+          <w:szCs w:val="16"/>
+        </w:rPr>
+        <w:t>public</w:t>
+      </w:r>
+      <w:proofErr w:type="gramEnd"/>
+      <w:r>
+        <w:rPr>
+          <w:rFonts w:ascii="Consolas" w:hAnsi="Consolas" w:cs="Consolas"/>
+          <w:color w:val="000000"/>
+          <w:sz w:val="16"/>
+          <w:szCs w:val="16"/>
+        </w:rPr>
+        <w:t xml:space="preserve"> </w:t>
+      </w:r>
+      <w:r>
+        <w:rPr>
+          <w:rFonts w:ascii="Consolas" w:hAnsi="Consolas" w:cs="Consolas"/>
+          <w:color w:val="0000FF"/>
+          <w:sz w:val="16"/>
+          <w:szCs w:val="16"/>
+        </w:rPr>
+        <w:t>static</w:t>
+      </w:r>
+      <w:r>
+        <w:rPr>
+          <w:rFonts w:ascii="Consolas" w:hAnsi="Consolas" w:cs="Consolas"/>
+          <w:color w:val="000000"/>
+          <w:sz w:val="16"/>
+          <w:szCs w:val="16"/>
+        </w:rPr>
+        <w:t xml:space="preserve"> </w:t>
+      </w:r>
+      <w:proofErr w:type="spellStart"/>
+      <w:r>
+        <w:rPr>
+          <w:rFonts w:ascii="Consolas" w:hAnsi="Consolas" w:cs="Consolas"/>
+          <w:color w:val="000000"/>
+          <w:sz w:val="16"/>
+          <w:szCs w:val="16"/>
+        </w:rPr>
+        <w:t>Global</w:t>
+      </w:r>
+      <w:r>
+        <w:rPr>
+          <w:rFonts w:ascii="Consolas" w:hAnsi="Consolas" w:cs="Consolas"/>
+          <w:color w:val="000000"/>
+          <w:sz w:val="16"/>
+          <w:szCs w:val="16"/>
+        </w:rPr>
+        <w:t>Object</w:t>
+      </w:r>
+      <w:proofErr w:type="spellEnd"/>
+      <w:r>
+        <w:rPr>
+          <w:rFonts w:ascii="Consolas" w:hAnsi="Consolas" w:cs="Consolas"/>
+          <w:color w:val="000000"/>
+          <w:sz w:val="16"/>
+          <w:szCs w:val="16"/>
+        </w:rPr>
+        <w:t xml:space="preserve"> Instance;</w:t>
+      </w:r>
+    </w:p>
+    <w:p>
+      <w:pPr>
+        <w:autoSpaceDE w:val="0"/>
+        <w:autoSpaceDN w:val="0"/>
+        <w:bidi w:val="0"/>
+        <w:adjustRightInd w:val="0"/>
+        <w:spacing w:after="0" w:line="240" w:lineRule="auto"/>
+        <w:rPr>
+          <w:rFonts w:ascii="Consolas" w:hAnsi="Consolas" w:cs="Consolas"/>
+          <w:color w:val="000000"/>
+          <w:sz w:val="16"/>
+          <w:szCs w:val="16"/>
+        </w:rPr>
+      </w:pPr>
+    </w:p>
+    <w:p>
+      <w:pPr>
+        <w:autoSpaceDE w:val="0"/>
+        <w:autoSpaceDN w:val="0"/>
+        <w:bidi w:val="0"/>
+        <w:adjustRightInd w:val="0"/>
+        <w:spacing w:after="0" w:line="240" w:lineRule="auto"/>
+        <w:rPr>
+          <w:rFonts w:ascii="Consolas" w:hAnsi="Consolas" w:cs="Consolas"/>
+          <w:color w:val="000000"/>
+          <w:sz w:val="16"/>
+          <w:szCs w:val="16"/>
+        </w:rPr>
+      </w:pPr>
+      <w:r>
+        <w:rPr>
+          <w:rFonts w:ascii="Consolas" w:hAnsi="Consolas" w:cs="Consolas"/>
+          <w:color w:val="000000"/>
+          <w:sz w:val="16"/>
+          <w:szCs w:val="16"/>
+        </w:rPr>
+        <w:t xml:space="preserve">            </w:t>
+      </w:r>
+      <w:proofErr w:type="gramStart"/>
+      <w:r>
+        <w:rPr>
+          <w:rFonts w:ascii="Consolas" w:hAnsi="Consolas" w:cs="Consolas"/>
+          <w:color w:val="0000FF"/>
+          <w:sz w:val="16"/>
+          <w:szCs w:val="16"/>
+        </w:rPr>
+        <w:t>void</w:t>
+      </w:r>
+      <w:proofErr w:type="gramEnd"/>
+      <w:r>
+        <w:rPr>
+          <w:rFonts w:ascii="Consolas" w:hAnsi="Consolas" w:cs="Consolas"/>
+          <w:color w:val="000000"/>
+          <w:sz w:val="16"/>
+          <w:szCs w:val="16"/>
+        </w:rPr>
+        <w:t xml:space="preserve"> Awake()</w:t>
+      </w:r>
+    </w:p>
+    <w:p>
+      <w:pPr>
+        <w:autoSpaceDE w:val="0"/>
+        <w:autoSpaceDN w:val="0"/>
+        <w:bidi w:val="0"/>
+        <w:adjustRightInd w:val="0"/>
+        <w:spacing w:after="0" w:line="240" w:lineRule="auto"/>
+        <w:rPr>
+          <w:rFonts w:ascii="Consolas" w:hAnsi="Consolas" w:cs="Consolas"/>
+          <w:color w:val="000000"/>
+          <w:sz w:val="16"/>
+          <w:szCs w:val="16"/>
+        </w:rPr>
+      </w:pPr>
+      <w:r>
+        <w:rPr>
+          <w:rFonts w:ascii="Consolas" w:hAnsi="Consolas" w:cs="Consolas"/>
+          <w:color w:val="000000"/>
+          <w:sz w:val="16"/>
+          <w:szCs w:val="16"/>
+        </w:rPr>
+        <w:t xml:space="preserve">            {</w:t>
+      </w:r>
+    </w:p>
+    <w:p>
+      <w:pPr>
+        <w:autoSpaceDE w:val="0"/>
+        <w:autoSpaceDN w:val="0"/>
+        <w:bidi w:val="0"/>
+        <w:adjustRightInd w:val="0"/>
+        <w:spacing w:after="0" w:line="240" w:lineRule="auto"/>
+        <w:rPr>
+          <w:rFonts w:ascii="Consolas" w:hAnsi="Consolas" w:cs="Consolas"/>
+          <w:color w:val="000000"/>
+          <w:sz w:val="16"/>
+          <w:szCs w:val="16"/>
+        </w:rPr>
+      </w:pPr>
+      <w:r>
+        <w:rPr>
+          <w:rFonts w:ascii="Consolas" w:hAnsi="Consolas" w:cs="Consolas"/>
+          <w:color w:val="000000"/>
+          <w:sz w:val="16"/>
+          <w:szCs w:val="16"/>
+        </w:rPr>
+        <w:t xml:space="preserve">                </w:t>
+      </w:r>
+      <w:proofErr w:type="gramStart"/>
+      <w:r>
+        <w:rPr>
+          <w:rFonts w:ascii="Consolas" w:hAnsi="Consolas" w:cs="Consolas"/>
+          <w:color w:val="0000FF"/>
+          <w:sz w:val="16"/>
+          <w:szCs w:val="16"/>
+        </w:rPr>
+        <w:t>if</w:t>
+      </w:r>
+      <w:proofErr w:type="gramEnd"/>
+      <w:r>
+        <w:rPr>
+          <w:rFonts w:ascii="Consolas" w:hAnsi="Consolas" w:cs="Consolas"/>
+          <w:color w:val="000000"/>
+          <w:sz w:val="16"/>
+          <w:szCs w:val="16"/>
+        </w:rPr>
+        <w:t xml:space="preserve"> (Instance == </w:t>
+      </w:r>
+      <w:r>
+        <w:rPr>
+          <w:rFonts w:ascii="Consolas" w:hAnsi="Consolas" w:cs="Consolas"/>
+          <w:color w:val="0000FF"/>
+          <w:sz w:val="16"/>
+          <w:szCs w:val="16"/>
+        </w:rPr>
+        <w:t>null</w:t>
+      </w:r>
+      <w:r>
+        <w:rPr>
+          <w:rFonts w:ascii="Consolas" w:hAnsi="Consolas" w:cs="Consolas"/>
+          <w:color w:val="000000"/>
+          <w:sz w:val="16"/>
+          <w:szCs w:val="16"/>
+        </w:rPr>
+        <w:t>)</w:t>
+      </w:r>
+    </w:p>
+    <w:p>
+      <w:pPr>
+        <w:autoSpaceDE w:val="0"/>
+        <w:autoSpaceDN w:val="0"/>
+        <w:bidi w:val="0"/>
+        <w:adjustRightInd w:val="0"/>
+        <w:spacing w:after="0" w:line="240" w:lineRule="auto"/>
+        <w:rPr>
+          <w:rFonts w:ascii="Consolas" w:hAnsi="Consolas" w:cs="Consolas"/>
+          <w:color w:val="000000"/>
+          <w:sz w:val="16"/>
+          <w:szCs w:val="16"/>
+        </w:rPr>
+      </w:pPr>
+      <w:r>
+        <w:rPr>
+          <w:rFonts w:ascii="Consolas" w:hAnsi="Consolas" w:cs="Consolas"/>
+          <w:color w:val="000000"/>
+          <w:sz w:val="16"/>
+          <w:szCs w:val="16"/>
+        </w:rPr>
+        <w:t xml:space="preserve">                {</w:t>
+      </w:r>
+    </w:p>
+    <w:p>
+      <w:pPr>
+        <w:autoSpaceDE w:val="0"/>
+        <w:autoSpaceDN w:val="0"/>
+        <w:bidi w:val="0"/>
+        <w:adjustRightInd w:val="0"/>
+        <w:spacing w:after="0" w:line="240" w:lineRule="auto"/>
+        <w:rPr>
+          <w:rFonts w:ascii="Consolas" w:hAnsi="Consolas" w:cs="Consolas"/>
+          <w:color w:val="000000"/>
+          <w:sz w:val="16"/>
+          <w:szCs w:val="16"/>
+        </w:rPr>
+      </w:pPr>
+      <w:r>
+        <w:rPr>
+          <w:rFonts w:ascii="Consolas" w:hAnsi="Consolas" w:cs="Consolas"/>
+          <w:color w:val="000000"/>
+          <w:sz w:val="16"/>
+          <w:szCs w:val="16"/>
+        </w:rPr>
+        <w:t xml:space="preserve">                    </w:t>
+      </w:r>
+      <w:proofErr w:type="spellStart"/>
+      <w:proofErr w:type="gramStart"/>
+      <w:r>
+        <w:rPr>
+          <w:rFonts w:ascii="Consolas" w:hAnsi="Consolas" w:cs="Consolas"/>
+          <w:color w:val="000000"/>
+          <w:sz w:val="16"/>
+          <w:szCs w:val="16"/>
+        </w:rPr>
+        <w:t>DontDestroyOnLoad</w:t>
+      </w:r>
+      <w:proofErr w:type="spellEnd"/>
+      <w:r>
+        <w:rPr>
+          <w:rFonts w:ascii="Consolas" w:hAnsi="Consolas" w:cs="Consolas"/>
+          <w:color w:val="000000"/>
+          <w:sz w:val="16"/>
+          <w:szCs w:val="16"/>
+        </w:rPr>
+        <w:t>(</w:t>
+      </w:r>
+      <w:proofErr w:type="spellStart"/>
+      <w:proofErr w:type="gramEnd"/>
+      <w:r>
+        <w:rPr>
+          <w:rFonts w:ascii="Consolas" w:hAnsi="Consolas" w:cs="Consolas"/>
+          <w:color w:val="000000"/>
+          <w:sz w:val="16"/>
+          <w:szCs w:val="16"/>
+        </w:rPr>
+        <w:t>gameObject</w:t>
+      </w:r>
+      <w:proofErr w:type="spellEnd"/>
+      <w:r>
+        <w:rPr>
+          <w:rFonts w:ascii="Consolas" w:hAnsi="Consolas" w:cs="Consolas"/>
+          <w:color w:val="000000"/>
+          <w:sz w:val="16"/>
+          <w:szCs w:val="16"/>
+        </w:rPr>
+        <w:t>);</w:t>
+      </w:r>
+    </w:p>
+    <w:p>
+      <w:pPr>
+        <w:autoSpaceDE w:val="0"/>
+        <w:autoSpaceDN w:val="0"/>
+        <w:bidi w:val="0"/>
+        <w:adjustRightInd w:val="0"/>
+        <w:spacing w:after="0" w:line="240" w:lineRule="auto"/>
+        <w:rPr>
+          <w:rFonts w:ascii="Consolas" w:hAnsi="Consolas" w:cs="Consolas"/>
+          <w:color w:val="000000"/>
+          <w:sz w:val="16"/>
+          <w:szCs w:val="16"/>
+        </w:rPr>
+      </w:pPr>
+      <w:r>
+        <w:rPr>
+          <w:rFonts w:ascii="Consolas" w:hAnsi="Consolas" w:cs="Consolas"/>
+          <w:color w:val="000000"/>
+          <w:sz w:val="16"/>
+          <w:szCs w:val="16"/>
+        </w:rPr>
+        <w:t xml:space="preserve">                    Instance = </w:t>
+      </w:r>
+      <w:r>
+        <w:rPr>
+          <w:rFonts w:ascii="Consolas" w:hAnsi="Consolas" w:cs="Consolas"/>
+          <w:color w:val="0000FF"/>
+          <w:sz w:val="16"/>
+          <w:szCs w:val="16"/>
+        </w:rPr>
+        <w:t>this</w:t>
+      </w:r>
+      <w:r>
+        <w:rPr>
+          <w:rFonts w:ascii="Consolas" w:hAnsi="Consolas" w:cs="Consolas"/>
+          <w:color w:val="000000"/>
+          <w:sz w:val="16"/>
+          <w:szCs w:val="16"/>
+        </w:rPr>
+        <w:t>;</w:t>
+      </w:r>
+    </w:p>
+    <w:p>
+      <w:pPr>
+        <w:autoSpaceDE w:val="0"/>
+        <w:autoSpaceDN w:val="0"/>
+        <w:bidi w:val="0"/>
+        <w:adjustRightInd w:val="0"/>
+        <w:spacing w:after="0" w:line="240" w:lineRule="auto"/>
+        <w:rPr>
+          <w:rFonts w:ascii="Consolas" w:hAnsi="Consolas" w:cs="Consolas"/>
+          <w:color w:val="000000"/>
+          <w:sz w:val="16"/>
+          <w:szCs w:val="16"/>
+        </w:rPr>
+      </w:pPr>
+      <w:r>
+        <w:rPr>
+          <w:rFonts w:ascii="Consolas" w:hAnsi="Consolas" w:cs="Consolas"/>
+          <w:color w:val="000000"/>
+          <w:sz w:val="16"/>
+          <w:szCs w:val="16"/>
+        </w:rPr>
+        <w:t xml:space="preserve">                }</w:t>
+      </w:r>
+    </w:p>
+    <w:p>
+      <w:pPr>
+        <w:autoSpaceDE w:val="0"/>
+        <w:autoSpaceDN w:val="0"/>
+        <w:bidi w:val="0"/>
+        <w:adjustRightInd w:val="0"/>
+        <w:spacing w:after="0" w:line="240" w:lineRule="auto"/>
+        <w:rPr>
+          <w:rFonts w:ascii="Consolas" w:hAnsi="Consolas" w:cs="Consolas"/>
+          <w:color w:val="000000"/>
+          <w:sz w:val="16"/>
+          <w:szCs w:val="16"/>
+        </w:rPr>
+      </w:pPr>
+      <w:r>
+        <w:rPr>
+          <w:rFonts w:ascii="Consolas" w:hAnsi="Consolas" w:cs="Consolas"/>
+          <w:color w:val="000000"/>
+          <w:sz w:val="16"/>
+          <w:szCs w:val="16"/>
+        </w:rPr>
+        <w:t xml:space="preserve">                </w:t>
+      </w:r>
+      <w:proofErr w:type="gramStart"/>
+      <w:r>
+        <w:rPr>
+          <w:rFonts w:ascii="Consolas" w:hAnsi="Consolas" w:cs="Consolas"/>
+          <w:color w:val="0000FF"/>
+          <w:sz w:val="16"/>
+          <w:szCs w:val="16"/>
+        </w:rPr>
+        <w:t>else</w:t>
+      </w:r>
+      <w:proofErr w:type="gramEnd"/>
+      <w:r>
+        <w:rPr>
+          <w:rFonts w:ascii="Consolas" w:hAnsi="Consolas" w:cs="Consolas"/>
+          <w:color w:val="000000"/>
+          <w:sz w:val="16"/>
+          <w:szCs w:val="16"/>
+        </w:rPr>
+        <w:t xml:space="preserve"> </w:t>
+      </w:r>
+      <w:r>
+        <w:rPr>
+          <w:rFonts w:ascii="Consolas" w:hAnsi="Consolas" w:cs="Consolas"/>
+          <w:color w:val="0000FF"/>
+          <w:sz w:val="16"/>
+          <w:szCs w:val="16"/>
+        </w:rPr>
+        <w:t>if</w:t>
+      </w:r>
+      <w:r>
+        <w:rPr>
+          <w:rFonts w:ascii="Consolas" w:hAnsi="Consolas" w:cs="Consolas"/>
+          <w:color w:val="000000"/>
+          <w:sz w:val="16"/>
+          <w:szCs w:val="16"/>
+        </w:rPr>
+        <w:t xml:space="preserve"> (Instance != </w:t>
+      </w:r>
+      <w:r>
+        <w:rPr>
+          <w:rFonts w:ascii="Consolas" w:hAnsi="Consolas" w:cs="Consolas"/>
+          <w:color w:val="0000FF"/>
+          <w:sz w:val="16"/>
+          <w:szCs w:val="16"/>
+        </w:rPr>
+        <w:t>this</w:t>
+      </w:r>
+      <w:r>
+        <w:rPr>
+          <w:rFonts w:ascii="Consolas" w:hAnsi="Consolas" w:cs="Consolas"/>
+          <w:color w:val="000000"/>
+          <w:sz w:val="16"/>
+          <w:szCs w:val="16"/>
+        </w:rPr>
+        <w:t>)</w:t>
+      </w:r>
+    </w:p>
+    <w:p>
+      <w:pPr>
+        <w:autoSpaceDE w:val="0"/>
+        <w:autoSpaceDN w:val="0"/>
+        <w:bidi w:val="0"/>
+        <w:adjustRightInd w:val="0"/>
+        <w:spacing w:after="0" w:line="240" w:lineRule="auto"/>
+        <w:rPr>
+          <w:rFonts w:ascii="Consolas" w:hAnsi="Consolas" w:cs="Consolas"/>
+          <w:color w:val="000000"/>
+          <w:sz w:val="16"/>
+          <w:szCs w:val="16"/>
+        </w:rPr>
+      </w:pPr>
+      <w:r>
+        <w:rPr>
+          <w:rFonts w:ascii="Consolas" w:hAnsi="Consolas" w:cs="Consolas"/>
+          <w:color w:val="000000"/>
+          <w:sz w:val="16"/>
+          <w:szCs w:val="16"/>
+        </w:rPr>
+        <w:t xml:space="preserve">                {</w:t>
+      </w:r>
+    </w:p>
+    <w:p>
+      <w:pPr>
+        <w:autoSpaceDE w:val="0"/>
+        <w:autoSpaceDN w:val="0"/>
+        <w:bidi w:val="0"/>
+        <w:adjustRightInd w:val="0"/>
+        <w:spacing w:after="0" w:line="240" w:lineRule="auto"/>
+        <w:rPr>
+          <w:rFonts w:ascii="Consolas" w:hAnsi="Consolas" w:cs="Consolas"/>
+          <w:color w:val="000000"/>
+          <w:sz w:val="16"/>
+          <w:szCs w:val="16"/>
+        </w:rPr>
+      </w:pPr>
+      <w:r>
+        <w:rPr>
+          <w:rFonts w:ascii="Consolas" w:hAnsi="Consolas" w:cs="Consolas"/>
+          <w:color w:val="000000"/>
+          <w:sz w:val="16"/>
+          <w:szCs w:val="16"/>
+        </w:rPr>
+        <w:t xml:space="preserve">                    </w:t>
+      </w:r>
+      <w:proofErr w:type="gramStart"/>
+      <w:r>
+        <w:rPr>
+          <w:rFonts w:ascii="Consolas" w:hAnsi="Consolas" w:cs="Consolas"/>
+          <w:color w:val="000000"/>
+          <w:sz w:val="16"/>
+          <w:szCs w:val="16"/>
+        </w:rPr>
+        <w:t>Destroy(</w:t>
+      </w:r>
+      <w:proofErr w:type="spellStart"/>
+      <w:proofErr w:type="gramEnd"/>
+      <w:r>
+        <w:rPr>
+          <w:rFonts w:ascii="Consolas" w:hAnsi="Consolas" w:cs="Consolas"/>
+          <w:color w:val="000000"/>
+          <w:sz w:val="16"/>
+          <w:szCs w:val="16"/>
+        </w:rPr>
+        <w:t>gameObject</w:t>
+      </w:r>
+      <w:proofErr w:type="spellEnd"/>
+      <w:r>
+        <w:rPr>
+          <w:rFonts w:ascii="Consolas" w:hAnsi="Consolas" w:cs="Consolas"/>
+          <w:color w:val="000000"/>
+          <w:sz w:val="16"/>
+          <w:szCs w:val="16"/>
+        </w:rPr>
+        <w:t>);</w:t>
+      </w:r>
+    </w:p>
+    <w:p>
+      <w:pPr>
+        <w:autoSpaceDE w:val="0"/>
+        <w:autoSpaceDN w:val="0"/>
+        <w:bidi w:val="0"/>
+        <w:adjustRightInd w:val="0"/>
+        <w:spacing w:after="0" w:line="240" w:lineRule="auto"/>
+        <w:rPr>
+          <w:rFonts w:ascii="Consolas" w:hAnsi="Consolas" w:cs="Consolas"/>
+          <w:color w:val="000000"/>
+          <w:sz w:val="16"/>
+          <w:szCs w:val="16"/>
+        </w:rPr>
+      </w:pPr>
+      <w:r>
+        <w:rPr>
+          <w:rFonts w:ascii="Consolas" w:hAnsi="Consolas" w:cs="Consolas"/>
+          <w:color w:val="000000"/>
+          <w:sz w:val="16"/>
+          <w:szCs w:val="16"/>
+        </w:rPr>
+        <w:t xml:space="preserve">                }</w:t>
+      </w:r>
+    </w:p>
+    <w:p>
+      <w:pPr>
+        <w:autoSpaceDE w:val="0"/>
+        <w:autoSpaceDN w:val="0"/>
+        <w:bidi w:val="0"/>
+        <w:adjustRightInd w:val="0"/>
+        <w:spacing w:after="0" w:line="240" w:lineRule="auto"/>
+        <w:rPr>
+          <w:rFonts w:ascii="Consolas" w:hAnsi="Consolas" w:cs="Consolas"/>
+          <w:color w:val="000000"/>
+          <w:sz w:val="16"/>
+          <w:szCs w:val="16"/>
+        </w:rPr>
+      </w:pPr>
+      <w:r>
+        <w:rPr>
+          <w:rFonts w:ascii="Consolas" w:hAnsi="Consolas" w:cs="Consolas"/>
+          <w:color w:val="000000"/>
+          <w:sz w:val="16"/>
+          <w:szCs w:val="16"/>
+        </w:rPr>
+        <w:t xml:space="preserve">            }</w:t>
+      </w:r>
+    </w:p>
+    <w:p>
+      <w:pPr>
+        <w:jc w:val="right"/>
+        <w:rPr>
+          <w:rtl/>
+        </w:rPr>
+      </w:pPr>
+      <w:r>
+        <w:rPr>
+          <w:rFonts w:ascii="Consolas" w:hAnsi="Consolas" w:cs="Consolas"/>
+          <w:color w:val="000000"/>
+          <w:sz w:val="16"/>
+          <w:szCs w:val="16"/>
+        </w:rPr>
+        <w:t xml:space="preserve">        }</w:t>
+      </w:r>
+      <w:r>
+        <w:rPr>
+          <w:sz w:val="16"/>
+          <w:szCs w:val="16"/>
+          <w:rtl/>
+        </w:rPr>
+        <w:br/>
+      </w:r>
+      <w:r>
+        <w:rPr>
+          <w:rFonts w:hint="cs"/>
+          <w:rtl/>
+        </w:rPr>
+        <w:br/>
+      </w:r>
+      <w:r>
+        <w:rPr>
+          <w:rFonts w:hint="cs"/>
+          <w:rtl/>
+        </w:rPr>
+        <w:br/>
+      </w:r>
+    </w:p>
+    <w:p>
+      <w:pPr>
+        <w:rPr>
+          <w:rFonts w:hint="cs"/>
+          <w:rtl/>
+        </w:rPr>
+      </w:pPr>
+      <w:r>
+        <w:rPr>
+          <w:rFonts w:hint="cs"/>
+          <w:rtl/>
+        </w:rPr>
+        <w:t>שאלה תכנותית: אנחנו שכבר מכירים דבר או שניים בתכנות בטח חושבים למה לא ניתן פשוט להשתמש באובייקט סטטי או משנים סטטיים של מחלקה, הרי אובייקטים סטטיים משותפים לכל האינסטנסים של אותה מחלקה.</w:t>
+      </w:r>
+      <w:r>
+        <w:rPr>
+          <w:rtl/>
+        </w:rPr>
+        <w:br/>
+      </w:r>
+      <w:r>
+        <w:rPr>
+          <w:rFonts w:hint="cs"/>
+          <w:rtl/>
+        </w:rPr>
+        <w:t xml:space="preserve">בניגוד למה שאנחנו עלולים לחשוב אינטואיטיבית, אובייקטים סטטיים לא "מתמידים" לאורך כל המשחק. היות וכל סקריפט (כל מחלקה) מחובר לאיזשהו אובייקט משחק, היא תיהרס ביחד עם האובייקט כאשר אנחנו נטעין סצנה חדשה. אפילו אם בסצנה החדשה אנחנו מייצרים את אותו אובייקט עם שדות ומשתנים סטטיים, משום שהרסנו את האובייקט הקודם כאילו לא נוצר אף פעם אובייקט כזה(כאילו זאת תוכנית חדשה). </w:t>
+      </w:r>
+      <w:r>
+        <w:rPr>
+          <w:rtl/>
+        </w:rPr>
+        <w:br/>
+      </w:r>
+      <w:r>
+        <w:rPr>
+          <w:rFonts w:hint="cs"/>
+          <w:rtl/>
+        </w:rPr>
+        <w:t xml:space="preserve">לכן ,כדי לשמר נתונים בין סצנות, אנחנו חייבים להשתמש בתבנית סינגלטון ובמתודה </w:t>
+      </w:r>
+      <w:proofErr w:type="spellStart"/>
+      <w:r>
+        <w:t>DontDestroyOnLoad</w:t>
+      </w:r>
+      <w:proofErr w:type="spellEnd"/>
+      <w:r>
+        <w:t>(…)</w:t>
+      </w:r>
+      <w:r>
+        <w:rPr>
+          <w:rFonts w:hint="cs"/>
+          <w:rtl/>
+        </w:rPr>
+        <w:t>.</w:t>
+      </w:r>
+      <w:r>
+        <w:rPr>
+          <w:rtl/>
+        </w:rPr>
+        <w:br/>
+      </w:r>
+      <w:r>
+        <w:rPr>
+          <w:rtl/>
+        </w:rPr>
+        <w:br/>
+      </w:r>
+      <w:r>
+        <w:rPr>
+          <w:rFonts w:hint="cs"/>
+          <w:rtl/>
+        </w:rPr>
+        <w:t>עתה כשכבר ראינו כיצד לדאוג שאובייקט נשמר במעבר בין הסצנות, נראה דוגמא על  ה-</w:t>
+      </w:r>
+      <w:proofErr w:type="spellStart"/>
+      <w:r>
+        <w:t>AudioManager</w:t>
+      </w:r>
+      <w:proofErr w:type="spellEnd"/>
+      <w:r>
+        <w:rPr>
+          <w:rFonts w:hint="cs"/>
+          <w:rtl/>
+        </w:rPr>
+        <w:t xml:space="preserve"> .</w:t>
+      </w:r>
+      <w:r>
+        <w:rPr>
+          <w:rtl/>
+        </w:rPr>
+        <w:br/>
+      </w:r>
+      <w:r>
+        <w:rPr>
+          <w:rFonts w:hint="cs"/>
+          <w:rtl/>
+        </w:rPr>
+        <w:t xml:space="preserve">אנחנו רוצים שבכל פעם שנאתחל את הסצנה המוזיקה שלנו לא תתאפס אלא תמשיך מאותו מקום. </w:t>
+      </w:r>
+      <w:r>
+        <w:rPr>
+          <w:rtl/>
+        </w:rPr>
+        <w:br/>
+      </w:r>
+      <w:r>
+        <w:rPr>
+          <w:rFonts w:hint="cs"/>
+          <w:rtl/>
+        </w:rPr>
+        <w:t xml:space="preserve">לשם כך נצטרך להגדיר אותו כ-סינגלטון כפי שלהצמיד לו את מתודה </w:t>
+      </w:r>
+      <w:proofErr w:type="spellStart"/>
+      <w:r>
+        <w:t>DontDestroyOnLoad</w:t>
+      </w:r>
+      <w:proofErr w:type="spellEnd"/>
+      <w:r>
+        <w:t>(…)</w:t>
+      </w:r>
+      <w:r>
+        <w:rPr>
+          <w:rFonts w:hint="cs"/>
+          <w:rtl/>
+        </w:rPr>
+        <w:t>:</w:t>
+      </w:r>
+    </w:p>
+    <w:p>
+      <w:pPr>
+        <w:autoSpaceDE w:val="0"/>
+        <w:autoSpaceDN w:val="0"/>
+        <w:bidi w:val="0"/>
+        <w:adjustRightInd w:val="0"/>
+        <w:spacing w:after="0" w:line="240" w:lineRule="auto"/>
+        <w:rPr>
+          <w:rFonts w:ascii="Consolas" w:hAnsi="Consolas" w:cs="Consolas"/>
+          <w:color w:val="000000"/>
+          <w:sz w:val="16"/>
+          <w:szCs w:val="16"/>
+        </w:rPr>
+      </w:pPr>
+      <w:proofErr w:type="gramStart"/>
+      <w:r>
+        <w:rPr>
+          <w:rFonts w:ascii="Consolas" w:hAnsi="Consolas" w:cs="Consolas"/>
+          <w:color w:val="0000FF"/>
+          <w:sz w:val="16"/>
+          <w:szCs w:val="16"/>
+        </w:rPr>
+        <w:lastRenderedPageBreak/>
+        <w:t>public</w:t>
+      </w:r>
+      <w:proofErr w:type="gramEnd"/>
+      <w:r>
+        <w:rPr>
+          <w:rFonts w:ascii="Consolas" w:hAnsi="Consolas" w:cs="Consolas"/>
+          <w:color w:val="000000"/>
+          <w:sz w:val="16"/>
+          <w:szCs w:val="16"/>
+        </w:rPr>
+        <w:t xml:space="preserve"> </w:t>
+      </w:r>
+      <w:r>
+        <w:rPr>
+          <w:rFonts w:ascii="Consolas" w:hAnsi="Consolas" w:cs="Consolas"/>
+          <w:color w:val="0000FF"/>
+          <w:sz w:val="16"/>
+          <w:szCs w:val="16"/>
+        </w:rPr>
+        <w:t>class</w:t>
+      </w:r>
+      <w:r>
+        <w:rPr>
+          <w:rFonts w:ascii="Consolas" w:hAnsi="Consolas" w:cs="Consolas"/>
+          <w:color w:val="000000"/>
+          <w:sz w:val="16"/>
+          <w:szCs w:val="16"/>
+        </w:rPr>
+        <w:t xml:space="preserve"> </w:t>
+      </w:r>
+      <w:proofErr w:type="spellStart"/>
+      <w:r>
+        <w:rPr>
+          <w:rFonts w:ascii="Consolas" w:hAnsi="Consolas" w:cs="Consolas"/>
+          <w:color w:val="2B91AF"/>
+          <w:sz w:val="16"/>
+          <w:szCs w:val="16"/>
+        </w:rPr>
+        <w:t>AudioManager</w:t>
+      </w:r>
+      <w:proofErr w:type="spellEnd"/>
+      <w:r>
+        <w:rPr>
+          <w:rFonts w:ascii="Consolas" w:hAnsi="Consolas" w:cs="Consolas"/>
+          <w:color w:val="000000"/>
+          <w:sz w:val="16"/>
+          <w:szCs w:val="16"/>
+        </w:rPr>
+        <w:t xml:space="preserve"> : </w:t>
+      </w:r>
+      <w:proofErr w:type="spellStart"/>
+      <w:r>
+        <w:rPr>
+          <w:rFonts w:ascii="Consolas" w:hAnsi="Consolas" w:cs="Consolas"/>
+          <w:color w:val="000000"/>
+          <w:sz w:val="16"/>
+          <w:szCs w:val="16"/>
+        </w:rPr>
+        <w:t>MonoBehaviour</w:t>
+      </w:r>
+      <w:proofErr w:type="spellEnd"/>
+    </w:p>
+    <w:p>
+      <w:pPr>
+        <w:autoSpaceDE w:val="0"/>
+        <w:autoSpaceDN w:val="0"/>
+        <w:bidi w:val="0"/>
+        <w:adjustRightInd w:val="0"/>
+        <w:spacing w:after="0" w:line="240" w:lineRule="auto"/>
+        <w:rPr>
+          <w:rFonts w:ascii="Consolas" w:hAnsi="Consolas" w:cs="Consolas"/>
+          <w:color w:val="000000"/>
+          <w:sz w:val="16"/>
+          <w:szCs w:val="16"/>
+        </w:rPr>
+      </w:pPr>
+      <w:r>
+        <w:rPr>
+          <w:rFonts w:ascii="Consolas" w:hAnsi="Consolas" w:cs="Consolas"/>
+          <w:color w:val="000000"/>
+          <w:sz w:val="16"/>
+          <w:szCs w:val="16"/>
+        </w:rPr>
+        <w:t>{</w:t>
+      </w:r>
+    </w:p>
+    <w:p>
+      <w:pPr>
+        <w:autoSpaceDE w:val="0"/>
+        <w:autoSpaceDN w:val="0"/>
+        <w:bidi w:val="0"/>
+        <w:adjustRightInd w:val="0"/>
+        <w:spacing w:after="0" w:line="240" w:lineRule="auto"/>
+        <w:rPr>
+          <w:rFonts w:ascii="Consolas" w:hAnsi="Consolas" w:cs="Consolas"/>
+          <w:color w:val="000000"/>
+          <w:sz w:val="16"/>
+          <w:szCs w:val="16"/>
+        </w:rPr>
+      </w:pPr>
+      <w:r>
+        <w:rPr>
+          <w:rFonts w:ascii="Consolas" w:hAnsi="Consolas" w:cs="Consolas"/>
+          <w:color w:val="000000"/>
+          <w:sz w:val="16"/>
+          <w:szCs w:val="16"/>
+        </w:rPr>
+        <w:t xml:space="preserve">    </w:t>
+      </w:r>
+      <w:proofErr w:type="gramStart"/>
+      <w:r>
+        <w:rPr>
+          <w:rFonts w:ascii="Consolas" w:hAnsi="Consolas" w:cs="Consolas"/>
+          <w:color w:val="0000FF"/>
+          <w:sz w:val="16"/>
+          <w:szCs w:val="16"/>
+        </w:rPr>
+        <w:t>public</w:t>
+      </w:r>
+      <w:proofErr w:type="gramEnd"/>
+      <w:r>
+        <w:rPr>
+          <w:rFonts w:ascii="Consolas" w:hAnsi="Consolas" w:cs="Consolas"/>
+          <w:color w:val="000000"/>
+          <w:sz w:val="16"/>
+          <w:szCs w:val="16"/>
+        </w:rPr>
+        <w:t xml:space="preserve"> Sound[] sounds;</w:t>
+      </w:r>
+    </w:p>
+    <w:p>
+      <w:pPr>
+        <w:autoSpaceDE w:val="0"/>
+        <w:autoSpaceDN w:val="0"/>
+        <w:bidi w:val="0"/>
+        <w:adjustRightInd w:val="0"/>
+        <w:spacing w:after="0" w:line="240" w:lineRule="auto"/>
+        <w:rPr>
+          <w:rFonts w:ascii="Consolas" w:hAnsi="Consolas" w:cs="Consolas"/>
+          <w:color w:val="000000"/>
+          <w:sz w:val="16"/>
+          <w:szCs w:val="16"/>
+        </w:rPr>
+      </w:pPr>
+    </w:p>
+    <w:p>
+      <w:pPr>
+        <w:autoSpaceDE w:val="0"/>
+        <w:autoSpaceDN w:val="0"/>
+        <w:bidi w:val="0"/>
+        <w:adjustRightInd w:val="0"/>
+        <w:spacing w:after="0" w:line="240" w:lineRule="auto"/>
+        <w:rPr>
+          <w:rFonts w:ascii="Consolas" w:hAnsi="Consolas" w:cs="Consolas"/>
+          <w:color w:val="000000"/>
+          <w:sz w:val="16"/>
+          <w:szCs w:val="16"/>
+        </w:rPr>
+      </w:pPr>
+      <w:r>
+        <w:rPr>
+          <w:rFonts w:ascii="Consolas" w:hAnsi="Consolas" w:cs="Consolas"/>
+          <w:color w:val="000000"/>
+          <w:sz w:val="16"/>
+          <w:szCs w:val="16"/>
+        </w:rPr>
+        <w:t xml:space="preserve">    </w:t>
+      </w:r>
+      <w:proofErr w:type="gramStart"/>
+      <w:r>
+        <w:rPr>
+          <w:rFonts w:ascii="Consolas" w:hAnsi="Consolas" w:cs="Consolas"/>
+          <w:color w:val="0000FF"/>
+          <w:sz w:val="16"/>
+          <w:szCs w:val="16"/>
+        </w:rPr>
+        <w:t>void</w:t>
+      </w:r>
+      <w:proofErr w:type="gramEnd"/>
+      <w:r>
+        <w:rPr>
+          <w:rFonts w:ascii="Consolas" w:hAnsi="Consolas" w:cs="Consolas"/>
+          <w:color w:val="000000"/>
+          <w:sz w:val="16"/>
+          <w:szCs w:val="16"/>
+        </w:rPr>
+        <w:t xml:space="preserve"> </w:t>
+      </w:r>
+      <w:r>
+        <w:rPr>
+          <w:rFonts w:ascii="Consolas" w:hAnsi="Consolas" w:cs="Consolas"/>
+          <w:color w:val="0000FF"/>
+          <w:sz w:val="16"/>
+          <w:szCs w:val="16"/>
+        </w:rPr>
+        <w:t>Awake</w:t>
+      </w:r>
+      <w:r>
+        <w:rPr>
+          <w:rFonts w:ascii="Consolas" w:hAnsi="Consolas" w:cs="Consolas"/>
+          <w:color w:val="000000"/>
+          <w:sz w:val="16"/>
+          <w:szCs w:val="16"/>
+        </w:rPr>
+        <w:t>()</w:t>
+      </w:r>
+    </w:p>
+    <w:p>
+      <w:pPr>
+        <w:autoSpaceDE w:val="0"/>
+        <w:autoSpaceDN w:val="0"/>
+        <w:bidi w:val="0"/>
+        <w:adjustRightInd w:val="0"/>
+        <w:spacing w:after="0" w:line="240" w:lineRule="auto"/>
+        <w:rPr>
+          <w:rFonts w:ascii="Consolas" w:hAnsi="Consolas" w:cs="Consolas"/>
+          <w:color w:val="000000"/>
+          <w:sz w:val="16"/>
+          <w:szCs w:val="16"/>
+        </w:rPr>
+      </w:pPr>
+      <w:r>
+        <w:rPr>
+          <w:rFonts w:ascii="Consolas" w:hAnsi="Consolas" w:cs="Consolas"/>
+          <w:color w:val="000000"/>
+          <w:sz w:val="16"/>
+          <w:szCs w:val="16"/>
+        </w:rPr>
+        <w:t xml:space="preserve">    {</w:t>
+      </w:r>
+      <w:r>
+        <w:rPr>
+          <w:rFonts w:ascii="Consolas" w:hAnsi="Consolas" w:cs="Consolas"/>
+          <w:color w:val="000000"/>
+          <w:sz w:val="16"/>
+          <w:szCs w:val="16"/>
+        </w:rPr>
+        <w:br/>
+      </w:r>
+      <w:r>
+        <w:rPr>
+          <w:rFonts w:ascii="Consolas" w:hAnsi="Consolas" w:cs="Consolas"/>
+          <w:color w:val="000000"/>
+          <w:sz w:val="16"/>
+          <w:szCs w:val="16"/>
+        </w:rPr>
+        <w:tab/>
+      </w:r>
+      <w:proofErr w:type="gramStart"/>
+      <w:r>
+        <w:rPr>
+          <w:rFonts w:ascii="Consolas" w:hAnsi="Consolas" w:cs="Consolas"/>
+          <w:color w:val="0000FF"/>
+          <w:sz w:val="16"/>
+          <w:szCs w:val="16"/>
+        </w:rPr>
+        <w:t>public</w:t>
+      </w:r>
+      <w:proofErr w:type="gramEnd"/>
+      <w:r>
+        <w:rPr>
+          <w:rFonts w:ascii="Consolas" w:hAnsi="Consolas" w:cs="Consolas"/>
+          <w:color w:val="000000"/>
+          <w:sz w:val="16"/>
+          <w:szCs w:val="16"/>
+        </w:rPr>
+        <w:t xml:space="preserve"> </w:t>
+      </w:r>
+      <w:r>
+        <w:rPr>
+          <w:rFonts w:ascii="Consolas" w:hAnsi="Consolas" w:cs="Consolas"/>
+          <w:color w:val="0000FF"/>
+          <w:sz w:val="16"/>
+          <w:szCs w:val="16"/>
+        </w:rPr>
+        <w:t>static</w:t>
+      </w:r>
+      <w:r>
+        <w:rPr>
+          <w:rFonts w:ascii="Consolas" w:hAnsi="Consolas" w:cs="Consolas"/>
+          <w:color w:val="000000"/>
+          <w:sz w:val="16"/>
+          <w:szCs w:val="16"/>
+        </w:rPr>
+        <w:t xml:space="preserve"> </w:t>
+      </w:r>
+      <w:proofErr w:type="spellStart"/>
+      <w:r>
+        <w:rPr>
+          <w:rFonts w:ascii="Consolas" w:hAnsi="Consolas" w:cs="Consolas"/>
+          <w:color w:val="000000"/>
+          <w:sz w:val="16"/>
+          <w:szCs w:val="16"/>
+        </w:rPr>
+        <w:t>AudioManager</w:t>
+      </w:r>
+      <w:proofErr w:type="spellEnd"/>
+      <w:r>
+        <w:rPr>
+          <w:rFonts w:ascii="Consolas" w:hAnsi="Consolas" w:cs="Consolas"/>
+          <w:color w:val="000000"/>
+          <w:sz w:val="16"/>
+          <w:szCs w:val="16"/>
+        </w:rPr>
+        <w:t xml:space="preserve"> Instance;</w:t>
+      </w:r>
+    </w:p>
+    <w:p>
+      <w:pPr>
+        <w:autoSpaceDE w:val="0"/>
+        <w:autoSpaceDN w:val="0"/>
+        <w:bidi w:val="0"/>
+        <w:adjustRightInd w:val="0"/>
+        <w:spacing w:after="0" w:line="240" w:lineRule="auto"/>
+        <w:rPr>
+          <w:rFonts w:ascii="Consolas" w:hAnsi="Consolas" w:cs="Consolas"/>
+          <w:color w:val="000000"/>
+          <w:sz w:val="16"/>
+          <w:szCs w:val="16"/>
+        </w:rPr>
+      </w:pPr>
+    </w:p>
+    <w:p>
+      <w:pPr>
+        <w:autoSpaceDE w:val="0"/>
+        <w:autoSpaceDN w:val="0"/>
+        <w:bidi w:val="0"/>
+        <w:adjustRightInd w:val="0"/>
+        <w:spacing w:after="0" w:line="240" w:lineRule="auto"/>
+        <w:rPr>
+          <w:rFonts w:ascii="Consolas" w:hAnsi="Consolas" w:cs="Consolas"/>
+          <w:color w:val="000000"/>
+          <w:sz w:val="16"/>
+          <w:szCs w:val="16"/>
+        </w:rPr>
+      </w:pPr>
+      <w:r>
+        <w:rPr>
+          <w:rFonts w:ascii="Consolas" w:hAnsi="Consolas" w:cs="Consolas"/>
+          <w:color w:val="000000"/>
+          <w:sz w:val="16"/>
+          <w:szCs w:val="16"/>
+        </w:rPr>
+        <w:t xml:space="preserve">            </w:t>
+      </w:r>
+      <w:proofErr w:type="gramStart"/>
+      <w:r>
+        <w:rPr>
+          <w:rFonts w:ascii="Consolas" w:hAnsi="Consolas" w:cs="Consolas"/>
+          <w:color w:val="0000FF"/>
+          <w:sz w:val="16"/>
+          <w:szCs w:val="16"/>
+        </w:rPr>
+        <w:t>void</w:t>
+      </w:r>
+      <w:proofErr w:type="gramEnd"/>
+      <w:r>
+        <w:rPr>
+          <w:rFonts w:ascii="Consolas" w:hAnsi="Consolas" w:cs="Consolas"/>
+          <w:color w:val="000000"/>
+          <w:sz w:val="16"/>
+          <w:szCs w:val="16"/>
+        </w:rPr>
+        <w:t xml:space="preserve"> Awake()</w:t>
+      </w:r>
+    </w:p>
+    <w:p>
+      <w:pPr>
+        <w:autoSpaceDE w:val="0"/>
+        <w:autoSpaceDN w:val="0"/>
+        <w:bidi w:val="0"/>
+        <w:adjustRightInd w:val="0"/>
+        <w:spacing w:after="0" w:line="240" w:lineRule="auto"/>
+        <w:rPr>
+          <w:rFonts w:ascii="Consolas" w:hAnsi="Consolas" w:cs="Consolas"/>
+          <w:color w:val="000000"/>
+          <w:sz w:val="16"/>
+          <w:szCs w:val="16"/>
+        </w:rPr>
+      </w:pPr>
+      <w:r>
+        <w:rPr>
+          <w:rFonts w:ascii="Consolas" w:hAnsi="Consolas" w:cs="Consolas"/>
+          <w:color w:val="000000"/>
+          <w:sz w:val="16"/>
+          <w:szCs w:val="16"/>
+        </w:rPr>
+        <w:t xml:space="preserve">            {</w:t>
+      </w:r>
+    </w:p>
+    <w:p>
+      <w:pPr>
+        <w:autoSpaceDE w:val="0"/>
+        <w:autoSpaceDN w:val="0"/>
+        <w:bidi w:val="0"/>
+        <w:adjustRightInd w:val="0"/>
+        <w:spacing w:after="0" w:line="240" w:lineRule="auto"/>
+        <w:rPr>
+          <w:rFonts w:ascii="Consolas" w:hAnsi="Consolas" w:cs="Consolas"/>
+          <w:color w:val="000000"/>
+          <w:sz w:val="16"/>
+          <w:szCs w:val="16"/>
+        </w:rPr>
+      </w:pPr>
+      <w:r>
+        <w:rPr>
+          <w:rFonts w:ascii="Consolas" w:hAnsi="Consolas" w:cs="Consolas"/>
+          <w:color w:val="000000"/>
+          <w:sz w:val="16"/>
+          <w:szCs w:val="16"/>
+        </w:rPr>
+        <w:t xml:space="preserve">                </w:t>
+      </w:r>
+      <w:proofErr w:type="gramStart"/>
+      <w:r>
+        <w:rPr>
+          <w:rFonts w:ascii="Consolas" w:hAnsi="Consolas" w:cs="Consolas"/>
+          <w:color w:val="0000FF"/>
+          <w:sz w:val="16"/>
+          <w:szCs w:val="16"/>
+        </w:rPr>
+        <w:t>if</w:t>
+      </w:r>
+      <w:proofErr w:type="gramEnd"/>
+      <w:r>
+        <w:rPr>
+          <w:rFonts w:ascii="Consolas" w:hAnsi="Consolas" w:cs="Consolas"/>
+          <w:color w:val="000000"/>
+          <w:sz w:val="16"/>
+          <w:szCs w:val="16"/>
+        </w:rPr>
+        <w:t xml:space="preserve"> (Instance == </w:t>
+      </w:r>
+      <w:r>
+        <w:rPr>
+          <w:rFonts w:ascii="Consolas" w:hAnsi="Consolas" w:cs="Consolas"/>
+          <w:color w:val="0000FF"/>
+          <w:sz w:val="16"/>
+          <w:szCs w:val="16"/>
+        </w:rPr>
+        <w:t>null</w:t>
+      </w:r>
+      <w:r>
+        <w:rPr>
+          <w:rFonts w:ascii="Consolas" w:hAnsi="Consolas" w:cs="Consolas"/>
+          <w:color w:val="000000"/>
+          <w:sz w:val="16"/>
+          <w:szCs w:val="16"/>
+        </w:rPr>
+        <w:t>)</w:t>
+      </w:r>
+    </w:p>
+    <w:p>
+      <w:pPr>
+        <w:autoSpaceDE w:val="0"/>
+        <w:autoSpaceDN w:val="0"/>
+        <w:bidi w:val="0"/>
+        <w:adjustRightInd w:val="0"/>
+        <w:spacing w:after="0" w:line="240" w:lineRule="auto"/>
+        <w:rPr>
+          <w:rFonts w:ascii="Consolas" w:hAnsi="Consolas" w:cs="Consolas"/>
+          <w:color w:val="000000"/>
+          <w:sz w:val="16"/>
+          <w:szCs w:val="16"/>
+        </w:rPr>
+      </w:pPr>
+      <w:r>
+        <w:rPr>
+          <w:rFonts w:ascii="Consolas" w:hAnsi="Consolas" w:cs="Consolas"/>
+          <w:color w:val="000000"/>
+          <w:sz w:val="16"/>
+          <w:szCs w:val="16"/>
+        </w:rPr>
+        <w:t xml:space="preserve">                {</w:t>
+      </w:r>
+    </w:p>
+    <w:p>
+      <w:pPr>
+        <w:autoSpaceDE w:val="0"/>
+        <w:autoSpaceDN w:val="0"/>
+        <w:bidi w:val="0"/>
+        <w:adjustRightInd w:val="0"/>
+        <w:spacing w:after="0" w:line="240" w:lineRule="auto"/>
+        <w:rPr>
+          <w:rFonts w:ascii="Consolas" w:hAnsi="Consolas" w:cs="Consolas"/>
+          <w:color w:val="000000"/>
+          <w:sz w:val="16"/>
+          <w:szCs w:val="16"/>
+        </w:rPr>
+      </w:pPr>
+      <w:r>
+        <w:rPr>
+          <w:rFonts w:ascii="Consolas" w:hAnsi="Consolas" w:cs="Consolas"/>
+          <w:color w:val="000000"/>
+          <w:sz w:val="16"/>
+          <w:szCs w:val="16"/>
+        </w:rPr>
+        <w:t xml:space="preserve">                    </w:t>
+      </w:r>
+      <w:proofErr w:type="spellStart"/>
+      <w:proofErr w:type="gramStart"/>
+      <w:r>
+        <w:rPr>
+          <w:rFonts w:ascii="Consolas" w:hAnsi="Consolas" w:cs="Consolas"/>
+          <w:color w:val="000000"/>
+          <w:sz w:val="16"/>
+          <w:szCs w:val="16"/>
+        </w:rPr>
+        <w:t>DontDestroyOnLoad</w:t>
+      </w:r>
+      <w:proofErr w:type="spellEnd"/>
+      <w:r>
+        <w:rPr>
+          <w:rFonts w:ascii="Consolas" w:hAnsi="Consolas" w:cs="Consolas"/>
+          <w:color w:val="000000"/>
+          <w:sz w:val="16"/>
+          <w:szCs w:val="16"/>
+        </w:rPr>
+        <w:t>(</w:t>
+      </w:r>
+      <w:proofErr w:type="spellStart"/>
+      <w:proofErr w:type="gramEnd"/>
+      <w:r>
+        <w:rPr>
+          <w:rFonts w:ascii="Consolas" w:hAnsi="Consolas" w:cs="Consolas"/>
+          <w:color w:val="000000"/>
+          <w:sz w:val="16"/>
+          <w:szCs w:val="16"/>
+        </w:rPr>
+        <w:t>gameObject</w:t>
+      </w:r>
+      <w:proofErr w:type="spellEnd"/>
+      <w:r>
+        <w:rPr>
+          <w:rFonts w:ascii="Consolas" w:hAnsi="Consolas" w:cs="Consolas"/>
+          <w:color w:val="000000"/>
+          <w:sz w:val="16"/>
+          <w:szCs w:val="16"/>
+        </w:rPr>
+        <w:t>);</w:t>
+      </w:r>
+    </w:p>
+    <w:p>
+      <w:pPr>
+        <w:autoSpaceDE w:val="0"/>
+        <w:autoSpaceDN w:val="0"/>
+        <w:bidi w:val="0"/>
+        <w:adjustRightInd w:val="0"/>
+        <w:spacing w:after="0" w:line="240" w:lineRule="auto"/>
+        <w:rPr>
+          <w:rFonts w:ascii="Consolas" w:hAnsi="Consolas" w:cs="Consolas"/>
+          <w:color w:val="000000"/>
+          <w:sz w:val="16"/>
+          <w:szCs w:val="16"/>
+        </w:rPr>
+      </w:pPr>
+      <w:r>
+        <w:rPr>
+          <w:rFonts w:ascii="Consolas" w:hAnsi="Consolas" w:cs="Consolas"/>
+          <w:color w:val="000000"/>
+          <w:sz w:val="16"/>
+          <w:szCs w:val="16"/>
+        </w:rPr>
+        <w:t xml:space="preserve">                    Instance = </w:t>
+      </w:r>
+      <w:r>
+        <w:rPr>
+          <w:rFonts w:ascii="Consolas" w:hAnsi="Consolas" w:cs="Consolas"/>
+          <w:color w:val="0000FF"/>
+          <w:sz w:val="16"/>
+          <w:szCs w:val="16"/>
+        </w:rPr>
+        <w:t>this</w:t>
+      </w:r>
+      <w:r>
+        <w:rPr>
+          <w:rFonts w:ascii="Consolas" w:hAnsi="Consolas" w:cs="Consolas"/>
+          <w:color w:val="000000"/>
+          <w:sz w:val="16"/>
+          <w:szCs w:val="16"/>
+        </w:rPr>
+        <w:t>;</w:t>
+      </w:r>
+    </w:p>
+    <w:p>
+      <w:pPr>
+        <w:autoSpaceDE w:val="0"/>
+        <w:autoSpaceDN w:val="0"/>
+        <w:bidi w:val="0"/>
+        <w:adjustRightInd w:val="0"/>
+        <w:spacing w:after="0" w:line="240" w:lineRule="auto"/>
+        <w:rPr>
+          <w:rFonts w:ascii="Consolas" w:hAnsi="Consolas" w:cs="Consolas"/>
+          <w:color w:val="000000"/>
+          <w:sz w:val="16"/>
+          <w:szCs w:val="16"/>
+        </w:rPr>
+      </w:pPr>
+      <w:r>
+        <w:rPr>
+          <w:rFonts w:ascii="Consolas" w:hAnsi="Consolas" w:cs="Consolas"/>
+          <w:color w:val="000000"/>
+          <w:sz w:val="16"/>
+          <w:szCs w:val="16"/>
+        </w:rPr>
+        <w:t xml:space="preserve">                }</w:t>
+      </w:r>
+    </w:p>
+    <w:p>
+      <w:pPr>
+        <w:autoSpaceDE w:val="0"/>
+        <w:autoSpaceDN w:val="0"/>
+        <w:bidi w:val="0"/>
+        <w:adjustRightInd w:val="0"/>
+        <w:spacing w:after="0" w:line="240" w:lineRule="auto"/>
+        <w:rPr>
+          <w:rFonts w:ascii="Consolas" w:hAnsi="Consolas" w:cs="Consolas"/>
+          <w:color w:val="000000"/>
+          <w:sz w:val="16"/>
+          <w:szCs w:val="16"/>
+        </w:rPr>
+      </w:pPr>
+      <w:r>
+        <w:rPr>
+          <w:rFonts w:ascii="Consolas" w:hAnsi="Consolas" w:cs="Consolas"/>
+          <w:color w:val="000000"/>
+          <w:sz w:val="16"/>
+          <w:szCs w:val="16"/>
+        </w:rPr>
+        <w:t xml:space="preserve">                </w:t>
+      </w:r>
+      <w:proofErr w:type="gramStart"/>
+      <w:r>
+        <w:rPr>
+          <w:rFonts w:ascii="Consolas" w:hAnsi="Consolas" w:cs="Consolas"/>
+          <w:color w:val="0000FF"/>
+          <w:sz w:val="16"/>
+          <w:szCs w:val="16"/>
+        </w:rPr>
+        <w:t>else</w:t>
+      </w:r>
+      <w:proofErr w:type="gramEnd"/>
+      <w:r>
+        <w:rPr>
+          <w:rFonts w:ascii="Consolas" w:hAnsi="Consolas" w:cs="Consolas"/>
+          <w:color w:val="000000"/>
+          <w:sz w:val="16"/>
+          <w:szCs w:val="16"/>
+        </w:rPr>
+        <w:t xml:space="preserve"> </w:t>
+      </w:r>
+    </w:p>
+    <w:p>
+      <w:pPr>
+        <w:autoSpaceDE w:val="0"/>
+        <w:autoSpaceDN w:val="0"/>
+        <w:bidi w:val="0"/>
+        <w:adjustRightInd w:val="0"/>
+        <w:spacing w:after="0" w:line="240" w:lineRule="auto"/>
+        <w:rPr>
+          <w:rFonts w:ascii="Consolas" w:hAnsi="Consolas" w:cs="Consolas"/>
+          <w:color w:val="000000"/>
+          <w:sz w:val="16"/>
+          <w:szCs w:val="16"/>
+        </w:rPr>
+      </w:pPr>
+      <w:r>
+        <w:rPr>
+          <w:rFonts w:ascii="Consolas" w:hAnsi="Consolas" w:cs="Consolas"/>
+          <w:color w:val="000000"/>
+          <w:sz w:val="16"/>
+          <w:szCs w:val="16"/>
+        </w:rPr>
+        <w:t xml:space="preserve">                {</w:t>
+      </w:r>
+    </w:p>
+    <w:p>
+      <w:pPr>
+        <w:autoSpaceDE w:val="0"/>
+        <w:autoSpaceDN w:val="0"/>
+        <w:bidi w:val="0"/>
+        <w:adjustRightInd w:val="0"/>
+        <w:spacing w:after="0" w:line="240" w:lineRule="auto"/>
+        <w:rPr>
+          <w:rFonts w:ascii="Consolas" w:hAnsi="Consolas" w:cs="Consolas"/>
+          <w:color w:val="000000"/>
+          <w:sz w:val="16"/>
+          <w:szCs w:val="16"/>
+        </w:rPr>
+      </w:pPr>
+      <w:r>
+        <w:rPr>
+          <w:rFonts w:ascii="Consolas" w:hAnsi="Consolas" w:cs="Consolas"/>
+          <w:color w:val="000000"/>
+          <w:sz w:val="16"/>
+          <w:szCs w:val="16"/>
+        </w:rPr>
+        <w:t xml:space="preserve">                    </w:t>
+      </w:r>
+      <w:proofErr w:type="gramStart"/>
+      <w:r>
+        <w:rPr>
+          <w:rFonts w:ascii="Consolas" w:hAnsi="Consolas" w:cs="Consolas"/>
+          <w:color w:val="000000"/>
+          <w:sz w:val="16"/>
+          <w:szCs w:val="16"/>
+        </w:rPr>
+        <w:t>Destroy(</w:t>
+      </w:r>
+      <w:proofErr w:type="spellStart"/>
+      <w:proofErr w:type="gramEnd"/>
+      <w:r>
+        <w:rPr>
+          <w:rFonts w:ascii="Consolas" w:hAnsi="Consolas" w:cs="Consolas"/>
+          <w:color w:val="000000"/>
+          <w:sz w:val="16"/>
+          <w:szCs w:val="16"/>
+        </w:rPr>
+        <w:t>gameObject</w:t>
+      </w:r>
+      <w:proofErr w:type="spellEnd"/>
+      <w:r>
+        <w:rPr>
+          <w:rFonts w:ascii="Consolas" w:hAnsi="Consolas" w:cs="Consolas"/>
+          <w:color w:val="000000"/>
+          <w:sz w:val="16"/>
+          <w:szCs w:val="16"/>
+        </w:rPr>
+        <w:t>);</w:t>
+      </w:r>
+      <w:r>
+        <w:rPr>
+          <w:rFonts w:ascii="Consolas" w:hAnsi="Consolas" w:cs="Consolas"/>
+          <w:color w:val="000000"/>
+          <w:sz w:val="16"/>
+          <w:szCs w:val="16"/>
+        </w:rPr>
+        <w:br/>
+      </w:r>
+      <w:r>
+        <w:rPr>
+          <w:rFonts w:ascii="Consolas" w:hAnsi="Consolas" w:cs="Consolas"/>
+          <w:color w:val="000000"/>
+          <w:sz w:val="16"/>
+          <w:szCs w:val="16"/>
+        </w:rPr>
+        <w:tab/>
+      </w:r>
+      <w:r>
+        <w:rPr>
+          <w:rFonts w:ascii="Consolas" w:hAnsi="Consolas" w:cs="Consolas"/>
+          <w:color w:val="000000"/>
+          <w:sz w:val="16"/>
+          <w:szCs w:val="16"/>
+        </w:rPr>
+        <w:tab/>
+        <w:t xml:space="preserve">    </w:t>
+      </w:r>
+      <w:r>
+        <w:rPr>
+          <w:rFonts w:ascii="Consolas" w:hAnsi="Consolas" w:cs="Consolas"/>
+          <w:color w:val="17365D" w:themeColor="text2" w:themeShade="BF"/>
+          <w:sz w:val="16"/>
+          <w:szCs w:val="16"/>
+        </w:rPr>
+        <w:t>return</w:t>
+      </w:r>
+      <w:r>
+        <w:rPr>
+          <w:rFonts w:ascii="Consolas" w:hAnsi="Consolas" w:cs="Consolas"/>
+          <w:color w:val="000000"/>
+          <w:sz w:val="16"/>
+          <w:szCs w:val="16"/>
+        </w:rPr>
+        <w:t xml:space="preserve">; </w:t>
+      </w:r>
+      <w:r>
+        <w:rPr>
+          <w:rFonts w:ascii="Consolas" w:hAnsi="Consolas" w:cs="Consolas"/>
+          <w:color w:val="4F6228" w:themeColor="accent3" w:themeShade="80"/>
+          <w:sz w:val="16"/>
+          <w:szCs w:val="16"/>
+        </w:rPr>
+        <w:t>// So it won't do unnecessary commands</w:t>
+      </w:r>
+    </w:p>
+    <w:p>
+      <w:pPr>
+        <w:autoSpaceDE w:val="0"/>
+        <w:autoSpaceDN w:val="0"/>
+        <w:bidi w:val="0"/>
+        <w:adjustRightInd w:val="0"/>
+        <w:spacing w:after="0" w:line="240" w:lineRule="auto"/>
+        <w:rPr>
+          <w:rFonts w:ascii="Consolas" w:hAnsi="Consolas" w:cs="Consolas"/>
+          <w:color w:val="000000"/>
+          <w:sz w:val="16"/>
+          <w:szCs w:val="16"/>
+        </w:rPr>
+      </w:pPr>
+      <w:r>
+        <w:rPr>
+          <w:rFonts w:ascii="Consolas" w:hAnsi="Consolas" w:cs="Consolas"/>
+          <w:color w:val="000000"/>
+          <w:sz w:val="16"/>
+          <w:szCs w:val="16"/>
+        </w:rPr>
+        <w:t xml:space="preserve">                }</w:t>
+      </w:r>
+    </w:p>
+    <w:p>
+      <w:pPr>
+        <w:autoSpaceDE w:val="0"/>
+        <w:autoSpaceDN w:val="0"/>
+        <w:bidi w:val="0"/>
+        <w:adjustRightInd w:val="0"/>
+        <w:spacing w:after="0" w:line="240" w:lineRule="auto"/>
+        <w:rPr>
+          <w:rFonts w:ascii="Consolas" w:hAnsi="Consolas" w:cs="Consolas"/>
+          <w:color w:val="000000"/>
+          <w:sz w:val="16"/>
+          <w:szCs w:val="16"/>
+        </w:rPr>
+      </w:pPr>
+      <w:r>
+        <w:rPr>
+          <w:rFonts w:ascii="Consolas" w:hAnsi="Consolas" w:cs="Consolas"/>
+          <w:color w:val="000000"/>
+          <w:sz w:val="16"/>
+          <w:szCs w:val="16"/>
+        </w:rPr>
+        <w:t xml:space="preserve">            }</w:t>
+      </w:r>
+    </w:p>
+    <w:p>
+      <w:pPr>
+        <w:autoSpaceDE w:val="0"/>
+        <w:autoSpaceDN w:val="0"/>
+        <w:bidi w:val="0"/>
+        <w:adjustRightInd w:val="0"/>
+        <w:spacing w:after="0" w:line="240" w:lineRule="auto"/>
+        <w:rPr>
+          <w:rFonts w:ascii="Consolas" w:hAnsi="Consolas" w:cs="Consolas"/>
+          <w:color w:val="000000"/>
+          <w:sz w:val="16"/>
+          <w:szCs w:val="16"/>
+        </w:rPr>
+      </w:pPr>
+    </w:p>
+    <w:p>
+      <w:pPr>
+        <w:autoSpaceDE w:val="0"/>
+        <w:autoSpaceDN w:val="0"/>
+        <w:bidi w:val="0"/>
+        <w:adjustRightInd w:val="0"/>
+        <w:spacing w:after="0" w:line="240" w:lineRule="auto"/>
+        <w:rPr>
+          <w:rFonts w:ascii="Consolas" w:hAnsi="Consolas" w:cs="Consolas"/>
+          <w:color w:val="000000"/>
+          <w:sz w:val="16"/>
+          <w:szCs w:val="16"/>
+        </w:rPr>
+      </w:pPr>
+      <w:r>
+        <w:rPr>
+          <w:rFonts w:ascii="Consolas" w:hAnsi="Consolas" w:cs="Consolas"/>
+          <w:color w:val="000000"/>
+          <w:sz w:val="16"/>
+          <w:szCs w:val="16"/>
+        </w:rPr>
+        <w:t xml:space="preserve">        </w:t>
+      </w:r>
+      <w:proofErr w:type="spellStart"/>
+      <w:proofErr w:type="gramStart"/>
+      <w:r>
+        <w:rPr>
+          <w:rFonts w:ascii="Consolas" w:hAnsi="Consolas" w:cs="Consolas"/>
+          <w:color w:val="0000FF"/>
+          <w:sz w:val="16"/>
+          <w:szCs w:val="16"/>
+        </w:rPr>
+        <w:t>foreach</w:t>
+      </w:r>
+      <w:proofErr w:type="spellEnd"/>
+      <w:r>
+        <w:rPr>
+          <w:rFonts w:ascii="Consolas" w:hAnsi="Consolas" w:cs="Consolas"/>
+          <w:color w:val="000000"/>
+          <w:sz w:val="16"/>
+          <w:szCs w:val="16"/>
+        </w:rPr>
+        <w:t>(</w:t>
+      </w:r>
+      <w:proofErr w:type="gramEnd"/>
+      <w:r>
+        <w:rPr>
+          <w:rFonts w:ascii="Consolas" w:hAnsi="Consolas" w:cs="Consolas"/>
+          <w:color w:val="000000"/>
+          <w:sz w:val="16"/>
+          <w:szCs w:val="16"/>
+        </w:rPr>
+        <w:t xml:space="preserve">Sound s </w:t>
+      </w:r>
+      <w:r>
+        <w:rPr>
+          <w:rFonts w:ascii="Consolas" w:hAnsi="Consolas" w:cs="Consolas"/>
+          <w:color w:val="0000FF"/>
+          <w:sz w:val="16"/>
+          <w:szCs w:val="16"/>
+        </w:rPr>
+        <w:t>in</w:t>
+      </w:r>
+      <w:r>
+        <w:rPr>
+          <w:rFonts w:ascii="Consolas" w:hAnsi="Consolas" w:cs="Consolas"/>
+          <w:color w:val="000000"/>
+          <w:sz w:val="16"/>
+          <w:szCs w:val="16"/>
+        </w:rPr>
+        <w:t xml:space="preserve"> sounds)</w:t>
+      </w:r>
+    </w:p>
+    <w:p>
+      <w:pPr>
+        <w:autoSpaceDE w:val="0"/>
+        <w:autoSpaceDN w:val="0"/>
+        <w:bidi w:val="0"/>
+        <w:adjustRightInd w:val="0"/>
+        <w:spacing w:after="0" w:line="240" w:lineRule="auto"/>
+        <w:rPr>
+          <w:rFonts w:ascii="Consolas" w:hAnsi="Consolas" w:cs="Consolas"/>
+          <w:color w:val="000000"/>
+          <w:sz w:val="16"/>
+          <w:szCs w:val="16"/>
+        </w:rPr>
+      </w:pPr>
+      <w:r>
+        <w:rPr>
+          <w:rFonts w:ascii="Consolas" w:hAnsi="Consolas" w:cs="Consolas"/>
+          <w:color w:val="000000"/>
+          <w:sz w:val="16"/>
+          <w:szCs w:val="16"/>
+        </w:rPr>
+        <w:t xml:space="preserve">        {</w:t>
+      </w:r>
+    </w:p>
+    <w:p>
+      <w:pPr>
+        <w:autoSpaceDE w:val="0"/>
+        <w:autoSpaceDN w:val="0"/>
+        <w:bidi w:val="0"/>
+        <w:adjustRightInd w:val="0"/>
+        <w:spacing w:after="0" w:line="240" w:lineRule="auto"/>
+        <w:rPr>
+          <w:rFonts w:ascii="Consolas" w:hAnsi="Consolas" w:cs="Consolas"/>
+          <w:color w:val="000000"/>
+          <w:sz w:val="16"/>
+          <w:szCs w:val="16"/>
+        </w:rPr>
+      </w:pPr>
+      <w:r>
+        <w:rPr>
+          <w:rFonts w:ascii="Consolas" w:hAnsi="Consolas" w:cs="Consolas"/>
+          <w:color w:val="000000"/>
+          <w:sz w:val="16"/>
+          <w:szCs w:val="16"/>
+        </w:rPr>
+        <w:t xml:space="preserve">            </w:t>
+      </w:r>
+      <w:proofErr w:type="spellStart"/>
+      <w:r>
+        <w:rPr>
+          <w:rFonts w:ascii="Consolas" w:hAnsi="Consolas" w:cs="Consolas"/>
+          <w:color w:val="000000"/>
+          <w:sz w:val="16"/>
+          <w:szCs w:val="16"/>
+        </w:rPr>
+        <w:t>s.source</w:t>
+      </w:r>
+      <w:proofErr w:type="spellEnd"/>
+      <w:r>
+        <w:rPr>
+          <w:rFonts w:ascii="Consolas" w:hAnsi="Consolas" w:cs="Consolas"/>
+          <w:color w:val="000000"/>
+          <w:sz w:val="16"/>
+          <w:szCs w:val="16"/>
+        </w:rPr>
+        <w:t xml:space="preserve"> = </w:t>
+      </w:r>
+      <w:proofErr w:type="spellStart"/>
+      <w:r>
+        <w:rPr>
+          <w:rFonts w:ascii="Consolas" w:hAnsi="Consolas" w:cs="Consolas"/>
+          <w:color w:val="000000"/>
+          <w:sz w:val="16"/>
+          <w:szCs w:val="16"/>
+        </w:rPr>
+        <w:t>gameObject.AddComponent</w:t>
+      </w:r>
+      <w:proofErr w:type="spellEnd"/>
+      <w:r>
+        <w:rPr>
+          <w:rFonts w:ascii="Consolas" w:hAnsi="Consolas" w:cs="Consolas"/>
+          <w:color w:val="000000"/>
+          <w:sz w:val="16"/>
+          <w:szCs w:val="16"/>
+        </w:rPr>
+        <w:t>&lt;AudioSource</w:t>
+      </w:r>
+      <w:proofErr w:type="gramStart"/>
+      <w:r>
+        <w:rPr>
+          <w:rFonts w:ascii="Consolas" w:hAnsi="Consolas" w:cs="Consolas"/>
+          <w:color w:val="000000"/>
+          <w:sz w:val="16"/>
+          <w:szCs w:val="16"/>
+        </w:rPr>
+        <w:t>&gt;(</w:t>
+      </w:r>
+      <w:proofErr w:type="gramEnd"/>
+      <w:r>
+        <w:rPr>
+          <w:rFonts w:ascii="Consolas" w:hAnsi="Consolas" w:cs="Consolas"/>
+          <w:color w:val="000000"/>
+          <w:sz w:val="16"/>
+          <w:szCs w:val="16"/>
+        </w:rPr>
+        <w:t>);</w:t>
+      </w:r>
+    </w:p>
+    <w:p>
+      <w:pPr>
+        <w:autoSpaceDE w:val="0"/>
+        <w:autoSpaceDN w:val="0"/>
+        <w:bidi w:val="0"/>
+        <w:adjustRightInd w:val="0"/>
+        <w:spacing w:after="0" w:line="240" w:lineRule="auto"/>
+        <w:rPr>
+          <w:rFonts w:ascii="Consolas" w:hAnsi="Consolas" w:cs="Consolas"/>
+          <w:color w:val="000000"/>
+          <w:sz w:val="16"/>
+          <w:szCs w:val="16"/>
+        </w:rPr>
+      </w:pPr>
+      <w:r>
+        <w:rPr>
+          <w:rFonts w:ascii="Consolas" w:hAnsi="Consolas" w:cs="Consolas"/>
+          <w:color w:val="000000"/>
+          <w:sz w:val="16"/>
+          <w:szCs w:val="16"/>
+        </w:rPr>
+        <w:t xml:space="preserve">            </w:t>
+      </w:r>
+      <w:proofErr w:type="spellStart"/>
+      <w:r>
+        <w:rPr>
+          <w:rFonts w:ascii="Consolas" w:hAnsi="Consolas" w:cs="Consolas"/>
+          <w:color w:val="000000"/>
+          <w:sz w:val="16"/>
+          <w:szCs w:val="16"/>
+        </w:rPr>
+        <w:t>s.source.clip</w:t>
+      </w:r>
+      <w:proofErr w:type="spellEnd"/>
+      <w:r>
+        <w:rPr>
+          <w:rFonts w:ascii="Consolas" w:hAnsi="Consolas" w:cs="Consolas"/>
+          <w:color w:val="000000"/>
+          <w:sz w:val="16"/>
+          <w:szCs w:val="16"/>
+        </w:rPr>
+        <w:t xml:space="preserve"> = </w:t>
+      </w:r>
+      <w:proofErr w:type="spellStart"/>
+      <w:r>
+        <w:rPr>
+          <w:rFonts w:ascii="Consolas" w:hAnsi="Consolas" w:cs="Consolas"/>
+          <w:color w:val="000000"/>
+          <w:sz w:val="16"/>
+          <w:szCs w:val="16"/>
+        </w:rPr>
+        <w:t>s.clip</w:t>
+      </w:r>
+      <w:proofErr w:type="spellEnd"/>
+      <w:r>
+        <w:rPr>
+          <w:rFonts w:ascii="Consolas" w:hAnsi="Consolas" w:cs="Consolas"/>
+          <w:color w:val="000000"/>
+          <w:sz w:val="16"/>
+          <w:szCs w:val="16"/>
+        </w:rPr>
+        <w:t>;</w:t>
+      </w:r>
+    </w:p>
+    <w:p>
+      <w:pPr>
+        <w:autoSpaceDE w:val="0"/>
+        <w:autoSpaceDN w:val="0"/>
+        <w:bidi w:val="0"/>
+        <w:adjustRightInd w:val="0"/>
+        <w:spacing w:after="0" w:line="240" w:lineRule="auto"/>
+        <w:rPr>
+          <w:rFonts w:ascii="Consolas" w:hAnsi="Consolas" w:cs="Consolas"/>
+          <w:color w:val="000000"/>
+          <w:sz w:val="16"/>
+          <w:szCs w:val="16"/>
+        </w:rPr>
+      </w:pPr>
+      <w:r>
+        <w:rPr>
+          <w:rFonts w:ascii="Consolas" w:hAnsi="Consolas" w:cs="Consolas"/>
+          <w:color w:val="000000"/>
+          <w:sz w:val="16"/>
+          <w:szCs w:val="16"/>
+        </w:rPr>
+        <w:t xml:space="preserve">            </w:t>
+      </w:r>
+      <w:proofErr w:type="spellStart"/>
+      <w:r>
+        <w:rPr>
+          <w:rFonts w:ascii="Consolas" w:hAnsi="Consolas" w:cs="Consolas"/>
+          <w:color w:val="000000"/>
+          <w:sz w:val="16"/>
+          <w:szCs w:val="16"/>
+        </w:rPr>
+        <w:t>s.source.volume</w:t>
+      </w:r>
+      <w:proofErr w:type="spellEnd"/>
+      <w:r>
+        <w:rPr>
+          <w:rFonts w:ascii="Consolas" w:hAnsi="Consolas" w:cs="Consolas"/>
+          <w:color w:val="000000"/>
+          <w:sz w:val="16"/>
+          <w:szCs w:val="16"/>
+        </w:rPr>
+        <w:t xml:space="preserve"> = </w:t>
+      </w:r>
+      <w:proofErr w:type="spellStart"/>
+      <w:r>
+        <w:rPr>
+          <w:rFonts w:ascii="Consolas" w:hAnsi="Consolas" w:cs="Consolas"/>
+          <w:color w:val="000000"/>
+          <w:sz w:val="16"/>
+          <w:szCs w:val="16"/>
+        </w:rPr>
+        <w:t>s.volume</w:t>
+      </w:r>
+      <w:proofErr w:type="spellEnd"/>
+      <w:r>
+        <w:rPr>
+          <w:rFonts w:ascii="Consolas" w:hAnsi="Consolas" w:cs="Consolas"/>
+          <w:color w:val="000000"/>
+          <w:sz w:val="16"/>
+          <w:szCs w:val="16"/>
+        </w:rPr>
+        <w:t>;</w:t>
+      </w:r>
+    </w:p>
+    <w:p>
+      <w:pPr>
+        <w:autoSpaceDE w:val="0"/>
+        <w:autoSpaceDN w:val="0"/>
+        <w:bidi w:val="0"/>
+        <w:adjustRightInd w:val="0"/>
+        <w:spacing w:after="0" w:line="240" w:lineRule="auto"/>
+        <w:rPr>
+          <w:rFonts w:ascii="Consolas" w:hAnsi="Consolas" w:cs="Consolas"/>
+          <w:color w:val="000000"/>
+          <w:sz w:val="16"/>
+          <w:szCs w:val="16"/>
+        </w:rPr>
+      </w:pPr>
+      <w:r>
+        <w:rPr>
+          <w:rFonts w:ascii="Consolas" w:hAnsi="Consolas" w:cs="Consolas"/>
+          <w:color w:val="000000"/>
+          <w:sz w:val="16"/>
+          <w:szCs w:val="16"/>
+        </w:rPr>
+        <w:t xml:space="preserve">            </w:t>
+      </w:r>
+      <w:proofErr w:type="spellStart"/>
+      <w:r>
+        <w:rPr>
+          <w:rFonts w:ascii="Consolas" w:hAnsi="Consolas" w:cs="Consolas"/>
+          <w:color w:val="000000"/>
+          <w:sz w:val="16"/>
+          <w:szCs w:val="16"/>
+        </w:rPr>
+        <w:t>s.source.pitch</w:t>
+      </w:r>
+      <w:proofErr w:type="spellEnd"/>
+      <w:r>
+        <w:rPr>
+          <w:rFonts w:ascii="Consolas" w:hAnsi="Consolas" w:cs="Consolas"/>
+          <w:color w:val="000000"/>
+          <w:sz w:val="16"/>
+          <w:szCs w:val="16"/>
+        </w:rPr>
+        <w:t xml:space="preserve"> = </w:t>
+      </w:r>
+      <w:proofErr w:type="spellStart"/>
+      <w:r>
+        <w:rPr>
+          <w:rFonts w:ascii="Consolas" w:hAnsi="Consolas" w:cs="Consolas"/>
+          <w:color w:val="000000"/>
+          <w:sz w:val="16"/>
+          <w:szCs w:val="16"/>
+        </w:rPr>
+        <w:t>s.pitch</w:t>
+      </w:r>
+      <w:proofErr w:type="spellEnd"/>
+      <w:r>
+        <w:rPr>
+          <w:rFonts w:ascii="Consolas" w:hAnsi="Consolas" w:cs="Consolas"/>
+          <w:color w:val="000000"/>
+          <w:sz w:val="16"/>
+          <w:szCs w:val="16"/>
+        </w:rPr>
+        <w:t>;</w:t>
+      </w:r>
+    </w:p>
+    <w:p>
+      <w:pPr>
+        <w:autoSpaceDE w:val="0"/>
+        <w:autoSpaceDN w:val="0"/>
+        <w:bidi w:val="0"/>
+        <w:adjustRightInd w:val="0"/>
+        <w:spacing w:after="0" w:line="240" w:lineRule="auto"/>
+        <w:rPr>
+          <w:rFonts w:ascii="Consolas" w:hAnsi="Consolas" w:cs="Consolas"/>
+          <w:color w:val="000000"/>
+          <w:sz w:val="16"/>
+          <w:szCs w:val="16"/>
+        </w:rPr>
+      </w:pPr>
+      <w:r>
+        <w:rPr>
+          <w:rFonts w:ascii="Consolas" w:hAnsi="Consolas" w:cs="Consolas"/>
+          <w:color w:val="000000"/>
+          <w:sz w:val="16"/>
+          <w:szCs w:val="16"/>
+        </w:rPr>
+        <w:t xml:space="preserve">            </w:t>
+      </w:r>
+      <w:proofErr w:type="spellStart"/>
+      <w:r>
+        <w:rPr>
+          <w:rFonts w:ascii="Consolas" w:hAnsi="Consolas" w:cs="Consolas"/>
+          <w:color w:val="000000"/>
+          <w:sz w:val="16"/>
+          <w:szCs w:val="16"/>
+        </w:rPr>
+        <w:t>s.source.loop</w:t>
+      </w:r>
+      <w:proofErr w:type="spellEnd"/>
+      <w:r>
+        <w:rPr>
+          <w:rFonts w:ascii="Consolas" w:hAnsi="Consolas" w:cs="Consolas"/>
+          <w:color w:val="000000"/>
+          <w:sz w:val="16"/>
+          <w:szCs w:val="16"/>
+        </w:rPr>
+        <w:t xml:space="preserve"> = </w:t>
+      </w:r>
+      <w:proofErr w:type="spellStart"/>
+      <w:r>
+        <w:rPr>
+          <w:rFonts w:ascii="Consolas" w:hAnsi="Consolas" w:cs="Consolas"/>
+          <w:color w:val="000000"/>
+          <w:sz w:val="16"/>
+          <w:szCs w:val="16"/>
+        </w:rPr>
+        <w:t>s.loop</w:t>
+      </w:r>
+      <w:proofErr w:type="spellEnd"/>
+      <w:r>
+        <w:rPr>
+          <w:rFonts w:ascii="Consolas" w:hAnsi="Consolas" w:cs="Consolas"/>
+          <w:color w:val="000000"/>
+          <w:sz w:val="16"/>
+          <w:szCs w:val="16"/>
+        </w:rPr>
+        <w:t>;</w:t>
+      </w:r>
+    </w:p>
+    <w:p>
+      <w:pPr>
+        <w:autoSpaceDE w:val="0"/>
+        <w:autoSpaceDN w:val="0"/>
+        <w:bidi w:val="0"/>
+        <w:adjustRightInd w:val="0"/>
+        <w:spacing w:after="0" w:line="240" w:lineRule="auto"/>
+        <w:rPr>
+          <w:rFonts w:ascii="Consolas" w:hAnsi="Consolas" w:cs="Consolas"/>
+          <w:color w:val="000000"/>
+          <w:sz w:val="16"/>
+          <w:szCs w:val="16"/>
+        </w:rPr>
+      </w:pPr>
+      <w:r>
+        <w:rPr>
+          <w:rFonts w:ascii="Consolas" w:hAnsi="Consolas" w:cs="Consolas"/>
+          <w:color w:val="000000"/>
+          <w:sz w:val="16"/>
+          <w:szCs w:val="16"/>
+        </w:rPr>
+        <w:t xml:space="preserve">        }</w:t>
+      </w:r>
+    </w:p>
+    <w:p>
+      <w:pPr>
+        <w:autoSpaceDE w:val="0"/>
+        <w:autoSpaceDN w:val="0"/>
+        <w:bidi w:val="0"/>
+        <w:adjustRightInd w:val="0"/>
+        <w:spacing w:after="0" w:line="240" w:lineRule="auto"/>
+        <w:rPr>
+          <w:rFonts w:ascii="Consolas" w:hAnsi="Consolas" w:cs="Consolas"/>
+          <w:color w:val="000000"/>
+          <w:sz w:val="16"/>
+          <w:szCs w:val="16"/>
+        </w:rPr>
+      </w:pPr>
+      <w:r>
+        <w:rPr>
+          <w:rFonts w:ascii="Consolas" w:hAnsi="Consolas" w:cs="Consolas"/>
+          <w:color w:val="000000"/>
+          <w:sz w:val="16"/>
+          <w:szCs w:val="16"/>
+        </w:rPr>
+        <w:t xml:space="preserve">    }</w:t>
+      </w:r>
+      <w:r>
+        <w:rPr>
+          <w:rFonts w:ascii="Consolas" w:hAnsi="Consolas" w:cs="Consolas"/>
+          <w:color w:val="000000"/>
+          <w:sz w:val="16"/>
+          <w:szCs w:val="16"/>
+        </w:rPr>
+        <w:br/>
+        <w:t xml:space="preserve">   </w:t>
+      </w:r>
+      <w:r>
+        <w:rPr>
+          <w:rFonts w:ascii="Consolas" w:hAnsi="Consolas" w:cs="Consolas"/>
+          <w:b/>
+          <w:bCs/>
+          <w:color w:val="000000"/>
+          <w:sz w:val="16"/>
+          <w:szCs w:val="16"/>
+        </w:rPr>
+        <w:t>.  .  .</w:t>
+      </w:r>
+    </w:p>
+    <w:p>
+      <w:pPr>
+        <w:jc w:val="right"/>
+        <w:rPr>
+          <w:rFonts w:ascii="Consolas" w:hAnsi="Consolas"/>
+          <w:color w:val="000000"/>
+          <w:sz w:val="16"/>
+          <w:szCs w:val="16"/>
+          <w:rtl/>
+        </w:rPr>
+      </w:pPr>
+      <w:r>
+        <w:rPr>
+          <w:rFonts w:ascii="Consolas" w:hAnsi="Consolas" w:cs="Consolas"/>
+          <w:color w:val="000000"/>
+          <w:sz w:val="16"/>
+          <w:szCs w:val="16"/>
+        </w:rPr>
+        <w:t>}</w:t>
+      </w:r>
+    </w:p>
+    <w:p>
+      <w:pPr>
+        <w:rPr>
+          <w:rFonts w:hint="cs"/>
+          <w:rtl/>
+        </w:rPr>
+      </w:pPr>
+      <w:r>
+        <w:rPr>
+          <w:rFonts w:hint="cs"/>
+          <w:rtl/>
+        </w:rPr>
+        <w:br/>
+      </w:r>
+      <w:bookmarkStart w:id="0" w:name="_GoBack"/>
+      <w:bookmarkEnd w:id="0"/>
     </w:p>
     <w:sectPr>
-      <w:headerReference w:type="default" r:id="rId28"/>
-      <w:footerReference w:type="default" r:id="rId29"/>
+      <w:headerReference w:type="default" r:id="rId29"/>
+      <w:footerReference w:type="default" r:id="rId30"/>
       <w:pgSz w:w="11906" w:h="16838"/>
       <w:pgMar w:top="720" w:right="720" w:bottom="720" w:left="720" w:header="708" w:footer="708" w:gutter="0"/>
       <w:cols w:space="708"/>
@@ -37303,7 +41556,7 @@
                                   <w:rtl/>
                                   <w:lang w:val="he-IL"/>
                                 </w:rPr>
-                                <w:t>26</w:t>
+                                <w:t>29</w:t>
                               </w:r>
                               <w:r>
                                 <w:fldChar w:fldCharType="end"/>
@@ -37376,7 +41629,7 @@
                             <w:rtl/>
                             <w:lang w:val="he-IL"/>
                           </w:rPr>
-                          <w:t>26</w:t>
+                          <w:t>29</w:t>
                         </w:r>
                         <w:r>
                           <w:fldChar w:fldCharType="end"/>
@@ -37654,7 +41907,7 @@
               <w:rtl/>
               <w:lang w:val="he-IL"/>
             </w:rPr>
-            <w:t>26</w:t>
+            <w:t>29</w:t>
           </w:r>
           <w:r>
             <w:rPr>
@@ -39406,7 +43659,7 @@
 </file>
 
 <file path=customXml/itemProps1.xml><?xml version="1.0" encoding="utf-8"?>
-<ds:datastoreItem xmlns:ds="http://schemas.openxmlformats.org/officeDocument/2006/customXml" ds:itemID="{DCD64159-63C8-4BDF-A0F7-ACCA764BCF09}">
+<ds:datastoreItem xmlns:ds="http://schemas.openxmlformats.org/officeDocument/2006/customXml" ds:itemID="{CD0E8A71-A5EB-4A67-8977-F8B8E8AB46E4}">
   <ds:schemaRefs>
     <ds:schemaRef ds:uri="http://schemas.openxmlformats.org/officeDocument/2006/bibliography"/>
   </ds:schemaRefs>

</xml_diff>

<commit_message>
Main Menu was added
</commit_message>
<xml_diff>
--- a/unity-02/חלליות.docx
+++ b/unity-02/חלליות.docx
@@ -4742,7 +4742,21 @@
           <w:rFonts w:hint="cs"/>
           <w:rtl/>
         </w:rPr>
-        <w:t>(כי אחרת זה דריסה)</w:t>
+        <w:t>(כי אחרת ז</w:t>
+      </w:r>
+      <w:r>
+        <w:rPr>
+          <w:rFonts w:hint="cs"/>
+          <w:rtl/>
+        </w:rPr>
+        <w:t>ו</w:t>
+      </w:r>
+      <w:r>
+        <w:rPr>
+          <w:rFonts w:hint="cs"/>
+          <w:rtl/>
+        </w:rPr>
+        <w:t xml:space="preserve"> דריסה)</w:t>
       </w:r>
       <w:r>
         <w:rPr>
@@ -31766,6 +31780,7 @@
         <w:r>
           <w:rPr>
             <w:rStyle w:val="Hyperlink"/>
+            <w:u w:val="none"/>
           </w:rPr>
           <w:t>https://www.youtube.com/watch?v=6OT43pvUyfY&amp;t=679s</w:t>
         </w:r>
@@ -31866,6 +31881,7 @@
             <w:rStyle w:val="Hyperlink"/>
             <w:rFonts w:ascii="Arial" w:hAnsi="Arial" w:cs="Arial"/>
             <w:color w:val="1155CC"/>
+            <w:u w:val="none"/>
             <w:shd w:val="clear" w:color="auto" w:fill="FFFFFF"/>
           </w:rPr>
           <w:t>https://freesound.org/</w:t>
@@ -32149,6 +32165,8 @@
           <w:rtl/>
         </w:rPr>
       </w:pPr>
+      <w:bookmarkStart w:id="0" w:name="_Score_text-"/>
+      <w:bookmarkEnd w:id="0"/>
       <w:r>
         <w:t>Score text</w:t>
       </w:r>
@@ -32172,7 +32190,7 @@
           <w:noProof/>
         </w:rPr>
         <w:drawing>
-          <wp:anchor distT="0" distB="0" distL="114300" distR="114300" simplePos="0" relativeHeight="251696128" behindDoc="1" locked="0" layoutInCell="1" allowOverlap="1" wp14:anchorId="1E0C3C7C" wp14:editId="56792E12">
+          <wp:anchor distT="0" distB="0" distL="114300" distR="114300" simplePos="0" relativeHeight="251696128" behindDoc="1" locked="0" layoutInCell="1" allowOverlap="1" wp14:anchorId="53B62412" wp14:editId="0D92B091">
             <wp:simplePos x="0" y="0"/>
             <wp:positionH relativeFrom="column">
               <wp:posOffset>2159635</wp:posOffset>
@@ -32632,7 +32650,7 @@
           <w:noProof/>
         </w:rPr>
         <w:drawing>
-          <wp:anchor distT="0" distB="0" distL="114300" distR="114300" simplePos="0" relativeHeight="251697152" behindDoc="1" locked="0" layoutInCell="1" allowOverlap="1" wp14:anchorId="13D04B1E" wp14:editId="38DE8707">
+          <wp:anchor distT="0" distB="0" distL="114300" distR="114300" simplePos="0" relativeHeight="251697152" behindDoc="1" locked="0" layoutInCell="1" allowOverlap="1" wp14:anchorId="4F8C5EFA" wp14:editId="57246E6B">
             <wp:simplePos x="0" y="0"/>
             <wp:positionH relativeFrom="column">
               <wp:posOffset>1851660</wp:posOffset>
@@ -32852,6 +32870,10 @@
         <w:t xml:space="preserve">אנחנו צריכים לשנות אתו ל- </w:t>
       </w:r>
       <w:r>
+        <w:rPr>
+          <w:b/>
+          <w:bCs/>
+        </w:rPr>
         <w:t>Scale With Screen Size</w:t>
       </w:r>
       <w:r>
@@ -37186,7 +37208,21 @@
           <w:rFonts w:hint="cs"/>
           <w:rtl/>
         </w:rPr>
-        <w:t>שחקנו יתחיל מחדש.</w:t>
+        <w:t>שחקנו יתחיל מחדש</w:t>
+      </w:r>
+      <w:r>
+        <w:rPr>
+          <w:rFonts w:hint="cs"/>
+          <w:rtl/>
+        </w:rPr>
+        <w:t xml:space="preserve">  אם הפסדנו</w:t>
+      </w:r>
+      <w:r>
+        <w:rPr>
+          <w:rFonts w:hint="cs"/>
+          <w:rtl/>
+        </w:rPr>
+        <w:t>.</w:t>
       </w:r>
       <w:r>
         <w:rPr>
@@ -37612,7 +37648,7 @@
           <w:noProof/>
         </w:rPr>
         <w:drawing>
-          <wp:anchor distT="0" distB="0" distL="114300" distR="114300" simplePos="0" relativeHeight="251698176" behindDoc="1" locked="0" layoutInCell="1" allowOverlap="1" wp14:anchorId="2B9ECE00" wp14:editId="0651AC06">
+          <wp:anchor distT="0" distB="0" distL="114300" distR="114300" simplePos="0" relativeHeight="251698176" behindDoc="1" locked="0" layoutInCell="1" allowOverlap="1" wp14:anchorId="2BACD14B" wp14:editId="1FE5FC98">
             <wp:simplePos x="0" y="0"/>
             <wp:positionH relativeFrom="column">
               <wp:posOffset>1175385</wp:posOffset>
@@ -37792,6 +37828,72 @@
           <w:rFonts w:hint="cs"/>
           <w:rtl/>
         </w:rPr>
+        <w:t>אופציה נוספת היא להשתמש בשם הסצנה דרך ה</w:t>
+      </w:r>
+      <w:r>
+        <w:t>scene manager</w:t>
+      </w:r>
+      <w:r>
+        <w:rPr>
+          <w:rFonts w:hint="cs"/>
+          <w:rtl/>
+        </w:rPr>
+        <w:t xml:space="preserve"> : </w:t>
+      </w:r>
+      <w:proofErr w:type="spellStart"/>
+      <w:r>
+        <w:rPr>
+          <w:rFonts w:ascii="Consolas" w:hAnsi="Consolas" w:cs="Consolas"/>
+          <w:color w:val="000000"/>
+          <w:sz w:val="19"/>
+          <w:szCs w:val="19"/>
+        </w:rPr>
+        <w:t>SceneManager.GetActiveScene</w:t>
+      </w:r>
+      <w:proofErr w:type="spellEnd"/>
+      <w:r>
+        <w:rPr>
+          <w:rFonts w:ascii="Consolas" w:hAnsi="Consolas" w:cs="Consolas"/>
+          <w:color w:val="000000"/>
+          <w:sz w:val="19"/>
+          <w:szCs w:val="19"/>
+        </w:rPr>
+        <w:t>().</w:t>
+      </w:r>
+      <w:proofErr w:type="spellStart"/>
+      <w:r>
+        <w:rPr>
+          <w:rFonts w:ascii="Consolas" w:hAnsi="Consolas" w:cs="Consolas"/>
+          <w:color w:val="000000"/>
+          <w:sz w:val="19"/>
+          <w:szCs w:val="19"/>
+        </w:rPr>
+        <w:t>buildIndex</w:t>
+      </w:r>
+      <w:proofErr w:type="spellEnd"/>
+      <w:r>
+        <w:rPr>
+          <w:rFonts w:ascii="Consolas" w:hAnsi="Consolas" w:cs="Consolas" w:hint="cs"/>
+          <w:color w:val="000000"/>
+          <w:sz w:val="19"/>
+          <w:szCs w:val="19"/>
+          <w:rtl/>
+        </w:rPr>
+        <w:t xml:space="preserve"> </w:t>
+      </w:r>
+      <w:r>
+        <w:rPr>
+          <w:rFonts w:asciiTheme="minorBidi" w:hAnsiTheme="minorBidi" w:hint="cs"/>
+          <w:color w:val="000000"/>
+          <w:rtl/>
+        </w:rPr>
+        <w:t>זה ייתן לנו את המספר סצנה שאנחנו עכשיו נמצאים בה.</w:t>
+      </w:r>
+      <w:r>
+        <w:rPr>
+          <w:rFonts w:hint="cs"/>
+          <w:rtl/>
+        </w:rPr>
         <w:br/>
         <w:t xml:space="preserve">מבחינת סינטקס במתודה </w:t>
       </w:r>
@@ -38326,7 +38428,6 @@
         </w:rPr>
         <w:t xml:space="preserve">            </w:t>
       </w:r>
-      <w:proofErr w:type="spellStart"/>
       <w:proofErr w:type="gramStart"/>
       <w:r>
         <w:rPr>
@@ -38335,17 +38436,7 @@
           <w:sz w:val="16"/>
           <w:szCs w:val="16"/>
         </w:rPr>
-        <w:t>SceneManager.LoadScene</w:t>
-      </w:r>
-      <w:proofErr w:type="spellEnd"/>
-      <w:r>
-        <w:rPr>
-          <w:rFonts w:ascii="Consolas" w:hAnsi="Consolas" w:cs="Consolas"/>
-          <w:color w:val="000000"/>
-          <w:sz w:val="16"/>
-          <w:szCs w:val="16"/>
-        </w:rPr>
-        <w:t>(</w:t>
+        <w:t>SceneManager.LoadScene(</w:t>
       </w:r>
       <w:proofErr w:type="gramEnd"/>
       <w:r>
@@ -38355,7 +38446,16 @@
           <w:sz w:val="16"/>
           <w:szCs w:val="16"/>
         </w:rPr>
-        <w:t>0);</w:t>
+        <w:t>SceneManager.GetActiveScene().buildIndex</w:t>
+      </w:r>
+      <w:r>
+        <w:rPr>
+          <w:rFonts w:ascii="Consolas" w:hAnsi="Consolas" w:cs="Consolas"/>
+          <w:color w:val="000000"/>
+          <w:sz w:val="16"/>
+          <w:szCs w:val="16"/>
+        </w:rPr>
+        <w:t>);</w:t>
       </w:r>
     </w:p>
     <w:p>
@@ -38405,7 +38505,6 @@
     <w:p>
       <w:pPr>
         <w:rPr>
-          <w:rFonts w:hint="cs"/>
           <w:rtl/>
         </w:rPr>
       </w:pPr>
@@ -38682,7 +38781,6 @@
       <w:pPr>
         <w:pStyle w:val="3"/>
         <w:rPr>
-          <w:rFonts w:hint="cs"/>
           <w:rtl/>
         </w:rPr>
       </w:pPr>
@@ -38708,7 +38806,6 @@
     <w:p>
       <w:pPr>
         <w:rPr>
-          <w:rFonts w:hint="cs"/>
           <w:rtl/>
         </w:rPr>
       </w:pPr>
@@ -38730,7 +38827,21 @@
           <w:rFonts w:hint="cs"/>
           <w:rtl/>
         </w:rPr>
-        <w:t>כדי שנוכל לשמר מידע בין הסצנות נצטרך איזשהו אובייקט שיספוג לתוכו את כל המידע הרצוי על כל אובייקט שנרצה לשמור על נתוניו לסצנה הבאה. כמין מסד נתונים קטן שילווה את כל המשחק.</w:t>
+        <w:t>כדי שנוכל לשמר מידע בין הסצנות נצטרך איזשהו אובייקט</w:t>
+      </w:r>
+      <w:r>
+        <w:rPr>
+          <w:rFonts w:hint="cs"/>
+          <w:rtl/>
+        </w:rPr>
+        <w:t xml:space="preserve"> ריק</w:t>
+      </w:r>
+      <w:r>
+        <w:rPr>
+          <w:rFonts w:hint="cs"/>
+          <w:rtl/>
+        </w:rPr>
+        <w:t xml:space="preserve"> שיספוג לתוכו את כל המידע הרצוי על כל אובייקט שנרצה לשמור על נתוניו לסצנה הבאה. כמין מסד נתונים קטן שילווה את כל המשחק.</w:t>
       </w:r>
       <w:r>
         <w:rPr>
@@ -38806,7 +38917,35 @@
           <w:rFonts w:hint="cs"/>
           <w:rtl/>
         </w:rPr>
-        <w:t xml:space="preserve"> לממש אותו בתבנית ייצוב סינגלטון כדי שלא יוכלו ליצור עוד אינסטנס שלו במהלך המש(רק אובייקט אחד שימש אותנו לאגור את </w:t>
+        <w:t xml:space="preserve"> לממש אותו בתבנית ייצוב סינגלטון כדי שלא יוכלו ליצור עוד אינסטנס</w:t>
+      </w:r>
+      <w:r>
+        <w:rPr>
+          <w:rFonts w:hint="cs"/>
+          <w:rtl/>
+        </w:rPr>
+        <w:t>ים</w:t>
+      </w:r>
+      <w:r>
+        <w:rPr>
+          <w:rFonts w:hint="cs"/>
+          <w:rtl/>
+        </w:rPr>
+        <w:t xml:space="preserve"> שלו במהלך המש</w:t>
+      </w:r>
+      <w:r>
+        <w:rPr>
+          <w:rFonts w:hint="cs"/>
+          <w:rtl/>
+        </w:rPr>
+        <w:t>חק</w:t>
+      </w:r>
+      <w:r>
+        <w:rPr>
+          <w:rFonts w:hint="cs"/>
+          <w:rtl/>
+        </w:rPr>
+        <w:t xml:space="preserve">(רק אובייקט אחד שימש אותנו לאגור את </w:t>
       </w:r>
       <w:r>
         <w:t>data</w:t>
@@ -38866,7 +39005,21 @@
           <w:rFonts w:hint="cs"/>
           <w:rtl/>
         </w:rPr>
-        <w:t>נצמיד לאובייקט סקריפט עם שם ונפתח אותו.</w:t>
+        <w:t>נצמיד לאובייקט סקריפט עם שם</w:t>
+      </w:r>
+      <w:r>
+        <w:rPr>
+          <w:rFonts w:hint="cs"/>
+          <w:rtl/>
+        </w:rPr>
+        <w:t xml:space="preserve"> זהה</w:t>
+      </w:r>
+      <w:r>
+        <w:rPr>
+          <w:rFonts w:hint="cs"/>
+          <w:rtl/>
+        </w:rPr>
+        <w:t xml:space="preserve"> ונפתח אותו.</w:t>
       </w:r>
       <w:r>
         <w:rPr>
@@ -38969,14 +39122,21 @@
           <w:rFonts w:hint="cs"/>
           <w:rtl/>
         </w:rPr>
-        <w:t xml:space="preserve"> כדי לאתחל אותו. ועתה כאשר נרצה להשתמש באותו </w:t>
-      </w:r>
-      <w:r>
-        <w:rPr>
-          <w:rFonts w:hint="cs"/>
-          <w:rtl/>
-        </w:rPr>
-        <w:t>"</w:t>
+        <w:t xml:space="preserve"> כדי לאתחל אותו. ו</w:t>
+      </w:r>
+      <w:r>
+        <w:rPr>
+          <w:rFonts w:hint="cs"/>
+          <w:rtl/>
+        </w:rPr>
+        <w:t>מ</w:t>
+      </w:r>
+      <w:r>
+        <w:rPr>
+          <w:rFonts w:hint="cs"/>
+          <w:rtl/>
+        </w:rPr>
+        <w:t>עתה כאשר נרצה להשתמש באותו "</w:t>
       </w:r>
       <w:r>
         <w:t>Global Object</w:t>
@@ -38986,14 +39146,7 @@
           <w:rFonts w:hint="cs"/>
           <w:rtl/>
         </w:rPr>
-        <w:t>"</w:t>
-      </w:r>
-      <w:r>
-        <w:rPr>
-          <w:rFonts w:hint="cs"/>
-          <w:rtl/>
-        </w:rPr>
-        <w:t xml:space="preserve">, </w:t>
+        <w:t xml:space="preserve">", </w:t>
       </w:r>
       <w:r>
         <w:rPr>
@@ -39007,7 +39160,63 @@
           <w:rFonts w:hint="cs"/>
           <w:rtl/>
         </w:rPr>
-        <w:t xml:space="preserve"> שאר האובייקטים שאמורים לקבל ממנו מידע ולהתעדכן ממנו </w:t>
+        <w:t xml:space="preserve"> </w:t>
+      </w:r>
+      <w:r>
+        <w:rPr>
+          <w:rFonts w:hint="cs"/>
+          <w:rtl/>
+        </w:rPr>
+        <w:t>ש</w:t>
+      </w:r>
+      <w:r>
+        <w:rPr>
+          <w:rFonts w:hint="cs"/>
+          <w:rtl/>
+        </w:rPr>
+        <w:t xml:space="preserve">שאר האובייקטים </w:t>
+      </w:r>
+      <w:r>
+        <w:rPr>
+          <w:rFonts w:hint="cs"/>
+          <w:rtl/>
+        </w:rPr>
+        <w:t>י</w:t>
+      </w:r>
+      <w:r>
+        <w:rPr>
+          <w:rFonts w:hint="cs"/>
+          <w:rtl/>
+        </w:rPr>
+        <w:t>קבל</w:t>
+      </w:r>
+      <w:r>
+        <w:rPr>
+          <w:rFonts w:hint="cs"/>
+          <w:rtl/>
+        </w:rPr>
+        <w:t>ו</w:t>
+      </w:r>
+      <w:r>
+        <w:rPr>
+          <w:rFonts w:hint="cs"/>
+          <w:rtl/>
+        </w:rPr>
+        <w:t xml:space="preserve"> ממנו מידע ו</w:t>
+      </w:r>
+      <w:r>
+        <w:rPr>
+          <w:rFonts w:hint="cs"/>
+          <w:rtl/>
+        </w:rPr>
+        <w:t>יתעדכנו</w:t>
+      </w:r>
+      <w:r>
+        <w:rPr>
+          <w:rFonts w:hint="cs"/>
+          <w:rtl/>
+        </w:rPr>
+        <w:t xml:space="preserve"> ממנו </w:t>
       </w:r>
       <w:r>
         <w:rPr>
@@ -39818,16 +40027,43 @@
     <w:p>
       <w:pPr>
         <w:rPr>
-          <w:rFonts w:hint="cs"/>
-          <w:rtl/>
-        </w:rPr>
-      </w:pPr>
-      <w:r>
-        <w:rPr>
-          <w:rFonts w:hint="cs"/>
-          <w:rtl/>
-        </w:rPr>
-        <w:t>שאלה תכנותית: אנחנו שכבר מכירים דבר או שניים בתכנות בטח חושבים למה לא ניתן פשוט להשתמש באובייקט סטטי או משנים סטטיים של מחלקה, הרי אובייקטים סטטיים משותפים לכל האינסטנסים של אותה מחלקה.</w:t>
+          <w:rtl/>
+        </w:rPr>
+      </w:pPr>
+      <w:r>
+        <w:rPr>
+          <w:rFonts w:hint="cs"/>
+          <w:rtl/>
+        </w:rPr>
+        <w:t>שאלה תכנותית: אנחנו שכבר מכירים דבר או שניים בתכנות בטח חושבים למה לא ניתן פשוט להשתמש באובייקט סטטי או מש</w:t>
+      </w:r>
+      <w:r>
+        <w:rPr>
+          <w:rFonts w:hint="cs"/>
+          <w:rtl/>
+        </w:rPr>
+        <w:t>ת</w:t>
+      </w:r>
+      <w:r>
+        <w:rPr>
+          <w:rFonts w:hint="cs"/>
+          <w:rtl/>
+        </w:rPr>
+        <w:t>נים סטטיים של מחלקה, הרי אובייקטים סטטיים משותפים לכל האינסטנסים של אותה</w:t>
+      </w:r>
+      <w:r>
+        <w:rPr>
+          <w:rFonts w:hint="cs"/>
+          <w:rtl/>
+        </w:rPr>
+        <w:t xml:space="preserve"> סוג</w:t>
+      </w:r>
+      <w:r>
+        <w:rPr>
+          <w:rFonts w:hint="cs"/>
+          <w:rtl/>
+        </w:rPr>
+        <w:t xml:space="preserve"> מחלקה.</w:t>
       </w:r>
       <w:r>
         <w:rPr>
@@ -39887,7 +40123,28 @@
           <w:rFonts w:hint="cs"/>
           <w:rtl/>
         </w:rPr>
-        <w:t>עתה כשכבר ראינו כיצד לדאוג שאובייקט נשמר במעבר בין הסצנות, נראה דוגמא על  ה-</w:t>
+        <w:t>עכשיו</w:t>
+      </w:r>
+      <w:r>
+        <w:rPr>
+          <w:rFonts w:hint="cs"/>
+          <w:rtl/>
+        </w:rPr>
+        <w:t xml:space="preserve"> כשכבר ראינו כיצד לדאוג שאובייקט </w:t>
+      </w:r>
+      <w:r>
+        <w:rPr>
+          <w:rFonts w:hint="cs"/>
+          <w:rtl/>
+        </w:rPr>
+        <w:t>י</w:t>
+      </w:r>
+      <w:r>
+        <w:rPr>
+          <w:rFonts w:hint="cs"/>
+          <w:rtl/>
+        </w:rPr>
+        <w:t>שמר במעבר בין הסצנות, נראה דוגמא על  ה-</w:t>
       </w:r>
       <w:proofErr w:type="spellStart"/>
       <w:r>
@@ -39925,7 +40182,7 @@
           <w:rFonts w:hint="cs"/>
           <w:rtl/>
         </w:rPr>
-        <w:t xml:space="preserve">לשם כך נצטרך להגדיר אותו כ-סינגלטון כפי שלהצמיד לו את מתודה </w:t>
+        <w:t xml:space="preserve">לשם כך נצטרך להגדיר אותו כ-סינגלטון להצמיד לו את מתודה </w:t>
       </w:r>
       <w:proofErr w:type="spellStart"/>
       <w:r>
@@ -39934,6 +40191,27 @@
       <w:proofErr w:type="spellEnd"/>
       <w:r>
         <w:t>(…)</w:t>
+      </w:r>
+      <w:r>
+        <w:rPr>
+          <w:rFonts w:hint="cs"/>
+          <w:rtl/>
+        </w:rPr>
+        <w:t xml:space="preserve"> כ</w:t>
+      </w:r>
+      <w:r>
+        <w:rPr>
+          <w:rFonts w:hint="cs"/>
+          <w:rtl/>
+        </w:rPr>
+        <w:t>מו</w:t>
+      </w:r>
+      <w:r>
+        <w:rPr>
+          <w:rFonts w:hint="cs"/>
+          <w:rtl/>
+        </w:rPr>
+        <w:t xml:space="preserve"> שכבר ראינו</w:t>
       </w:r>
       <w:r>
         <w:rPr>
@@ -41344,8 +41622,9 @@
     </w:p>
     <w:p>
       <w:pPr>
-        <w:rPr>
-          <w:rFonts w:hint="cs"/>
+        <w:pStyle w:val="1"/>
+        <w:rPr>
+          <w:rFonts w:cstheme="minorBidi"/>
           <w:rtl/>
         </w:rPr>
       </w:pPr>
@@ -41356,12 +41635,2275 @@
         </w:rPr>
         <w:br/>
       </w:r>
-      <w:bookmarkStart w:id="0" w:name="_GoBack"/>
-      <w:bookmarkEnd w:id="0"/>
+      <w:r>
+        <w:rPr>
+          <w:rFonts w:ascii="Consolas" w:hAnsi="Consolas"/>
+        </w:rPr>
+        <w:t>Main Menu</w:t>
+      </w:r>
+      <w:r>
+        <w:rPr>
+          <w:rFonts w:cstheme="minorBidi" w:hint="cs"/>
+          <w:rtl/>
+        </w:rPr>
+        <w:t xml:space="preserve">- </w:t>
+      </w:r>
+    </w:p>
+    <w:p>
+      <w:pPr>
+        <w:rPr>
+          <w:rFonts w:hint="cs"/>
+          <w:rtl/>
+        </w:rPr>
+      </w:pPr>
+      <w:r>
+        <w:rPr>
+          <w:rFonts w:hint="cs"/>
+          <w:rtl/>
+        </w:rPr>
+        <w:t>כשמדברים על תפריט ראשי מתכוונים לחלון הראשון או הסצנה הראשונה שאנחנו רואים כאשר אנחנו מפעילים את המשחק.</w:t>
+      </w:r>
+      <w:r>
+        <w:rPr>
+          <w:rFonts w:hint="cs"/>
+          <w:rtl/>
+        </w:rPr>
+        <w:br/>
+      </w:r>
+      <w:r>
+        <w:rPr>
+          <w:rFonts w:hint="cs"/>
+          <w:rtl/>
+        </w:rPr>
+        <w:t xml:space="preserve">שלב ראשון ניצור סצנה חדשה במשחק, נקרא לה </w:t>
+      </w:r>
+      <w:r>
+        <w:t>Menu</w:t>
+      </w:r>
+      <w:r>
+        <w:rPr>
+          <w:rFonts w:hint="cs"/>
+          <w:rtl/>
+        </w:rPr>
+        <w:t xml:space="preserve"> או משהו בסגנון וניכנס אליה(כמובן לשמור לפני את שאר הסצנות).</w:t>
+      </w:r>
+      <w:r>
+        <w:rPr>
+          <w:rtl/>
+        </w:rPr>
+        <w:br/>
+      </w:r>
+      <w:r>
+        <w:rPr>
+          <w:rFonts w:hint="cs"/>
+          <w:rtl/>
+        </w:rPr>
+        <w:t xml:space="preserve">כדי ליצור סצנה חדשה נעמוד על חלון הפרויקט(על התיקייה של הסצנות )-&gt; מקש ימני-&gt; </w:t>
+      </w:r>
+      <w:r>
+        <w:t>Create</w:t>
+      </w:r>
+      <w:r>
+        <w:rPr>
+          <w:rFonts w:hint="cs"/>
+          <w:rtl/>
+        </w:rPr>
+        <w:t>-&gt;</w:t>
+      </w:r>
+      <w:r>
+        <w:t>Scene</w:t>
+      </w:r>
+      <w:r>
+        <w:rPr>
+          <w:rFonts w:hint="cs"/>
+          <w:rtl/>
+        </w:rPr>
+        <w:t>.</w:t>
+      </w:r>
+      <w:r>
+        <w:rPr>
+          <w:rtl/>
+        </w:rPr>
+        <w:br/>
+      </w:r>
+      <w:r>
+        <w:rPr>
+          <w:rFonts w:hint="cs"/>
+          <w:rtl/>
+        </w:rPr>
+        <w:t>כדי להוסיף רקע לסצנה נוכל לגרור תמונת רקע ואז נצטרך להתאים אותה למסך, או שנוכל להוסיף אובייקט פ</w:t>
+      </w:r>
+      <w:r>
+        <w:rPr>
+          <w:rFonts w:hint="cs"/>
+          <w:rtl/>
+        </w:rPr>
+        <w:t>א</w:t>
+      </w:r>
+      <w:r>
+        <w:rPr>
+          <w:rFonts w:hint="cs"/>
+          <w:rtl/>
+        </w:rPr>
+        <w:t>נל למסך ולגרור אליו את התמונה. בחלון ההיררכיה נלחץ מקש ימני -&gt;</w:t>
+      </w:r>
+      <w:r>
+        <w:t>UI</w:t>
+      </w:r>
+      <w:r>
+        <w:rPr>
+          <w:rFonts w:hint="cs"/>
+          <w:rtl/>
+        </w:rPr>
+        <w:t xml:space="preserve">-&gt; </w:t>
+      </w:r>
+      <w:r>
+        <w:t>Panel</w:t>
+      </w:r>
+      <w:r>
+        <w:rPr>
+          <w:rFonts w:hint="cs"/>
+          <w:rtl/>
+        </w:rPr>
+        <w:t>, ונגרור ל-</w:t>
+      </w:r>
+      <w:r>
+        <w:t xml:space="preserve">Source Image </w:t>
+      </w:r>
+      <w:r>
+        <w:rPr>
+          <w:rFonts w:hint="cs"/>
+          <w:rtl/>
+        </w:rPr>
+        <w:t xml:space="preserve"> של הפ</w:t>
+      </w:r>
+      <w:r>
+        <w:rPr>
+          <w:rFonts w:hint="cs"/>
+          <w:rtl/>
+        </w:rPr>
+        <w:t>א</w:t>
+      </w:r>
+      <w:r>
+        <w:rPr>
+          <w:rFonts w:hint="cs"/>
+          <w:rtl/>
+        </w:rPr>
+        <w:t>נל את התמונה הרצויה</w:t>
+      </w:r>
+      <w:r>
+        <w:rPr>
+          <w:rtl/>
+        </w:rPr>
+        <w:br/>
+      </w:r>
+      <w:r>
+        <w:rPr>
+          <w:rFonts w:hint="cs"/>
+          <w:rtl/>
+        </w:rPr>
+        <w:t xml:space="preserve">(יש לוודא שהתמונה היא מסוג </w:t>
+      </w:r>
+      <w:r>
+        <w:t>Sprite(2D and UI)</w:t>
+      </w:r>
+      <w:r>
+        <w:rPr>
+          <w:rFonts w:hint="cs"/>
+          <w:rtl/>
+        </w:rPr>
+        <w:t>)</w:t>
+      </w:r>
+      <w:r>
+        <w:rPr>
+          <w:rFonts w:hint="cs"/>
+          <w:rtl/>
+        </w:rPr>
+        <w:t xml:space="preserve"> </w:t>
+      </w:r>
+      <w:r>
+        <w:rPr>
+          <w:rFonts w:hint="cs"/>
+          <w:rtl/>
+        </w:rPr>
+        <w:t>. בשביל לשפר א</w:t>
+      </w:r>
+      <w:r>
+        <w:rPr>
+          <w:rFonts w:hint="cs"/>
+          <w:rtl/>
+        </w:rPr>
+        <w:t>ת הנראות אפשר לשנות את הצבע שלה.</w:t>
+      </w:r>
+      <w:r>
+        <w:rPr>
+          <w:rtl/>
+        </w:rPr>
+        <w:br/>
+      </w:r>
+      <w:r>
+        <w:rPr>
+          <w:rFonts w:hint="cs"/>
+          <w:rtl/>
+        </w:rPr>
+        <w:t xml:space="preserve">אם עדיין לא התאמנו את הקנבס כדי שיתאים את עצמו לגודל המסך זה הזמן לעשות את זה, </w:t>
+      </w:r>
+      <w:hyperlink w:anchor="_Score_text-" w:history="1">
+        <w:r>
+          <w:rPr>
+            <w:rStyle w:val="Hyperlink"/>
+            <w:rFonts w:hint="cs"/>
+            <w:b/>
+            <w:bCs/>
+            <w:u w:val="none"/>
+            <w:rtl/>
+          </w:rPr>
+          <w:t>לת</w:t>
+        </w:r>
+        <w:r>
+          <w:rPr>
+            <w:rStyle w:val="Hyperlink"/>
+            <w:rFonts w:hint="cs"/>
+            <w:b/>
+            <w:bCs/>
+            <w:u w:val="none"/>
+            <w:rtl/>
+          </w:rPr>
+          <w:t>ז</w:t>
+        </w:r>
+        <w:r>
+          <w:rPr>
+            <w:rStyle w:val="Hyperlink"/>
+            <w:rFonts w:hint="cs"/>
+            <w:b/>
+            <w:bCs/>
+            <w:u w:val="none"/>
+            <w:rtl/>
+          </w:rPr>
+          <w:t>כ</w:t>
+        </w:r>
+        <w:r>
+          <w:rPr>
+            <w:rStyle w:val="Hyperlink"/>
+            <w:rFonts w:hint="cs"/>
+            <w:b/>
+            <w:bCs/>
+            <w:u w:val="none"/>
+            <w:rtl/>
+          </w:rPr>
+          <w:t>ורת</w:t>
+        </w:r>
+      </w:hyperlink>
+      <w:r>
+        <w:rPr>
+          <w:rFonts w:hint="cs"/>
+          <w:rtl/>
+        </w:rPr>
+        <w:t xml:space="preserve">. </w:t>
+      </w:r>
+      <w:r>
+        <w:rPr>
+          <w:rtl/>
+        </w:rPr>
+        <w:br/>
+      </w:r>
+      <w:r>
+        <w:rPr>
+          <w:rFonts w:hint="cs"/>
+          <w:rtl/>
+        </w:rPr>
+        <w:t>בתפריט נרצה שיהיו לנו כפתורים עם טקסט, וכפי שכבר נוכחנו לראות האובייקט טקסט של הקנבס לא נותן לנו יותר מידי אפשרויות למניפולציות, לשמחתנו החל מ-</w:t>
+      </w:r>
+      <w:r>
+        <w:t>Unity2016</w:t>
+      </w:r>
+      <w:r>
+        <w:rPr>
+          <w:rFonts w:hint="cs"/>
+          <w:rtl/>
+        </w:rPr>
+        <w:t xml:space="preserve"> יש </w:t>
+      </w:r>
+      <w:r>
+        <w:t>asset</w:t>
+      </w:r>
+      <w:r>
+        <w:rPr>
+          <w:rFonts w:hint="cs"/>
+          <w:rtl/>
+        </w:rPr>
+        <w:t xml:space="preserve"> חדש שמאפשר משחק בטקסטים כמו צביעה הצללה ושיפור איכות אוטומטית- </w:t>
+      </w:r>
+      <w:r>
+        <w:t>Text Mesh Pro</w:t>
+      </w:r>
+      <w:r>
+        <w:rPr>
+          <w:rFonts w:hint="cs"/>
+          <w:rtl/>
+        </w:rPr>
+        <w:t xml:space="preserve">. כדי ליצור אובייקט </w:t>
+      </w:r>
+      <w:r>
+        <w:t>text-mesh</w:t>
+      </w:r>
+      <w:r>
+        <w:rPr>
+          <w:rFonts w:hint="cs"/>
+          <w:rtl/>
+        </w:rPr>
+        <w:t xml:space="preserve"> נבחר מקש ימני מעל הקנבס-&gt; </w:t>
+      </w:r>
+      <w:r>
+        <w:t>UI</w:t>
+      </w:r>
+      <w:r>
+        <w:rPr>
+          <w:rFonts w:hint="cs"/>
+          <w:rtl/>
+        </w:rPr>
+        <w:t xml:space="preserve">-&gt; </w:t>
+      </w:r>
+      <w:r>
+        <w:t>Text Mesh Pro</w:t>
+      </w:r>
+      <w:r>
+        <w:rPr>
+          <w:rFonts w:hint="cs"/>
+          <w:rtl/>
+        </w:rPr>
+        <w:t>.</w:t>
+      </w:r>
+      <w:r>
+        <w:rPr>
+          <w:rtl/>
+        </w:rPr>
+        <w:br/>
+      </w:r>
+      <w:r>
+        <w:rPr>
+          <w:rFonts w:hint="cs"/>
+          <w:rtl/>
+        </w:rPr>
+        <w:t xml:space="preserve"> </w:t>
+      </w:r>
+      <w:r>
+        <w:t>Unity</w:t>
+      </w:r>
+      <w:r>
+        <w:rPr>
+          <w:rFonts w:hint="cs"/>
+          <w:rtl/>
+        </w:rPr>
+        <w:t xml:space="preserve"> אמור להוריד לנו את ה-</w:t>
+      </w:r>
+      <w:r>
+        <w:t>asset</w:t>
+      </w:r>
+      <w:r>
+        <w:rPr>
+          <w:rFonts w:hint="cs"/>
+          <w:rtl/>
+        </w:rPr>
+        <w:t xml:space="preserve"> אוטומטית, במידה ולא אפשר להוריד אותו מה-</w:t>
+      </w:r>
+      <w:r>
+        <w:t>Asset Store</w:t>
+      </w:r>
+      <w:r>
+        <w:rPr>
+          <w:rFonts w:hint="cs"/>
+          <w:rtl/>
+        </w:rPr>
+        <w:t xml:space="preserve"> של </w:t>
+      </w:r>
+      <w:r>
+        <w:t>unity</w:t>
+      </w:r>
+      <w:r>
+        <w:rPr>
+          <w:rFonts w:hint="cs"/>
+          <w:rtl/>
+        </w:rPr>
+        <w:t xml:space="preserve"> בחינם. </w:t>
+      </w:r>
+      <w:r>
+        <w:rPr>
+          <w:rtl/>
+        </w:rPr>
+        <w:br/>
+      </w:r>
+      <w:r>
+        <w:rPr>
+          <w:rFonts w:hint="cs"/>
+          <w:rtl/>
+        </w:rPr>
+        <w:t xml:space="preserve">אחרי שכבר יש לנו </w:t>
+      </w:r>
+      <w:r>
+        <w:t>text-mesh</w:t>
+      </w:r>
+      <w:r>
+        <w:rPr>
+          <w:rFonts w:hint="cs"/>
+          <w:rtl/>
+        </w:rPr>
+        <w:t xml:space="preserve"> </w:t>
+      </w:r>
+      <w:r>
+        <w:rPr>
+          <w:rFonts w:hint="cs"/>
+          <w:rtl/>
+        </w:rPr>
+        <w:t>נתאים את גודל הטקסט למסך ונשנה את שמו לפונקציה אותה הוא אמור למלא, למשל לאופציה שמאתחלת את המשחק נקראה "</w:t>
+      </w:r>
+      <w:r>
+        <w:t>PLAY</w:t>
+      </w:r>
+      <w:r>
+        <w:rPr>
+          <w:rFonts w:hint="cs"/>
+          <w:rtl/>
+        </w:rPr>
+        <w:t>" (נהוג לכתוב את התפריט באותיות גדולות), ליציאה-"</w:t>
+      </w:r>
+      <w:r>
+        <w:t>QUIT</w:t>
+      </w:r>
+      <w:r>
+        <w:rPr>
+          <w:rFonts w:hint="cs"/>
+          <w:rtl/>
+        </w:rPr>
+        <w:t>" וכו'.</w:t>
+      </w:r>
+      <w:r>
+        <w:rPr>
+          <w:rtl/>
+        </w:rPr>
+        <w:br/>
+      </w:r>
+      <w:r>
+        <w:rPr>
+          <w:rFonts w:hint="cs"/>
+          <w:rtl/>
+        </w:rPr>
+        <w:t xml:space="preserve">בינתיים הטקסט עדיין צבוע לבן, אם נרצה להוסיף מעט הצללה נוכל ללכת לרכיב- </w:t>
+      </w:r>
+      <w:r>
+        <w:t xml:space="preserve"> </w:t>
+      </w:r>
+      <w:r>
+        <w:t xml:space="preserve">underlay </w:t>
+      </w:r>
+      <w:r>
+        <w:rPr>
+          <w:rFonts w:hint="cs"/>
+          <w:rtl/>
+        </w:rPr>
+        <w:t>"נאפשר אותו"(</w:t>
+      </w:r>
+      <w:r>
+        <w:t>enable</w:t>
+      </w:r>
+      <w:r>
+        <w:rPr>
+          <w:rFonts w:hint="cs"/>
+          <w:rtl/>
+        </w:rPr>
+        <w:t>) ונשנה</w:t>
+      </w:r>
+      <w:r>
+        <w:rPr>
+          <w:rFonts w:hint="cs"/>
+          <w:rtl/>
+        </w:rPr>
+        <w:t xml:space="preserve"> את כפתורי ההזזה </w:t>
+      </w:r>
+      <w:r>
+        <w:rPr>
+          <w:rFonts w:hint="cs"/>
+          <w:rtl/>
+        </w:rPr>
+        <w:t xml:space="preserve"> כאוות נפשנו.</w:t>
+      </w:r>
+      <w:r>
+        <w:rPr>
+          <w:rFonts w:hint="cs"/>
+          <w:rtl/>
+        </w:rPr>
+        <w:br/>
+      </w:r>
+      <w:r>
+        <w:rPr>
+          <w:rFonts w:hint="cs"/>
+          <w:rtl/>
+        </w:rPr>
+        <w:t>להוספת צבעים נלך לרכיב-</w:t>
+      </w:r>
+      <w:r>
+        <w:t>color Gradient</w:t>
+      </w:r>
+      <w:r>
+        <w:rPr>
+          <w:rFonts w:hint="cs"/>
+          <w:rtl/>
+        </w:rPr>
+        <w:t xml:space="preserve"> ונבחר את ארבעת הצבעים שיראו לנו הכי מתאימים לטקסט.</w:t>
+      </w:r>
+      <w:r>
+        <w:rPr>
+          <w:rtl/>
+        </w:rPr>
+        <w:br/>
+      </w:r>
+      <w:r>
+        <w:rPr>
+          <w:rFonts w:hint="cs"/>
+          <w:rtl/>
+        </w:rPr>
+        <w:t xml:space="preserve">אם נרצה שלמור על הגוונים שעשינו לטקסט שישמשו אותנו בהמשך לעוד אובייקטים כאלה נוכל ליצור </w:t>
+      </w:r>
+      <w:r>
+        <w:t>asset</w:t>
+      </w:r>
+      <w:r>
+        <w:rPr>
+          <w:rFonts w:hint="cs"/>
+          <w:rtl/>
+        </w:rPr>
+        <w:t xml:space="preserve"> של </w:t>
+      </w:r>
+      <w:r>
+        <w:t>Color Gradient</w:t>
+      </w:r>
+      <w:r>
+        <w:rPr>
+          <w:rFonts w:hint="cs"/>
+          <w:rtl/>
+        </w:rPr>
+        <w:t xml:space="preserve"> ולגרור אותו לכל אובייקט </w:t>
+      </w:r>
+      <w:r>
+        <w:t>text-mesh</w:t>
+      </w:r>
+      <w:r>
+        <w:rPr>
+          <w:rFonts w:hint="cs"/>
+          <w:rtl/>
+        </w:rPr>
+        <w:t xml:space="preserve"> חדש שניצור (ב-</w:t>
+      </w:r>
+      <w:r>
+        <w:t xml:space="preserve"> Gradient(Preset)</w:t>
+      </w:r>
+      <w:r>
+        <w:rPr>
+          <w:rFonts w:hint="cs"/>
+          <w:rtl/>
+        </w:rPr>
+        <w:t xml:space="preserve">). בשביל ליצור </w:t>
+      </w:r>
+      <w:r>
+        <w:t>asset</w:t>
+      </w:r>
+      <w:r>
+        <w:rPr>
+          <w:rFonts w:hint="cs"/>
+          <w:rtl/>
+        </w:rPr>
+        <w:t xml:space="preserve"> כזה נלחץ החלון הפרויקט מקש ימני-&gt; </w:t>
+      </w:r>
+      <w:r>
+        <w:t>Create</w:t>
+      </w:r>
+      <w:r>
+        <w:rPr>
+          <w:rFonts w:hint="cs"/>
+          <w:rtl/>
+        </w:rPr>
+        <w:t xml:space="preserve"> -&gt; </w:t>
+      </w:r>
+      <w:r>
+        <w:t>Text Mesh Pro</w:t>
+      </w:r>
+      <w:r>
+        <w:rPr>
+          <w:rFonts w:hint="cs"/>
+          <w:rtl/>
+        </w:rPr>
+        <w:t xml:space="preserve">-&gt; </w:t>
+      </w:r>
+      <w:r>
+        <w:t>Color Gradient</w:t>
+      </w:r>
+      <w:r>
+        <w:rPr>
+          <w:rFonts w:hint="cs"/>
+          <w:rtl/>
+        </w:rPr>
+        <w:t>.</w:t>
+      </w:r>
+      <w:r>
+        <w:rPr>
+          <w:rFonts w:hint="cs"/>
+          <w:rtl/>
+        </w:rPr>
+        <w:br/>
+        <w:t>כמובן שה-</w:t>
+      </w:r>
+      <w:r>
+        <w:t xml:space="preserve"> </w:t>
+      </w:r>
+      <w:r>
+        <w:t>text-mesh</w:t>
+      </w:r>
+      <w:r>
+        <w:rPr>
+          <w:rFonts w:hint="cs"/>
+          <w:rtl/>
+        </w:rPr>
+        <w:t xml:space="preserve"> אמור להיכנס לאיזשהו כפתור. ניצור כפתור חדש לקנבס, מקש ימני על הקנבס-&gt;</w:t>
+      </w:r>
+      <w:r>
+        <w:t>UI</w:t>
+      </w:r>
+      <w:r>
+        <w:rPr>
+          <w:rFonts w:hint="cs"/>
+          <w:rtl/>
+        </w:rPr>
+        <w:t>-&gt;</w:t>
+      </w:r>
+      <w:r>
+        <w:t>Button</w:t>
+      </w:r>
+      <w:r>
+        <w:rPr>
+          <w:rFonts w:hint="cs"/>
+          <w:rtl/>
+        </w:rPr>
+        <w:t xml:space="preserve"> .</w:t>
+      </w:r>
+      <w:r>
+        <w:rPr>
+          <w:rFonts w:hint="cs"/>
+          <w:rtl/>
+        </w:rPr>
+        <w:br/>
+        <w:t xml:space="preserve">בשביל להתאים את הכפתור נשנה את הצבע שלו לשחור(או צבע אחר שיתאים למסך) ולא נאפשר את הרכיב </w:t>
+      </w:r>
+      <w:r>
+        <w:t>image</w:t>
+      </w:r>
+      <w:r>
+        <w:rPr>
+          <w:rFonts w:hint="cs"/>
+          <w:rtl/>
+        </w:rPr>
+        <w:t xml:space="preserve"> שלו.</w:t>
+      </w:r>
+      <w:r>
+        <w:rPr>
+          <w:rtl/>
+        </w:rPr>
+        <w:br/>
+      </w:r>
+      <w:r>
+        <w:rPr>
+          <w:rFonts w:hint="cs"/>
+          <w:rtl/>
+        </w:rPr>
+        <w:t>נשים לב שלאובייקט כפתור יש אובייקט בן- טקסט, ברמת העיקרון אנחנו רוצים להחליף בין האובייקט טקסט הזה לבין ה-</w:t>
+      </w:r>
+      <w:r>
+        <w:t xml:space="preserve"> </w:t>
+      </w:r>
+      <w:r>
+        <w:t>text-</w:t>
+      </w:r>
+      <w:r>
+        <w:lastRenderedPageBreak/>
+        <w:t>mesh</w:t>
+      </w:r>
+      <w:r>
+        <w:rPr>
+          <w:rFonts w:hint="cs"/>
+          <w:rtl/>
+        </w:rPr>
+        <w:t xml:space="preserve"> שייצרנו. נמחק את האובייקט טקסט </w:t>
+      </w:r>
+      <w:r>
+        <w:rPr>
+          <w:rFonts w:hint="cs"/>
+          <w:rtl/>
+        </w:rPr>
+        <w:t>ונגרור</w:t>
+      </w:r>
+      <w:r>
+        <w:rPr>
+          <w:rFonts w:hint="cs"/>
+          <w:rtl/>
+        </w:rPr>
+        <w:t xml:space="preserve"> לכפתור את האובייקט שיצרנו. כדי להקל עלינו נשנה את שם הכפתור למילה של שה-</w:t>
+      </w:r>
+      <w:r>
+        <w:t xml:space="preserve"> </w:t>
+      </w:r>
+      <w:r>
+        <w:t>text-mesh</w:t>
+      </w:r>
+      <w:r>
+        <w:rPr>
+          <w:rFonts w:hint="cs"/>
+          <w:rtl/>
+        </w:rPr>
+        <w:t xml:space="preserve"> מייצג ואת שם ה-</w:t>
+      </w:r>
+      <w:r>
+        <w:t xml:space="preserve"> </w:t>
+      </w:r>
+      <w:r>
+        <w:t>text-mesh</w:t>
+      </w:r>
+      <w:r>
+        <w:rPr>
+          <w:rFonts w:hint="cs"/>
+          <w:rtl/>
+        </w:rPr>
+        <w:t xml:space="preserve"> נשנה לטקסט. נשנה את המיקום של הטקסט ביחס לכפתור באייקון ה-</w:t>
+      </w:r>
+      <w:r>
+        <w:t>Rect Transform</w:t>
+      </w:r>
+      <w:r>
+        <w:rPr>
+          <w:rFonts w:hint="cs"/>
+          <w:rtl/>
+        </w:rPr>
+        <w:t xml:space="preserve"> של </w:t>
+      </w:r>
+      <w:r>
+        <w:rPr>
+          <w:rFonts w:hint="cs"/>
+          <w:rtl/>
+        </w:rPr>
+        <w:t xml:space="preserve">ה- </w:t>
+      </w:r>
+      <w:r>
+        <w:t>text-mesh</w:t>
+      </w:r>
+      <w:r>
+        <w:rPr>
+          <w:rFonts w:hint="cs"/>
+          <w:rtl/>
+        </w:rPr>
+        <w:t xml:space="preserve">, נלחץ </w:t>
+      </w:r>
+      <w:r>
+        <w:t>Alt</w:t>
+      </w:r>
+      <w:r>
+        <w:rPr>
+          <w:rFonts w:hint="cs"/>
+          <w:rtl/>
+        </w:rPr>
+        <w:t xml:space="preserve"> ונבחר באייקון הימני למטה, זה ידאג שהטקסט יותאם לכפתור.</w:t>
+      </w:r>
+      <w:r>
+        <w:rPr>
+          <w:rtl/>
+        </w:rPr>
+        <w:br/>
+      </w:r>
+      <w:r>
+        <w:rPr>
+          <w:rFonts w:hint="cs"/>
+          <w:rtl/>
+        </w:rPr>
+        <w:t>אם נריץ את הסצנה נראה שבאמת ניתן ללחוץ על האובייקט אך שום דבר לא קורה, אפילו אינדיקציה שלחצנו אין.</w:t>
+      </w:r>
+      <w:r>
+        <w:rPr>
+          <w:rtl/>
+        </w:rPr>
+        <w:br/>
+      </w:r>
+      <w:r>
+        <w:rPr>
+          <w:rFonts w:hint="cs"/>
+          <w:rtl/>
+        </w:rPr>
+        <w:t xml:space="preserve">נחזור לכפתור ונאפשר שוב את הרכיב </w:t>
+      </w:r>
+      <w:r>
+        <w:t>image</w:t>
+      </w:r>
+      <w:r>
+        <w:rPr>
+          <w:rFonts w:hint="cs"/>
+          <w:rtl/>
+        </w:rPr>
+        <w:t xml:space="preserve">. נשנה ברכיב </w:t>
+      </w:r>
+      <w:r>
+        <w:t>button</w:t>
+      </w:r>
+      <w:r>
+        <w:rPr>
+          <w:rFonts w:hint="cs"/>
+          <w:rtl/>
+        </w:rPr>
+        <w:t xml:space="preserve"> את המשתנים הבאים: </w:t>
+      </w:r>
+      <w:r>
+        <w:rPr>
+          <w:rtl/>
+        </w:rPr>
+        <w:br/>
+      </w:r>
+      <w:r>
+        <w:rPr>
+          <w:rFonts w:hint="cs"/>
+          <w:rtl/>
+        </w:rPr>
+        <w:t xml:space="preserve">ב- </w:t>
+      </w:r>
+      <w:r>
+        <w:t>Normal Color</w:t>
+      </w:r>
+      <w:r>
+        <w:rPr>
+          <w:rFonts w:hint="cs"/>
+          <w:rtl/>
+        </w:rPr>
+        <w:t xml:space="preserve"> נשנה את הצבע אלפא (האות </w:t>
+      </w:r>
+      <w:r>
+        <w:t>A</w:t>
+      </w:r>
+      <w:r>
+        <w:rPr>
+          <w:rFonts w:hint="cs"/>
+          <w:rtl/>
+        </w:rPr>
+        <w:t xml:space="preserve"> בחלון שנפתח, אמור להיות האופציה האחרונה) ל-0, כלומר לצבע שחור.</w:t>
+      </w:r>
+      <w:r>
+        <w:rPr>
+          <w:rtl/>
+        </w:rPr>
+        <w:br/>
+      </w:r>
+      <w:r>
+        <w:rPr>
+          <w:rFonts w:hint="cs"/>
+          <w:rtl/>
+        </w:rPr>
+        <w:t>ה-</w:t>
+      </w:r>
+      <w:r>
+        <w:t>normal color</w:t>
+      </w:r>
+      <w:r>
+        <w:rPr>
+          <w:rFonts w:hint="cs"/>
+          <w:rtl/>
+        </w:rPr>
+        <w:t xml:space="preserve"> הוא המשתנה שמייצג את הצבע רקע של הכפתור </w:t>
+      </w:r>
+      <w:proofErr w:type="spellStart"/>
+      <w:r>
+        <w:rPr>
+          <w:rFonts w:hint="cs"/>
+          <w:rtl/>
+        </w:rPr>
+        <w:t>השיגרה</w:t>
+      </w:r>
+      <w:proofErr w:type="spellEnd"/>
+      <w:r>
+        <w:rPr>
+          <w:rFonts w:hint="cs"/>
+          <w:rtl/>
+        </w:rPr>
+        <w:t xml:space="preserve">. </w:t>
+      </w:r>
+      <w:r>
+        <w:rPr>
+          <w:rtl/>
+        </w:rPr>
+        <w:br/>
+      </w:r>
+      <w:r>
+        <w:rPr>
+          <w:rFonts w:hint="cs"/>
+          <w:rtl/>
+        </w:rPr>
+        <w:t xml:space="preserve">ב- </w:t>
+      </w:r>
+      <w:r>
+        <w:t>Highlighted Color</w:t>
+      </w:r>
+      <w:r>
+        <w:rPr>
+          <w:rFonts w:hint="cs"/>
+          <w:rtl/>
+        </w:rPr>
+        <w:t xml:space="preserve"> נשנה את האלפא גם צבע כהה אך לא לגמרי שחור. ה- </w:t>
+      </w:r>
+      <w:r>
+        <w:t>Highlighted</w:t>
+      </w:r>
+      <w:r>
+        <w:rPr>
+          <w:rFonts w:hint="cs"/>
+          <w:rtl/>
+        </w:rPr>
+        <w:t xml:space="preserve"> מייצג את הכפתור כאשר עומדים עליו אבל לא לוחצים עליו.</w:t>
+      </w:r>
+      <w:r>
+        <w:rPr>
+          <w:rtl/>
+        </w:rPr>
+        <w:br/>
+      </w:r>
+      <w:r>
+        <w:rPr>
+          <w:rFonts w:hint="cs"/>
+          <w:rtl/>
+        </w:rPr>
+        <w:t xml:space="preserve">ב- </w:t>
+      </w:r>
+      <w:r>
+        <w:t>Pressed Color</w:t>
+      </w:r>
+      <w:r>
+        <w:rPr>
+          <w:rFonts w:hint="cs"/>
+          <w:rtl/>
+        </w:rPr>
+        <w:t xml:space="preserve"> נשנה את הגוון של האלפא להיות כהה, אך אפילו יותר בהיר מהצבע של ה-</w:t>
+      </w:r>
+      <w:r>
+        <w:t>Highlighted</w:t>
+      </w:r>
+      <w:r>
+        <w:rPr>
+          <w:rFonts w:hint="cs"/>
+          <w:rtl/>
+        </w:rPr>
+        <w:t>. ה-</w:t>
+      </w:r>
+      <w:r>
+        <w:t>Pressed</w:t>
+      </w:r>
+      <w:r>
+        <w:rPr>
+          <w:rFonts w:hint="cs"/>
+          <w:rtl/>
+        </w:rPr>
+        <w:t xml:space="preserve"> ,כשמו כן הוא , מייצג את האובייקט כשלוחצים עליו.</w:t>
+      </w:r>
+      <w:r>
+        <w:rPr>
+          <w:rFonts w:hint="cs"/>
+          <w:rtl/>
+        </w:rPr>
+        <w:br/>
+        <w:t xml:space="preserve">אם נריץ נראה שוב נראה שהתוצאה די יפה </w:t>
+      </w:r>
+      <w:r>
+        <w:rPr>
+          <w:rtl/>
+        </w:rPr>
+        <w:t>–</w:t>
+      </w:r>
+      <w:r>
+        <w:rPr>
+          <w:rFonts w:hint="cs"/>
+          <w:rtl/>
+        </w:rPr>
+        <w:t>כשלא לוחצים על הכפתור נראה שאין רקע לטקסט</w:t>
+      </w:r>
+      <w:r>
+        <w:t>;</w:t>
+      </w:r>
+      <w:r>
+        <w:rPr>
+          <w:rFonts w:hint="cs"/>
+          <w:rtl/>
+        </w:rPr>
+        <w:t xml:space="preserve"> כשעוברים מעל הכפתור אך לא לוחצים נראה שיש רקע כהה מסביב הטקסט, אך ע</w:t>
+      </w:r>
+      <w:r>
+        <w:rPr>
+          <w:rFonts w:hint="cs"/>
+          <w:rtl/>
+        </w:rPr>
+        <w:t>דיין רקע שקוף</w:t>
+      </w:r>
+      <w:r>
+        <w:t>;</w:t>
+      </w:r>
+      <w:r>
+        <w:rPr>
+          <w:rFonts w:hint="cs"/>
+          <w:rtl/>
+        </w:rPr>
+        <w:t xml:space="preserve"> וכשלוחצים על הכפתור יש רקע אפילו יותר כהה מסביב.</w:t>
+      </w:r>
+      <w:r>
+        <w:rPr>
+          <w:rtl/>
+        </w:rPr>
+        <w:br/>
+      </w:r>
+      <w:r>
+        <w:rPr>
+          <w:rFonts w:hint="cs"/>
+          <w:rtl/>
+        </w:rPr>
+        <w:t xml:space="preserve">נשכפל את הכפתור ונשים את הכפתור השני מתחת לראשון. נניח הכפתור הראשון שעשינו הוא </w:t>
+      </w:r>
+      <w:r>
+        <w:t>PLAY</w:t>
+      </w:r>
+      <w:r>
+        <w:rPr>
+          <w:rFonts w:hint="cs"/>
+          <w:rtl/>
+        </w:rPr>
+        <w:t>, אז נשנה את השם של הכפתור השני ל-</w:t>
+      </w:r>
+      <w:r>
+        <w:t>QUIT</w:t>
+      </w:r>
+      <w:r>
+        <w:rPr>
+          <w:rFonts w:hint="cs"/>
+          <w:rtl/>
+        </w:rPr>
+        <w:t xml:space="preserve"> למשל, ונשנה גם את הטקסט שלו בהתאם.  בדוגמא הקרובה אנחנו נציג רק את שני הכפתורים האלו(</w:t>
+      </w:r>
+      <w:r>
+        <w:t>PLAY</w:t>
+      </w:r>
+      <w:r>
+        <w:rPr>
+          <w:rFonts w:hint="cs"/>
+          <w:rtl/>
+        </w:rPr>
+        <w:t xml:space="preserve"> ו- </w:t>
+      </w:r>
+      <w:r>
+        <w:t>QUIT</w:t>
+      </w:r>
+      <w:r>
+        <w:rPr>
+          <w:rFonts w:hint="cs"/>
+          <w:rtl/>
+        </w:rPr>
+        <w:t>)</w:t>
+      </w:r>
+      <w:r>
+        <w:rPr>
+          <w:rFonts w:hint="cs"/>
+          <w:rtl/>
+        </w:rPr>
+        <w:t>.</w:t>
+      </w:r>
+      <w:r>
+        <w:rPr>
+          <w:rtl/>
+        </w:rPr>
+        <w:br/>
+      </w:r>
+      <w:r>
+        <w:rPr>
+          <w:rFonts w:hint="cs"/>
+          <w:rtl/>
+        </w:rPr>
+        <w:t>לפני שניתן פונקציונאליות לכפתורים, כדי שנשים אותם תחת אובייקט ריק אחד מכמה סיבות:</w:t>
+      </w:r>
+      <w:r>
+        <w:rPr>
+          <w:rFonts w:hint="cs"/>
+          <w:rtl/>
+        </w:rPr>
+        <w:br/>
+      </w:r>
+      <w:r>
+        <w:rPr>
+          <w:rFonts w:hint="cs"/>
+          <w:rtl/>
+        </w:rPr>
+        <w:t xml:space="preserve">*אנחנו רוצים את האופציה להזיז אותם יחד, מבלי להצטרך לגרור אותם אחד </w:t>
+      </w:r>
+      <w:r>
+        <w:rPr>
+          <w:rFonts w:hint="cs"/>
+          <w:rtl/>
+        </w:rPr>
+        <w:t>אחרי ה</w:t>
+      </w:r>
+      <w:r>
+        <w:rPr>
+          <w:rFonts w:hint="cs"/>
+          <w:rtl/>
+        </w:rPr>
+        <w:t>שני.</w:t>
+      </w:r>
+      <w:r>
+        <w:rPr>
+          <w:rtl/>
+        </w:rPr>
+        <w:br/>
+      </w:r>
+      <w:r>
+        <w:rPr>
+          <w:rFonts w:hint="cs"/>
+          <w:rtl/>
+        </w:rPr>
+        <w:t>*יהיה לנו יותר קל אם יהיה לנו סקריפט אחד לשני הכפתורים, כפי שנראה בהמשך.</w:t>
+      </w:r>
+      <w:r>
+        <w:rPr>
+          <w:rtl/>
+        </w:rPr>
+        <w:br/>
+      </w:r>
+      <w:r>
+        <w:rPr>
+          <w:rFonts w:hint="cs"/>
+          <w:rtl/>
+        </w:rPr>
+        <w:t>*נוכל לשכפל את האובייקט הנ"ל וכך, אם נצטרך עוד סוגים שונים של תפריטים, פשוט להעתיק את אותו אובייקט ולשנות אותו בהתאם לתפריט החדש(נהפוך אותו ל-</w:t>
+      </w:r>
+      <w:r>
+        <w:t>prefab</w:t>
+      </w:r>
+      <w:r>
+        <w:rPr>
+          <w:rFonts w:hint="cs"/>
+          <w:rtl/>
+        </w:rPr>
+        <w:t xml:space="preserve"> ונדרוס אותו).</w:t>
+      </w:r>
+      <w:r>
+        <w:rPr>
+          <w:rtl/>
+        </w:rPr>
+        <w:br/>
+      </w:r>
+      <w:r>
+        <w:rPr>
+          <w:rFonts w:hint="cs"/>
+          <w:rtl/>
+        </w:rPr>
+        <w:t xml:space="preserve">לכן ניצור אובייקט ריק חדש בתוך הקנבס, נקרא לו בשם מתאים למשל </w:t>
+      </w:r>
+      <w:r>
+        <w:t>Game Menu</w:t>
+      </w:r>
+      <w:r>
+        <w:rPr>
+          <w:rFonts w:hint="cs"/>
+          <w:rtl/>
+        </w:rPr>
+        <w:t xml:space="preserve"> ונגרור לתוכו את הכפתורים.</w:t>
+      </w:r>
+      <w:r>
+        <w:rPr>
+          <w:rtl/>
+        </w:rPr>
+        <w:br/>
+      </w:r>
+      <w:r>
+        <w:rPr>
+          <w:rFonts w:hint="cs"/>
+          <w:rtl/>
+        </w:rPr>
+        <w:t>נצמיד סקריפט לאובייקט עם שם זהה וניכנס אליו.</w:t>
+      </w:r>
+      <w:r>
+        <w:rPr>
+          <w:rtl/>
+        </w:rPr>
+        <w:br/>
+      </w:r>
+      <w:r>
+        <w:rPr>
+          <w:rFonts w:hint="cs"/>
+          <w:rtl/>
+        </w:rPr>
+        <w:t xml:space="preserve">ברמת העיקרון האובייקט </w:t>
+      </w:r>
+      <w:r>
+        <w:t>Game Menu</w:t>
+      </w:r>
+      <w:r>
+        <w:rPr>
+          <w:rFonts w:hint="cs"/>
+          <w:rtl/>
+        </w:rPr>
+        <w:t xml:space="preserve"> הוא אובייקט זמני במשחק שלא מתעדכן כל פריים, וכנראה לא ישמור בתוכו אובייקטים, אפוא ניתן למחוק לו את שתי המתודות הדיפולטיביות שמגיעות  איתו: </w:t>
+      </w:r>
+      <w:r>
+        <w:t>Start()</w:t>
+      </w:r>
+      <w:r>
+        <w:rPr>
+          <w:rFonts w:hint="cs"/>
+          <w:rtl/>
+        </w:rPr>
+        <w:t xml:space="preserve"> ו- </w:t>
+      </w:r>
+      <w:r>
+        <w:t>Update()</w:t>
+      </w:r>
+      <w:r>
+        <w:rPr>
+          <w:rFonts w:hint="cs"/>
+          <w:rtl/>
+        </w:rPr>
+        <w:t>.</w:t>
+      </w:r>
+      <w:r>
+        <w:rPr>
+          <w:rtl/>
+        </w:rPr>
+        <w:br/>
+      </w:r>
+      <w:r>
+        <w:rPr>
+          <w:rFonts w:hint="cs"/>
+          <w:rtl/>
+        </w:rPr>
+        <w:t xml:space="preserve">אנחנו רוצים שתהיה מתודה מיוחדת לכל כפתור באובייקט: לכפתור </w:t>
+      </w:r>
+      <w:r>
+        <w:t>PLAY</w:t>
+      </w:r>
+      <w:r>
+        <w:rPr>
+          <w:rFonts w:hint="cs"/>
+          <w:rtl/>
+        </w:rPr>
+        <w:t xml:space="preserve"> אנחנו צריכים שת</w:t>
+      </w:r>
+      <w:r>
+        <w:rPr>
+          <w:rFonts w:hint="cs"/>
+          <w:rtl/>
+        </w:rPr>
+        <w:t xml:space="preserve">היה מתודה שמטעינה את הסצנה הבאה(כלומר תחילת המשחק ממש). לפני שנכנס לקוד </w:t>
+      </w:r>
+      <w:r>
+        <w:rPr>
+          <w:rFonts w:hint="cs"/>
+          <w:rtl/>
+        </w:rPr>
+        <w:t>נחזור ל-</w:t>
+      </w:r>
+      <w:r>
+        <w:t>unity</w:t>
+      </w:r>
+      <w:r>
+        <w:rPr>
+          <w:rFonts w:hint="cs"/>
+          <w:rtl/>
+        </w:rPr>
+        <w:t xml:space="preserve"> וניכנס </w:t>
+      </w:r>
+      <w:r>
+        <w:t>build setting</w:t>
+      </w:r>
+      <w:r>
+        <w:rPr>
+          <w:rFonts w:hint="cs"/>
+          <w:rtl/>
+        </w:rPr>
+        <w:t>, הסצנה הראשונה במשחק אמורה להיות הסצנה של ה</w:t>
+      </w:r>
+      <w:r>
+        <w:t>Menu</w:t>
+      </w:r>
+      <w:r>
+        <w:rPr>
+          <w:rFonts w:hint="cs"/>
+          <w:rtl/>
+        </w:rPr>
+        <w:t xml:space="preserve"> דווקא ולא הסצנה שעבדנו עליה עד עכשיו, לכן פשוט נמחק את הסצנות מה-</w:t>
+      </w:r>
+      <w:r>
+        <w:t>build setting</w:t>
+      </w:r>
+      <w:r>
+        <w:rPr>
+          <w:rFonts w:hint="cs"/>
+          <w:rtl/>
+        </w:rPr>
+        <w:t xml:space="preserve"> ונגרור את הסצנה של התפריט הרא</w:t>
+      </w:r>
+      <w:r>
+        <w:rPr>
+          <w:rFonts w:hint="cs"/>
+          <w:rtl/>
+        </w:rPr>
+        <w:t>ש</w:t>
+      </w:r>
+      <w:r>
+        <w:rPr>
+          <w:rFonts w:hint="cs"/>
+          <w:rtl/>
+        </w:rPr>
+        <w:t xml:space="preserve">י קודם ולאחר מכן את הסצנה של המשחק. </w:t>
+      </w:r>
+      <w:r>
+        <w:rPr>
+          <w:rtl/>
+        </w:rPr>
+        <w:br/>
+      </w:r>
+      <w:r>
+        <w:rPr>
+          <w:rFonts w:hint="cs"/>
+          <w:rtl/>
+        </w:rPr>
+        <w:t xml:space="preserve">נחזור לקוד. תזכורת: בכדי להשתמש בטעינת סצנות צריכים להשתמש במרחב שם מיוחד : </w:t>
+      </w:r>
+      <w:r>
+        <w:t xml:space="preserve">using </w:t>
+      </w:r>
+      <w:proofErr w:type="spellStart"/>
+      <w:r>
+        <w:t>UnityEngine.SceneManagement</w:t>
+      </w:r>
+      <w:proofErr w:type="spellEnd"/>
+      <w:r>
+        <w:rPr>
+          <w:rFonts w:hint="cs"/>
+          <w:rtl/>
+        </w:rPr>
+        <w:t>,</w:t>
+      </w:r>
+      <w:r>
+        <w:rPr>
+          <w:rFonts w:hint="cs"/>
+          <w:rtl/>
+        </w:rPr>
+        <w:t xml:space="preserve"> נבנה מתודה מיוחד שטוענת את הסצנה של תחילת המשחק:</w:t>
+      </w:r>
+    </w:p>
+    <w:p>
+      <w:pPr>
+        <w:autoSpaceDE w:val="0"/>
+        <w:autoSpaceDN w:val="0"/>
+        <w:bidi w:val="0"/>
+        <w:adjustRightInd w:val="0"/>
+        <w:spacing w:after="0" w:line="240" w:lineRule="auto"/>
+        <w:rPr>
+          <w:rFonts w:ascii="Consolas" w:hAnsi="Consolas" w:cs="Consolas"/>
+          <w:color w:val="000000"/>
+          <w:sz w:val="16"/>
+          <w:szCs w:val="16"/>
+        </w:rPr>
+      </w:pPr>
+      <w:proofErr w:type="gramStart"/>
+      <w:r>
+        <w:rPr>
+          <w:rFonts w:ascii="Consolas" w:hAnsi="Consolas" w:cs="Consolas"/>
+          <w:color w:val="0000FF"/>
+          <w:sz w:val="16"/>
+          <w:szCs w:val="16"/>
+        </w:rPr>
+        <w:t>public</w:t>
+      </w:r>
+      <w:proofErr w:type="gramEnd"/>
+      <w:r>
+        <w:rPr>
+          <w:rFonts w:ascii="Consolas" w:hAnsi="Consolas" w:cs="Consolas"/>
+          <w:color w:val="000000"/>
+          <w:sz w:val="16"/>
+          <w:szCs w:val="16"/>
+        </w:rPr>
+        <w:t xml:space="preserve"> </w:t>
+      </w:r>
+      <w:r>
+        <w:rPr>
+          <w:rFonts w:ascii="Consolas" w:hAnsi="Consolas" w:cs="Consolas"/>
+          <w:color w:val="0000FF"/>
+          <w:sz w:val="16"/>
+          <w:szCs w:val="16"/>
+        </w:rPr>
+        <w:t>void</w:t>
+      </w:r>
+      <w:r>
+        <w:rPr>
+          <w:rFonts w:ascii="Consolas" w:hAnsi="Consolas" w:cs="Consolas"/>
+          <w:color w:val="000000"/>
+          <w:sz w:val="16"/>
+          <w:szCs w:val="16"/>
+        </w:rPr>
+        <w:t xml:space="preserve"> </w:t>
+      </w:r>
+      <w:proofErr w:type="spellStart"/>
+      <w:r>
+        <w:rPr>
+          <w:rFonts w:ascii="Consolas" w:hAnsi="Consolas" w:cs="Consolas"/>
+          <w:color w:val="000000"/>
+          <w:sz w:val="16"/>
+          <w:szCs w:val="16"/>
+        </w:rPr>
+        <w:t>PlayGame</w:t>
+      </w:r>
+      <w:proofErr w:type="spellEnd"/>
+      <w:r>
+        <w:rPr>
+          <w:rFonts w:ascii="Consolas" w:hAnsi="Consolas" w:cs="Consolas"/>
+          <w:color w:val="000000"/>
+          <w:sz w:val="16"/>
+          <w:szCs w:val="16"/>
+        </w:rPr>
+        <w:t>()</w:t>
+      </w:r>
+    </w:p>
+    <w:p>
+      <w:pPr>
+        <w:autoSpaceDE w:val="0"/>
+        <w:autoSpaceDN w:val="0"/>
+        <w:bidi w:val="0"/>
+        <w:adjustRightInd w:val="0"/>
+        <w:spacing w:after="0" w:line="240" w:lineRule="auto"/>
+        <w:rPr>
+          <w:rFonts w:ascii="Consolas" w:hAnsi="Consolas" w:cs="Consolas"/>
+          <w:color w:val="000000"/>
+          <w:sz w:val="16"/>
+          <w:szCs w:val="16"/>
+        </w:rPr>
+      </w:pPr>
+      <w:r>
+        <w:rPr>
+          <w:rFonts w:ascii="Consolas" w:hAnsi="Consolas" w:cs="Consolas"/>
+          <w:color w:val="000000"/>
+          <w:sz w:val="16"/>
+          <w:szCs w:val="16"/>
+        </w:rPr>
+        <w:t xml:space="preserve">    {</w:t>
+      </w:r>
+    </w:p>
+    <w:p>
+      <w:pPr>
+        <w:autoSpaceDE w:val="0"/>
+        <w:autoSpaceDN w:val="0"/>
+        <w:bidi w:val="0"/>
+        <w:adjustRightInd w:val="0"/>
+        <w:spacing w:after="0" w:line="240" w:lineRule="auto"/>
+        <w:rPr>
+          <w:rFonts w:ascii="Consolas" w:hAnsi="Consolas" w:cs="Consolas"/>
+          <w:color w:val="000000"/>
+          <w:sz w:val="16"/>
+          <w:szCs w:val="16"/>
+        </w:rPr>
+      </w:pPr>
+      <w:r>
+        <w:rPr>
+          <w:rFonts w:ascii="Consolas" w:hAnsi="Consolas" w:cs="Consolas"/>
+          <w:color w:val="000000"/>
+          <w:sz w:val="16"/>
+          <w:szCs w:val="16"/>
+        </w:rPr>
+        <w:t xml:space="preserve">        </w:t>
+      </w:r>
+      <w:proofErr w:type="spellStart"/>
+      <w:proofErr w:type="gramStart"/>
+      <w:r>
+        <w:rPr>
+          <w:rFonts w:ascii="Consolas" w:hAnsi="Consolas" w:cs="Consolas"/>
+          <w:color w:val="000000"/>
+          <w:sz w:val="16"/>
+          <w:szCs w:val="16"/>
+        </w:rPr>
+        <w:t>SceneManager.LoadScene</w:t>
+      </w:r>
+      <w:proofErr w:type="spellEnd"/>
+      <w:r>
+        <w:rPr>
+          <w:rFonts w:ascii="Consolas" w:hAnsi="Consolas" w:cs="Consolas"/>
+          <w:color w:val="000000"/>
+          <w:sz w:val="16"/>
+          <w:szCs w:val="16"/>
+        </w:rPr>
+        <w:t>(</w:t>
+      </w:r>
+      <w:proofErr w:type="gramEnd"/>
+      <w:r>
+        <w:rPr>
+          <w:rFonts w:ascii="Consolas" w:hAnsi="Consolas" w:cs="Consolas"/>
+          <w:color w:val="000000"/>
+          <w:sz w:val="16"/>
+          <w:szCs w:val="16"/>
+        </w:rPr>
+        <w:t>1);</w:t>
+      </w:r>
+    </w:p>
+    <w:p>
+      <w:pPr>
+        <w:jc w:val="right"/>
+        <w:rPr>
+          <w:rFonts w:ascii="Consolas" w:hAnsi="Consolas" w:cs="Consolas"/>
+          <w:color w:val="000000"/>
+          <w:sz w:val="16"/>
+          <w:szCs w:val="16"/>
+        </w:rPr>
+      </w:pPr>
+      <w:r>
+        <w:rPr>
+          <w:rFonts w:ascii="Consolas" w:hAnsi="Consolas" w:cs="Consolas"/>
+          <w:color w:val="000000"/>
+          <w:sz w:val="16"/>
+          <w:szCs w:val="16"/>
+        </w:rPr>
+        <w:t xml:space="preserve">    }</w:t>
+      </w:r>
+    </w:p>
+    <w:p>
+      <w:pPr>
+        <w:rPr>
+          <w:rFonts w:hint="cs"/>
+          <w:rtl/>
+        </w:rPr>
+      </w:pPr>
+      <w:r>
+        <w:rPr>
+          <w:noProof/>
+        </w:rPr>
+        <w:drawing>
+          <wp:anchor distT="0" distB="0" distL="114300" distR="114300" simplePos="0" relativeHeight="251699200" behindDoc="1" locked="0" layoutInCell="1" allowOverlap="1" wp14:anchorId="6EA401F1" wp14:editId="24EB651A">
+            <wp:simplePos x="0" y="0"/>
+            <wp:positionH relativeFrom="column">
+              <wp:posOffset>860425</wp:posOffset>
+            </wp:positionH>
+            <wp:positionV relativeFrom="paragraph">
+              <wp:posOffset>540385</wp:posOffset>
+            </wp:positionV>
+            <wp:extent cx="1181100" cy="1818005"/>
+            <wp:effectExtent l="0" t="0" r="0" b="0"/>
+            <wp:wrapTight wrapText="bothSides">
+              <wp:wrapPolygon edited="0">
+                <wp:start x="0" y="0"/>
+                <wp:lineTo x="0" y="21276"/>
+                <wp:lineTo x="21252" y="21276"/>
+                <wp:lineTo x="21252" y="0"/>
+                <wp:lineTo x="0" y="0"/>
+              </wp:wrapPolygon>
+            </wp:wrapTight>
+            <wp:docPr id="31" name="תמונה 31"/>
+            <wp:cNvGraphicFramePr>
+              <a:graphicFrameLocks xmlns:a="http://schemas.openxmlformats.org/drawingml/2006/main" noChangeAspect="1"/>
+            </wp:cNvGraphicFramePr>
+            <a:graphic xmlns:a="http://schemas.openxmlformats.org/drawingml/2006/main">
+              <a:graphicData uri="http://schemas.openxmlformats.org/drawingml/2006/picture">
+                <pic:pic xmlns:pic="http://schemas.openxmlformats.org/drawingml/2006/picture">
+                  <pic:nvPicPr>
+                    <pic:cNvPr id="0" name="Picture 1"/>
+                    <pic:cNvPicPr>
+                      <a:picLocks noChangeAspect="1" noChangeArrowheads="1"/>
+                    </pic:cNvPicPr>
+                  </pic:nvPicPr>
+                  <pic:blipFill>
+                    <a:blip r:embed="rId29" cstate="print">
+                      <a:extLst>
+                        <a:ext uri="{28A0092B-C50C-407E-A947-70E740481C1C}">
+                          <a14:useLocalDpi xmlns:a14="http://schemas.microsoft.com/office/drawing/2010/main" val="0"/>
+                        </a:ext>
+                      </a:extLst>
+                    </a:blip>
+                    <a:srcRect/>
+                    <a:stretch>
+                      <a:fillRect/>
+                    </a:stretch>
+                  </pic:blipFill>
+                  <pic:spPr bwMode="auto">
+                    <a:xfrm>
+                      <a:off x="0" y="0"/>
+                      <a:ext cx="1181100" cy="1818005"/>
+                    </a:xfrm>
+                    <a:prstGeom prst="rect">
+                      <a:avLst/>
+                    </a:prstGeom>
+                    <a:noFill/>
+                    <a:ln>
+                      <a:noFill/>
+                    </a:ln>
+                  </pic:spPr>
+                </pic:pic>
+              </a:graphicData>
+            </a:graphic>
+            <wp14:sizeRelH relativeFrom="page">
+              <wp14:pctWidth>0</wp14:pctWidth>
+            </wp14:sizeRelH>
+            <wp14:sizeRelV relativeFrom="page">
+              <wp14:pctHeight>0</wp14:pctHeight>
+            </wp14:sizeRelV>
+          </wp:anchor>
+        </w:drawing>
+      </w:r>
+      <w:r>
+        <w:rPr>
+          <w:sz w:val="16"/>
+          <w:szCs w:val="16"/>
+          <w:rtl/>
+        </w:rPr>
+        <w:br/>
+      </w:r>
+      <w:r>
+        <w:rPr>
+          <w:rFonts w:hint="cs"/>
+          <w:rtl/>
+        </w:rPr>
+        <w:t>ונחזור ל-</w:t>
+      </w:r>
+      <w:r>
+        <w:t xml:space="preserve">unity </w:t>
+      </w:r>
+      <w:r>
+        <w:rPr>
+          <w:rFonts w:hint="cs"/>
+          <w:rtl/>
+        </w:rPr>
+        <w:t xml:space="preserve"> שוב. אם נסתכל באינספקטור של הכפתור </w:t>
+      </w:r>
+      <w:r>
+        <w:t>PLAY</w:t>
+      </w:r>
+      <w:r>
+        <w:rPr>
+          <w:rFonts w:hint="cs"/>
+          <w:rtl/>
+        </w:rPr>
+        <w:t xml:space="preserve"> נראה שם את הרכיב </w:t>
+      </w:r>
+      <w:r>
+        <w:t>on click()</w:t>
+      </w:r>
+      <w:r>
+        <w:rPr>
+          <w:rFonts w:hint="cs"/>
+          <w:rtl/>
+        </w:rPr>
+        <w:t xml:space="preserve"> , הרכיב אחראי למאורע שלחצנו על הכפתור, הוא יכול להוסיף פונקציונליות לכפתור. נלחץ על הפלוס מצד ימין למטה ונוסיף עוד פונקציה לכפתור:</w:t>
+      </w:r>
+      <w:r>
+        <w:rPr>
+          <w:rFonts w:hint="cs"/>
+          <w:rtl/>
+        </w:rPr>
+        <w:br/>
+      </w:r>
+      <w:r>
+        <w:rPr>
+          <w:rtl/>
+        </w:rPr>
+        <w:br/>
+      </w:r>
+      <w:r>
+        <w:rPr>
+          <w:rtl/>
+        </w:rPr>
+        <w:br/>
+      </w:r>
+      <w:r>
+        <w:rPr>
+          <w:rtl/>
+        </w:rPr>
+        <w:br/>
+      </w:r>
+    </w:p>
+    <w:p>
+      <w:pPr>
+        <w:rPr>
+          <w:rFonts w:hint="cs"/>
+          <w:rtl/>
+        </w:rPr>
+      </w:pPr>
+    </w:p>
+    <w:p>
+      <w:pPr>
+        <w:rPr>
+          <w:rFonts w:hint="cs"/>
+          <w:rtl/>
+        </w:rPr>
+      </w:pPr>
+    </w:p>
+    <w:p>
+      <w:pPr>
+        <w:rPr>
+          <w:rFonts w:hint="cs"/>
+          <w:rtl/>
+        </w:rPr>
+      </w:pPr>
+    </w:p>
+    <w:p>
+      <w:pPr>
+        <w:rPr>
+          <w:rFonts w:hint="cs"/>
+          <w:rtl/>
+        </w:rPr>
+      </w:pPr>
+    </w:p>
+    <w:p>
+      <w:pPr>
+        <w:rPr>
+          <w:rFonts w:hint="cs"/>
+          <w:rtl/>
+        </w:rPr>
+      </w:pPr>
+      <w:r>
+        <w:rPr>
+          <w:rFonts w:hint="cs"/>
+          <w:rtl/>
+        </w:rPr>
+        <w:lastRenderedPageBreak/>
+        <w:t xml:space="preserve">עם הוספת הפונקציה קפצו לנו שלושה מלבנים: </w:t>
+      </w:r>
+      <w:r>
+        <w:t>runtime</w:t>
+      </w:r>
+      <w:r>
+        <w:rPr>
+          <w:rFonts w:hint="cs"/>
+          <w:rtl/>
+        </w:rPr>
+        <w:t xml:space="preserve">, </w:t>
+      </w:r>
+      <w:r>
+        <w:t>no function</w:t>
+      </w:r>
+      <w:r>
+        <w:rPr>
+          <w:rFonts w:hint="cs"/>
+          <w:rtl/>
+        </w:rPr>
+        <w:t xml:space="preserve"> ו- </w:t>
+      </w:r>
+      <w:r>
+        <w:t>None</w:t>
+      </w:r>
+      <w:r>
+        <w:rPr>
+          <w:rFonts w:hint="cs"/>
+          <w:rtl/>
+        </w:rPr>
+        <w:t xml:space="preserve"> . </w:t>
+      </w:r>
+      <w:r>
+        <w:rPr>
+          <w:rtl/>
+        </w:rPr>
+        <w:br/>
+      </w:r>
+      <w:r>
+        <w:rPr>
+          <w:rFonts w:hint="cs"/>
+          <w:rtl/>
+        </w:rPr>
+        <w:t xml:space="preserve">המלבן </w:t>
+      </w:r>
+      <w:r>
+        <w:t xml:space="preserve">none </w:t>
+      </w:r>
+      <w:r>
+        <w:rPr>
+          <w:rFonts w:hint="cs"/>
+          <w:rtl/>
+        </w:rPr>
+        <w:t xml:space="preserve"> מסמן האם יש אובייקט שאפשר להשתמש באחת(או יותר) המתודות שלו כאשר לוחצים על הכפתור. נגרור לשם את ה-</w:t>
+      </w:r>
+      <w:r>
+        <w:t>Game Menu</w:t>
+      </w:r>
+      <w:r>
+        <w:rPr>
+          <w:rFonts w:hint="cs"/>
+          <w:rtl/>
+        </w:rPr>
+        <w:t xml:space="preserve"> שלנו, כי אנחנו הולכים להשתמש במתודות שלו. </w:t>
+      </w:r>
+      <w:r>
+        <w:rPr>
+          <w:rtl/>
+        </w:rPr>
+        <w:br/>
+      </w:r>
+      <w:r>
+        <w:rPr>
+          <w:rFonts w:hint="cs"/>
+          <w:rtl/>
+        </w:rPr>
+        <w:t xml:space="preserve">במקום ה- </w:t>
+      </w:r>
+      <w:r>
+        <w:t>no function</w:t>
+      </w:r>
+      <w:r>
+        <w:rPr>
+          <w:rFonts w:hint="cs"/>
+          <w:rtl/>
+        </w:rPr>
+        <w:t xml:space="preserve"> נבחר -&gt;  </w:t>
+      </w:r>
+      <w:r>
+        <w:t>Game M</w:t>
+      </w:r>
+      <w:r>
+        <w:t>enu</w:t>
+      </w:r>
+      <w:r>
+        <w:rPr>
+          <w:rFonts w:hint="cs"/>
+          <w:rtl/>
+        </w:rPr>
+        <w:t xml:space="preserve"> (שנוסף לאחר שגררנו אותו פנימה) -&gt; </w:t>
+      </w:r>
+      <w:proofErr w:type="spellStart"/>
+      <w:r>
+        <w:t>PlayGame</w:t>
+      </w:r>
+      <w:proofErr w:type="spellEnd"/>
+      <w:r>
+        <w:t>()</w:t>
+      </w:r>
+      <w:r>
+        <w:rPr>
+          <w:rFonts w:hint="cs"/>
+          <w:rtl/>
+        </w:rPr>
+        <w:t xml:space="preserve"> .</w:t>
+      </w:r>
+      <w:r>
+        <w:rPr>
+          <w:rtl/>
+        </w:rPr>
+        <w:br/>
+      </w:r>
+      <w:r>
+        <w:rPr>
+          <w:rFonts w:hint="cs"/>
+          <w:rtl/>
+        </w:rPr>
+        <w:t xml:space="preserve">אם נריץ את המשחק נראה שאכן מתי שלוחצים על </w:t>
+      </w:r>
+      <w:r>
+        <w:t>PLAY</w:t>
+      </w:r>
+      <w:r>
+        <w:rPr>
+          <w:rFonts w:hint="cs"/>
+          <w:rtl/>
+        </w:rPr>
+        <w:t xml:space="preserve"> נטענת הסצנה הבאה כמתוכנן. </w:t>
+      </w:r>
+      <w:r>
+        <w:rPr>
+          <w:rFonts w:hint="cs"/>
+          <w:rtl/>
+        </w:rPr>
+        <w:br/>
+        <w:t>נחזור שוב לסקריפט של ה-</w:t>
+      </w:r>
+      <w:r>
+        <w:t>Game Menu</w:t>
+      </w:r>
+      <w:r>
+        <w:rPr>
+          <w:rFonts w:hint="cs"/>
+          <w:rtl/>
+        </w:rPr>
+        <w:t xml:space="preserve">, ונוסיף מתודה ליציאה מן המשחק. </w:t>
+      </w:r>
+      <w:r>
+        <w:rPr>
+          <w:rtl/>
+        </w:rPr>
+        <w:br/>
+      </w:r>
+      <w:r>
+        <w:rPr>
+          <w:rFonts w:hint="cs"/>
+          <w:rtl/>
+        </w:rPr>
+        <w:t xml:space="preserve">ניתן להשתמש בפונקציה: </w:t>
+      </w:r>
+      <w:proofErr w:type="spellStart"/>
+      <w:r>
+        <w:t>Ap</w:t>
+      </w:r>
+      <w:r>
+        <w:t>p</w:t>
+      </w:r>
+      <w:r>
+        <w:t>lication.Quit</w:t>
+      </w:r>
+      <w:proofErr w:type="spellEnd"/>
+      <w:r>
+        <w:t>()</w:t>
+      </w:r>
+      <w:r>
+        <w:rPr>
+          <w:rFonts w:hint="cs"/>
+          <w:rtl/>
+        </w:rPr>
+        <w:t xml:space="preserve"> אבל שימו לב שהיא לא תעבוד לנו כל זמן שאנחנו מריצים את המשחק </w:t>
+      </w:r>
+      <w:r>
+        <w:rPr>
+          <w:rFonts w:hint="cs"/>
+          <w:rtl/>
+        </w:rPr>
+        <w:t xml:space="preserve">דרך </w:t>
+      </w:r>
+      <w:r>
+        <w:t>,</w:t>
+      </w:r>
+      <w:r>
+        <w:t>unity</w:t>
+      </w:r>
+      <w:r>
+        <w:rPr>
+          <w:rFonts w:hint="cs"/>
+          <w:rtl/>
+        </w:rPr>
+        <w:t xml:space="preserve"> אלא רק לאחר שנבנה את המשחק ממש כפי שנראה בהמשך.</w:t>
+      </w:r>
+      <w:r>
+        <w:rPr>
+          <w:rFonts w:hint="cs"/>
+          <w:rtl/>
+        </w:rPr>
+        <w:br/>
+        <w:t>מבחינת סינטקס זה אמור להיראות כך:</w:t>
+      </w:r>
+    </w:p>
+    <w:p>
+      <w:pPr>
+        <w:autoSpaceDE w:val="0"/>
+        <w:autoSpaceDN w:val="0"/>
+        <w:bidi w:val="0"/>
+        <w:adjustRightInd w:val="0"/>
+        <w:spacing w:after="0" w:line="240" w:lineRule="auto"/>
+        <w:rPr>
+          <w:rFonts w:ascii="Consolas" w:hAnsi="Consolas" w:cs="Consolas"/>
+          <w:color w:val="000000"/>
+          <w:sz w:val="16"/>
+          <w:szCs w:val="16"/>
+        </w:rPr>
+      </w:pPr>
+      <w:r>
+        <w:rPr>
+          <w:rtl/>
+        </w:rPr>
+        <w:br/>
+      </w:r>
+      <w:proofErr w:type="gramStart"/>
+      <w:r>
+        <w:rPr>
+          <w:rFonts w:ascii="Consolas" w:hAnsi="Consolas" w:cs="Consolas"/>
+          <w:color w:val="0000FF"/>
+          <w:sz w:val="16"/>
+          <w:szCs w:val="16"/>
+        </w:rPr>
+        <w:t>public</w:t>
+      </w:r>
+      <w:proofErr w:type="gramEnd"/>
+      <w:r>
+        <w:rPr>
+          <w:rFonts w:ascii="Consolas" w:hAnsi="Consolas" w:cs="Consolas"/>
+          <w:color w:val="000000"/>
+          <w:sz w:val="16"/>
+          <w:szCs w:val="16"/>
+        </w:rPr>
+        <w:t xml:space="preserve"> </w:t>
+      </w:r>
+      <w:r>
+        <w:rPr>
+          <w:rFonts w:ascii="Consolas" w:hAnsi="Consolas" w:cs="Consolas"/>
+          <w:color w:val="0000FF"/>
+          <w:sz w:val="16"/>
+          <w:szCs w:val="16"/>
+        </w:rPr>
+        <w:t>void</w:t>
+      </w:r>
+      <w:r>
+        <w:rPr>
+          <w:rFonts w:ascii="Consolas" w:hAnsi="Consolas" w:cs="Consolas"/>
+          <w:color w:val="000000"/>
+          <w:sz w:val="16"/>
+          <w:szCs w:val="16"/>
+        </w:rPr>
+        <w:t xml:space="preserve"> </w:t>
+      </w:r>
+      <w:proofErr w:type="spellStart"/>
+      <w:r>
+        <w:rPr>
+          <w:rFonts w:ascii="Consolas" w:hAnsi="Consolas" w:cs="Consolas"/>
+          <w:color w:val="000000"/>
+          <w:sz w:val="16"/>
+          <w:szCs w:val="16"/>
+        </w:rPr>
+        <w:t>QuitGame</w:t>
+      </w:r>
+      <w:proofErr w:type="spellEnd"/>
+      <w:r>
+        <w:rPr>
+          <w:rFonts w:ascii="Consolas" w:hAnsi="Consolas" w:cs="Consolas"/>
+          <w:color w:val="000000"/>
+          <w:sz w:val="16"/>
+          <w:szCs w:val="16"/>
+        </w:rPr>
+        <w:t>()</w:t>
+      </w:r>
+    </w:p>
+    <w:p>
+      <w:pPr>
+        <w:autoSpaceDE w:val="0"/>
+        <w:autoSpaceDN w:val="0"/>
+        <w:bidi w:val="0"/>
+        <w:adjustRightInd w:val="0"/>
+        <w:spacing w:after="0" w:line="240" w:lineRule="auto"/>
+        <w:rPr>
+          <w:rFonts w:ascii="Consolas" w:hAnsi="Consolas" w:cs="Consolas"/>
+          <w:color w:val="000000"/>
+          <w:sz w:val="16"/>
+          <w:szCs w:val="16"/>
+        </w:rPr>
+      </w:pPr>
+      <w:r>
+        <w:rPr>
+          <w:rFonts w:ascii="Consolas" w:hAnsi="Consolas" w:cs="Consolas"/>
+          <w:color w:val="000000"/>
+          <w:sz w:val="16"/>
+          <w:szCs w:val="16"/>
+        </w:rPr>
+        <w:t xml:space="preserve">    {</w:t>
+      </w:r>
+    </w:p>
+    <w:p>
+      <w:pPr>
+        <w:autoSpaceDE w:val="0"/>
+        <w:autoSpaceDN w:val="0"/>
+        <w:bidi w:val="0"/>
+        <w:adjustRightInd w:val="0"/>
+        <w:spacing w:after="0" w:line="240" w:lineRule="auto"/>
+        <w:rPr>
+          <w:rFonts w:ascii="Consolas" w:hAnsi="Consolas" w:cs="Consolas"/>
+          <w:color w:val="000000"/>
+          <w:sz w:val="16"/>
+          <w:szCs w:val="16"/>
+        </w:rPr>
+      </w:pPr>
+      <w:r>
+        <w:rPr>
+          <w:rFonts w:ascii="Consolas" w:hAnsi="Consolas" w:cs="Consolas"/>
+          <w:color w:val="000000"/>
+          <w:sz w:val="16"/>
+          <w:szCs w:val="16"/>
+        </w:rPr>
+        <w:t xml:space="preserve">        </w:t>
+      </w:r>
+      <w:proofErr w:type="spellStart"/>
+      <w:proofErr w:type="gramStart"/>
+      <w:r>
+        <w:rPr>
+          <w:rFonts w:ascii="Consolas" w:hAnsi="Consolas" w:cs="Consolas"/>
+          <w:color w:val="000000"/>
+          <w:sz w:val="16"/>
+          <w:szCs w:val="16"/>
+        </w:rPr>
+        <w:t>Application.Quit</w:t>
+      </w:r>
+      <w:proofErr w:type="spellEnd"/>
+      <w:r>
+        <w:rPr>
+          <w:rFonts w:ascii="Consolas" w:hAnsi="Consolas" w:cs="Consolas"/>
+          <w:color w:val="000000"/>
+          <w:sz w:val="16"/>
+          <w:szCs w:val="16"/>
+        </w:rPr>
+        <w:t>(</w:t>
+      </w:r>
+      <w:proofErr w:type="gramEnd"/>
+      <w:r>
+        <w:rPr>
+          <w:rFonts w:ascii="Consolas" w:hAnsi="Consolas" w:cs="Consolas"/>
+          <w:color w:val="000000"/>
+          <w:sz w:val="16"/>
+          <w:szCs w:val="16"/>
+        </w:rPr>
+        <w:t>);</w:t>
+      </w:r>
+    </w:p>
+    <w:p>
+      <w:pPr>
+        <w:jc w:val="right"/>
+        <w:rPr>
+          <w:rFonts w:ascii="Consolas" w:hAnsi="Consolas" w:cs="Consolas"/>
+          <w:color w:val="000000"/>
+          <w:sz w:val="16"/>
+          <w:szCs w:val="16"/>
+        </w:rPr>
+      </w:pPr>
+      <w:r>
+        <w:rPr>
+          <w:rFonts w:ascii="Consolas" w:hAnsi="Consolas" w:cs="Consolas"/>
+          <w:color w:val="000000"/>
+          <w:sz w:val="16"/>
+          <w:szCs w:val="16"/>
+        </w:rPr>
+        <w:t xml:space="preserve">    }</w:t>
+      </w:r>
+    </w:p>
+    <w:p>
+      <w:pPr>
+        <w:rPr>
+          <w:rFonts w:hint="cs"/>
+          <w:rtl/>
+        </w:rPr>
+      </w:pPr>
+      <w:r>
+        <w:rPr>
+          <w:rFonts w:hint="cs"/>
+          <w:rtl/>
+        </w:rPr>
+        <w:t xml:space="preserve">אותו דבר שעשינו עם הכפתור </w:t>
+      </w:r>
+      <w:r>
+        <w:t>PLAY</w:t>
+      </w:r>
+      <w:r>
+        <w:rPr>
+          <w:rFonts w:hint="cs"/>
+          <w:rtl/>
+        </w:rPr>
+        <w:t xml:space="preserve">, נעשה גם עם הכפתור </w:t>
+      </w:r>
+      <w:r>
+        <w:t>QUIT</w:t>
+      </w:r>
+      <w:r>
+        <w:rPr>
+          <w:rFonts w:hint="cs"/>
+          <w:rtl/>
+        </w:rPr>
+        <w:t xml:space="preserve">, רק שנטעין את המתודה </w:t>
+      </w:r>
+      <w:proofErr w:type="spellStart"/>
+      <w:r>
+        <w:t>QuitGame</w:t>
+      </w:r>
+      <w:proofErr w:type="spellEnd"/>
+      <w:r>
+        <w:t>()</w:t>
+      </w:r>
+      <w:r>
+        <w:rPr>
+          <w:rFonts w:hint="cs"/>
+          <w:rtl/>
+        </w:rPr>
+        <w:t xml:space="preserve"> במקום.</w:t>
+      </w:r>
+      <w:r>
+        <w:rPr>
+          <w:rtl/>
+        </w:rPr>
+        <w:br/>
+      </w:r>
+      <w:r>
+        <w:rPr>
+          <w:rFonts w:hint="cs"/>
+          <w:rtl/>
+        </w:rPr>
+        <w:t>אם הפכנו את ה</w:t>
+      </w:r>
+      <w:r>
+        <w:t xml:space="preserve">Audio Manager </w:t>
+      </w:r>
+      <w:r>
+        <w:rPr>
+          <w:rFonts w:hint="cs"/>
+          <w:rtl/>
+        </w:rPr>
+        <w:t xml:space="preserve"> לאובייקט </w:t>
+      </w:r>
+      <w:r>
+        <w:t>don't destroy on load</w:t>
+      </w:r>
+      <w:r>
+        <w:rPr>
+          <w:rFonts w:hint="cs"/>
+          <w:rtl/>
+        </w:rPr>
+        <w:t xml:space="preserve"> נוכל להכניס אותו לתפריט, כך נשמע את מנגינת הרקע עוד מהתפריט והיא תשמר לנו גם כשנתחיל את המשחק. </w:t>
+      </w:r>
+      <w:bookmarkStart w:id="1" w:name="_GoBack"/>
+      <w:bookmarkEnd w:id="1"/>
+      <w:r>
+        <w:rPr>
+          <w:rtl/>
+        </w:rPr>
+        <w:br/>
+      </w:r>
+      <w:r>
+        <w:rPr>
+          <w:rFonts w:hint="cs"/>
+          <w:rtl/>
+        </w:rPr>
+        <w:t>לעוד מידע על האופציות שאפשר להוסיף ל</w:t>
+      </w:r>
+      <w:r>
+        <w:t>main menu</w:t>
+      </w:r>
+      <w:r>
+        <w:rPr>
+          <w:rFonts w:hint="cs"/>
+          <w:rtl/>
+        </w:rPr>
+        <w:t xml:space="preserve">: </w:t>
+      </w:r>
+    </w:p>
+    <w:p>
+      <w:pPr>
+        <w:jc w:val="right"/>
+      </w:pPr>
+      <w:hyperlink r:id="rId30" w:history="1">
+        <w:r>
+          <w:rPr>
+            <w:rStyle w:val="Hyperlink"/>
+            <w:u w:val="none"/>
+          </w:rPr>
+          <w:t>https://www.youtube.com/watch?v=YOaYQrN1oYQ</w:t>
+        </w:r>
+      </w:hyperlink>
+    </w:p>
+    <w:p>
+      <w:pPr>
+        <w:rPr>
+          <w:rFonts w:hint="cs"/>
+          <w:rtl/>
+        </w:rPr>
+      </w:pPr>
+    </w:p>
+    <w:p>
+      <w:pPr>
+        <w:rPr>
+          <w:rFonts w:hint="cs"/>
+          <w:rtl/>
+        </w:rPr>
+      </w:pPr>
     </w:p>
     <w:sectPr>
-      <w:headerReference w:type="default" r:id="rId29"/>
-      <w:footerReference w:type="default" r:id="rId30"/>
+      <w:headerReference w:type="default" r:id="rId31"/>
+      <w:footerReference w:type="default" r:id="rId32"/>
       <w:pgSz w:w="11906" w:h="16838"/>
       <w:pgMar w:top="720" w:right="720" w:bottom="720" w:left="720" w:header="708" w:footer="708" w:gutter="0"/>
       <w:cols w:space="708"/>
@@ -41556,7 +44098,7 @@
                                   <w:rtl/>
                                   <w:lang w:val="he-IL"/>
                                 </w:rPr>
-                                <w:t>29</w:t>
+                                <w:t>31</w:t>
                               </w:r>
                               <w:r>
                                 <w:fldChar w:fldCharType="end"/>
@@ -41629,7 +44171,7 @@
                             <w:rtl/>
                             <w:lang w:val="he-IL"/>
                           </w:rPr>
-                          <w:t>29</w:t>
+                          <w:t>31</w:t>
                         </w:r>
                         <w:r>
                           <w:fldChar w:fldCharType="end"/>
@@ -41907,7 +44449,7 @@
               <w:rtl/>
               <w:lang w:val="he-IL"/>
             </w:rPr>
-            <w:t>29</w:t>
+            <w:t>31</w:t>
           </w:r>
           <w:r>
             <w:rPr>
@@ -43659,7 +46201,7 @@
 </file>
 
 <file path=customXml/itemProps1.xml><?xml version="1.0" encoding="utf-8"?>
-<ds:datastoreItem xmlns:ds="http://schemas.openxmlformats.org/officeDocument/2006/customXml" ds:itemID="{CD0E8A71-A5EB-4A67-8977-F8B8E8AB46E4}">
+<ds:datastoreItem xmlns:ds="http://schemas.openxmlformats.org/officeDocument/2006/customXml" ds:itemID="{22309490-72D3-4BCE-8CF4-B281A1E9A6C2}">
   <ds:schemaRefs>
     <ds:schemaRef ds:uri="http://schemas.openxmlformats.org/officeDocument/2006/bibliography"/>
   </ds:schemaRefs>

</xml_diff>